<commit_message>
Version 14.05.2018 - 11:25
Planification initiale terminé.

Gantt terminé.

Journale de travail à jour.

Rapport avance mais besoin de modification.
</commit_message>
<xml_diff>
--- a/Documentation/R-TPI-carbonarch-Rapport_de_projet.docx
+++ b/Documentation/R-TPI-carbonarch-Rapport_de_projet.docx
@@ -554,6 +554,8 @@
               </mc:Fallback>
             </mc:AlternateContent>
           </w:r>
+        </w:p>
+        <w:p>
           <w:r>
             <w:rPr>
               <w:noProof/>
@@ -579,8 +581,8 @@
                         </wp:positionV>
                       </mc:Fallback>
                     </mc:AlternateContent>
-                    <wp:extent cx="6970395" cy="640080"/>
-                    <wp:effectExtent l="0" t="0" r="20955" b="20320"/>
+                    <wp:extent cx="6515100" cy="640080"/>
+                    <wp:effectExtent l="0" t="0" r="19050" b="24765"/>
                     <wp:wrapNone/>
                     <wp:docPr id="463" name="Rectangle 16"/>
                     <wp:cNvGraphicFramePr>
@@ -595,7 +597,7 @@
                           <wps:spPr bwMode="auto">
                             <a:xfrm>
                               <a:off x="0" y="0"/>
-                              <a:ext cx="6970395" cy="640080"/>
+                              <a:ext cx="6753225" cy="640080"/>
                             </a:xfrm>
                             <a:prstGeom prst="rect">
                               <a:avLst/>
@@ -622,7 +624,7 @@
                                     <w:szCs w:val="72"/>
                                   </w:rPr>
                                   <w:alias w:val="Titre"/>
-                                  <w:id w:val="2022735318"/>
+                                  <w:id w:val="-1581746756"/>
                                   <w:dataBinding w:prefixMappings="xmlns:ns0='http://schemas.openxmlformats.org/package/2006/metadata/core-properties' xmlns:ns1='http://purl.org/dc/elements/1.1/'" w:xpath="/ns0:coreProperties[1]/ns1:title[1]" w:storeItemID="{6C3C8BC8-F283-45AE-878A-BAB7291924A1}"/>
                                   <w:text/>
                                 </w:sdtPr>
@@ -644,7 +646,15 @@
                                         <w:sz w:val="72"/>
                                         <w:szCs w:val="72"/>
                                       </w:rPr>
-                                      <w:t>Titre</w:t>
+                                      <w:t>Converti</w:t>
+                                    </w:r>
+                                    <w:r>
+                                      <w:rPr>
+                                        <w:color w:val="FFFFFF" w:themeColor="background1"/>
+                                        <w:sz w:val="72"/>
+                                        <w:szCs w:val="72"/>
+                                      </w:rPr>
+                                      <w:t>sseur de bases pour des nombres entiers et réels, codés sur 32 bits</w:t>
                                     </w:r>
                                   </w:p>
                                 </w:sdtContent>
@@ -658,7 +668,7 @@
                       </a:graphicData>
                     </a:graphic>
                     <wp14:sizeRelH relativeFrom="page">
-                      <wp14:pctWidth>90000</wp14:pctWidth>
+                      <wp14:pctWidth>0</wp14:pctWidth>
                     </wp14:sizeRelH>
                     <wp14:sizeRelV relativeFrom="page">
                       <wp14:pctHeight>7300</wp14:pctHeight>
@@ -668,7 +678,7 @@
               </mc:Choice>
               <mc:Fallback>
                 <w:pict>
-                  <v:rect id="Rectangle 16" o:spid="_x0000_s1031" style="position:absolute;margin-left:0;margin-top:0;width:548.85pt;height:50.4pt;z-index:251661312;visibility:visible;mso-wrap-style:square;mso-width-percent:900;mso-height-percent:73;mso-top-percent:250;mso-wrap-distance-left:9pt;mso-wrap-distance-top:0;mso-wrap-distance-right:9pt;mso-wrap-distance-bottom:0;mso-position-horizontal:left;mso-position-horizontal-relative:page;mso-position-vertical-relative:page;mso-width-percent:900;mso-height-percent:73;mso-top-percent:250;mso-width-relative:page;mso-height-relative:page;v-text-anchor:middle" o:gfxdata="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" o:allowincell="f" fillcolor="black [3213]" strokecolor="black [3213]" strokeweight="1.5pt">
+                  <v:rect id="Rectangle 16" o:spid="_x0000_s1031" style="position:absolute;margin-left:0;margin-top:0;width:513pt;height:50.4pt;z-index:251661312;visibility:visible;mso-wrap-style:square;mso-width-percent:0;mso-height-percent:73;mso-top-percent:250;mso-wrap-distance-left:9pt;mso-wrap-distance-top:0;mso-wrap-distance-right:9pt;mso-wrap-distance-bottom:0;mso-position-horizontal:left;mso-position-horizontal-relative:page;mso-position-vertical-relative:page;mso-width-percent:0;mso-height-percent:73;mso-top-percent:250;mso-width-relative:page;mso-height-relative:page;v-text-anchor:middle" o:gfxdata="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" o:allowincell="f" fillcolor="black [3213]" strokecolor="black [3213]" strokeweight="1.5pt">
                     <v:textbox style="mso-fit-shape-to-text:t" inset="14.4pt,,14.4pt">
                       <w:txbxContent>
                         <w:sdt>
@@ -679,7 +689,7 @@
                               <w:szCs w:val="72"/>
                             </w:rPr>
                             <w:alias w:val="Titre"/>
-                            <w:id w:val="2022735318"/>
+                            <w:id w:val="-1581746756"/>
                             <w:dataBinding w:prefixMappings="xmlns:ns0='http://schemas.openxmlformats.org/package/2006/metadata/core-properties' xmlns:ns1='http://purl.org/dc/elements/1.1/'" w:xpath="/ns0:coreProperties[1]/ns1:title[1]" w:storeItemID="{6C3C8BC8-F283-45AE-878A-BAB7291924A1}"/>
                             <w:text/>
                           </w:sdtPr>
@@ -701,7 +711,15 @@
                                   <w:sz w:val="72"/>
                                   <w:szCs w:val="72"/>
                                 </w:rPr>
-                                <w:t>Titre</w:t>
+                                <w:t>Converti</w:t>
+                              </w:r>
+                              <w:r>
+                                <w:rPr>
+                                  <w:color w:val="FFFFFF" w:themeColor="background1"/>
+                                  <w:sz w:val="72"/>
+                                  <w:szCs w:val="72"/>
+                                </w:rPr>
+                                <w:t>sseur de bases pour des nombres entiers et réels, codés sur 32 bits</w:t>
                               </w:r>
                             </w:p>
                           </w:sdtContent>
@@ -713,72 +731,6 @@
                 </w:pict>
               </mc:Fallback>
             </mc:AlternateContent>
-          </w:r>
-        </w:p>
-        <w:p>
-          <w:r>
-            <w:rPr>
-              <w:noProof/>
-              <w:lang w:eastAsia="fr-CH"/>
-            </w:rPr>
-            <w:drawing>
-              <wp:anchor distT="0" distB="0" distL="114300" distR="114300" simplePos="0" relativeHeight="251660288" behindDoc="0" locked="0" layoutInCell="0" allowOverlap="1">
-                <wp:simplePos x="0" y="0"/>
-                <wp:positionH relativeFrom="page">
-                  <wp:align>right</wp:align>
-                </wp:positionH>
-                <wp:positionV relativeFrom="page">
-                  <wp:align>center</wp:align>
-                </wp:positionV>
-                <wp:extent cx="5577840" cy="3702695"/>
-                <wp:effectExtent l="0" t="0" r="3810" b="0"/>
-                <wp:wrapNone/>
-                <wp:docPr id="464" name="Image 1" descr="Image d’un train dans une gare ferroviaire" title="Train"/>
-                <wp:cNvGraphicFramePr>
-                  <a:graphicFrameLocks xmlns:a="http://schemas.openxmlformats.org/drawingml/2006/main" noChangeAspect="1"/>
-                </wp:cNvGraphicFramePr>
-                <a:graphic xmlns:a="http://schemas.openxmlformats.org/drawingml/2006/main">
-                  <a:graphicData uri="http://schemas.openxmlformats.org/drawingml/2006/picture">
-                    <pic:pic xmlns:pic="http://schemas.openxmlformats.org/drawingml/2006/picture">
-                      <pic:nvPicPr>
-                        <pic:cNvPr id="0" name="motion.jpg"/>
-                        <pic:cNvPicPr/>
-                      </pic:nvPicPr>
-                      <pic:blipFill>
-                        <a:blip r:embed="rId10">
-                          <a:extLst>
-                            <a:ext uri="{28A0092B-C50C-407E-A947-70E740481C1C}">
-                              <a14:useLocalDpi xmlns:a14="http://schemas.microsoft.com/office/drawing/2010/main" val="0"/>
-                            </a:ext>
-                          </a:extLst>
-                        </a:blip>
-                        <a:stretch>
-                          <a:fillRect/>
-                        </a:stretch>
-                      </pic:blipFill>
-                      <pic:spPr>
-                        <a:xfrm>
-                          <a:off x="0" y="0"/>
-                          <a:ext cx="5577840" cy="3702695"/>
-                        </a:xfrm>
-                        <a:prstGeom prst="rect">
-                          <a:avLst/>
-                        </a:prstGeom>
-                        <a:ln w="12700">
-                          <a:noFill/>
-                        </a:ln>
-                      </pic:spPr>
-                    </pic:pic>
-                  </a:graphicData>
-                </a:graphic>
-                <wp14:sizeRelH relativeFrom="margin">
-                  <wp14:pctWidth>0</wp14:pctWidth>
-                </wp14:sizeRelH>
-                <wp14:sizeRelV relativeFrom="margin">
-                  <wp14:pctHeight>0</wp14:pctHeight>
-                </wp14:sizeRelV>
-              </wp:anchor>
-            </w:drawing>
           </w:r>
           <w:r>
             <w:br w:type="page"/>
@@ -846,7 +798,7 @@
         <w:rPr>
           <w:b/>
           <w:bCs/>
-          <w:sz w:val="20"/>
+          <w:sz w:val="18"/>
           <w:szCs w:val="20"/>
         </w:rPr>
       </w:sdtEndPr>
@@ -870,38 +822,36 @@
               <w:rFonts w:asciiTheme="minorHAnsi" w:eastAsiaTheme="minorEastAsia" w:hAnsiTheme="minorHAnsi"/>
               <w:noProof/>
               <w:sz w:val="20"/>
-              <w:szCs w:val="20"/>
               <w:lang w:eastAsia="fr-CH"/>
             </w:rPr>
           </w:pPr>
           <w:r>
             <w:rPr>
-              <w:sz w:val="20"/>
+              <w:sz w:val="18"/>
               <w:szCs w:val="20"/>
             </w:rPr>
             <w:fldChar w:fldCharType="begin"/>
           </w:r>
           <w:r>
             <w:rPr>
-              <w:sz w:val="20"/>
+              <w:sz w:val="18"/>
               <w:szCs w:val="20"/>
             </w:rPr>
             <w:instrText xml:space="preserve"> TOC \o "1-3" \h \z \u </w:instrText>
           </w:r>
           <w:r>
             <w:rPr>
-              <w:sz w:val="20"/>
+              <w:sz w:val="18"/>
               <w:szCs w:val="20"/>
             </w:rPr>
             <w:fldChar w:fldCharType="separate"/>
           </w:r>
-          <w:hyperlink w:anchor="_Toc512418900" w:history="1">
+          <w:hyperlink w:anchor="_Toc514059493" w:history="1">
             <w:r>
               <w:rPr>
                 <w:rStyle w:val="Lienhypertexte"/>
                 <w:noProof/>
                 <w:sz w:val="20"/>
-                <w:szCs w:val="20"/>
               </w:rPr>
               <w:t>1.</w:t>
             </w:r>
@@ -910,7 +860,6 @@
                 <w:rFonts w:asciiTheme="minorHAnsi" w:eastAsiaTheme="minorEastAsia" w:hAnsiTheme="minorHAnsi"/>
                 <w:noProof/>
                 <w:sz w:val="20"/>
-                <w:szCs w:val="20"/>
                 <w:lang w:eastAsia="fr-CH"/>
               </w:rPr>
               <w:tab/>
@@ -920,7 +869,6 @@
                 <w:rStyle w:val="Lienhypertexte"/>
                 <w:noProof/>
                 <w:sz w:val="20"/>
-                <w:szCs w:val="20"/>
               </w:rPr>
               <w:t>Spécifications</w:t>
             </w:r>
@@ -929,7 +877,6 @@
                 <w:noProof/>
                 <w:webHidden/>
                 <w:sz w:val="20"/>
-                <w:szCs w:val="20"/>
               </w:rPr>
               <w:tab/>
             </w:r>
@@ -938,7 +885,6 @@
                 <w:noProof/>
                 <w:webHidden/>
                 <w:sz w:val="20"/>
-                <w:szCs w:val="20"/>
               </w:rPr>
               <w:fldChar w:fldCharType="begin"/>
             </w:r>
@@ -947,24 +893,21 @@
                 <w:noProof/>
                 <w:webHidden/>
                 <w:sz w:val="20"/>
-                <w:szCs w:val="20"/>
-              </w:rPr>
-              <w:instrText xml:space="preserve"> PAGEREF _Toc512418900 \h </w:instrText>
-            </w:r>
-            <w:r>
-              <w:rPr>
-                <w:noProof/>
-                <w:webHidden/>
-                <w:sz w:val="20"/>
-                <w:szCs w:val="20"/>
-              </w:rPr>
-            </w:r>
-            <w:r>
-              <w:rPr>
-                <w:noProof/>
-                <w:webHidden/>
-                <w:sz w:val="20"/>
-                <w:szCs w:val="20"/>
+              </w:rPr>
+              <w:instrText xml:space="preserve"> PAGEREF _Toc514059493 \h </w:instrText>
+            </w:r>
+            <w:r>
+              <w:rPr>
+                <w:noProof/>
+                <w:webHidden/>
+                <w:sz w:val="20"/>
+              </w:rPr>
+            </w:r>
+            <w:r>
+              <w:rPr>
+                <w:noProof/>
+                <w:webHidden/>
+                <w:sz w:val="20"/>
               </w:rPr>
               <w:fldChar w:fldCharType="separate"/>
             </w:r>
@@ -973,7 +916,6 @@
                 <w:noProof/>
                 <w:webHidden/>
                 <w:sz w:val="20"/>
-                <w:szCs w:val="20"/>
               </w:rPr>
               <w:t>2</w:t>
             </w:r>
@@ -982,7 +924,6 @@
                 <w:noProof/>
                 <w:webHidden/>
                 <w:sz w:val="20"/>
-                <w:szCs w:val="20"/>
               </w:rPr>
               <w:fldChar w:fldCharType="end"/>
             </w:r>
@@ -995,16 +936,14 @@
               <w:rFonts w:asciiTheme="minorHAnsi" w:hAnsiTheme="minorHAnsi" w:cstheme="minorBidi"/>
               <w:noProof/>
               <w:sz w:val="20"/>
-              <w:szCs w:val="20"/>
             </w:rPr>
           </w:pPr>
-          <w:hyperlink w:anchor="_Toc512418901" w:history="1">
+          <w:hyperlink w:anchor="_Toc514059494" w:history="1">
             <w:r>
               <w:rPr>
                 <w:rStyle w:val="Lienhypertexte"/>
                 <w:noProof/>
                 <w:sz w:val="20"/>
-                <w:szCs w:val="20"/>
               </w:rPr>
               <w:t>1.1.</w:t>
             </w:r>
@@ -1013,7 +952,6 @@
                 <w:rFonts w:asciiTheme="minorHAnsi" w:hAnsiTheme="minorHAnsi" w:cstheme="minorBidi"/>
                 <w:noProof/>
                 <w:sz w:val="20"/>
-                <w:szCs w:val="20"/>
               </w:rPr>
               <w:tab/>
             </w:r>
@@ -1022,7 +960,6 @@
                 <w:rStyle w:val="Lienhypertexte"/>
                 <w:noProof/>
                 <w:sz w:val="20"/>
-                <w:szCs w:val="20"/>
               </w:rPr>
               <w:t>Titre</w:t>
             </w:r>
@@ -1031,7 +968,6 @@
                 <w:noProof/>
                 <w:webHidden/>
                 <w:sz w:val="20"/>
-                <w:szCs w:val="20"/>
               </w:rPr>
               <w:tab/>
             </w:r>
@@ -1040,7 +976,6 @@
                 <w:noProof/>
                 <w:webHidden/>
                 <w:sz w:val="20"/>
-                <w:szCs w:val="20"/>
               </w:rPr>
               <w:fldChar w:fldCharType="begin"/>
             </w:r>
@@ -1049,24 +984,21 @@
                 <w:noProof/>
                 <w:webHidden/>
                 <w:sz w:val="20"/>
-                <w:szCs w:val="20"/>
-              </w:rPr>
-              <w:instrText xml:space="preserve"> PAGEREF _Toc512418901 \h </w:instrText>
-            </w:r>
-            <w:r>
-              <w:rPr>
-                <w:noProof/>
-                <w:webHidden/>
-                <w:sz w:val="20"/>
-                <w:szCs w:val="20"/>
-              </w:rPr>
-            </w:r>
-            <w:r>
-              <w:rPr>
-                <w:noProof/>
-                <w:webHidden/>
-                <w:sz w:val="20"/>
-                <w:szCs w:val="20"/>
+              </w:rPr>
+              <w:instrText xml:space="preserve"> PAGEREF _Toc514059494 \h </w:instrText>
+            </w:r>
+            <w:r>
+              <w:rPr>
+                <w:noProof/>
+                <w:webHidden/>
+                <w:sz w:val="20"/>
+              </w:rPr>
+            </w:r>
+            <w:r>
+              <w:rPr>
+                <w:noProof/>
+                <w:webHidden/>
+                <w:sz w:val="20"/>
               </w:rPr>
               <w:fldChar w:fldCharType="separate"/>
             </w:r>
@@ -1075,7 +1007,6 @@
                 <w:noProof/>
                 <w:webHidden/>
                 <w:sz w:val="20"/>
-                <w:szCs w:val="20"/>
               </w:rPr>
               <w:t>2</w:t>
             </w:r>
@@ -1084,7 +1015,6 @@
                 <w:noProof/>
                 <w:webHidden/>
                 <w:sz w:val="20"/>
-                <w:szCs w:val="20"/>
               </w:rPr>
               <w:fldChar w:fldCharType="end"/>
             </w:r>
@@ -1097,16 +1027,14 @@
               <w:rFonts w:asciiTheme="minorHAnsi" w:hAnsiTheme="minorHAnsi" w:cstheme="minorBidi"/>
               <w:noProof/>
               <w:sz w:val="20"/>
-              <w:szCs w:val="20"/>
             </w:rPr>
           </w:pPr>
-          <w:hyperlink w:anchor="_Toc512418902" w:history="1">
+          <w:hyperlink w:anchor="_Toc514059495" w:history="1">
             <w:r>
               <w:rPr>
                 <w:rStyle w:val="Lienhypertexte"/>
                 <w:noProof/>
                 <w:sz w:val="20"/>
-                <w:szCs w:val="20"/>
               </w:rPr>
               <w:t>1.2.</w:t>
             </w:r>
@@ -1115,7 +1043,6 @@
                 <w:rFonts w:asciiTheme="minorHAnsi" w:hAnsiTheme="minorHAnsi" w:cstheme="minorBidi"/>
                 <w:noProof/>
                 <w:sz w:val="20"/>
-                <w:szCs w:val="20"/>
               </w:rPr>
               <w:tab/>
             </w:r>
@@ -1124,7 +1051,6 @@
                 <w:rStyle w:val="Lienhypertexte"/>
                 <w:noProof/>
                 <w:sz w:val="20"/>
-                <w:szCs w:val="20"/>
               </w:rPr>
               <w:t>Description</w:t>
             </w:r>
@@ -1133,7 +1059,6 @@
                 <w:noProof/>
                 <w:webHidden/>
                 <w:sz w:val="20"/>
-                <w:szCs w:val="20"/>
               </w:rPr>
               <w:tab/>
             </w:r>
@@ -1142,7 +1067,6 @@
                 <w:noProof/>
                 <w:webHidden/>
                 <w:sz w:val="20"/>
-                <w:szCs w:val="20"/>
               </w:rPr>
               <w:fldChar w:fldCharType="begin"/>
             </w:r>
@@ -1151,24 +1075,21 @@
                 <w:noProof/>
                 <w:webHidden/>
                 <w:sz w:val="20"/>
-                <w:szCs w:val="20"/>
-              </w:rPr>
-              <w:instrText xml:space="preserve"> PAGEREF _Toc512418902 \h </w:instrText>
-            </w:r>
-            <w:r>
-              <w:rPr>
-                <w:noProof/>
-                <w:webHidden/>
-                <w:sz w:val="20"/>
-                <w:szCs w:val="20"/>
-              </w:rPr>
-            </w:r>
-            <w:r>
-              <w:rPr>
-                <w:noProof/>
-                <w:webHidden/>
-                <w:sz w:val="20"/>
-                <w:szCs w:val="20"/>
+              </w:rPr>
+              <w:instrText xml:space="preserve"> PAGEREF _Toc514059495 \h </w:instrText>
+            </w:r>
+            <w:r>
+              <w:rPr>
+                <w:noProof/>
+                <w:webHidden/>
+                <w:sz w:val="20"/>
+              </w:rPr>
+            </w:r>
+            <w:r>
+              <w:rPr>
+                <w:noProof/>
+                <w:webHidden/>
+                <w:sz w:val="20"/>
               </w:rPr>
               <w:fldChar w:fldCharType="separate"/>
             </w:r>
@@ -1177,7 +1098,6 @@
                 <w:noProof/>
                 <w:webHidden/>
                 <w:sz w:val="20"/>
-                <w:szCs w:val="20"/>
               </w:rPr>
               <w:t>2</w:t>
             </w:r>
@@ -1186,7 +1106,6 @@
                 <w:noProof/>
                 <w:webHidden/>
                 <w:sz w:val="20"/>
-                <w:szCs w:val="20"/>
               </w:rPr>
               <w:fldChar w:fldCharType="end"/>
             </w:r>
@@ -1199,16 +1118,14 @@
               <w:rFonts w:asciiTheme="minorHAnsi" w:hAnsiTheme="minorHAnsi" w:cstheme="minorBidi"/>
               <w:noProof/>
               <w:sz w:val="20"/>
-              <w:szCs w:val="20"/>
             </w:rPr>
           </w:pPr>
-          <w:hyperlink w:anchor="_Toc512418903" w:history="1">
+          <w:hyperlink w:anchor="_Toc514059496" w:history="1">
             <w:r>
               <w:rPr>
                 <w:rStyle w:val="Lienhypertexte"/>
                 <w:noProof/>
                 <w:sz w:val="20"/>
-                <w:szCs w:val="20"/>
               </w:rPr>
               <w:t>1.3.</w:t>
             </w:r>
@@ -1217,7 +1134,6 @@
                 <w:rFonts w:asciiTheme="minorHAnsi" w:hAnsiTheme="minorHAnsi" w:cstheme="minorBidi"/>
                 <w:noProof/>
                 <w:sz w:val="20"/>
-                <w:szCs w:val="20"/>
               </w:rPr>
               <w:tab/>
             </w:r>
@@ -1226,7 +1142,6 @@
                 <w:rStyle w:val="Lienhypertexte"/>
                 <w:noProof/>
                 <w:sz w:val="20"/>
-                <w:szCs w:val="20"/>
               </w:rPr>
               <w:t>Matériel et logiciels à disposition</w:t>
             </w:r>
@@ -1235,7 +1150,6 @@
                 <w:noProof/>
                 <w:webHidden/>
                 <w:sz w:val="20"/>
-                <w:szCs w:val="20"/>
               </w:rPr>
               <w:tab/>
             </w:r>
@@ -1244,7 +1158,6 @@
                 <w:noProof/>
                 <w:webHidden/>
                 <w:sz w:val="20"/>
-                <w:szCs w:val="20"/>
               </w:rPr>
               <w:fldChar w:fldCharType="begin"/>
             </w:r>
@@ -1253,24 +1166,21 @@
                 <w:noProof/>
                 <w:webHidden/>
                 <w:sz w:val="20"/>
-                <w:szCs w:val="20"/>
-              </w:rPr>
-              <w:instrText xml:space="preserve"> PAGEREF _Toc512418903 \h </w:instrText>
-            </w:r>
-            <w:r>
-              <w:rPr>
-                <w:noProof/>
-                <w:webHidden/>
-                <w:sz w:val="20"/>
-                <w:szCs w:val="20"/>
-              </w:rPr>
-            </w:r>
-            <w:r>
-              <w:rPr>
-                <w:noProof/>
-                <w:webHidden/>
-                <w:sz w:val="20"/>
-                <w:szCs w:val="20"/>
+              </w:rPr>
+              <w:instrText xml:space="preserve"> PAGEREF _Toc514059496 \h </w:instrText>
+            </w:r>
+            <w:r>
+              <w:rPr>
+                <w:noProof/>
+                <w:webHidden/>
+                <w:sz w:val="20"/>
+              </w:rPr>
+            </w:r>
+            <w:r>
+              <w:rPr>
+                <w:noProof/>
+                <w:webHidden/>
+                <w:sz w:val="20"/>
               </w:rPr>
               <w:fldChar w:fldCharType="separate"/>
             </w:r>
@@ -1279,16 +1189,14 @@
                 <w:noProof/>
                 <w:webHidden/>
                 <w:sz w:val="20"/>
-                <w:szCs w:val="20"/>
-              </w:rPr>
-              <w:t>2</w:t>
-            </w:r>
-            <w:r>
-              <w:rPr>
-                <w:noProof/>
-                <w:webHidden/>
-                <w:sz w:val="20"/>
-                <w:szCs w:val="20"/>
+              </w:rPr>
+              <w:t>3</w:t>
+            </w:r>
+            <w:r>
+              <w:rPr>
+                <w:noProof/>
+                <w:webHidden/>
+                <w:sz w:val="20"/>
               </w:rPr>
               <w:fldChar w:fldCharType="end"/>
             </w:r>
@@ -1301,16 +1209,14 @@
               <w:rFonts w:asciiTheme="minorHAnsi" w:hAnsiTheme="minorHAnsi" w:cstheme="minorBidi"/>
               <w:noProof/>
               <w:sz w:val="20"/>
-              <w:szCs w:val="20"/>
             </w:rPr>
           </w:pPr>
-          <w:hyperlink w:anchor="_Toc512418904" w:history="1">
+          <w:hyperlink w:anchor="_Toc514059497" w:history="1">
             <w:r>
               <w:rPr>
                 <w:rStyle w:val="Lienhypertexte"/>
                 <w:noProof/>
                 <w:sz w:val="20"/>
-                <w:szCs w:val="20"/>
               </w:rPr>
               <w:t>1.4.</w:t>
             </w:r>
@@ -1319,7 +1225,6 @@
                 <w:rFonts w:asciiTheme="minorHAnsi" w:hAnsiTheme="minorHAnsi" w:cstheme="minorBidi"/>
                 <w:noProof/>
                 <w:sz w:val="20"/>
-                <w:szCs w:val="20"/>
               </w:rPr>
               <w:tab/>
             </w:r>
@@ -1328,7 +1233,6 @@
                 <w:rStyle w:val="Lienhypertexte"/>
                 <w:noProof/>
                 <w:sz w:val="20"/>
-                <w:szCs w:val="20"/>
               </w:rPr>
               <w:t>Prérequis</w:t>
             </w:r>
@@ -1337,7 +1241,6 @@
                 <w:noProof/>
                 <w:webHidden/>
                 <w:sz w:val="20"/>
-                <w:szCs w:val="20"/>
               </w:rPr>
               <w:tab/>
             </w:r>
@@ -1346,7 +1249,6 @@
                 <w:noProof/>
                 <w:webHidden/>
                 <w:sz w:val="20"/>
-                <w:szCs w:val="20"/>
               </w:rPr>
               <w:fldChar w:fldCharType="begin"/>
             </w:r>
@@ -1355,24 +1257,21 @@
                 <w:noProof/>
                 <w:webHidden/>
                 <w:sz w:val="20"/>
-                <w:szCs w:val="20"/>
-              </w:rPr>
-              <w:instrText xml:space="preserve"> PAGEREF _Toc512418904 \h </w:instrText>
-            </w:r>
-            <w:r>
-              <w:rPr>
-                <w:noProof/>
-                <w:webHidden/>
-                <w:sz w:val="20"/>
-                <w:szCs w:val="20"/>
-              </w:rPr>
-            </w:r>
-            <w:r>
-              <w:rPr>
-                <w:noProof/>
-                <w:webHidden/>
-                <w:sz w:val="20"/>
-                <w:szCs w:val="20"/>
+              </w:rPr>
+              <w:instrText xml:space="preserve"> PAGEREF _Toc514059497 \h </w:instrText>
+            </w:r>
+            <w:r>
+              <w:rPr>
+                <w:noProof/>
+                <w:webHidden/>
+                <w:sz w:val="20"/>
+              </w:rPr>
+            </w:r>
+            <w:r>
+              <w:rPr>
+                <w:noProof/>
+                <w:webHidden/>
+                <w:sz w:val="20"/>
               </w:rPr>
               <w:fldChar w:fldCharType="separate"/>
             </w:r>
@@ -1381,16 +1280,14 @@
                 <w:noProof/>
                 <w:webHidden/>
                 <w:sz w:val="20"/>
-                <w:szCs w:val="20"/>
-              </w:rPr>
-              <w:t>2</w:t>
-            </w:r>
-            <w:r>
-              <w:rPr>
-                <w:noProof/>
-                <w:webHidden/>
-                <w:sz w:val="20"/>
-                <w:szCs w:val="20"/>
+              </w:rPr>
+              <w:t>3</w:t>
+            </w:r>
+            <w:r>
+              <w:rPr>
+                <w:noProof/>
+                <w:webHidden/>
+                <w:sz w:val="20"/>
               </w:rPr>
               <w:fldChar w:fldCharType="end"/>
             </w:r>
@@ -1403,16 +1300,14 @@
               <w:rFonts w:asciiTheme="minorHAnsi" w:hAnsiTheme="minorHAnsi" w:cstheme="minorBidi"/>
               <w:noProof/>
               <w:sz w:val="20"/>
-              <w:szCs w:val="20"/>
             </w:rPr>
           </w:pPr>
-          <w:hyperlink w:anchor="_Toc512418905" w:history="1">
+          <w:hyperlink w:anchor="_Toc514059498" w:history="1">
             <w:r>
               <w:rPr>
                 <w:rStyle w:val="Lienhypertexte"/>
                 <w:noProof/>
                 <w:sz w:val="20"/>
-                <w:szCs w:val="20"/>
               </w:rPr>
               <w:t>1.5.</w:t>
             </w:r>
@@ -1421,7 +1316,6 @@
                 <w:rFonts w:asciiTheme="minorHAnsi" w:hAnsiTheme="minorHAnsi" w:cstheme="minorBidi"/>
                 <w:noProof/>
                 <w:sz w:val="20"/>
-                <w:szCs w:val="20"/>
               </w:rPr>
               <w:tab/>
             </w:r>
@@ -1430,7 +1324,6 @@
                 <w:rStyle w:val="Lienhypertexte"/>
                 <w:noProof/>
                 <w:sz w:val="20"/>
-                <w:szCs w:val="20"/>
               </w:rPr>
               <w:t>Cahier des charges</w:t>
             </w:r>
@@ -1439,7 +1332,6 @@
                 <w:noProof/>
                 <w:webHidden/>
                 <w:sz w:val="20"/>
-                <w:szCs w:val="20"/>
               </w:rPr>
               <w:tab/>
             </w:r>
@@ -1448,7 +1340,6 @@
                 <w:noProof/>
                 <w:webHidden/>
                 <w:sz w:val="20"/>
-                <w:szCs w:val="20"/>
               </w:rPr>
               <w:fldChar w:fldCharType="begin"/>
             </w:r>
@@ -1457,24 +1348,21 @@
                 <w:noProof/>
                 <w:webHidden/>
                 <w:sz w:val="20"/>
-                <w:szCs w:val="20"/>
-              </w:rPr>
-              <w:instrText xml:space="preserve"> PAGEREF _Toc512418905 \h </w:instrText>
-            </w:r>
-            <w:r>
-              <w:rPr>
-                <w:noProof/>
-                <w:webHidden/>
-                <w:sz w:val="20"/>
-                <w:szCs w:val="20"/>
-              </w:rPr>
-            </w:r>
-            <w:r>
-              <w:rPr>
-                <w:noProof/>
-                <w:webHidden/>
-                <w:sz w:val="20"/>
-                <w:szCs w:val="20"/>
+              </w:rPr>
+              <w:instrText xml:space="preserve"> PAGEREF _Toc514059498 \h </w:instrText>
+            </w:r>
+            <w:r>
+              <w:rPr>
+                <w:noProof/>
+                <w:webHidden/>
+                <w:sz w:val="20"/>
+              </w:rPr>
+            </w:r>
+            <w:r>
+              <w:rPr>
+                <w:noProof/>
+                <w:webHidden/>
+                <w:sz w:val="20"/>
               </w:rPr>
               <w:fldChar w:fldCharType="separate"/>
             </w:r>
@@ -1483,16 +1371,14 @@
                 <w:noProof/>
                 <w:webHidden/>
                 <w:sz w:val="20"/>
-                <w:szCs w:val="20"/>
-              </w:rPr>
-              <w:t>2</w:t>
-            </w:r>
-            <w:r>
-              <w:rPr>
-                <w:noProof/>
-                <w:webHidden/>
-                <w:sz w:val="20"/>
-                <w:szCs w:val="20"/>
+              </w:rPr>
+              <w:t>3</w:t>
+            </w:r>
+            <w:r>
+              <w:rPr>
+                <w:noProof/>
+                <w:webHidden/>
+                <w:sz w:val="20"/>
               </w:rPr>
               <w:fldChar w:fldCharType="end"/>
             </w:r>
@@ -1509,16 +1395,14 @@
               <w:rFonts w:asciiTheme="minorHAnsi" w:hAnsiTheme="minorHAnsi" w:cstheme="minorBidi"/>
               <w:noProof/>
               <w:sz w:val="20"/>
-              <w:szCs w:val="20"/>
             </w:rPr>
           </w:pPr>
-          <w:hyperlink w:anchor="_Toc512418906" w:history="1">
+          <w:hyperlink w:anchor="_Toc514059499" w:history="1">
             <w:r>
               <w:rPr>
                 <w:rStyle w:val="Lienhypertexte"/>
                 <w:noProof/>
                 <w:sz w:val="20"/>
-                <w:szCs w:val="20"/>
               </w:rPr>
               <w:t>1.5.1.</w:t>
             </w:r>
@@ -1527,7 +1411,6 @@
                 <w:rFonts w:asciiTheme="minorHAnsi" w:hAnsiTheme="minorHAnsi" w:cstheme="minorBidi"/>
                 <w:noProof/>
                 <w:sz w:val="20"/>
-                <w:szCs w:val="20"/>
               </w:rPr>
               <w:tab/>
             </w:r>
@@ -1536,7 +1419,6 @@
                 <w:rStyle w:val="Lienhypertexte"/>
                 <w:noProof/>
                 <w:sz w:val="20"/>
-                <w:szCs w:val="20"/>
               </w:rPr>
               <w:t>Objectifs et portée du projet (objectifs SMART)</w:t>
             </w:r>
@@ -1545,7 +1427,6 @@
                 <w:noProof/>
                 <w:webHidden/>
                 <w:sz w:val="20"/>
-                <w:szCs w:val="20"/>
               </w:rPr>
               <w:tab/>
             </w:r>
@@ -1554,7 +1435,6 @@
                 <w:noProof/>
                 <w:webHidden/>
                 <w:sz w:val="20"/>
-                <w:szCs w:val="20"/>
               </w:rPr>
               <w:fldChar w:fldCharType="begin"/>
             </w:r>
@@ -1563,24 +1443,21 @@
                 <w:noProof/>
                 <w:webHidden/>
                 <w:sz w:val="20"/>
-                <w:szCs w:val="20"/>
-              </w:rPr>
-              <w:instrText xml:space="preserve"> PAGEREF _Toc512418906 \h </w:instrText>
-            </w:r>
-            <w:r>
-              <w:rPr>
-                <w:noProof/>
-                <w:webHidden/>
-                <w:sz w:val="20"/>
-                <w:szCs w:val="20"/>
-              </w:rPr>
-            </w:r>
-            <w:r>
-              <w:rPr>
-                <w:noProof/>
-                <w:webHidden/>
-                <w:sz w:val="20"/>
-                <w:szCs w:val="20"/>
+              </w:rPr>
+              <w:instrText xml:space="preserve"> PAGEREF _Toc514059499 \h </w:instrText>
+            </w:r>
+            <w:r>
+              <w:rPr>
+                <w:noProof/>
+                <w:webHidden/>
+                <w:sz w:val="20"/>
+              </w:rPr>
+            </w:r>
+            <w:r>
+              <w:rPr>
+                <w:noProof/>
+                <w:webHidden/>
+                <w:sz w:val="20"/>
               </w:rPr>
               <w:fldChar w:fldCharType="separate"/>
             </w:r>
@@ -1589,16 +1466,14 @@
                 <w:noProof/>
                 <w:webHidden/>
                 <w:sz w:val="20"/>
-                <w:szCs w:val="20"/>
-              </w:rPr>
-              <w:t>2</w:t>
-            </w:r>
-            <w:r>
-              <w:rPr>
-                <w:noProof/>
-                <w:webHidden/>
-                <w:sz w:val="20"/>
-                <w:szCs w:val="20"/>
+              </w:rPr>
+              <w:t>3</w:t>
+            </w:r>
+            <w:r>
+              <w:rPr>
+                <w:noProof/>
+                <w:webHidden/>
+                <w:sz w:val="20"/>
               </w:rPr>
               <w:fldChar w:fldCharType="end"/>
             </w:r>
@@ -1615,16 +1490,14 @@
               <w:rFonts w:asciiTheme="minorHAnsi" w:hAnsiTheme="minorHAnsi" w:cstheme="minorBidi"/>
               <w:noProof/>
               <w:sz w:val="20"/>
-              <w:szCs w:val="20"/>
             </w:rPr>
           </w:pPr>
-          <w:hyperlink w:anchor="_Toc512418907" w:history="1">
+          <w:hyperlink w:anchor="_Toc514059500" w:history="1">
             <w:r>
               <w:rPr>
                 <w:rStyle w:val="Lienhypertexte"/>
                 <w:noProof/>
                 <w:sz w:val="20"/>
-                <w:szCs w:val="20"/>
               </w:rPr>
               <w:t>1.5.2.</w:t>
             </w:r>
@@ -1633,7 +1506,6 @@
                 <w:rFonts w:asciiTheme="minorHAnsi" w:hAnsiTheme="minorHAnsi" w:cstheme="minorBidi"/>
                 <w:noProof/>
                 <w:sz w:val="20"/>
-                <w:szCs w:val="20"/>
               </w:rPr>
               <w:tab/>
             </w:r>
@@ -1642,7 +1514,6 @@
                 <w:rStyle w:val="Lienhypertexte"/>
                 <w:noProof/>
                 <w:sz w:val="20"/>
-                <w:szCs w:val="20"/>
               </w:rPr>
               <w:t>Caractéristiques des utilisateurs et impacts</w:t>
             </w:r>
@@ -1651,7 +1522,6 @@
                 <w:noProof/>
                 <w:webHidden/>
                 <w:sz w:val="20"/>
-                <w:szCs w:val="20"/>
               </w:rPr>
               <w:tab/>
             </w:r>
@@ -1660,7 +1530,6 @@
                 <w:noProof/>
                 <w:webHidden/>
                 <w:sz w:val="20"/>
-                <w:szCs w:val="20"/>
               </w:rPr>
               <w:fldChar w:fldCharType="begin"/>
             </w:r>
@@ -1669,24 +1538,21 @@
                 <w:noProof/>
                 <w:webHidden/>
                 <w:sz w:val="20"/>
-                <w:szCs w:val="20"/>
-              </w:rPr>
-              <w:instrText xml:space="preserve"> PAGEREF _Toc512418907 \h </w:instrText>
-            </w:r>
-            <w:r>
-              <w:rPr>
-                <w:noProof/>
-                <w:webHidden/>
-                <w:sz w:val="20"/>
-                <w:szCs w:val="20"/>
-              </w:rPr>
-            </w:r>
-            <w:r>
-              <w:rPr>
-                <w:noProof/>
-                <w:webHidden/>
-                <w:sz w:val="20"/>
-                <w:szCs w:val="20"/>
+              </w:rPr>
+              <w:instrText xml:space="preserve"> PAGEREF _Toc514059500 \h </w:instrText>
+            </w:r>
+            <w:r>
+              <w:rPr>
+                <w:noProof/>
+                <w:webHidden/>
+                <w:sz w:val="20"/>
+              </w:rPr>
+            </w:r>
+            <w:r>
+              <w:rPr>
+                <w:noProof/>
+                <w:webHidden/>
+                <w:sz w:val="20"/>
               </w:rPr>
               <w:fldChar w:fldCharType="separate"/>
             </w:r>
@@ -1695,16 +1561,14 @@
                 <w:noProof/>
                 <w:webHidden/>
                 <w:sz w:val="20"/>
-                <w:szCs w:val="20"/>
-              </w:rPr>
-              <w:t>2</w:t>
-            </w:r>
-            <w:r>
-              <w:rPr>
-                <w:noProof/>
-                <w:webHidden/>
-                <w:sz w:val="20"/>
-                <w:szCs w:val="20"/>
+              </w:rPr>
+              <w:t>3</w:t>
+            </w:r>
+            <w:r>
+              <w:rPr>
+                <w:noProof/>
+                <w:webHidden/>
+                <w:sz w:val="20"/>
               </w:rPr>
               <w:fldChar w:fldCharType="end"/>
             </w:r>
@@ -1721,16 +1585,14 @@
               <w:rFonts w:asciiTheme="minorHAnsi" w:hAnsiTheme="minorHAnsi" w:cstheme="minorBidi"/>
               <w:noProof/>
               <w:sz w:val="20"/>
-              <w:szCs w:val="20"/>
             </w:rPr>
           </w:pPr>
-          <w:hyperlink w:anchor="_Toc512418908" w:history="1">
+          <w:hyperlink w:anchor="_Toc514059501" w:history="1">
             <w:r>
               <w:rPr>
                 <w:rStyle w:val="Lienhypertexte"/>
                 <w:noProof/>
                 <w:sz w:val="20"/>
-                <w:szCs w:val="20"/>
               </w:rPr>
               <w:t>1.5.3.</w:t>
             </w:r>
@@ -1739,7 +1601,6 @@
                 <w:rFonts w:asciiTheme="minorHAnsi" w:hAnsiTheme="minorHAnsi" w:cstheme="minorBidi"/>
                 <w:noProof/>
                 <w:sz w:val="20"/>
-                <w:szCs w:val="20"/>
               </w:rPr>
               <w:tab/>
             </w:r>
@@ -1748,7 +1609,6 @@
                 <w:rStyle w:val="Lienhypertexte"/>
                 <w:noProof/>
                 <w:sz w:val="20"/>
-                <w:szCs w:val="20"/>
               </w:rPr>
               <w:t>Fonctionnalités requises (du point de vue de l’utilisateur)</w:t>
             </w:r>
@@ -1757,7 +1617,6 @@
                 <w:noProof/>
                 <w:webHidden/>
                 <w:sz w:val="20"/>
-                <w:szCs w:val="20"/>
               </w:rPr>
               <w:tab/>
             </w:r>
@@ -1766,7 +1625,6 @@
                 <w:noProof/>
                 <w:webHidden/>
                 <w:sz w:val="20"/>
-                <w:szCs w:val="20"/>
               </w:rPr>
               <w:fldChar w:fldCharType="begin"/>
             </w:r>
@@ -1775,24 +1633,21 @@
                 <w:noProof/>
                 <w:webHidden/>
                 <w:sz w:val="20"/>
-                <w:szCs w:val="20"/>
-              </w:rPr>
-              <w:instrText xml:space="preserve"> PAGEREF _Toc512418908 \h </w:instrText>
-            </w:r>
-            <w:r>
-              <w:rPr>
-                <w:noProof/>
-                <w:webHidden/>
-                <w:sz w:val="20"/>
-                <w:szCs w:val="20"/>
-              </w:rPr>
-            </w:r>
-            <w:r>
-              <w:rPr>
-                <w:noProof/>
-                <w:webHidden/>
-                <w:sz w:val="20"/>
-                <w:szCs w:val="20"/>
+              </w:rPr>
+              <w:instrText xml:space="preserve"> PAGEREF _Toc514059501 \h </w:instrText>
+            </w:r>
+            <w:r>
+              <w:rPr>
+                <w:noProof/>
+                <w:webHidden/>
+                <w:sz w:val="20"/>
+              </w:rPr>
+            </w:r>
+            <w:r>
+              <w:rPr>
+                <w:noProof/>
+                <w:webHidden/>
+                <w:sz w:val="20"/>
               </w:rPr>
               <w:fldChar w:fldCharType="separate"/>
             </w:r>
@@ -1801,16 +1656,14 @@
                 <w:noProof/>
                 <w:webHidden/>
                 <w:sz w:val="20"/>
-                <w:szCs w:val="20"/>
-              </w:rPr>
-              <w:t>2</w:t>
-            </w:r>
-            <w:r>
-              <w:rPr>
-                <w:noProof/>
-                <w:webHidden/>
-                <w:sz w:val="20"/>
-                <w:szCs w:val="20"/>
+              </w:rPr>
+              <w:t>3</w:t>
+            </w:r>
+            <w:r>
+              <w:rPr>
+                <w:noProof/>
+                <w:webHidden/>
+                <w:sz w:val="20"/>
               </w:rPr>
               <w:fldChar w:fldCharType="end"/>
             </w:r>
@@ -1827,16 +1680,14 @@
               <w:rFonts w:asciiTheme="minorHAnsi" w:hAnsiTheme="minorHAnsi" w:cstheme="minorBidi"/>
               <w:noProof/>
               <w:sz w:val="20"/>
-              <w:szCs w:val="20"/>
             </w:rPr>
           </w:pPr>
-          <w:hyperlink w:anchor="_Toc512418909" w:history="1">
+          <w:hyperlink w:anchor="_Toc514059502" w:history="1">
             <w:r>
               <w:rPr>
                 <w:rStyle w:val="Lienhypertexte"/>
                 <w:noProof/>
                 <w:sz w:val="20"/>
-                <w:szCs w:val="20"/>
               </w:rPr>
               <w:t>1.5.4.</w:t>
             </w:r>
@@ -1845,7 +1696,6 @@
                 <w:rFonts w:asciiTheme="minorHAnsi" w:hAnsiTheme="minorHAnsi" w:cstheme="minorBidi"/>
                 <w:noProof/>
                 <w:sz w:val="20"/>
-                <w:szCs w:val="20"/>
               </w:rPr>
               <w:tab/>
             </w:r>
@@ -1854,7 +1704,6 @@
                 <w:rStyle w:val="Lienhypertexte"/>
                 <w:noProof/>
                 <w:sz w:val="20"/>
-                <w:szCs w:val="20"/>
               </w:rPr>
               <w:t>Contraintes</w:t>
             </w:r>
@@ -1863,7 +1712,6 @@
                 <w:noProof/>
                 <w:webHidden/>
                 <w:sz w:val="20"/>
-                <w:szCs w:val="20"/>
               </w:rPr>
               <w:tab/>
             </w:r>
@@ -1872,7 +1720,6 @@
                 <w:noProof/>
                 <w:webHidden/>
                 <w:sz w:val="20"/>
-                <w:szCs w:val="20"/>
               </w:rPr>
               <w:fldChar w:fldCharType="begin"/>
             </w:r>
@@ -1881,24 +1728,21 @@
                 <w:noProof/>
                 <w:webHidden/>
                 <w:sz w:val="20"/>
-                <w:szCs w:val="20"/>
-              </w:rPr>
-              <w:instrText xml:space="preserve"> PAGEREF _Toc512418909 \h </w:instrText>
-            </w:r>
-            <w:r>
-              <w:rPr>
-                <w:noProof/>
-                <w:webHidden/>
-                <w:sz w:val="20"/>
-                <w:szCs w:val="20"/>
-              </w:rPr>
-            </w:r>
-            <w:r>
-              <w:rPr>
-                <w:noProof/>
-                <w:webHidden/>
-                <w:sz w:val="20"/>
-                <w:szCs w:val="20"/>
+              </w:rPr>
+              <w:instrText xml:space="preserve"> PAGEREF _Toc514059502 \h </w:instrText>
+            </w:r>
+            <w:r>
+              <w:rPr>
+                <w:noProof/>
+                <w:webHidden/>
+                <w:sz w:val="20"/>
+              </w:rPr>
+            </w:r>
+            <w:r>
+              <w:rPr>
+                <w:noProof/>
+                <w:webHidden/>
+                <w:sz w:val="20"/>
               </w:rPr>
               <w:fldChar w:fldCharType="separate"/>
             </w:r>
@@ -1907,16 +1751,14 @@
                 <w:noProof/>
                 <w:webHidden/>
                 <w:sz w:val="20"/>
-                <w:szCs w:val="20"/>
-              </w:rPr>
-              <w:t>2</w:t>
-            </w:r>
-            <w:r>
-              <w:rPr>
-                <w:noProof/>
-                <w:webHidden/>
-                <w:sz w:val="20"/>
-                <w:szCs w:val="20"/>
+              </w:rPr>
+              <w:t>3</w:t>
+            </w:r>
+            <w:r>
+              <w:rPr>
+                <w:noProof/>
+                <w:webHidden/>
+                <w:sz w:val="20"/>
               </w:rPr>
               <w:fldChar w:fldCharType="end"/>
             </w:r>
@@ -1933,16 +1775,14 @@
               <w:rFonts w:asciiTheme="minorHAnsi" w:hAnsiTheme="minorHAnsi" w:cstheme="minorBidi"/>
               <w:noProof/>
               <w:sz w:val="20"/>
-              <w:szCs w:val="20"/>
             </w:rPr>
           </w:pPr>
-          <w:hyperlink w:anchor="_Toc512418910" w:history="1">
+          <w:hyperlink w:anchor="_Toc514059503" w:history="1">
             <w:r>
               <w:rPr>
                 <w:rStyle w:val="Lienhypertexte"/>
                 <w:noProof/>
                 <w:sz w:val="20"/>
-                <w:szCs w:val="20"/>
               </w:rPr>
               <w:t>1.5.5.</w:t>
             </w:r>
@@ -1951,7 +1791,6 @@
                 <w:rFonts w:asciiTheme="minorHAnsi" w:hAnsiTheme="minorHAnsi" w:cstheme="minorBidi"/>
                 <w:noProof/>
                 <w:sz w:val="20"/>
-                <w:szCs w:val="20"/>
               </w:rPr>
               <w:tab/>
             </w:r>
@@ -1960,7 +1799,6 @@
                 <w:rStyle w:val="Lienhypertexte"/>
                 <w:noProof/>
                 <w:sz w:val="20"/>
-                <w:szCs w:val="20"/>
               </w:rPr>
               <w:t>Travail à réaliser par l’apprenti</w:t>
             </w:r>
@@ -1969,7 +1807,6 @@
                 <w:noProof/>
                 <w:webHidden/>
                 <w:sz w:val="20"/>
-                <w:szCs w:val="20"/>
               </w:rPr>
               <w:tab/>
             </w:r>
@@ -1978,7 +1815,6 @@
                 <w:noProof/>
                 <w:webHidden/>
                 <w:sz w:val="20"/>
-                <w:szCs w:val="20"/>
               </w:rPr>
               <w:fldChar w:fldCharType="begin"/>
             </w:r>
@@ -1987,24 +1823,21 @@
                 <w:noProof/>
                 <w:webHidden/>
                 <w:sz w:val="20"/>
-                <w:szCs w:val="20"/>
-              </w:rPr>
-              <w:instrText xml:space="preserve"> PAGEREF _Toc512418910 \h </w:instrText>
-            </w:r>
-            <w:r>
-              <w:rPr>
-                <w:noProof/>
-                <w:webHidden/>
-                <w:sz w:val="20"/>
-                <w:szCs w:val="20"/>
-              </w:rPr>
-            </w:r>
-            <w:r>
-              <w:rPr>
-                <w:noProof/>
-                <w:webHidden/>
-                <w:sz w:val="20"/>
-                <w:szCs w:val="20"/>
+              </w:rPr>
+              <w:instrText xml:space="preserve"> PAGEREF _Toc514059503 \h </w:instrText>
+            </w:r>
+            <w:r>
+              <w:rPr>
+                <w:noProof/>
+                <w:webHidden/>
+                <w:sz w:val="20"/>
+              </w:rPr>
+            </w:r>
+            <w:r>
+              <w:rPr>
+                <w:noProof/>
+                <w:webHidden/>
+                <w:sz w:val="20"/>
               </w:rPr>
               <w:fldChar w:fldCharType="separate"/>
             </w:r>
@@ -2013,16 +1846,14 @@
                 <w:noProof/>
                 <w:webHidden/>
                 <w:sz w:val="20"/>
-                <w:szCs w:val="20"/>
-              </w:rPr>
-              <w:t>2</w:t>
-            </w:r>
-            <w:r>
-              <w:rPr>
-                <w:noProof/>
-                <w:webHidden/>
-                <w:sz w:val="20"/>
-                <w:szCs w:val="20"/>
+              </w:rPr>
+              <w:t>3</w:t>
+            </w:r>
+            <w:r>
+              <w:rPr>
+                <w:noProof/>
+                <w:webHidden/>
+                <w:sz w:val="20"/>
               </w:rPr>
               <w:fldChar w:fldCharType="end"/>
             </w:r>
@@ -2039,16 +1870,14 @@
               <w:rFonts w:asciiTheme="minorHAnsi" w:hAnsiTheme="minorHAnsi" w:cstheme="minorBidi"/>
               <w:noProof/>
               <w:sz w:val="20"/>
-              <w:szCs w:val="20"/>
             </w:rPr>
           </w:pPr>
-          <w:hyperlink w:anchor="_Toc512418911" w:history="1">
+          <w:hyperlink w:anchor="_Toc514059504" w:history="1">
             <w:r>
               <w:rPr>
                 <w:rStyle w:val="Lienhypertexte"/>
                 <w:noProof/>
                 <w:sz w:val="20"/>
-                <w:szCs w:val="20"/>
               </w:rPr>
               <w:t>1.5.6.</w:t>
             </w:r>
@@ -2057,7 +1886,6 @@
                 <w:rFonts w:asciiTheme="minorHAnsi" w:hAnsiTheme="minorHAnsi" w:cstheme="minorBidi"/>
                 <w:noProof/>
                 <w:sz w:val="20"/>
-                <w:szCs w:val="20"/>
               </w:rPr>
               <w:tab/>
             </w:r>
@@ -2066,7 +1894,6 @@
                 <w:rStyle w:val="Lienhypertexte"/>
                 <w:noProof/>
                 <w:sz w:val="20"/>
-                <w:szCs w:val="20"/>
               </w:rPr>
               <w:t>Si le temps le permet</w:t>
             </w:r>
@@ -2075,7 +1902,6 @@
                 <w:noProof/>
                 <w:webHidden/>
                 <w:sz w:val="20"/>
-                <w:szCs w:val="20"/>
               </w:rPr>
               <w:tab/>
             </w:r>
@@ -2084,7 +1910,6 @@
                 <w:noProof/>
                 <w:webHidden/>
                 <w:sz w:val="20"/>
-                <w:szCs w:val="20"/>
               </w:rPr>
               <w:fldChar w:fldCharType="begin"/>
             </w:r>
@@ -2093,24 +1918,21 @@
                 <w:noProof/>
                 <w:webHidden/>
                 <w:sz w:val="20"/>
-                <w:szCs w:val="20"/>
-              </w:rPr>
-              <w:instrText xml:space="preserve"> PAGEREF _Toc512418911 \h </w:instrText>
-            </w:r>
-            <w:r>
-              <w:rPr>
-                <w:noProof/>
-                <w:webHidden/>
-                <w:sz w:val="20"/>
-                <w:szCs w:val="20"/>
-              </w:rPr>
-            </w:r>
-            <w:r>
-              <w:rPr>
-                <w:noProof/>
-                <w:webHidden/>
-                <w:sz w:val="20"/>
-                <w:szCs w:val="20"/>
+              </w:rPr>
+              <w:instrText xml:space="preserve"> PAGEREF _Toc514059504 \h </w:instrText>
+            </w:r>
+            <w:r>
+              <w:rPr>
+                <w:noProof/>
+                <w:webHidden/>
+                <w:sz w:val="20"/>
+              </w:rPr>
+            </w:r>
+            <w:r>
+              <w:rPr>
+                <w:noProof/>
+                <w:webHidden/>
+                <w:sz w:val="20"/>
               </w:rPr>
               <w:fldChar w:fldCharType="separate"/>
             </w:r>
@@ -2119,16 +1941,14 @@
                 <w:noProof/>
                 <w:webHidden/>
                 <w:sz w:val="20"/>
-                <w:szCs w:val="20"/>
-              </w:rPr>
-              <w:t>2</w:t>
-            </w:r>
-            <w:r>
-              <w:rPr>
-                <w:noProof/>
-                <w:webHidden/>
-                <w:sz w:val="20"/>
-                <w:szCs w:val="20"/>
+              </w:rPr>
+              <w:t>3</w:t>
+            </w:r>
+            <w:r>
+              <w:rPr>
+                <w:noProof/>
+                <w:webHidden/>
+                <w:sz w:val="20"/>
               </w:rPr>
               <w:fldChar w:fldCharType="end"/>
             </w:r>
@@ -2141,16 +1961,14 @@
               <w:rFonts w:asciiTheme="minorHAnsi" w:hAnsiTheme="minorHAnsi" w:cstheme="minorBidi"/>
               <w:noProof/>
               <w:sz w:val="20"/>
-              <w:szCs w:val="20"/>
             </w:rPr>
           </w:pPr>
-          <w:hyperlink w:anchor="_Toc512418912" w:history="1">
+          <w:hyperlink w:anchor="_Toc514059505" w:history="1">
             <w:r>
               <w:rPr>
                 <w:rStyle w:val="Lienhypertexte"/>
                 <w:noProof/>
                 <w:sz w:val="20"/>
-                <w:szCs w:val="20"/>
               </w:rPr>
               <w:t>1.6.</w:t>
             </w:r>
@@ -2159,7 +1977,6 @@
                 <w:rFonts w:asciiTheme="minorHAnsi" w:hAnsiTheme="minorHAnsi" w:cstheme="minorBidi"/>
                 <w:noProof/>
                 <w:sz w:val="20"/>
-                <w:szCs w:val="20"/>
               </w:rPr>
               <w:tab/>
             </w:r>
@@ -2168,7 +1985,6 @@
                 <w:rStyle w:val="Lienhypertexte"/>
                 <w:noProof/>
                 <w:sz w:val="20"/>
-                <w:szCs w:val="20"/>
               </w:rPr>
               <w:t>Les points suivants seront évalués</w:t>
             </w:r>
@@ -2177,7 +1993,6 @@
                 <w:noProof/>
                 <w:webHidden/>
                 <w:sz w:val="20"/>
-                <w:szCs w:val="20"/>
               </w:rPr>
               <w:tab/>
             </w:r>
@@ -2186,7 +2001,6 @@
                 <w:noProof/>
                 <w:webHidden/>
                 <w:sz w:val="20"/>
-                <w:szCs w:val="20"/>
               </w:rPr>
               <w:fldChar w:fldCharType="begin"/>
             </w:r>
@@ -2195,24 +2009,21 @@
                 <w:noProof/>
                 <w:webHidden/>
                 <w:sz w:val="20"/>
-                <w:szCs w:val="20"/>
-              </w:rPr>
-              <w:instrText xml:space="preserve"> PAGEREF _Toc512418912 \h </w:instrText>
-            </w:r>
-            <w:r>
-              <w:rPr>
-                <w:noProof/>
-                <w:webHidden/>
-                <w:sz w:val="20"/>
-                <w:szCs w:val="20"/>
-              </w:rPr>
-            </w:r>
-            <w:r>
-              <w:rPr>
-                <w:noProof/>
-                <w:webHidden/>
-                <w:sz w:val="20"/>
-                <w:szCs w:val="20"/>
+              </w:rPr>
+              <w:instrText xml:space="preserve"> PAGEREF _Toc514059505 \h </w:instrText>
+            </w:r>
+            <w:r>
+              <w:rPr>
+                <w:noProof/>
+                <w:webHidden/>
+                <w:sz w:val="20"/>
+              </w:rPr>
+            </w:r>
+            <w:r>
+              <w:rPr>
+                <w:noProof/>
+                <w:webHidden/>
+                <w:sz w:val="20"/>
               </w:rPr>
               <w:fldChar w:fldCharType="separate"/>
             </w:r>
@@ -2221,16 +2032,14 @@
                 <w:noProof/>
                 <w:webHidden/>
                 <w:sz w:val="20"/>
-                <w:szCs w:val="20"/>
-              </w:rPr>
-              <w:t>2</w:t>
-            </w:r>
-            <w:r>
-              <w:rPr>
-                <w:noProof/>
-                <w:webHidden/>
-                <w:sz w:val="20"/>
-                <w:szCs w:val="20"/>
+              </w:rPr>
+              <w:t>3</w:t>
+            </w:r>
+            <w:r>
+              <w:rPr>
+                <w:noProof/>
+                <w:webHidden/>
+                <w:sz w:val="20"/>
               </w:rPr>
               <w:fldChar w:fldCharType="end"/>
             </w:r>
@@ -2243,16 +2052,14 @@
               <w:rFonts w:asciiTheme="minorHAnsi" w:hAnsiTheme="minorHAnsi" w:cstheme="minorBidi"/>
               <w:noProof/>
               <w:sz w:val="20"/>
-              <w:szCs w:val="20"/>
             </w:rPr>
           </w:pPr>
-          <w:hyperlink w:anchor="_Toc512418913" w:history="1">
+          <w:hyperlink w:anchor="_Toc514059506" w:history="1">
             <w:r>
               <w:rPr>
                 <w:rStyle w:val="Lienhypertexte"/>
                 <w:noProof/>
                 <w:sz w:val="20"/>
-                <w:szCs w:val="20"/>
               </w:rPr>
               <w:t>1.7.</w:t>
             </w:r>
@@ -2261,7 +2068,6 @@
                 <w:rFonts w:asciiTheme="minorHAnsi" w:hAnsiTheme="minorHAnsi" w:cstheme="minorBidi"/>
                 <w:noProof/>
                 <w:sz w:val="20"/>
-                <w:szCs w:val="20"/>
               </w:rPr>
               <w:tab/>
             </w:r>
@@ -2270,7 +2076,6 @@
                 <w:rStyle w:val="Lienhypertexte"/>
                 <w:noProof/>
                 <w:sz w:val="20"/>
-                <w:szCs w:val="20"/>
               </w:rPr>
               <w:t>Validation et conditions de réussite</w:t>
             </w:r>
@@ -2279,7 +2084,6 @@
                 <w:noProof/>
                 <w:webHidden/>
                 <w:sz w:val="20"/>
-                <w:szCs w:val="20"/>
               </w:rPr>
               <w:tab/>
             </w:r>
@@ -2288,7 +2092,6 @@
                 <w:noProof/>
                 <w:webHidden/>
                 <w:sz w:val="20"/>
-                <w:szCs w:val="20"/>
               </w:rPr>
               <w:fldChar w:fldCharType="begin"/>
             </w:r>
@@ -2297,24 +2100,21 @@
                 <w:noProof/>
                 <w:webHidden/>
                 <w:sz w:val="20"/>
-                <w:szCs w:val="20"/>
-              </w:rPr>
-              <w:instrText xml:space="preserve"> PAGEREF _Toc512418913 \h </w:instrText>
-            </w:r>
-            <w:r>
-              <w:rPr>
-                <w:noProof/>
-                <w:webHidden/>
-                <w:sz w:val="20"/>
-                <w:szCs w:val="20"/>
-              </w:rPr>
-            </w:r>
-            <w:r>
-              <w:rPr>
-                <w:noProof/>
-                <w:webHidden/>
-                <w:sz w:val="20"/>
-                <w:szCs w:val="20"/>
+              </w:rPr>
+              <w:instrText xml:space="preserve"> PAGEREF _Toc514059506 \h </w:instrText>
+            </w:r>
+            <w:r>
+              <w:rPr>
+                <w:noProof/>
+                <w:webHidden/>
+                <w:sz w:val="20"/>
+              </w:rPr>
+            </w:r>
+            <w:r>
+              <w:rPr>
+                <w:noProof/>
+                <w:webHidden/>
+                <w:sz w:val="20"/>
               </w:rPr>
               <w:fldChar w:fldCharType="separate"/>
             </w:r>
@@ -2323,16 +2123,14 @@
                 <w:noProof/>
                 <w:webHidden/>
                 <w:sz w:val="20"/>
-                <w:szCs w:val="20"/>
-              </w:rPr>
-              <w:t>2</w:t>
-            </w:r>
-            <w:r>
-              <w:rPr>
-                <w:noProof/>
-                <w:webHidden/>
-                <w:sz w:val="20"/>
-                <w:szCs w:val="20"/>
+              </w:rPr>
+              <w:t>3</w:t>
+            </w:r>
+            <w:r>
+              <w:rPr>
+                <w:noProof/>
+                <w:webHidden/>
+                <w:sz w:val="20"/>
               </w:rPr>
               <w:fldChar w:fldCharType="end"/>
             </w:r>
@@ -2349,17 +2147,15 @@
               <w:rFonts w:asciiTheme="minorHAnsi" w:eastAsiaTheme="minorEastAsia" w:hAnsiTheme="minorHAnsi"/>
               <w:noProof/>
               <w:sz w:val="20"/>
-              <w:szCs w:val="20"/>
               <w:lang w:eastAsia="fr-CH"/>
             </w:rPr>
           </w:pPr>
-          <w:hyperlink w:anchor="_Toc512418914" w:history="1">
+          <w:hyperlink w:anchor="_Toc514059507" w:history="1">
             <w:r>
               <w:rPr>
                 <w:rStyle w:val="Lienhypertexte"/>
                 <w:noProof/>
                 <w:sz w:val="20"/>
-                <w:szCs w:val="20"/>
               </w:rPr>
               <w:t>2.</w:t>
             </w:r>
@@ -2368,7 +2164,6 @@
                 <w:rFonts w:asciiTheme="minorHAnsi" w:eastAsiaTheme="minorEastAsia" w:hAnsiTheme="minorHAnsi"/>
                 <w:noProof/>
                 <w:sz w:val="20"/>
-                <w:szCs w:val="20"/>
                 <w:lang w:eastAsia="fr-CH"/>
               </w:rPr>
               <w:tab/>
@@ -2378,7 +2173,6 @@
                 <w:rStyle w:val="Lienhypertexte"/>
                 <w:noProof/>
                 <w:sz w:val="20"/>
-                <w:szCs w:val="20"/>
               </w:rPr>
               <w:t>Planification initiale</w:t>
             </w:r>
@@ -2387,7 +2181,6 @@
                 <w:noProof/>
                 <w:webHidden/>
                 <w:sz w:val="20"/>
-                <w:szCs w:val="20"/>
               </w:rPr>
               <w:tab/>
             </w:r>
@@ -2396,7 +2189,6 @@
                 <w:noProof/>
                 <w:webHidden/>
                 <w:sz w:val="20"/>
-                <w:szCs w:val="20"/>
               </w:rPr>
               <w:fldChar w:fldCharType="begin"/>
             </w:r>
@@ -2405,24 +2197,21 @@
                 <w:noProof/>
                 <w:webHidden/>
                 <w:sz w:val="20"/>
-                <w:szCs w:val="20"/>
-              </w:rPr>
-              <w:instrText xml:space="preserve"> PAGEREF _Toc512418914 \h </w:instrText>
-            </w:r>
-            <w:r>
-              <w:rPr>
-                <w:noProof/>
-                <w:webHidden/>
-                <w:sz w:val="20"/>
-                <w:szCs w:val="20"/>
-              </w:rPr>
-            </w:r>
-            <w:r>
-              <w:rPr>
-                <w:noProof/>
-                <w:webHidden/>
-                <w:sz w:val="20"/>
-                <w:szCs w:val="20"/>
+              </w:rPr>
+              <w:instrText xml:space="preserve"> PAGEREF _Toc514059507 \h </w:instrText>
+            </w:r>
+            <w:r>
+              <w:rPr>
+                <w:noProof/>
+                <w:webHidden/>
+                <w:sz w:val="20"/>
+              </w:rPr>
+            </w:r>
+            <w:r>
+              <w:rPr>
+                <w:noProof/>
+                <w:webHidden/>
+                <w:sz w:val="20"/>
               </w:rPr>
               <w:fldChar w:fldCharType="separate"/>
             </w:r>
@@ -2431,16 +2220,14 @@
                 <w:noProof/>
                 <w:webHidden/>
                 <w:sz w:val="20"/>
-                <w:szCs w:val="20"/>
-              </w:rPr>
-              <w:t>2</w:t>
-            </w:r>
-            <w:r>
-              <w:rPr>
-                <w:noProof/>
-                <w:webHidden/>
-                <w:sz w:val="20"/>
-                <w:szCs w:val="20"/>
+              </w:rPr>
+              <w:t>3</w:t>
+            </w:r>
+            <w:r>
+              <w:rPr>
+                <w:noProof/>
+                <w:webHidden/>
+                <w:sz w:val="20"/>
               </w:rPr>
               <w:fldChar w:fldCharType="end"/>
             </w:r>
@@ -2457,17 +2244,15 @@
               <w:rFonts w:asciiTheme="minorHAnsi" w:eastAsiaTheme="minorEastAsia" w:hAnsiTheme="minorHAnsi"/>
               <w:noProof/>
               <w:sz w:val="20"/>
-              <w:szCs w:val="20"/>
               <w:lang w:eastAsia="fr-CH"/>
             </w:rPr>
           </w:pPr>
-          <w:hyperlink w:anchor="_Toc512418915" w:history="1">
+          <w:hyperlink w:anchor="_Toc514059508" w:history="1">
             <w:r>
               <w:rPr>
                 <w:rStyle w:val="Lienhypertexte"/>
                 <w:noProof/>
                 <w:sz w:val="20"/>
-                <w:szCs w:val="20"/>
               </w:rPr>
               <w:t>3.</w:t>
             </w:r>
@@ -2476,7 +2261,6 @@
                 <w:rFonts w:asciiTheme="minorHAnsi" w:eastAsiaTheme="minorEastAsia" w:hAnsiTheme="minorHAnsi"/>
                 <w:noProof/>
                 <w:sz w:val="20"/>
-                <w:szCs w:val="20"/>
                 <w:lang w:eastAsia="fr-CH"/>
               </w:rPr>
               <w:tab/>
@@ -2486,7 +2270,6 @@
                 <w:rStyle w:val="Lienhypertexte"/>
                 <w:noProof/>
                 <w:sz w:val="20"/>
-                <w:szCs w:val="20"/>
               </w:rPr>
               <w:t>Analyse</w:t>
             </w:r>
@@ -2495,7 +2278,6 @@
                 <w:noProof/>
                 <w:webHidden/>
                 <w:sz w:val="20"/>
-                <w:szCs w:val="20"/>
               </w:rPr>
               <w:tab/>
             </w:r>
@@ -2504,7 +2286,6 @@
                 <w:noProof/>
                 <w:webHidden/>
                 <w:sz w:val="20"/>
-                <w:szCs w:val="20"/>
               </w:rPr>
               <w:fldChar w:fldCharType="begin"/>
             </w:r>
@@ -2513,24 +2294,21 @@
                 <w:noProof/>
                 <w:webHidden/>
                 <w:sz w:val="20"/>
-                <w:szCs w:val="20"/>
-              </w:rPr>
-              <w:instrText xml:space="preserve"> PAGEREF _Toc512418915 \h </w:instrText>
-            </w:r>
-            <w:r>
-              <w:rPr>
-                <w:noProof/>
-                <w:webHidden/>
-                <w:sz w:val="20"/>
-                <w:szCs w:val="20"/>
-              </w:rPr>
-            </w:r>
-            <w:r>
-              <w:rPr>
-                <w:noProof/>
-                <w:webHidden/>
-                <w:sz w:val="20"/>
-                <w:szCs w:val="20"/>
+              </w:rPr>
+              <w:instrText xml:space="preserve"> PAGEREF _Toc514059508 \h </w:instrText>
+            </w:r>
+            <w:r>
+              <w:rPr>
+                <w:noProof/>
+                <w:webHidden/>
+                <w:sz w:val="20"/>
+              </w:rPr>
+            </w:r>
+            <w:r>
+              <w:rPr>
+                <w:noProof/>
+                <w:webHidden/>
+                <w:sz w:val="20"/>
               </w:rPr>
               <w:fldChar w:fldCharType="separate"/>
             </w:r>
@@ -2539,16 +2317,14 @@
                 <w:noProof/>
                 <w:webHidden/>
                 <w:sz w:val="20"/>
-                <w:szCs w:val="20"/>
-              </w:rPr>
-              <w:t>2</w:t>
-            </w:r>
-            <w:r>
-              <w:rPr>
-                <w:noProof/>
-                <w:webHidden/>
-                <w:sz w:val="20"/>
-                <w:szCs w:val="20"/>
+              </w:rPr>
+              <w:t>3</w:t>
+            </w:r>
+            <w:r>
+              <w:rPr>
+                <w:noProof/>
+                <w:webHidden/>
+                <w:sz w:val="20"/>
               </w:rPr>
               <w:fldChar w:fldCharType="end"/>
             </w:r>
@@ -2561,16 +2337,14 @@
               <w:rFonts w:asciiTheme="minorHAnsi" w:hAnsiTheme="minorHAnsi" w:cstheme="minorBidi"/>
               <w:noProof/>
               <w:sz w:val="20"/>
-              <w:szCs w:val="20"/>
             </w:rPr>
           </w:pPr>
-          <w:hyperlink w:anchor="_Toc512418916" w:history="1">
+          <w:hyperlink w:anchor="_Toc514059509" w:history="1">
             <w:r>
               <w:rPr>
                 <w:rStyle w:val="Lienhypertexte"/>
                 <w:noProof/>
                 <w:sz w:val="20"/>
-                <w:szCs w:val="20"/>
               </w:rPr>
               <w:t>3.1.</w:t>
             </w:r>
@@ -2579,7 +2353,6 @@
                 <w:rFonts w:asciiTheme="minorHAnsi" w:hAnsiTheme="minorHAnsi" w:cstheme="minorBidi"/>
                 <w:noProof/>
                 <w:sz w:val="20"/>
-                <w:szCs w:val="20"/>
               </w:rPr>
               <w:tab/>
             </w:r>
@@ -2588,7 +2361,6 @@
                 <w:rStyle w:val="Lienhypertexte"/>
                 <w:noProof/>
                 <w:sz w:val="20"/>
-                <w:szCs w:val="20"/>
               </w:rPr>
               <w:t>Opportunités</w:t>
             </w:r>
@@ -2597,7 +2369,6 @@
                 <w:noProof/>
                 <w:webHidden/>
                 <w:sz w:val="20"/>
-                <w:szCs w:val="20"/>
               </w:rPr>
               <w:tab/>
             </w:r>
@@ -2606,7 +2377,6 @@
                 <w:noProof/>
                 <w:webHidden/>
                 <w:sz w:val="20"/>
-                <w:szCs w:val="20"/>
               </w:rPr>
               <w:fldChar w:fldCharType="begin"/>
             </w:r>
@@ -2615,24 +2385,21 @@
                 <w:noProof/>
                 <w:webHidden/>
                 <w:sz w:val="20"/>
-                <w:szCs w:val="20"/>
-              </w:rPr>
-              <w:instrText xml:space="preserve"> PAGEREF _Toc512418916 \h </w:instrText>
-            </w:r>
-            <w:r>
-              <w:rPr>
-                <w:noProof/>
-                <w:webHidden/>
-                <w:sz w:val="20"/>
-                <w:szCs w:val="20"/>
-              </w:rPr>
-            </w:r>
-            <w:r>
-              <w:rPr>
-                <w:noProof/>
-                <w:webHidden/>
-                <w:sz w:val="20"/>
-                <w:szCs w:val="20"/>
+              </w:rPr>
+              <w:instrText xml:space="preserve"> PAGEREF _Toc514059509 \h </w:instrText>
+            </w:r>
+            <w:r>
+              <w:rPr>
+                <w:noProof/>
+                <w:webHidden/>
+                <w:sz w:val="20"/>
+              </w:rPr>
+            </w:r>
+            <w:r>
+              <w:rPr>
+                <w:noProof/>
+                <w:webHidden/>
+                <w:sz w:val="20"/>
               </w:rPr>
               <w:fldChar w:fldCharType="separate"/>
             </w:r>
@@ -2641,16 +2408,14 @@
                 <w:noProof/>
                 <w:webHidden/>
                 <w:sz w:val="20"/>
-                <w:szCs w:val="20"/>
-              </w:rPr>
-              <w:t>2</w:t>
-            </w:r>
-            <w:r>
-              <w:rPr>
-                <w:noProof/>
-                <w:webHidden/>
-                <w:sz w:val="20"/>
-                <w:szCs w:val="20"/>
+              </w:rPr>
+              <w:t>3</w:t>
+            </w:r>
+            <w:r>
+              <w:rPr>
+                <w:noProof/>
+                <w:webHidden/>
+                <w:sz w:val="20"/>
               </w:rPr>
               <w:fldChar w:fldCharType="end"/>
             </w:r>
@@ -2663,16 +2428,14 @@
               <w:rFonts w:asciiTheme="minorHAnsi" w:hAnsiTheme="minorHAnsi" w:cstheme="minorBidi"/>
               <w:noProof/>
               <w:sz w:val="20"/>
-              <w:szCs w:val="20"/>
             </w:rPr>
           </w:pPr>
-          <w:hyperlink w:anchor="_Toc512418917" w:history="1">
+          <w:hyperlink w:anchor="_Toc514059510" w:history="1">
             <w:r>
               <w:rPr>
                 <w:rStyle w:val="Lienhypertexte"/>
                 <w:noProof/>
                 <w:sz w:val="20"/>
-                <w:szCs w:val="20"/>
               </w:rPr>
               <w:t>3.2.</w:t>
             </w:r>
@@ -2681,7 +2444,6 @@
                 <w:rFonts w:asciiTheme="minorHAnsi" w:hAnsiTheme="minorHAnsi" w:cstheme="minorBidi"/>
                 <w:noProof/>
                 <w:sz w:val="20"/>
-                <w:szCs w:val="20"/>
               </w:rPr>
               <w:tab/>
             </w:r>
@@ -2690,7 +2452,6 @@
                 <w:rStyle w:val="Lienhypertexte"/>
                 <w:noProof/>
                 <w:sz w:val="20"/>
-                <w:szCs w:val="20"/>
               </w:rPr>
               <w:t>Document d’analyse et conception</w:t>
             </w:r>
@@ -2699,7 +2460,6 @@
                 <w:noProof/>
                 <w:webHidden/>
                 <w:sz w:val="20"/>
-                <w:szCs w:val="20"/>
               </w:rPr>
               <w:tab/>
             </w:r>
@@ -2708,7 +2468,6 @@
                 <w:noProof/>
                 <w:webHidden/>
                 <w:sz w:val="20"/>
-                <w:szCs w:val="20"/>
               </w:rPr>
               <w:fldChar w:fldCharType="begin"/>
             </w:r>
@@ -2717,24 +2476,21 @@
                 <w:noProof/>
                 <w:webHidden/>
                 <w:sz w:val="20"/>
-                <w:szCs w:val="20"/>
-              </w:rPr>
-              <w:instrText xml:space="preserve"> PAGEREF _Toc512418917 \h </w:instrText>
-            </w:r>
-            <w:r>
-              <w:rPr>
-                <w:noProof/>
-                <w:webHidden/>
-                <w:sz w:val="20"/>
-                <w:szCs w:val="20"/>
-              </w:rPr>
-            </w:r>
-            <w:r>
-              <w:rPr>
-                <w:noProof/>
-                <w:webHidden/>
-                <w:sz w:val="20"/>
-                <w:szCs w:val="20"/>
+              </w:rPr>
+              <w:instrText xml:space="preserve"> PAGEREF _Toc514059510 \h </w:instrText>
+            </w:r>
+            <w:r>
+              <w:rPr>
+                <w:noProof/>
+                <w:webHidden/>
+                <w:sz w:val="20"/>
+              </w:rPr>
+            </w:r>
+            <w:r>
+              <w:rPr>
+                <w:noProof/>
+                <w:webHidden/>
+                <w:sz w:val="20"/>
               </w:rPr>
               <w:fldChar w:fldCharType="separate"/>
             </w:r>
@@ -2743,16 +2499,14 @@
                 <w:noProof/>
                 <w:webHidden/>
                 <w:sz w:val="20"/>
-                <w:szCs w:val="20"/>
-              </w:rPr>
-              <w:t>2</w:t>
-            </w:r>
-            <w:r>
-              <w:rPr>
-                <w:noProof/>
-                <w:webHidden/>
-                <w:sz w:val="20"/>
-                <w:szCs w:val="20"/>
+              </w:rPr>
+              <w:t>4</w:t>
+            </w:r>
+            <w:r>
+              <w:rPr>
+                <w:noProof/>
+                <w:webHidden/>
+                <w:sz w:val="20"/>
               </w:rPr>
               <w:fldChar w:fldCharType="end"/>
             </w:r>
@@ -2765,16 +2519,14 @@
               <w:rFonts w:asciiTheme="minorHAnsi" w:hAnsiTheme="minorHAnsi" w:cstheme="minorBidi"/>
               <w:noProof/>
               <w:sz w:val="20"/>
-              <w:szCs w:val="20"/>
             </w:rPr>
           </w:pPr>
-          <w:hyperlink w:anchor="_Toc512418918" w:history="1">
+          <w:hyperlink w:anchor="_Toc514059511" w:history="1">
             <w:r>
               <w:rPr>
                 <w:rStyle w:val="Lienhypertexte"/>
                 <w:noProof/>
                 <w:sz w:val="20"/>
-                <w:szCs w:val="20"/>
               </w:rPr>
               <w:t>3.3.</w:t>
             </w:r>
@@ -2783,7 +2535,6 @@
                 <w:rFonts w:asciiTheme="minorHAnsi" w:hAnsiTheme="minorHAnsi" w:cstheme="minorBidi"/>
                 <w:noProof/>
                 <w:sz w:val="20"/>
-                <w:szCs w:val="20"/>
               </w:rPr>
               <w:tab/>
             </w:r>
@@ -2792,7 +2543,6 @@
                 <w:rStyle w:val="Lienhypertexte"/>
                 <w:noProof/>
                 <w:sz w:val="20"/>
-                <w:szCs w:val="20"/>
               </w:rPr>
               <w:t>Conception des tests</w:t>
             </w:r>
@@ -2801,7 +2551,6 @@
                 <w:noProof/>
                 <w:webHidden/>
                 <w:sz w:val="20"/>
-                <w:szCs w:val="20"/>
               </w:rPr>
               <w:tab/>
             </w:r>
@@ -2810,7 +2559,6 @@
                 <w:noProof/>
                 <w:webHidden/>
                 <w:sz w:val="20"/>
-                <w:szCs w:val="20"/>
               </w:rPr>
               <w:fldChar w:fldCharType="begin"/>
             </w:r>
@@ -2819,24 +2567,21 @@
                 <w:noProof/>
                 <w:webHidden/>
                 <w:sz w:val="20"/>
-                <w:szCs w:val="20"/>
-              </w:rPr>
-              <w:instrText xml:space="preserve"> PAGEREF _Toc512418918 \h </w:instrText>
-            </w:r>
-            <w:r>
-              <w:rPr>
-                <w:noProof/>
-                <w:webHidden/>
-                <w:sz w:val="20"/>
-                <w:szCs w:val="20"/>
-              </w:rPr>
-            </w:r>
-            <w:r>
-              <w:rPr>
-                <w:noProof/>
-                <w:webHidden/>
-                <w:sz w:val="20"/>
-                <w:szCs w:val="20"/>
+              </w:rPr>
+              <w:instrText xml:space="preserve"> PAGEREF _Toc514059511 \h </w:instrText>
+            </w:r>
+            <w:r>
+              <w:rPr>
+                <w:noProof/>
+                <w:webHidden/>
+                <w:sz w:val="20"/>
+              </w:rPr>
+            </w:r>
+            <w:r>
+              <w:rPr>
+                <w:noProof/>
+                <w:webHidden/>
+                <w:sz w:val="20"/>
               </w:rPr>
               <w:fldChar w:fldCharType="separate"/>
             </w:r>
@@ -2845,16 +2590,14 @@
                 <w:noProof/>
                 <w:webHidden/>
                 <w:sz w:val="20"/>
-                <w:szCs w:val="20"/>
-              </w:rPr>
-              <w:t>2</w:t>
-            </w:r>
-            <w:r>
-              <w:rPr>
-                <w:noProof/>
-                <w:webHidden/>
-                <w:sz w:val="20"/>
-                <w:szCs w:val="20"/>
+              </w:rPr>
+              <w:t>4</w:t>
+            </w:r>
+            <w:r>
+              <w:rPr>
+                <w:noProof/>
+                <w:webHidden/>
+                <w:sz w:val="20"/>
               </w:rPr>
               <w:fldChar w:fldCharType="end"/>
             </w:r>
@@ -2867,16 +2610,14 @@
               <w:rFonts w:asciiTheme="minorHAnsi" w:hAnsiTheme="minorHAnsi" w:cstheme="minorBidi"/>
               <w:noProof/>
               <w:sz w:val="20"/>
-              <w:szCs w:val="20"/>
             </w:rPr>
           </w:pPr>
-          <w:hyperlink w:anchor="_Toc512418919" w:history="1">
+          <w:hyperlink w:anchor="_Toc514059512" w:history="1">
             <w:r>
               <w:rPr>
                 <w:rStyle w:val="Lienhypertexte"/>
                 <w:noProof/>
                 <w:sz w:val="20"/>
-                <w:szCs w:val="20"/>
               </w:rPr>
               <w:t>3.4.</w:t>
             </w:r>
@@ -2885,7 +2626,6 @@
                 <w:rFonts w:asciiTheme="minorHAnsi" w:hAnsiTheme="minorHAnsi" w:cstheme="minorBidi"/>
                 <w:noProof/>
                 <w:sz w:val="20"/>
-                <w:szCs w:val="20"/>
               </w:rPr>
               <w:tab/>
             </w:r>
@@ -2894,7 +2634,6 @@
                 <w:rStyle w:val="Lienhypertexte"/>
                 <w:noProof/>
                 <w:sz w:val="20"/>
-                <w:szCs w:val="20"/>
               </w:rPr>
               <w:t>Planification détaillée</w:t>
             </w:r>
@@ -2903,7 +2642,6 @@
                 <w:noProof/>
                 <w:webHidden/>
                 <w:sz w:val="20"/>
-                <w:szCs w:val="20"/>
               </w:rPr>
               <w:tab/>
             </w:r>
@@ -2912,7 +2650,6 @@
                 <w:noProof/>
                 <w:webHidden/>
                 <w:sz w:val="20"/>
-                <w:szCs w:val="20"/>
               </w:rPr>
               <w:fldChar w:fldCharType="begin"/>
             </w:r>
@@ -2921,24 +2658,21 @@
                 <w:noProof/>
                 <w:webHidden/>
                 <w:sz w:val="20"/>
-                <w:szCs w:val="20"/>
-              </w:rPr>
-              <w:instrText xml:space="preserve"> PAGEREF _Toc512418919 \h </w:instrText>
-            </w:r>
-            <w:r>
-              <w:rPr>
-                <w:noProof/>
-                <w:webHidden/>
-                <w:sz w:val="20"/>
-                <w:szCs w:val="20"/>
-              </w:rPr>
-            </w:r>
-            <w:r>
-              <w:rPr>
-                <w:noProof/>
-                <w:webHidden/>
-                <w:sz w:val="20"/>
-                <w:szCs w:val="20"/>
+              </w:rPr>
+              <w:instrText xml:space="preserve"> PAGEREF _Toc514059512 \h </w:instrText>
+            </w:r>
+            <w:r>
+              <w:rPr>
+                <w:noProof/>
+                <w:webHidden/>
+                <w:sz w:val="20"/>
+              </w:rPr>
+            </w:r>
+            <w:r>
+              <w:rPr>
+                <w:noProof/>
+                <w:webHidden/>
+                <w:sz w:val="20"/>
               </w:rPr>
               <w:fldChar w:fldCharType="separate"/>
             </w:r>
@@ -2947,16 +2681,14 @@
                 <w:noProof/>
                 <w:webHidden/>
                 <w:sz w:val="20"/>
-                <w:szCs w:val="20"/>
-              </w:rPr>
-              <w:t>2</w:t>
-            </w:r>
-            <w:r>
-              <w:rPr>
-                <w:noProof/>
-                <w:webHidden/>
-                <w:sz w:val="20"/>
-                <w:szCs w:val="20"/>
+              </w:rPr>
+              <w:t>4</w:t>
+            </w:r>
+            <w:r>
+              <w:rPr>
+                <w:noProof/>
+                <w:webHidden/>
+                <w:sz w:val="20"/>
               </w:rPr>
               <w:fldChar w:fldCharType="end"/>
             </w:r>
@@ -2973,17 +2705,15 @@
               <w:rFonts w:asciiTheme="minorHAnsi" w:eastAsiaTheme="minorEastAsia" w:hAnsiTheme="minorHAnsi"/>
               <w:noProof/>
               <w:sz w:val="20"/>
-              <w:szCs w:val="20"/>
               <w:lang w:eastAsia="fr-CH"/>
             </w:rPr>
           </w:pPr>
-          <w:hyperlink w:anchor="_Toc512418920" w:history="1">
+          <w:hyperlink w:anchor="_Toc514059513" w:history="1">
             <w:r>
               <w:rPr>
                 <w:rStyle w:val="Lienhypertexte"/>
                 <w:noProof/>
                 <w:sz w:val="20"/>
-                <w:szCs w:val="20"/>
               </w:rPr>
               <w:t>4.</w:t>
             </w:r>
@@ -2992,7 +2722,6 @@
                 <w:rFonts w:asciiTheme="minorHAnsi" w:eastAsiaTheme="minorEastAsia" w:hAnsiTheme="minorHAnsi"/>
                 <w:noProof/>
                 <w:sz w:val="20"/>
-                <w:szCs w:val="20"/>
                 <w:lang w:eastAsia="fr-CH"/>
               </w:rPr>
               <w:tab/>
@@ -3002,7 +2731,6 @@
                 <w:rStyle w:val="Lienhypertexte"/>
                 <w:noProof/>
                 <w:sz w:val="20"/>
-                <w:szCs w:val="20"/>
               </w:rPr>
               <w:t>Réalisation</w:t>
             </w:r>
@@ -3011,7 +2739,6 @@
                 <w:noProof/>
                 <w:webHidden/>
                 <w:sz w:val="20"/>
-                <w:szCs w:val="20"/>
               </w:rPr>
               <w:tab/>
             </w:r>
@@ -3020,7 +2747,6 @@
                 <w:noProof/>
                 <w:webHidden/>
                 <w:sz w:val="20"/>
-                <w:szCs w:val="20"/>
               </w:rPr>
               <w:fldChar w:fldCharType="begin"/>
             </w:r>
@@ -3029,24 +2755,21 @@
                 <w:noProof/>
                 <w:webHidden/>
                 <w:sz w:val="20"/>
-                <w:szCs w:val="20"/>
-              </w:rPr>
-              <w:instrText xml:space="preserve"> PAGEREF _Toc512418920 \h </w:instrText>
-            </w:r>
-            <w:r>
-              <w:rPr>
-                <w:noProof/>
-                <w:webHidden/>
-                <w:sz w:val="20"/>
-                <w:szCs w:val="20"/>
-              </w:rPr>
-            </w:r>
-            <w:r>
-              <w:rPr>
-                <w:noProof/>
-                <w:webHidden/>
-                <w:sz w:val="20"/>
-                <w:szCs w:val="20"/>
+              </w:rPr>
+              <w:instrText xml:space="preserve"> PAGEREF _Toc514059513 \h </w:instrText>
+            </w:r>
+            <w:r>
+              <w:rPr>
+                <w:noProof/>
+                <w:webHidden/>
+                <w:sz w:val="20"/>
+              </w:rPr>
+            </w:r>
+            <w:r>
+              <w:rPr>
+                <w:noProof/>
+                <w:webHidden/>
+                <w:sz w:val="20"/>
               </w:rPr>
               <w:fldChar w:fldCharType="separate"/>
             </w:r>
@@ -3055,16 +2778,14 @@
                 <w:noProof/>
                 <w:webHidden/>
                 <w:sz w:val="20"/>
-                <w:szCs w:val="20"/>
-              </w:rPr>
-              <w:t>2</w:t>
-            </w:r>
-            <w:r>
-              <w:rPr>
-                <w:noProof/>
-                <w:webHidden/>
-                <w:sz w:val="20"/>
-                <w:szCs w:val="20"/>
+              </w:rPr>
+              <w:t>4</w:t>
+            </w:r>
+            <w:r>
+              <w:rPr>
+                <w:noProof/>
+                <w:webHidden/>
+                <w:sz w:val="20"/>
               </w:rPr>
               <w:fldChar w:fldCharType="end"/>
             </w:r>
@@ -3077,16 +2798,14 @@
               <w:rFonts w:asciiTheme="minorHAnsi" w:hAnsiTheme="minorHAnsi" w:cstheme="minorBidi"/>
               <w:noProof/>
               <w:sz w:val="20"/>
-              <w:szCs w:val="20"/>
             </w:rPr>
           </w:pPr>
-          <w:hyperlink w:anchor="_Toc512418921" w:history="1">
+          <w:hyperlink w:anchor="_Toc514059514" w:history="1">
             <w:r>
               <w:rPr>
                 <w:rStyle w:val="Lienhypertexte"/>
                 <w:noProof/>
                 <w:sz w:val="20"/>
-                <w:szCs w:val="20"/>
               </w:rPr>
               <w:t>4.1.</w:t>
             </w:r>
@@ -3095,7 +2814,6 @@
                 <w:rFonts w:asciiTheme="minorHAnsi" w:hAnsiTheme="minorHAnsi" w:cstheme="minorBidi"/>
                 <w:noProof/>
                 <w:sz w:val="20"/>
-                <w:szCs w:val="20"/>
               </w:rPr>
               <w:tab/>
             </w:r>
@@ -3104,7 +2822,6 @@
                 <w:rStyle w:val="Lienhypertexte"/>
                 <w:noProof/>
                 <w:sz w:val="20"/>
-                <w:szCs w:val="20"/>
               </w:rPr>
               <w:t>Dossier de réalisation</w:t>
             </w:r>
@@ -3113,7 +2830,6 @@
                 <w:noProof/>
                 <w:webHidden/>
                 <w:sz w:val="20"/>
-                <w:szCs w:val="20"/>
               </w:rPr>
               <w:tab/>
             </w:r>
@@ -3122,7 +2838,6 @@
                 <w:noProof/>
                 <w:webHidden/>
                 <w:sz w:val="20"/>
-                <w:szCs w:val="20"/>
               </w:rPr>
               <w:fldChar w:fldCharType="begin"/>
             </w:r>
@@ -3131,24 +2846,21 @@
                 <w:noProof/>
                 <w:webHidden/>
                 <w:sz w:val="20"/>
-                <w:szCs w:val="20"/>
-              </w:rPr>
-              <w:instrText xml:space="preserve"> PAGEREF _Toc512418921 \h </w:instrText>
-            </w:r>
-            <w:r>
-              <w:rPr>
-                <w:noProof/>
-                <w:webHidden/>
-                <w:sz w:val="20"/>
-                <w:szCs w:val="20"/>
-              </w:rPr>
-            </w:r>
-            <w:r>
-              <w:rPr>
-                <w:noProof/>
-                <w:webHidden/>
-                <w:sz w:val="20"/>
-                <w:szCs w:val="20"/>
+              </w:rPr>
+              <w:instrText xml:space="preserve"> PAGEREF _Toc514059514 \h </w:instrText>
+            </w:r>
+            <w:r>
+              <w:rPr>
+                <w:noProof/>
+                <w:webHidden/>
+                <w:sz w:val="20"/>
+              </w:rPr>
+            </w:r>
+            <w:r>
+              <w:rPr>
+                <w:noProof/>
+                <w:webHidden/>
+                <w:sz w:val="20"/>
               </w:rPr>
               <w:fldChar w:fldCharType="separate"/>
             </w:r>
@@ -3157,16 +2869,14 @@
                 <w:noProof/>
                 <w:webHidden/>
                 <w:sz w:val="20"/>
-                <w:szCs w:val="20"/>
-              </w:rPr>
-              <w:t>2</w:t>
-            </w:r>
-            <w:r>
-              <w:rPr>
-                <w:noProof/>
-                <w:webHidden/>
-                <w:sz w:val="20"/>
-                <w:szCs w:val="20"/>
+              </w:rPr>
+              <w:t>4</w:t>
+            </w:r>
+            <w:r>
+              <w:rPr>
+                <w:noProof/>
+                <w:webHidden/>
+                <w:sz w:val="20"/>
               </w:rPr>
               <w:fldChar w:fldCharType="end"/>
             </w:r>
@@ -3183,16 +2893,14 @@
               <w:rFonts w:asciiTheme="minorHAnsi" w:hAnsiTheme="minorHAnsi" w:cstheme="minorBidi"/>
               <w:noProof/>
               <w:sz w:val="20"/>
-              <w:szCs w:val="20"/>
             </w:rPr>
           </w:pPr>
-          <w:hyperlink w:anchor="_Toc512418922" w:history="1">
+          <w:hyperlink w:anchor="_Toc514059515" w:history="1">
             <w:r>
               <w:rPr>
                 <w:rStyle w:val="Lienhypertexte"/>
                 <w:noProof/>
                 <w:sz w:val="20"/>
-                <w:szCs w:val="20"/>
               </w:rPr>
               <w:t>4.1.1.</w:t>
             </w:r>
@@ -3201,7 +2909,6 @@
                 <w:rFonts w:asciiTheme="minorHAnsi" w:hAnsiTheme="minorHAnsi" w:cstheme="minorBidi"/>
                 <w:noProof/>
                 <w:sz w:val="20"/>
-                <w:szCs w:val="20"/>
               </w:rPr>
               <w:tab/>
             </w:r>
@@ -3210,7 +2917,6 @@
                 <w:rStyle w:val="Lienhypertexte"/>
                 <w:noProof/>
                 <w:sz w:val="20"/>
-                <w:szCs w:val="20"/>
               </w:rPr>
               <w:t>Logiciels installé / Utilisés</w:t>
             </w:r>
@@ -3219,7 +2925,6 @@
                 <w:noProof/>
                 <w:webHidden/>
                 <w:sz w:val="20"/>
-                <w:szCs w:val="20"/>
               </w:rPr>
               <w:tab/>
             </w:r>
@@ -3228,7 +2933,6 @@
                 <w:noProof/>
                 <w:webHidden/>
                 <w:sz w:val="20"/>
-                <w:szCs w:val="20"/>
               </w:rPr>
               <w:fldChar w:fldCharType="begin"/>
             </w:r>
@@ -3237,24 +2941,21 @@
                 <w:noProof/>
                 <w:webHidden/>
                 <w:sz w:val="20"/>
-                <w:szCs w:val="20"/>
-              </w:rPr>
-              <w:instrText xml:space="preserve"> PAGEREF _Toc512418922 \h </w:instrText>
-            </w:r>
-            <w:r>
-              <w:rPr>
-                <w:noProof/>
-                <w:webHidden/>
-                <w:sz w:val="20"/>
-                <w:szCs w:val="20"/>
-              </w:rPr>
-            </w:r>
-            <w:r>
-              <w:rPr>
-                <w:noProof/>
-                <w:webHidden/>
-                <w:sz w:val="20"/>
-                <w:szCs w:val="20"/>
+              </w:rPr>
+              <w:instrText xml:space="preserve"> PAGEREF _Toc514059515 \h </w:instrText>
+            </w:r>
+            <w:r>
+              <w:rPr>
+                <w:noProof/>
+                <w:webHidden/>
+                <w:sz w:val="20"/>
+              </w:rPr>
+            </w:r>
+            <w:r>
+              <w:rPr>
+                <w:noProof/>
+                <w:webHidden/>
+                <w:sz w:val="20"/>
               </w:rPr>
               <w:fldChar w:fldCharType="separate"/>
             </w:r>
@@ -3263,16 +2964,14 @@
                 <w:noProof/>
                 <w:webHidden/>
                 <w:sz w:val="20"/>
-                <w:szCs w:val="20"/>
-              </w:rPr>
-              <w:t>2</w:t>
-            </w:r>
-            <w:r>
-              <w:rPr>
-                <w:noProof/>
-                <w:webHidden/>
-                <w:sz w:val="20"/>
-                <w:szCs w:val="20"/>
+              </w:rPr>
+              <w:t>4</w:t>
+            </w:r>
+            <w:r>
+              <w:rPr>
+                <w:noProof/>
+                <w:webHidden/>
+                <w:sz w:val="20"/>
               </w:rPr>
               <w:fldChar w:fldCharType="end"/>
             </w:r>
@@ -3285,16 +2984,14 @@
               <w:rFonts w:asciiTheme="minorHAnsi" w:hAnsiTheme="minorHAnsi" w:cstheme="minorBidi"/>
               <w:noProof/>
               <w:sz w:val="20"/>
-              <w:szCs w:val="20"/>
             </w:rPr>
           </w:pPr>
-          <w:hyperlink w:anchor="_Toc512418923" w:history="1">
+          <w:hyperlink w:anchor="_Toc514059516" w:history="1">
             <w:r>
               <w:rPr>
                 <w:rStyle w:val="Lienhypertexte"/>
                 <w:noProof/>
                 <w:sz w:val="20"/>
-                <w:szCs w:val="20"/>
               </w:rPr>
               <w:t>4.2.</w:t>
             </w:r>
@@ -3303,7 +3000,6 @@
                 <w:rFonts w:asciiTheme="minorHAnsi" w:hAnsiTheme="minorHAnsi" w:cstheme="minorBidi"/>
                 <w:noProof/>
                 <w:sz w:val="20"/>
-                <w:szCs w:val="20"/>
               </w:rPr>
               <w:tab/>
             </w:r>
@@ -3312,7 +3008,6 @@
                 <w:rStyle w:val="Lienhypertexte"/>
                 <w:noProof/>
                 <w:sz w:val="20"/>
-                <w:szCs w:val="20"/>
               </w:rPr>
               <w:t>Modifications</w:t>
             </w:r>
@@ -3321,7 +3016,6 @@
                 <w:noProof/>
                 <w:webHidden/>
                 <w:sz w:val="20"/>
-                <w:szCs w:val="20"/>
               </w:rPr>
               <w:tab/>
             </w:r>
@@ -3330,7 +3024,6 @@
                 <w:noProof/>
                 <w:webHidden/>
                 <w:sz w:val="20"/>
-                <w:szCs w:val="20"/>
               </w:rPr>
               <w:fldChar w:fldCharType="begin"/>
             </w:r>
@@ -3339,24 +3032,21 @@
                 <w:noProof/>
                 <w:webHidden/>
                 <w:sz w:val="20"/>
-                <w:szCs w:val="20"/>
-              </w:rPr>
-              <w:instrText xml:space="preserve"> PAGEREF _Toc512418923 \h </w:instrText>
-            </w:r>
-            <w:r>
-              <w:rPr>
-                <w:noProof/>
-                <w:webHidden/>
-                <w:sz w:val="20"/>
-                <w:szCs w:val="20"/>
-              </w:rPr>
-            </w:r>
-            <w:r>
-              <w:rPr>
-                <w:noProof/>
-                <w:webHidden/>
-                <w:sz w:val="20"/>
-                <w:szCs w:val="20"/>
+              </w:rPr>
+              <w:instrText xml:space="preserve"> PAGEREF _Toc514059516 \h </w:instrText>
+            </w:r>
+            <w:r>
+              <w:rPr>
+                <w:noProof/>
+                <w:webHidden/>
+                <w:sz w:val="20"/>
+              </w:rPr>
+            </w:r>
+            <w:r>
+              <w:rPr>
+                <w:noProof/>
+                <w:webHidden/>
+                <w:sz w:val="20"/>
               </w:rPr>
               <w:fldChar w:fldCharType="separate"/>
             </w:r>
@@ -3365,16 +3055,14 @@
                 <w:noProof/>
                 <w:webHidden/>
                 <w:sz w:val="20"/>
-                <w:szCs w:val="20"/>
-              </w:rPr>
-              <w:t>2</w:t>
-            </w:r>
-            <w:r>
-              <w:rPr>
-                <w:noProof/>
-                <w:webHidden/>
-                <w:sz w:val="20"/>
-                <w:szCs w:val="20"/>
+              </w:rPr>
+              <w:t>4</w:t>
+            </w:r>
+            <w:r>
+              <w:rPr>
+                <w:noProof/>
+                <w:webHidden/>
+                <w:sz w:val="20"/>
               </w:rPr>
               <w:fldChar w:fldCharType="end"/>
             </w:r>
@@ -3391,17 +3079,15 @@
               <w:rFonts w:asciiTheme="minorHAnsi" w:eastAsiaTheme="minorEastAsia" w:hAnsiTheme="minorHAnsi"/>
               <w:noProof/>
               <w:sz w:val="20"/>
-              <w:szCs w:val="20"/>
               <w:lang w:eastAsia="fr-CH"/>
             </w:rPr>
           </w:pPr>
-          <w:hyperlink w:anchor="_Toc512418924" w:history="1">
+          <w:hyperlink w:anchor="_Toc514059517" w:history="1">
             <w:r>
               <w:rPr>
                 <w:rStyle w:val="Lienhypertexte"/>
                 <w:noProof/>
                 <w:sz w:val="20"/>
-                <w:szCs w:val="20"/>
               </w:rPr>
               <w:t>5.</w:t>
             </w:r>
@@ -3410,7 +3096,6 @@
                 <w:rFonts w:asciiTheme="minorHAnsi" w:eastAsiaTheme="minorEastAsia" w:hAnsiTheme="minorHAnsi"/>
                 <w:noProof/>
                 <w:sz w:val="20"/>
-                <w:szCs w:val="20"/>
                 <w:lang w:eastAsia="fr-CH"/>
               </w:rPr>
               <w:tab/>
@@ -3420,7 +3105,6 @@
                 <w:rStyle w:val="Lienhypertexte"/>
                 <w:noProof/>
                 <w:sz w:val="20"/>
-                <w:szCs w:val="20"/>
               </w:rPr>
               <w:t>Tests</w:t>
             </w:r>
@@ -3429,7 +3113,6 @@
                 <w:noProof/>
                 <w:webHidden/>
                 <w:sz w:val="20"/>
-                <w:szCs w:val="20"/>
               </w:rPr>
               <w:tab/>
             </w:r>
@@ -3438,7 +3121,6 @@
                 <w:noProof/>
                 <w:webHidden/>
                 <w:sz w:val="20"/>
-                <w:szCs w:val="20"/>
               </w:rPr>
               <w:fldChar w:fldCharType="begin"/>
             </w:r>
@@ -3447,24 +3129,21 @@
                 <w:noProof/>
                 <w:webHidden/>
                 <w:sz w:val="20"/>
-                <w:szCs w:val="20"/>
-              </w:rPr>
-              <w:instrText xml:space="preserve"> PAGEREF _Toc512418924 \h </w:instrText>
-            </w:r>
-            <w:r>
-              <w:rPr>
-                <w:noProof/>
-                <w:webHidden/>
-                <w:sz w:val="20"/>
-                <w:szCs w:val="20"/>
-              </w:rPr>
-            </w:r>
-            <w:r>
-              <w:rPr>
-                <w:noProof/>
-                <w:webHidden/>
-                <w:sz w:val="20"/>
-                <w:szCs w:val="20"/>
+              </w:rPr>
+              <w:instrText xml:space="preserve"> PAGEREF _Toc514059517 \h </w:instrText>
+            </w:r>
+            <w:r>
+              <w:rPr>
+                <w:noProof/>
+                <w:webHidden/>
+                <w:sz w:val="20"/>
+              </w:rPr>
+            </w:r>
+            <w:r>
+              <w:rPr>
+                <w:noProof/>
+                <w:webHidden/>
+                <w:sz w:val="20"/>
               </w:rPr>
               <w:fldChar w:fldCharType="separate"/>
             </w:r>
@@ -3473,16 +3152,14 @@
                 <w:noProof/>
                 <w:webHidden/>
                 <w:sz w:val="20"/>
-                <w:szCs w:val="20"/>
-              </w:rPr>
-              <w:t>2</w:t>
-            </w:r>
-            <w:r>
-              <w:rPr>
-                <w:noProof/>
-                <w:webHidden/>
-                <w:sz w:val="20"/>
-                <w:szCs w:val="20"/>
+              </w:rPr>
+              <w:t>4</w:t>
+            </w:r>
+            <w:r>
+              <w:rPr>
+                <w:noProof/>
+                <w:webHidden/>
+                <w:sz w:val="20"/>
               </w:rPr>
               <w:fldChar w:fldCharType="end"/>
             </w:r>
@@ -3495,16 +3172,14 @@
               <w:rFonts w:asciiTheme="minorHAnsi" w:hAnsiTheme="minorHAnsi" w:cstheme="minorBidi"/>
               <w:noProof/>
               <w:sz w:val="20"/>
-              <w:szCs w:val="20"/>
             </w:rPr>
           </w:pPr>
-          <w:hyperlink w:anchor="_Toc512418925" w:history="1">
+          <w:hyperlink w:anchor="_Toc514059518" w:history="1">
             <w:r>
               <w:rPr>
                 <w:rStyle w:val="Lienhypertexte"/>
                 <w:noProof/>
                 <w:sz w:val="20"/>
-                <w:szCs w:val="20"/>
               </w:rPr>
               <w:t>5.1.</w:t>
             </w:r>
@@ -3513,7 +3188,6 @@
                 <w:rFonts w:asciiTheme="minorHAnsi" w:hAnsiTheme="minorHAnsi" w:cstheme="minorBidi"/>
                 <w:noProof/>
                 <w:sz w:val="20"/>
-                <w:szCs w:val="20"/>
               </w:rPr>
               <w:tab/>
             </w:r>
@@ -3522,7 +3196,6 @@
                 <w:rStyle w:val="Lienhypertexte"/>
                 <w:noProof/>
                 <w:sz w:val="20"/>
-                <w:szCs w:val="20"/>
               </w:rPr>
               <w:t>Dossier des tests</w:t>
             </w:r>
@@ -3531,7 +3204,6 @@
                 <w:noProof/>
                 <w:webHidden/>
                 <w:sz w:val="20"/>
-                <w:szCs w:val="20"/>
               </w:rPr>
               <w:tab/>
             </w:r>
@@ -3540,7 +3212,6 @@
                 <w:noProof/>
                 <w:webHidden/>
                 <w:sz w:val="20"/>
-                <w:szCs w:val="20"/>
               </w:rPr>
               <w:fldChar w:fldCharType="begin"/>
             </w:r>
@@ -3549,24 +3220,21 @@
                 <w:noProof/>
                 <w:webHidden/>
                 <w:sz w:val="20"/>
-                <w:szCs w:val="20"/>
-              </w:rPr>
-              <w:instrText xml:space="preserve"> PAGEREF _Toc512418925 \h </w:instrText>
-            </w:r>
-            <w:r>
-              <w:rPr>
-                <w:noProof/>
-                <w:webHidden/>
-                <w:sz w:val="20"/>
-                <w:szCs w:val="20"/>
-              </w:rPr>
-            </w:r>
-            <w:r>
-              <w:rPr>
-                <w:noProof/>
-                <w:webHidden/>
-                <w:sz w:val="20"/>
-                <w:szCs w:val="20"/>
+              </w:rPr>
+              <w:instrText xml:space="preserve"> PAGEREF _Toc514059518 \h </w:instrText>
+            </w:r>
+            <w:r>
+              <w:rPr>
+                <w:noProof/>
+                <w:webHidden/>
+                <w:sz w:val="20"/>
+              </w:rPr>
+            </w:r>
+            <w:r>
+              <w:rPr>
+                <w:noProof/>
+                <w:webHidden/>
+                <w:sz w:val="20"/>
               </w:rPr>
               <w:fldChar w:fldCharType="separate"/>
             </w:r>
@@ -3575,16 +3243,14 @@
                 <w:noProof/>
                 <w:webHidden/>
                 <w:sz w:val="20"/>
-                <w:szCs w:val="20"/>
-              </w:rPr>
-              <w:t>2</w:t>
-            </w:r>
-            <w:r>
-              <w:rPr>
-                <w:noProof/>
-                <w:webHidden/>
-                <w:sz w:val="20"/>
-                <w:szCs w:val="20"/>
+              </w:rPr>
+              <w:t>4</w:t>
+            </w:r>
+            <w:r>
+              <w:rPr>
+                <w:noProof/>
+                <w:webHidden/>
+                <w:sz w:val="20"/>
               </w:rPr>
               <w:fldChar w:fldCharType="end"/>
             </w:r>
@@ -3601,17 +3267,15 @@
               <w:rFonts w:asciiTheme="minorHAnsi" w:eastAsiaTheme="minorEastAsia" w:hAnsiTheme="minorHAnsi"/>
               <w:noProof/>
               <w:sz w:val="20"/>
-              <w:szCs w:val="20"/>
               <w:lang w:eastAsia="fr-CH"/>
             </w:rPr>
           </w:pPr>
-          <w:hyperlink w:anchor="_Toc512418926" w:history="1">
+          <w:hyperlink w:anchor="_Toc514059519" w:history="1">
             <w:r>
               <w:rPr>
                 <w:rStyle w:val="Lienhypertexte"/>
                 <w:noProof/>
                 <w:sz w:val="20"/>
-                <w:szCs w:val="20"/>
               </w:rPr>
               <w:t>6.</w:t>
             </w:r>
@@ -3620,7 +3284,6 @@
                 <w:rFonts w:asciiTheme="minorHAnsi" w:eastAsiaTheme="minorEastAsia" w:hAnsiTheme="minorHAnsi"/>
                 <w:noProof/>
                 <w:sz w:val="20"/>
-                <w:szCs w:val="20"/>
                 <w:lang w:eastAsia="fr-CH"/>
               </w:rPr>
               <w:tab/>
@@ -3630,7 +3293,6 @@
                 <w:rStyle w:val="Lienhypertexte"/>
                 <w:noProof/>
                 <w:sz w:val="20"/>
-                <w:szCs w:val="20"/>
               </w:rPr>
               <w:t>Conclusion</w:t>
             </w:r>
@@ -3639,7 +3301,6 @@
                 <w:noProof/>
                 <w:webHidden/>
                 <w:sz w:val="20"/>
-                <w:szCs w:val="20"/>
               </w:rPr>
               <w:tab/>
             </w:r>
@@ -3648,7 +3309,6 @@
                 <w:noProof/>
                 <w:webHidden/>
                 <w:sz w:val="20"/>
-                <w:szCs w:val="20"/>
               </w:rPr>
               <w:fldChar w:fldCharType="begin"/>
             </w:r>
@@ -3657,24 +3317,21 @@
                 <w:noProof/>
                 <w:webHidden/>
                 <w:sz w:val="20"/>
-                <w:szCs w:val="20"/>
-              </w:rPr>
-              <w:instrText xml:space="preserve"> PAGEREF _Toc512418926 \h </w:instrText>
-            </w:r>
-            <w:r>
-              <w:rPr>
-                <w:noProof/>
-                <w:webHidden/>
-                <w:sz w:val="20"/>
-                <w:szCs w:val="20"/>
-              </w:rPr>
-            </w:r>
-            <w:r>
-              <w:rPr>
-                <w:noProof/>
-                <w:webHidden/>
-                <w:sz w:val="20"/>
-                <w:szCs w:val="20"/>
+              </w:rPr>
+              <w:instrText xml:space="preserve"> PAGEREF _Toc514059519 \h </w:instrText>
+            </w:r>
+            <w:r>
+              <w:rPr>
+                <w:noProof/>
+                <w:webHidden/>
+                <w:sz w:val="20"/>
+              </w:rPr>
+            </w:r>
+            <w:r>
+              <w:rPr>
+                <w:noProof/>
+                <w:webHidden/>
+                <w:sz w:val="20"/>
               </w:rPr>
               <w:fldChar w:fldCharType="separate"/>
             </w:r>
@@ -3683,16 +3340,14 @@
                 <w:noProof/>
                 <w:webHidden/>
                 <w:sz w:val="20"/>
-                <w:szCs w:val="20"/>
-              </w:rPr>
-              <w:t>2</w:t>
-            </w:r>
-            <w:r>
-              <w:rPr>
-                <w:noProof/>
-                <w:webHidden/>
-                <w:sz w:val="20"/>
-                <w:szCs w:val="20"/>
+              </w:rPr>
+              <w:t>4</w:t>
+            </w:r>
+            <w:r>
+              <w:rPr>
+                <w:noProof/>
+                <w:webHidden/>
+                <w:sz w:val="20"/>
               </w:rPr>
               <w:fldChar w:fldCharType="end"/>
             </w:r>
@@ -3705,16 +3360,14 @@
               <w:rFonts w:asciiTheme="minorHAnsi" w:hAnsiTheme="minorHAnsi" w:cstheme="minorBidi"/>
               <w:noProof/>
               <w:sz w:val="20"/>
-              <w:szCs w:val="20"/>
             </w:rPr>
           </w:pPr>
-          <w:hyperlink w:anchor="_Toc512418927" w:history="1">
+          <w:hyperlink w:anchor="_Toc514059520" w:history="1">
             <w:r>
               <w:rPr>
                 <w:rStyle w:val="Lienhypertexte"/>
                 <w:noProof/>
                 <w:sz w:val="20"/>
-                <w:szCs w:val="20"/>
               </w:rPr>
               <w:t>6.1.</w:t>
             </w:r>
@@ -3723,7 +3376,6 @@
                 <w:rFonts w:asciiTheme="minorHAnsi" w:hAnsiTheme="minorHAnsi" w:cstheme="minorBidi"/>
                 <w:noProof/>
                 <w:sz w:val="20"/>
-                <w:szCs w:val="20"/>
               </w:rPr>
               <w:tab/>
             </w:r>
@@ -3732,7 +3384,6 @@
                 <w:rStyle w:val="Lienhypertexte"/>
                 <w:noProof/>
                 <w:sz w:val="20"/>
-                <w:szCs w:val="20"/>
               </w:rPr>
               <w:t>Bilan des fonctionnalités demandées</w:t>
             </w:r>
@@ -3741,7 +3392,6 @@
                 <w:noProof/>
                 <w:webHidden/>
                 <w:sz w:val="20"/>
-                <w:szCs w:val="20"/>
               </w:rPr>
               <w:tab/>
             </w:r>
@@ -3750,7 +3400,6 @@
                 <w:noProof/>
                 <w:webHidden/>
                 <w:sz w:val="20"/>
-                <w:szCs w:val="20"/>
               </w:rPr>
               <w:fldChar w:fldCharType="begin"/>
             </w:r>
@@ -3759,24 +3408,21 @@
                 <w:noProof/>
                 <w:webHidden/>
                 <w:sz w:val="20"/>
-                <w:szCs w:val="20"/>
-              </w:rPr>
-              <w:instrText xml:space="preserve"> PAGEREF _Toc512418927 \h </w:instrText>
-            </w:r>
-            <w:r>
-              <w:rPr>
-                <w:noProof/>
-                <w:webHidden/>
-                <w:sz w:val="20"/>
-                <w:szCs w:val="20"/>
-              </w:rPr>
-            </w:r>
-            <w:r>
-              <w:rPr>
-                <w:noProof/>
-                <w:webHidden/>
-                <w:sz w:val="20"/>
-                <w:szCs w:val="20"/>
+              </w:rPr>
+              <w:instrText xml:space="preserve"> PAGEREF _Toc514059520 \h </w:instrText>
+            </w:r>
+            <w:r>
+              <w:rPr>
+                <w:noProof/>
+                <w:webHidden/>
+                <w:sz w:val="20"/>
+              </w:rPr>
+            </w:r>
+            <w:r>
+              <w:rPr>
+                <w:noProof/>
+                <w:webHidden/>
+                <w:sz w:val="20"/>
               </w:rPr>
               <w:fldChar w:fldCharType="separate"/>
             </w:r>
@@ -3785,16 +3431,14 @@
                 <w:noProof/>
                 <w:webHidden/>
                 <w:sz w:val="20"/>
-                <w:szCs w:val="20"/>
-              </w:rPr>
-              <w:t>2</w:t>
-            </w:r>
-            <w:r>
-              <w:rPr>
-                <w:noProof/>
-                <w:webHidden/>
-                <w:sz w:val="20"/>
-                <w:szCs w:val="20"/>
+              </w:rPr>
+              <w:t>4</w:t>
+            </w:r>
+            <w:r>
+              <w:rPr>
+                <w:noProof/>
+                <w:webHidden/>
+                <w:sz w:val="20"/>
               </w:rPr>
               <w:fldChar w:fldCharType="end"/>
             </w:r>
@@ -3807,16 +3451,14 @@
               <w:rFonts w:asciiTheme="minorHAnsi" w:hAnsiTheme="minorHAnsi" w:cstheme="minorBidi"/>
               <w:noProof/>
               <w:sz w:val="20"/>
-              <w:szCs w:val="20"/>
             </w:rPr>
           </w:pPr>
-          <w:hyperlink w:anchor="_Toc512418928" w:history="1">
+          <w:hyperlink w:anchor="_Toc514059521" w:history="1">
             <w:r>
               <w:rPr>
                 <w:rStyle w:val="Lienhypertexte"/>
                 <w:noProof/>
                 <w:sz w:val="20"/>
-                <w:szCs w:val="20"/>
               </w:rPr>
               <w:t>6.2.</w:t>
             </w:r>
@@ -3825,7 +3467,6 @@
                 <w:rFonts w:asciiTheme="minorHAnsi" w:hAnsiTheme="minorHAnsi" w:cstheme="minorBidi"/>
                 <w:noProof/>
                 <w:sz w:val="20"/>
-                <w:szCs w:val="20"/>
               </w:rPr>
               <w:tab/>
             </w:r>
@@ -3834,7 +3475,6 @@
                 <w:rStyle w:val="Lienhypertexte"/>
                 <w:noProof/>
                 <w:sz w:val="20"/>
-                <w:szCs w:val="20"/>
               </w:rPr>
               <w:t>Bilan de la planification</w:t>
             </w:r>
@@ -3843,7 +3483,6 @@
                 <w:noProof/>
                 <w:webHidden/>
                 <w:sz w:val="20"/>
-                <w:szCs w:val="20"/>
               </w:rPr>
               <w:tab/>
             </w:r>
@@ -3852,7 +3491,6 @@
                 <w:noProof/>
                 <w:webHidden/>
                 <w:sz w:val="20"/>
-                <w:szCs w:val="20"/>
               </w:rPr>
               <w:fldChar w:fldCharType="begin"/>
             </w:r>
@@ -3861,24 +3499,21 @@
                 <w:noProof/>
                 <w:webHidden/>
                 <w:sz w:val="20"/>
-                <w:szCs w:val="20"/>
-              </w:rPr>
-              <w:instrText xml:space="preserve"> PAGEREF _Toc512418928 \h </w:instrText>
-            </w:r>
-            <w:r>
-              <w:rPr>
-                <w:noProof/>
-                <w:webHidden/>
-                <w:sz w:val="20"/>
-                <w:szCs w:val="20"/>
-              </w:rPr>
-            </w:r>
-            <w:r>
-              <w:rPr>
-                <w:noProof/>
-                <w:webHidden/>
-                <w:sz w:val="20"/>
-                <w:szCs w:val="20"/>
+              </w:rPr>
+              <w:instrText xml:space="preserve"> PAGEREF _Toc514059521 \h </w:instrText>
+            </w:r>
+            <w:r>
+              <w:rPr>
+                <w:noProof/>
+                <w:webHidden/>
+                <w:sz w:val="20"/>
+              </w:rPr>
+            </w:r>
+            <w:r>
+              <w:rPr>
+                <w:noProof/>
+                <w:webHidden/>
+                <w:sz w:val="20"/>
               </w:rPr>
               <w:fldChar w:fldCharType="separate"/>
             </w:r>
@@ -3887,16 +3522,14 @@
                 <w:noProof/>
                 <w:webHidden/>
                 <w:sz w:val="20"/>
-                <w:szCs w:val="20"/>
-              </w:rPr>
-              <w:t>2</w:t>
-            </w:r>
-            <w:r>
-              <w:rPr>
-                <w:noProof/>
-                <w:webHidden/>
-                <w:sz w:val="20"/>
-                <w:szCs w:val="20"/>
+              </w:rPr>
+              <w:t>4</w:t>
+            </w:r>
+            <w:r>
+              <w:rPr>
+                <w:noProof/>
+                <w:webHidden/>
+                <w:sz w:val="20"/>
               </w:rPr>
               <w:fldChar w:fldCharType="end"/>
             </w:r>
@@ -3909,16 +3542,14 @@
               <w:rFonts w:asciiTheme="minorHAnsi" w:hAnsiTheme="minorHAnsi" w:cstheme="minorBidi"/>
               <w:noProof/>
               <w:sz w:val="20"/>
-              <w:szCs w:val="20"/>
             </w:rPr>
           </w:pPr>
-          <w:hyperlink w:anchor="_Toc512418929" w:history="1">
+          <w:hyperlink w:anchor="_Toc514059522" w:history="1">
             <w:r>
               <w:rPr>
                 <w:rStyle w:val="Lienhypertexte"/>
                 <w:noProof/>
                 <w:sz w:val="20"/>
-                <w:szCs w:val="20"/>
               </w:rPr>
               <w:t>6.3.</w:t>
             </w:r>
@@ -3927,7 +3558,6 @@
                 <w:rFonts w:asciiTheme="minorHAnsi" w:hAnsiTheme="minorHAnsi" w:cstheme="minorBidi"/>
                 <w:noProof/>
                 <w:sz w:val="20"/>
-                <w:szCs w:val="20"/>
               </w:rPr>
               <w:tab/>
             </w:r>
@@ -3936,7 +3566,6 @@
                 <w:rStyle w:val="Lienhypertexte"/>
                 <w:noProof/>
                 <w:sz w:val="20"/>
-                <w:szCs w:val="20"/>
               </w:rPr>
               <w:t>Bilan personnel</w:t>
             </w:r>
@@ -3945,7 +3574,6 @@
                 <w:noProof/>
                 <w:webHidden/>
                 <w:sz w:val="20"/>
-                <w:szCs w:val="20"/>
               </w:rPr>
               <w:tab/>
             </w:r>
@@ -3954,7 +3582,6 @@
                 <w:noProof/>
                 <w:webHidden/>
                 <w:sz w:val="20"/>
-                <w:szCs w:val="20"/>
               </w:rPr>
               <w:fldChar w:fldCharType="begin"/>
             </w:r>
@@ -3963,24 +3590,21 @@
                 <w:noProof/>
                 <w:webHidden/>
                 <w:sz w:val="20"/>
-                <w:szCs w:val="20"/>
-              </w:rPr>
-              <w:instrText xml:space="preserve"> PAGEREF _Toc512418929 \h </w:instrText>
-            </w:r>
-            <w:r>
-              <w:rPr>
-                <w:noProof/>
-                <w:webHidden/>
-                <w:sz w:val="20"/>
-                <w:szCs w:val="20"/>
-              </w:rPr>
-            </w:r>
-            <w:r>
-              <w:rPr>
-                <w:noProof/>
-                <w:webHidden/>
-                <w:sz w:val="20"/>
-                <w:szCs w:val="20"/>
+              </w:rPr>
+              <w:instrText xml:space="preserve"> PAGEREF _Toc514059522 \h </w:instrText>
+            </w:r>
+            <w:r>
+              <w:rPr>
+                <w:noProof/>
+                <w:webHidden/>
+                <w:sz w:val="20"/>
+              </w:rPr>
+            </w:r>
+            <w:r>
+              <w:rPr>
+                <w:noProof/>
+                <w:webHidden/>
+                <w:sz w:val="20"/>
               </w:rPr>
               <w:fldChar w:fldCharType="separate"/>
             </w:r>
@@ -3989,16 +3613,14 @@
                 <w:noProof/>
                 <w:webHidden/>
                 <w:sz w:val="20"/>
-                <w:szCs w:val="20"/>
-              </w:rPr>
-              <w:t>2</w:t>
-            </w:r>
-            <w:r>
-              <w:rPr>
-                <w:noProof/>
-                <w:webHidden/>
-                <w:sz w:val="20"/>
-                <w:szCs w:val="20"/>
+              </w:rPr>
+              <w:t>4</w:t>
+            </w:r>
+            <w:r>
+              <w:rPr>
+                <w:noProof/>
+                <w:webHidden/>
+                <w:sz w:val="20"/>
               </w:rPr>
               <w:fldChar w:fldCharType="end"/>
             </w:r>
@@ -4015,17 +3637,15 @@
               <w:rFonts w:asciiTheme="minorHAnsi" w:eastAsiaTheme="minorEastAsia" w:hAnsiTheme="minorHAnsi"/>
               <w:noProof/>
               <w:sz w:val="20"/>
-              <w:szCs w:val="20"/>
               <w:lang w:eastAsia="fr-CH"/>
             </w:rPr>
           </w:pPr>
-          <w:hyperlink w:anchor="_Toc512418930" w:history="1">
+          <w:hyperlink w:anchor="_Toc514059523" w:history="1">
             <w:r>
               <w:rPr>
                 <w:rStyle w:val="Lienhypertexte"/>
                 <w:noProof/>
                 <w:sz w:val="20"/>
-                <w:szCs w:val="20"/>
               </w:rPr>
               <w:t>7.</w:t>
             </w:r>
@@ -4034,7 +3654,6 @@
                 <w:rFonts w:asciiTheme="minorHAnsi" w:eastAsiaTheme="minorEastAsia" w:hAnsiTheme="minorHAnsi"/>
                 <w:noProof/>
                 <w:sz w:val="20"/>
-                <w:szCs w:val="20"/>
                 <w:lang w:eastAsia="fr-CH"/>
               </w:rPr>
               <w:tab/>
@@ -4044,7 +3663,6 @@
                 <w:rStyle w:val="Lienhypertexte"/>
                 <w:noProof/>
                 <w:sz w:val="20"/>
-                <w:szCs w:val="20"/>
               </w:rPr>
               <w:t>Divers</w:t>
             </w:r>
@@ -4053,7 +3671,6 @@
                 <w:noProof/>
                 <w:webHidden/>
                 <w:sz w:val="20"/>
-                <w:szCs w:val="20"/>
               </w:rPr>
               <w:tab/>
             </w:r>
@@ -4062,7 +3679,6 @@
                 <w:noProof/>
                 <w:webHidden/>
                 <w:sz w:val="20"/>
-                <w:szCs w:val="20"/>
               </w:rPr>
               <w:fldChar w:fldCharType="begin"/>
             </w:r>
@@ -4071,24 +3687,21 @@
                 <w:noProof/>
                 <w:webHidden/>
                 <w:sz w:val="20"/>
-                <w:szCs w:val="20"/>
-              </w:rPr>
-              <w:instrText xml:space="preserve"> PAGEREF _Toc512418930 \h </w:instrText>
-            </w:r>
-            <w:r>
-              <w:rPr>
-                <w:noProof/>
-                <w:webHidden/>
-                <w:sz w:val="20"/>
-                <w:szCs w:val="20"/>
-              </w:rPr>
-            </w:r>
-            <w:r>
-              <w:rPr>
-                <w:noProof/>
-                <w:webHidden/>
-                <w:sz w:val="20"/>
-                <w:szCs w:val="20"/>
+              </w:rPr>
+              <w:instrText xml:space="preserve"> PAGEREF _Toc514059523 \h </w:instrText>
+            </w:r>
+            <w:r>
+              <w:rPr>
+                <w:noProof/>
+                <w:webHidden/>
+                <w:sz w:val="20"/>
+              </w:rPr>
+            </w:r>
+            <w:r>
+              <w:rPr>
+                <w:noProof/>
+                <w:webHidden/>
+                <w:sz w:val="20"/>
               </w:rPr>
               <w:fldChar w:fldCharType="separate"/>
             </w:r>
@@ -4097,16 +3710,14 @@
                 <w:noProof/>
                 <w:webHidden/>
                 <w:sz w:val="20"/>
-                <w:szCs w:val="20"/>
-              </w:rPr>
-              <w:t>2</w:t>
-            </w:r>
-            <w:r>
-              <w:rPr>
-                <w:noProof/>
-                <w:webHidden/>
-                <w:sz w:val="20"/>
-                <w:szCs w:val="20"/>
+              </w:rPr>
+              <w:t>5</w:t>
+            </w:r>
+            <w:r>
+              <w:rPr>
+                <w:noProof/>
+                <w:webHidden/>
+                <w:sz w:val="20"/>
               </w:rPr>
               <w:fldChar w:fldCharType="end"/>
             </w:r>
@@ -4119,16 +3730,14 @@
               <w:rFonts w:asciiTheme="minorHAnsi" w:hAnsiTheme="minorHAnsi" w:cstheme="minorBidi"/>
               <w:noProof/>
               <w:sz w:val="20"/>
-              <w:szCs w:val="20"/>
             </w:rPr>
           </w:pPr>
-          <w:hyperlink w:anchor="_Toc512418931" w:history="1">
+          <w:hyperlink w:anchor="_Toc514059524" w:history="1">
             <w:r>
               <w:rPr>
                 <w:rStyle w:val="Lienhypertexte"/>
                 <w:noProof/>
                 <w:sz w:val="20"/>
-                <w:szCs w:val="20"/>
               </w:rPr>
               <w:t>7.1.</w:t>
             </w:r>
@@ -4137,7 +3746,6 @@
                 <w:rFonts w:asciiTheme="minorHAnsi" w:hAnsiTheme="minorHAnsi" w:cstheme="minorBidi"/>
                 <w:noProof/>
                 <w:sz w:val="20"/>
-                <w:szCs w:val="20"/>
               </w:rPr>
               <w:tab/>
             </w:r>
@@ -4146,7 +3754,6 @@
                 <w:rStyle w:val="Lienhypertexte"/>
                 <w:noProof/>
                 <w:sz w:val="20"/>
-                <w:szCs w:val="20"/>
               </w:rPr>
               <w:t>Journal de travail</w:t>
             </w:r>
@@ -4155,7 +3762,6 @@
                 <w:noProof/>
                 <w:webHidden/>
                 <w:sz w:val="20"/>
-                <w:szCs w:val="20"/>
               </w:rPr>
               <w:tab/>
             </w:r>
@@ -4164,7 +3770,6 @@
                 <w:noProof/>
                 <w:webHidden/>
                 <w:sz w:val="20"/>
-                <w:szCs w:val="20"/>
               </w:rPr>
               <w:fldChar w:fldCharType="begin"/>
             </w:r>
@@ -4173,24 +3778,21 @@
                 <w:noProof/>
                 <w:webHidden/>
                 <w:sz w:val="20"/>
-                <w:szCs w:val="20"/>
-              </w:rPr>
-              <w:instrText xml:space="preserve"> PAGEREF _Toc512418931 \h </w:instrText>
-            </w:r>
-            <w:r>
-              <w:rPr>
-                <w:noProof/>
-                <w:webHidden/>
-                <w:sz w:val="20"/>
-                <w:szCs w:val="20"/>
-              </w:rPr>
-            </w:r>
-            <w:r>
-              <w:rPr>
-                <w:noProof/>
-                <w:webHidden/>
-                <w:sz w:val="20"/>
-                <w:szCs w:val="20"/>
+              </w:rPr>
+              <w:instrText xml:space="preserve"> PAGEREF _Toc514059524 \h </w:instrText>
+            </w:r>
+            <w:r>
+              <w:rPr>
+                <w:noProof/>
+                <w:webHidden/>
+                <w:sz w:val="20"/>
+              </w:rPr>
+            </w:r>
+            <w:r>
+              <w:rPr>
+                <w:noProof/>
+                <w:webHidden/>
+                <w:sz w:val="20"/>
               </w:rPr>
               <w:fldChar w:fldCharType="separate"/>
             </w:r>
@@ -4199,16 +3801,14 @@
                 <w:noProof/>
                 <w:webHidden/>
                 <w:sz w:val="20"/>
-                <w:szCs w:val="20"/>
-              </w:rPr>
-              <w:t>2</w:t>
-            </w:r>
-            <w:r>
-              <w:rPr>
-                <w:noProof/>
-                <w:webHidden/>
-                <w:sz w:val="20"/>
-                <w:szCs w:val="20"/>
+              </w:rPr>
+              <w:t>5</w:t>
+            </w:r>
+            <w:r>
+              <w:rPr>
+                <w:noProof/>
+                <w:webHidden/>
+                <w:sz w:val="20"/>
               </w:rPr>
               <w:fldChar w:fldCharType="end"/>
             </w:r>
@@ -4221,16 +3821,14 @@
               <w:rFonts w:asciiTheme="minorHAnsi" w:hAnsiTheme="minorHAnsi" w:cstheme="minorBidi"/>
               <w:noProof/>
               <w:sz w:val="20"/>
-              <w:szCs w:val="20"/>
             </w:rPr>
           </w:pPr>
-          <w:hyperlink w:anchor="_Toc512418932" w:history="1">
+          <w:hyperlink w:anchor="_Toc514059525" w:history="1">
             <w:r>
               <w:rPr>
                 <w:rStyle w:val="Lienhypertexte"/>
                 <w:noProof/>
                 <w:sz w:val="20"/>
-                <w:szCs w:val="20"/>
               </w:rPr>
               <w:t>7.2.</w:t>
             </w:r>
@@ -4239,7 +3837,6 @@
                 <w:rFonts w:asciiTheme="minorHAnsi" w:hAnsiTheme="minorHAnsi" w:cstheme="minorBidi"/>
                 <w:noProof/>
                 <w:sz w:val="20"/>
-                <w:szCs w:val="20"/>
               </w:rPr>
               <w:tab/>
             </w:r>
@@ -4248,7 +3845,6 @@
                 <w:rStyle w:val="Lienhypertexte"/>
                 <w:noProof/>
                 <w:sz w:val="20"/>
-                <w:szCs w:val="20"/>
               </w:rPr>
               <w:t>Bibliographie</w:t>
             </w:r>
@@ -4257,7 +3853,6 @@
                 <w:noProof/>
                 <w:webHidden/>
                 <w:sz w:val="20"/>
-                <w:szCs w:val="20"/>
               </w:rPr>
               <w:tab/>
             </w:r>
@@ -4266,7 +3861,6 @@
                 <w:noProof/>
                 <w:webHidden/>
                 <w:sz w:val="20"/>
-                <w:szCs w:val="20"/>
               </w:rPr>
               <w:fldChar w:fldCharType="begin"/>
             </w:r>
@@ -4275,24 +3869,21 @@
                 <w:noProof/>
                 <w:webHidden/>
                 <w:sz w:val="20"/>
-                <w:szCs w:val="20"/>
-              </w:rPr>
-              <w:instrText xml:space="preserve"> PAGEREF _Toc512418932 \h </w:instrText>
-            </w:r>
-            <w:r>
-              <w:rPr>
-                <w:noProof/>
-                <w:webHidden/>
-                <w:sz w:val="20"/>
-                <w:szCs w:val="20"/>
-              </w:rPr>
-            </w:r>
-            <w:r>
-              <w:rPr>
-                <w:noProof/>
-                <w:webHidden/>
-                <w:sz w:val="20"/>
-                <w:szCs w:val="20"/>
+              </w:rPr>
+              <w:instrText xml:space="preserve"> PAGEREF _Toc514059525 \h </w:instrText>
+            </w:r>
+            <w:r>
+              <w:rPr>
+                <w:noProof/>
+                <w:webHidden/>
+                <w:sz w:val="20"/>
+              </w:rPr>
+            </w:r>
+            <w:r>
+              <w:rPr>
+                <w:noProof/>
+                <w:webHidden/>
+                <w:sz w:val="20"/>
               </w:rPr>
               <w:fldChar w:fldCharType="separate"/>
             </w:r>
@@ -4301,16 +3892,14 @@
                 <w:noProof/>
                 <w:webHidden/>
                 <w:sz w:val="20"/>
-                <w:szCs w:val="20"/>
-              </w:rPr>
-              <w:t>2</w:t>
-            </w:r>
-            <w:r>
-              <w:rPr>
-                <w:noProof/>
-                <w:webHidden/>
-                <w:sz w:val="20"/>
-                <w:szCs w:val="20"/>
+              </w:rPr>
+              <w:t>5</w:t>
+            </w:r>
+            <w:r>
+              <w:rPr>
+                <w:noProof/>
+                <w:webHidden/>
+                <w:sz w:val="20"/>
               </w:rPr>
               <w:fldChar w:fldCharType="end"/>
             </w:r>
@@ -4323,16 +3912,14 @@
               <w:rFonts w:asciiTheme="minorHAnsi" w:hAnsiTheme="minorHAnsi" w:cstheme="minorBidi"/>
               <w:noProof/>
               <w:sz w:val="20"/>
-              <w:szCs w:val="20"/>
             </w:rPr>
           </w:pPr>
-          <w:hyperlink w:anchor="_Toc512418933" w:history="1">
+          <w:hyperlink w:anchor="_Toc514059526" w:history="1">
             <w:r>
               <w:rPr>
                 <w:rStyle w:val="Lienhypertexte"/>
                 <w:noProof/>
                 <w:sz w:val="20"/>
-                <w:szCs w:val="20"/>
               </w:rPr>
               <w:t>7.3.</w:t>
             </w:r>
@@ -4341,7 +3928,6 @@
                 <w:rFonts w:asciiTheme="minorHAnsi" w:hAnsiTheme="minorHAnsi" w:cstheme="minorBidi"/>
                 <w:noProof/>
                 <w:sz w:val="20"/>
-                <w:szCs w:val="20"/>
               </w:rPr>
               <w:tab/>
             </w:r>
@@ -4350,7 +3936,6 @@
                 <w:rStyle w:val="Lienhypertexte"/>
                 <w:noProof/>
                 <w:sz w:val="20"/>
-                <w:szCs w:val="20"/>
               </w:rPr>
               <w:t>Webographie</w:t>
             </w:r>
@@ -4359,7 +3944,6 @@
                 <w:noProof/>
                 <w:webHidden/>
                 <w:sz w:val="20"/>
-                <w:szCs w:val="20"/>
               </w:rPr>
               <w:tab/>
             </w:r>
@@ -4368,7 +3952,6 @@
                 <w:noProof/>
                 <w:webHidden/>
                 <w:sz w:val="20"/>
-                <w:szCs w:val="20"/>
               </w:rPr>
               <w:fldChar w:fldCharType="begin"/>
             </w:r>
@@ -4377,24 +3960,21 @@
                 <w:noProof/>
                 <w:webHidden/>
                 <w:sz w:val="20"/>
-                <w:szCs w:val="20"/>
-              </w:rPr>
-              <w:instrText xml:space="preserve"> PAGEREF _Toc512418933 \h </w:instrText>
-            </w:r>
-            <w:r>
-              <w:rPr>
-                <w:noProof/>
-                <w:webHidden/>
-                <w:sz w:val="20"/>
-                <w:szCs w:val="20"/>
-              </w:rPr>
-            </w:r>
-            <w:r>
-              <w:rPr>
-                <w:noProof/>
-                <w:webHidden/>
-                <w:sz w:val="20"/>
-                <w:szCs w:val="20"/>
+              </w:rPr>
+              <w:instrText xml:space="preserve"> PAGEREF _Toc514059526 \h </w:instrText>
+            </w:r>
+            <w:r>
+              <w:rPr>
+                <w:noProof/>
+                <w:webHidden/>
+                <w:sz w:val="20"/>
+              </w:rPr>
+            </w:r>
+            <w:r>
+              <w:rPr>
+                <w:noProof/>
+                <w:webHidden/>
+                <w:sz w:val="20"/>
               </w:rPr>
               <w:fldChar w:fldCharType="separate"/>
             </w:r>
@@ -4403,16 +3983,14 @@
                 <w:noProof/>
                 <w:webHidden/>
                 <w:sz w:val="20"/>
-                <w:szCs w:val="20"/>
-              </w:rPr>
-              <w:t>2</w:t>
-            </w:r>
-            <w:r>
-              <w:rPr>
-                <w:noProof/>
-                <w:webHidden/>
-                <w:sz w:val="20"/>
-                <w:szCs w:val="20"/>
+              </w:rPr>
+              <w:t>5</w:t>
+            </w:r>
+            <w:r>
+              <w:rPr>
+                <w:noProof/>
+                <w:webHidden/>
+                <w:sz w:val="20"/>
               </w:rPr>
               <w:fldChar w:fldCharType="end"/>
             </w:r>
@@ -4429,17 +4007,15 @@
               <w:rFonts w:asciiTheme="minorHAnsi" w:eastAsiaTheme="minorEastAsia" w:hAnsiTheme="minorHAnsi"/>
               <w:noProof/>
               <w:sz w:val="20"/>
-              <w:szCs w:val="20"/>
               <w:lang w:eastAsia="fr-CH"/>
             </w:rPr>
           </w:pPr>
-          <w:hyperlink w:anchor="_Toc512418934" w:history="1">
+          <w:hyperlink w:anchor="_Toc514059527" w:history="1">
             <w:r>
               <w:rPr>
                 <w:rStyle w:val="Lienhypertexte"/>
                 <w:noProof/>
                 <w:sz w:val="20"/>
-                <w:szCs w:val="20"/>
               </w:rPr>
               <w:t>8.</w:t>
             </w:r>
@@ -4448,7 +4024,6 @@
                 <w:rFonts w:asciiTheme="minorHAnsi" w:eastAsiaTheme="minorEastAsia" w:hAnsiTheme="minorHAnsi"/>
                 <w:noProof/>
                 <w:sz w:val="20"/>
-                <w:szCs w:val="20"/>
                 <w:lang w:eastAsia="fr-CH"/>
               </w:rPr>
               <w:tab/>
@@ -4458,7 +4033,6 @@
                 <w:rStyle w:val="Lienhypertexte"/>
                 <w:noProof/>
                 <w:sz w:val="20"/>
-                <w:szCs w:val="20"/>
               </w:rPr>
               <w:t>Annexes</w:t>
             </w:r>
@@ -4467,7 +4041,6 @@
                 <w:noProof/>
                 <w:webHidden/>
                 <w:sz w:val="20"/>
-                <w:szCs w:val="20"/>
               </w:rPr>
               <w:tab/>
             </w:r>
@@ -4476,7 +4049,6 @@
                 <w:noProof/>
                 <w:webHidden/>
                 <w:sz w:val="20"/>
-                <w:szCs w:val="20"/>
               </w:rPr>
               <w:fldChar w:fldCharType="begin"/>
             </w:r>
@@ -4485,24 +4057,21 @@
                 <w:noProof/>
                 <w:webHidden/>
                 <w:sz w:val="20"/>
-                <w:szCs w:val="20"/>
-              </w:rPr>
-              <w:instrText xml:space="preserve"> PAGEREF _Toc512418934 \h </w:instrText>
-            </w:r>
-            <w:r>
-              <w:rPr>
-                <w:noProof/>
-                <w:webHidden/>
-                <w:sz w:val="20"/>
-                <w:szCs w:val="20"/>
-              </w:rPr>
-            </w:r>
-            <w:r>
-              <w:rPr>
-                <w:noProof/>
-                <w:webHidden/>
-                <w:sz w:val="20"/>
-                <w:szCs w:val="20"/>
+              </w:rPr>
+              <w:instrText xml:space="preserve"> PAGEREF _Toc514059527 \h </w:instrText>
+            </w:r>
+            <w:r>
+              <w:rPr>
+                <w:noProof/>
+                <w:webHidden/>
+                <w:sz w:val="20"/>
+              </w:rPr>
+            </w:r>
+            <w:r>
+              <w:rPr>
+                <w:noProof/>
+                <w:webHidden/>
+                <w:sz w:val="20"/>
               </w:rPr>
               <w:fldChar w:fldCharType="separate"/>
             </w:r>
@@ -4511,16 +4080,14 @@
                 <w:noProof/>
                 <w:webHidden/>
                 <w:sz w:val="20"/>
-                <w:szCs w:val="20"/>
-              </w:rPr>
-              <w:t>2</w:t>
-            </w:r>
-            <w:r>
-              <w:rPr>
-                <w:noProof/>
-                <w:webHidden/>
-                <w:sz w:val="20"/>
-                <w:szCs w:val="20"/>
+              </w:rPr>
+              <w:t>5</w:t>
+            </w:r>
+            <w:r>
+              <w:rPr>
+                <w:noProof/>
+                <w:webHidden/>
+                <w:sz w:val="20"/>
               </w:rPr>
               <w:fldChar w:fldCharType="end"/>
             </w:r>
@@ -4534,7 +4101,7 @@
               <w:tab w:val="right" w:leader="dot" w:pos="9062"/>
             </w:tabs>
             <w:rPr>
-              <w:sz w:val="20"/>
+              <w:sz w:val="18"/>
               <w:szCs w:val="20"/>
             </w:rPr>
           </w:pPr>
@@ -4542,7 +4109,7 @@
             <w:rPr>
               <w:b/>
               <w:bCs/>
-              <w:sz w:val="20"/>
+              <w:sz w:val="18"/>
               <w:szCs w:val="20"/>
               <w:lang w:val="fr-FR"/>
             </w:rPr>
@@ -4555,7 +4122,7 @@
       <w:pPr>
         <w:pStyle w:val="Titre1"/>
       </w:pPr>
-      <w:bookmarkStart w:id="0" w:name="_Toc512418900"/>
+      <w:bookmarkStart w:id="0" w:name="_Toc514059493"/>
       <w:r>
         <w:lastRenderedPageBreak/>
         <w:t>Spécifications</w:t>
@@ -4566,7 +4133,7 @@
       <w:pPr>
         <w:pStyle w:val="Titre2"/>
       </w:pPr>
-      <w:bookmarkStart w:id="1" w:name="_Toc512418901"/>
+      <w:bookmarkStart w:id="1" w:name="_Toc514059494"/>
       <w:r>
         <w:t>Titre</w:t>
       </w:r>
@@ -4580,66 +4147,191 @@
       <w:r>
         <w:t>Convertisseur de bases (binaire, octal, décimal et hexadécimal) pour des nombres entiers et réels (à virgules fixes), codés sur 32 bits</w:t>
       </w:r>
-      <w:bookmarkStart w:id="2" w:name="_GoBack"/>
-      <w:bookmarkEnd w:id="2"/>
     </w:p>
     <w:p>
       <w:pPr>
         <w:pStyle w:val="Titre2"/>
       </w:pPr>
-      <w:bookmarkStart w:id="3" w:name="_Toc512418902"/>
+      <w:bookmarkStart w:id="2" w:name="_Toc514059495"/>
       <w:r>
         <w:t>Description</w:t>
       </w:r>
-      <w:bookmarkEnd w:id="3"/>
+      <w:bookmarkEnd w:id="2"/>
     </w:p>
     <w:p>
       <w:pPr>
         <w:pStyle w:val="Retraitcorpsdetexte"/>
         <w:ind w:left="993"/>
       </w:pPr>
+      <w:r>
+        <w:t>Il s'agit d'implémenter une application, en C#, qui va permettre aux utilisateurs (des élèves et des enseignants), de saisir une base numérique (bases binaires, octales, décimales, hexadécimales, nombres à virgules fixes), un nombre et le programme affiche le même nombre dans les autres bases. De plus, le programme doit permettre d'accomplir des opérations élémentaires d'additions et soustractions sur des nombres entiers positifs et négatifs.</w:t>
+      </w:r>
+    </w:p>
+    <w:p>
+      <w:pPr>
+        <w:pStyle w:val="Retraitcorpsdetexte"/>
+        <w:ind w:left="993"/>
+      </w:pPr>
+      <w:r>
+        <w:t xml:space="preserve">Le dispositif indiquera les détails des opérations, et se fera jusqu'à 32 bits signés pour les nombres binaires. En aucun cas l'utilisation de fonctions prédéfinies du langage ne sera acceptée. Les élèves doivent parfois résoudre des exercices, ou des situations, qui nécessitent des conversions de nombres d'une base à une autre. Ou encore, faire des additions ou des soustractions. </w:t>
+      </w:r>
+    </w:p>
+    <w:p>
+      <w:pPr>
+        <w:pStyle w:val="Retraitcorpsdetexte"/>
+        <w:ind w:left="993"/>
+      </w:pPr>
+      <w:r>
+        <w:t>Par exemple, comment convertir un nombre réel à virgule fixe de décimal en hexadécimal (ou 134.45</w:t>
+      </w:r>
+      <w:r>
+        <w:rPr>
+          <w:vertAlign w:val="superscript"/>
+        </w:rPr>
+        <w:t>10</w:t>
+      </w:r>
+      <w:r>
+        <w:t xml:space="preserve"> -&gt; ?.?</w:t>
+      </w:r>
+      <w:r>
+        <w:rPr>
+          <w:vertAlign w:val="superscript"/>
+        </w:rPr>
+        <w:t>16</w:t>
+      </w:r>
+      <w:r>
+        <w:t>)</w:t>
+      </w:r>
+      <w:r>
+        <w:t>.</w:t>
+      </w:r>
+    </w:p>
+    <w:p>
+      <w:pPr>
+        <w:pStyle w:val="Retraitcorpsdetexte"/>
+        <w:ind w:left="993"/>
+      </w:pPr>
+      <w:r>
+        <w:t>Actuellement, à l'ETML, en informatique, un module nommé ELEOC-NUM pour électronique numérique, traite ce sujet. Les supports présentent de la théorie et des exercices. Toutefois, il conviendrait de pouvoir laisser les élèves résoudre des mêmes exercices, mais avec des données différentes, et de pouvoir vérifier leurs réponses de manière automatique.</w:t>
+      </w:r>
+    </w:p>
+    <w:p>
+      <w:pPr>
+        <w:pStyle w:val="Retraitcorpsdetexte"/>
+        <w:ind w:left="993"/>
+      </w:pPr>
+      <w:r>
+        <w:t>L'idée est d'avoir une application qui permette aux élèves de s'entrainer pour les fonctionnalités suivantes, avec des mots de 32 bits :</w:t>
+      </w:r>
+    </w:p>
+    <w:p>
+      <w:pPr>
+        <w:pStyle w:val="Retraitcorpsdetexte"/>
+        <w:ind w:left="993"/>
+      </w:pPr>
+      <w:r>
+        <w:t>•</w:t>
+      </w:r>
+      <w:r>
+        <w:tab/>
+        <w:t>Conversions de nombres décimaux, binaires, octaux et hexadécimaux (entiers et/ou réels à virgules fixes) en nombres dans les 3 autres bases que la base courante.</w:t>
+      </w:r>
+    </w:p>
+    <w:p>
+      <w:pPr>
+        <w:pStyle w:val="Retraitcorpsdetexte"/>
+        <w:ind w:left="993"/>
+      </w:pPr>
+      <w:r>
+        <w:t>•</w:t>
+      </w:r>
+      <w:r>
+        <w:tab/>
+        <w:t>Additions et soustractions de 2 nombres binaires, octaux et hexadécimaux (entiers, positifs et/ou négatifs)</w:t>
+      </w:r>
+    </w:p>
+    <w:p>
+      <w:pPr>
+        <w:pStyle w:val="Retraitcorpsdetexte"/>
+        <w:ind w:left="993"/>
+      </w:pPr>
+      <w:r>
+        <w:t>•</w:t>
+      </w:r>
+      <w:r>
+        <w:tab/>
+        <w:t>Conversion d'un nombre réel à virgule fixe, décimal, positif ou négatif, en nombre binaire à virgule fixe et réciproquement.</w:t>
+      </w:r>
+    </w:p>
+    <w:p>
+      <w:pPr>
+        <w:pStyle w:val="Retraitcorpsdetexte"/>
+        <w:ind w:left="993"/>
+      </w:pPr>
+    </w:p>
+    <w:p>
+      <w:pPr>
+        <w:pStyle w:val="Retraitcorpsdetexte"/>
+        <w:ind w:left="993"/>
+      </w:pPr>
+      <w:r>
+        <w:t>Le candidat devra d'abord analyser les domaines d'applications du sujet pour chaque base considérée, afin que le tout soit cohérent. Par exemple, avec 32 bits binaires signé, quel minima et quel maxima peut-on utiliser pour convertir en hexadécimal ?</w:t>
+      </w:r>
     </w:p>
     <w:p>
       <w:pPr>
         <w:pStyle w:val="Titre2"/>
       </w:pPr>
-      <w:bookmarkStart w:id="4" w:name="_Toc512418903"/>
+      <w:bookmarkStart w:id="3" w:name="_Toc514059496"/>
       <w:r>
+        <w:lastRenderedPageBreak/>
         <w:t>Matériel et logiciels à disposition</w:t>
       </w:r>
-      <w:bookmarkEnd w:id="4"/>
+      <w:bookmarkEnd w:id="3"/>
     </w:p>
     <w:p>
       <w:pPr>
         <w:pStyle w:val="Retraitcorpsdetexte"/>
         <w:ind w:left="993"/>
       </w:pPr>
+      <w:r>
+        <w:t>1 ordinateur standard etml, avec la structure habituelle</w:t>
+      </w:r>
+      <w:r>
+        <w:t>.</w:t>
+      </w:r>
     </w:p>
     <w:p>
       <w:pPr>
         <w:pStyle w:val="Titre2"/>
       </w:pPr>
-      <w:bookmarkStart w:id="5" w:name="_Toc512418904"/>
+      <w:bookmarkStart w:id="4" w:name="_Toc514059497"/>
       <w:r>
         <w:t>Prérequis</w:t>
       </w:r>
-      <w:bookmarkEnd w:id="5"/>
+      <w:bookmarkEnd w:id="4"/>
     </w:p>
     <w:p>
       <w:pPr>
         <w:pStyle w:val="Retraitcorpsdetexte"/>
         <w:ind w:left="993"/>
       </w:pPr>
+      <w:r>
+        <w:t>Avoir suivi les modules ELEOC, et de programmation en C#</w:t>
+      </w:r>
+      <w:r>
+        <w:t>.</w:t>
+      </w:r>
     </w:p>
     <w:p>
       <w:pPr>
         <w:pStyle w:val="Titre2"/>
       </w:pPr>
-      <w:bookmarkStart w:id="6" w:name="_Toc512418905"/>
+      <w:bookmarkStart w:id="5" w:name="_Toc514059498"/>
       <w:r>
         <w:t>Cahier des charges</w:t>
       </w:r>
-      <w:bookmarkEnd w:id="6"/>
+      <w:bookmarkEnd w:id="5"/>
     </w:p>
     <w:p>
       <w:pPr>
@@ -4651,11 +4343,11 @@
       <w:pPr>
         <w:pStyle w:val="Titre3"/>
       </w:pPr>
-      <w:bookmarkStart w:id="7" w:name="_Toc512418906"/>
+      <w:bookmarkStart w:id="6" w:name="_Toc514059499"/>
       <w:r>
         <w:t>Objectifs et portée du projet (objectifs SMART)</w:t>
       </w:r>
-      <w:bookmarkEnd w:id="7"/>
+      <w:bookmarkEnd w:id="6"/>
     </w:p>
     <w:p>
       <w:pPr>
@@ -4670,11 +4362,11 @@
       <w:pPr>
         <w:pStyle w:val="Titre3"/>
       </w:pPr>
-      <w:bookmarkStart w:id="8" w:name="_Toc512418907"/>
+      <w:bookmarkStart w:id="7" w:name="_Toc514059500"/>
       <w:r>
         <w:t>Caractéristiques des utilisateurs et impacts</w:t>
       </w:r>
-      <w:bookmarkEnd w:id="8"/>
+      <w:bookmarkEnd w:id="7"/>
     </w:p>
     <w:p>
       <w:pPr>
@@ -4685,11 +4377,11 @@
       <w:pPr>
         <w:pStyle w:val="Titre3"/>
       </w:pPr>
-      <w:bookmarkStart w:id="9" w:name="_Toc512418908"/>
+      <w:bookmarkStart w:id="8" w:name="_Toc514059501"/>
       <w:r>
         <w:t>Fonctionnalités requises (du point de vue de l’utilisateur)</w:t>
       </w:r>
-      <w:bookmarkEnd w:id="9"/>
+      <w:bookmarkEnd w:id="8"/>
     </w:p>
     <w:p>
       <w:pPr>
@@ -4700,11 +4392,11 @@
       <w:pPr>
         <w:pStyle w:val="Titre3"/>
       </w:pPr>
-      <w:bookmarkStart w:id="10" w:name="_Toc512418909"/>
+      <w:bookmarkStart w:id="9" w:name="_Toc514059502"/>
       <w:r>
         <w:t>Contraintes</w:t>
       </w:r>
-      <w:bookmarkEnd w:id="10"/>
+      <w:bookmarkEnd w:id="9"/>
     </w:p>
     <w:p>
       <w:pPr>
@@ -4715,11 +4407,11 @@
       <w:pPr>
         <w:pStyle w:val="Titre3"/>
       </w:pPr>
-      <w:bookmarkStart w:id="11" w:name="_Toc512418910"/>
+      <w:bookmarkStart w:id="10" w:name="_Toc514059503"/>
       <w:r>
         <w:t>Travail à réaliser par l’apprenti</w:t>
       </w:r>
-      <w:bookmarkEnd w:id="11"/>
+      <w:bookmarkEnd w:id="10"/>
     </w:p>
     <w:p>
       <w:pPr>
@@ -4730,11 +4422,11 @@
       <w:pPr>
         <w:pStyle w:val="Titre3"/>
       </w:pPr>
-      <w:bookmarkStart w:id="12" w:name="_Toc512418911"/>
+      <w:bookmarkStart w:id="11" w:name="_Toc514059504"/>
       <w:r>
         <w:t>Si le temps le permet</w:t>
       </w:r>
-      <w:bookmarkEnd w:id="12"/>
+      <w:bookmarkEnd w:id="11"/>
     </w:p>
     <w:p>
       <w:pPr>
@@ -4745,11 +4437,11 @@
       <w:pPr>
         <w:pStyle w:val="Titre2"/>
       </w:pPr>
-      <w:bookmarkStart w:id="13" w:name="_Toc512418912"/>
+      <w:bookmarkStart w:id="12" w:name="_Toc514059505"/>
       <w:r>
         <w:t>Les points suivants seront évalués</w:t>
       </w:r>
-      <w:bookmarkEnd w:id="13"/>
+      <w:bookmarkEnd w:id="12"/>
     </w:p>
     <w:p>
       <w:pPr>
@@ -4761,11 +4453,11 @@
       <w:pPr>
         <w:pStyle w:val="Titre2"/>
       </w:pPr>
-      <w:bookmarkStart w:id="14" w:name="_Toc512418913"/>
+      <w:bookmarkStart w:id="13" w:name="_Toc514059506"/>
       <w:r>
         <w:t>Validation et conditions de réussite</w:t>
       </w:r>
-      <w:bookmarkEnd w:id="14"/>
+      <w:bookmarkEnd w:id="13"/>
     </w:p>
     <w:p>
       <w:pPr>
@@ -4777,12 +4469,11 @@
       <w:pPr>
         <w:pStyle w:val="Titre1"/>
       </w:pPr>
-      <w:bookmarkStart w:id="15" w:name="_Toc512418914"/>
+      <w:bookmarkStart w:id="14" w:name="_Toc514059507"/>
       <w:r>
-        <w:lastRenderedPageBreak/>
         <w:t>Planification initiale</w:t>
       </w:r>
-      <w:bookmarkEnd w:id="15"/>
+      <w:bookmarkEnd w:id="14"/>
     </w:p>
     <w:p>
       <w:pPr>
@@ -4794,11 +4485,11 @@
       <w:pPr>
         <w:pStyle w:val="Titre1"/>
       </w:pPr>
-      <w:bookmarkStart w:id="16" w:name="_Toc512418915"/>
+      <w:bookmarkStart w:id="15" w:name="_Toc514059508"/>
       <w:r>
         <w:t>Analyse</w:t>
       </w:r>
-      <w:bookmarkEnd w:id="16"/>
+      <w:bookmarkEnd w:id="15"/>
     </w:p>
     <w:p>
       <w:pPr>
@@ -4810,11 +4501,11 @@
       <w:pPr>
         <w:pStyle w:val="Titre2"/>
       </w:pPr>
-      <w:bookmarkStart w:id="17" w:name="_Toc512418916"/>
+      <w:bookmarkStart w:id="16" w:name="_Toc514059509"/>
       <w:r>
         <w:t>Opportunités</w:t>
       </w:r>
-      <w:bookmarkEnd w:id="17"/>
+      <w:bookmarkEnd w:id="16"/>
     </w:p>
     <w:p>
       <w:pPr>
@@ -4826,11 +4517,11 @@
       <w:pPr>
         <w:pStyle w:val="Titre2"/>
       </w:pPr>
-      <w:bookmarkStart w:id="18" w:name="_Toc512418917"/>
+      <w:bookmarkStart w:id="17" w:name="_Toc514059510"/>
       <w:r>
         <w:t>Document d’analyse et conception</w:t>
       </w:r>
-      <w:bookmarkEnd w:id="18"/>
+      <w:bookmarkEnd w:id="17"/>
     </w:p>
     <w:p>
       <w:pPr>
@@ -4842,11 +4533,11 @@
       <w:pPr>
         <w:pStyle w:val="Titre2"/>
       </w:pPr>
-      <w:bookmarkStart w:id="19" w:name="_Toc512418918"/>
+      <w:bookmarkStart w:id="18" w:name="_Toc514059511"/>
       <w:r>
         <w:t>Conception des tests</w:t>
       </w:r>
-      <w:bookmarkEnd w:id="19"/>
+      <w:bookmarkEnd w:id="18"/>
     </w:p>
     <w:p>
       <w:pPr>
@@ -4858,11 +4549,11 @@
       <w:pPr>
         <w:pStyle w:val="Titre2"/>
       </w:pPr>
-      <w:bookmarkStart w:id="20" w:name="_Toc512418919"/>
+      <w:bookmarkStart w:id="19" w:name="_Toc514059512"/>
       <w:r>
         <w:t>Planification détaillée</w:t>
       </w:r>
-      <w:bookmarkEnd w:id="20"/>
+      <w:bookmarkEnd w:id="19"/>
     </w:p>
     <w:p>
       <w:pPr>
@@ -4874,11 +4565,11 @@
       <w:pPr>
         <w:pStyle w:val="Titre1"/>
       </w:pPr>
-      <w:bookmarkStart w:id="21" w:name="_Toc512418920"/>
+      <w:bookmarkStart w:id="20" w:name="_Toc514059513"/>
       <w:r>
         <w:t>Réalisation</w:t>
       </w:r>
-      <w:bookmarkEnd w:id="21"/>
+      <w:bookmarkEnd w:id="20"/>
     </w:p>
     <w:p>
       <w:pPr>
@@ -4890,11 +4581,11 @@
       <w:pPr>
         <w:pStyle w:val="Titre2"/>
       </w:pPr>
-      <w:bookmarkStart w:id="22" w:name="_Toc512418921"/>
+      <w:bookmarkStart w:id="21" w:name="_Toc514059514"/>
       <w:r>
         <w:t>Dossier de réalisation</w:t>
       </w:r>
-      <w:bookmarkEnd w:id="22"/>
+      <w:bookmarkEnd w:id="21"/>
     </w:p>
     <w:p>
       <w:pPr>
@@ -4906,26 +4597,31 @@
       <w:pPr>
         <w:pStyle w:val="Titre3"/>
       </w:pPr>
-      <w:bookmarkStart w:id="23" w:name="_Toc512418922"/>
+      <w:bookmarkStart w:id="22" w:name="_Toc514059515"/>
       <w:r>
         <w:t>Logiciels installé / Utilisés</w:t>
       </w:r>
-      <w:bookmarkEnd w:id="23"/>
+      <w:bookmarkEnd w:id="22"/>
     </w:p>
     <w:p>
       <w:pPr>
         <w:ind w:left="1418"/>
       </w:pPr>
+      <w:r>
+        <w:t>Microsoft Visual Studio 2017</w:t>
+      </w:r>
     </w:p>
     <w:p>
       <w:pPr>
         <w:pStyle w:val="Titre2"/>
       </w:pPr>
-      <w:bookmarkStart w:id="24" w:name="_Toc512418923"/>
+      <w:bookmarkStart w:id="23" w:name="_Toc514059516"/>
+      <w:bookmarkStart w:id="24" w:name="_GoBack"/>
+      <w:bookmarkEnd w:id="24"/>
       <w:r>
         <w:t>Modifications</w:t>
       </w:r>
-      <w:bookmarkEnd w:id="24"/>
+      <w:bookmarkEnd w:id="23"/>
     </w:p>
     <w:p>
       <w:pPr>
@@ -4937,7 +4633,7 @@
       <w:pPr>
         <w:pStyle w:val="Titre1"/>
       </w:pPr>
-      <w:bookmarkStart w:id="25" w:name="_Toc512418924"/>
+      <w:bookmarkStart w:id="25" w:name="_Toc514059517"/>
       <w:r>
         <w:t>Tests</w:t>
       </w:r>
@@ -4953,7 +4649,7 @@
       <w:pPr>
         <w:pStyle w:val="Titre2"/>
       </w:pPr>
-      <w:bookmarkStart w:id="26" w:name="_Toc512418925"/>
+      <w:bookmarkStart w:id="26" w:name="_Toc514059518"/>
       <w:r>
         <w:t>Dossier des tests</w:t>
       </w:r>
@@ -4969,7 +4665,7 @@
       <w:pPr>
         <w:pStyle w:val="Titre1"/>
       </w:pPr>
-      <w:bookmarkStart w:id="27" w:name="_Toc512418926"/>
+      <w:bookmarkStart w:id="27" w:name="_Toc514059519"/>
       <w:r>
         <w:t>Conclusion</w:t>
       </w:r>
@@ -4985,7 +4681,7 @@
       <w:pPr>
         <w:pStyle w:val="Titre2"/>
       </w:pPr>
-      <w:bookmarkStart w:id="28" w:name="_Toc512418927"/>
+      <w:bookmarkStart w:id="28" w:name="_Toc514059520"/>
       <w:r>
         <w:t>Bilan des fonctionnalités demandées</w:t>
       </w:r>
@@ -5001,7 +4697,7 @@
       <w:pPr>
         <w:pStyle w:val="Titre2"/>
       </w:pPr>
-      <w:bookmarkStart w:id="29" w:name="_Toc512418928"/>
+      <w:bookmarkStart w:id="29" w:name="_Toc514059521"/>
       <w:r>
         <w:t>Bilan de la planification</w:t>
       </w:r>
@@ -5017,7 +4713,7 @@
       <w:pPr>
         <w:pStyle w:val="Titre2"/>
       </w:pPr>
-      <w:bookmarkStart w:id="30" w:name="_Toc512418929"/>
+      <w:bookmarkStart w:id="30" w:name="_Toc514059522"/>
       <w:r>
         <w:t>Bilan personnel</w:t>
       </w:r>
@@ -5033,7 +4729,7 @@
       <w:pPr>
         <w:pStyle w:val="Titre1"/>
       </w:pPr>
-      <w:bookmarkStart w:id="31" w:name="_Toc512418930"/>
+      <w:bookmarkStart w:id="31" w:name="_Toc514059523"/>
       <w:r>
         <w:t>Divers</w:t>
       </w:r>
@@ -5049,7 +4745,7 @@
       <w:pPr>
         <w:pStyle w:val="Titre2"/>
       </w:pPr>
-      <w:bookmarkStart w:id="32" w:name="_Toc512418931"/>
+      <w:bookmarkStart w:id="32" w:name="_Toc514059524"/>
       <w:r>
         <w:t>Journal de travail</w:t>
       </w:r>
@@ -5065,7 +4761,7 @@
       <w:pPr>
         <w:pStyle w:val="Titre2"/>
       </w:pPr>
-      <w:bookmarkStart w:id="33" w:name="_Toc512418932"/>
+      <w:bookmarkStart w:id="33" w:name="_Toc514059525"/>
       <w:r>
         <w:t>Bibliographie</w:t>
       </w:r>
@@ -5081,7 +4777,7 @@
       <w:pPr>
         <w:pStyle w:val="Titre2"/>
       </w:pPr>
-      <w:bookmarkStart w:id="34" w:name="_Toc512418933"/>
+      <w:bookmarkStart w:id="34" w:name="_Toc514059526"/>
       <w:r>
         <w:t>Webographie</w:t>
       </w:r>
@@ -5097,7 +4793,7 @@
       <w:pPr>
         <w:pStyle w:val="Titre1"/>
       </w:pPr>
-      <w:bookmarkStart w:id="35" w:name="_Toc512418934"/>
+      <w:bookmarkStart w:id="35" w:name="_Toc514059527"/>
       <w:r>
         <w:t>Annexes</w:t>
       </w:r>
@@ -5110,8 +4806,8 @@
       </w:pPr>
     </w:p>
     <w:sectPr>
-      <w:headerReference w:type="default" r:id="rId11"/>
-      <w:footerReference w:type="default" r:id="rId12"/>
+      <w:headerReference w:type="default" r:id="rId10"/>
+      <w:footerReference w:type="default" r:id="rId11"/>
       <w:pgSz w:w="11906" w:h="16838"/>
       <w:pgMar w:top="1417" w:right="1417" w:bottom="1417" w:left="1417" w:header="708" w:footer="708" w:gutter="0"/>
       <w:pgNumType w:start="0"/>
@@ -5474,7 +5170,7 @@
               <w:sz w:val="18"/>
               <w:szCs w:val="16"/>
             </w:rPr>
-            <w:t>2</w:t>
+            <w:t>4</w:t>
           </w:r>
           <w:r>
             <w:rPr>
@@ -5529,7 +5225,7 @@
               <w:sz w:val="18"/>
               <w:szCs w:val="16"/>
             </w:rPr>
-            <w:t>4</w:t>
+            <w:t>5</w:t>
           </w:r>
           <w:r>
             <w:rPr>
@@ -5724,7 +5420,7 @@
               <w:sz w:val="18"/>
               <w:szCs w:val="16"/>
             </w:rPr>
-            <w:t>00.00.0000 00:00</w:t>
+            <w:t>09.05.2018 16:26</w:t>
           </w:r>
           <w:r>
             <w:rPr>
@@ -8005,7 +7701,7 @@
 </file>
 
 <file path=customXml/itemProps2.xml><?xml version="1.0" encoding="utf-8"?>
-<ds:datastoreItem xmlns:ds="http://schemas.openxmlformats.org/officeDocument/2006/customXml" ds:itemID="{21A12581-2009-4A55-98C2-B5A07220BF3E}">
+<ds:datastoreItem xmlns:ds="http://schemas.openxmlformats.org/officeDocument/2006/customXml" ds:itemID="{5D589E5D-33D3-482E-B233-8014271E12C8}">
   <ds:schemaRefs>
     <ds:schemaRef ds:uri="http://schemas.openxmlformats.org/officeDocument/2006/bibliography"/>
   </ds:schemaRefs>

</xml_diff>

<commit_message>
Version du 18.05.2018 - 16:33
Journal de travail à jour.

Le document concernant les normes de codage de l'ETML a été rajouté en PDF, cela a été fait le 17.05.2018.

Le rapport avance mais nécessite encore beaucoup de modification.

La maquettes graphique concernant la conversion a été approuvé.

Le programme n'a été que légérement mis à jour.

Un lexique sur papier concernant les noms des objets dans le programme a été fait, besoin de le faire sous format informatisé.
</commit_message>
<xml_diff>
--- a/Documentation/R-TPI-carbonarch-Rapport_de_projet.docx
+++ b/Documentation/R-TPI-carbonarch-Rapport_de_projet.docx
@@ -10,7 +10,6 @@
           <w:docPartUnique/>
         </w:docPartObj>
       </w:sdtPr>
-      <w:sdtEndPr/>
       <w:sdtContent>
         <w:p>
           <w:r>
@@ -185,14 +184,13 @@
                                     <w:alias w:val="Année"/>
                                     <w:id w:val="1012341074"/>
                                     <w:dataBinding w:prefixMappings="xmlns:ns0='http://schemas.microsoft.com/office/2006/coverPageProps'" w:xpath="/ns0:CoverPageProperties[1]/ns0:PublishDate[1]" w:storeItemID="{55AF091B-3C7A-41E3-B477-F2FDAA23CFDA}"/>
-                                    <w:date w:fullDate="2018-05-17T00:00:00Z">
+                                    <w:date w:fullDate="2018-05-18T00:00:00Z">
                                       <w:dateFormat w:val="yyyy"/>
                                       <w:lid w:val="fr-FR"/>
                                       <w:storeMappedDataAs w:val="dateTime"/>
                                       <w:calendar w:val="gregorian"/>
                                     </w:date>
                                   </w:sdtPr>
-                                  <w:sdtEndPr/>
                                   <w:sdtContent>
                                     <w:p>
                                       <w:pPr>
@@ -274,23 +272,25 @@
                                     <w:spacing w:line="360" w:lineRule="auto"/>
                                     <w:rPr>
                                       <w:color w:val="FFFFFF" w:themeColor="background1"/>
+                                      <w:sz w:val="24"/>
                                     </w:rPr>
                                   </w:pPr>
                                   <w:sdt>
                                     <w:sdtPr>
                                       <w:rPr>
                                         <w:color w:val="FFFFFF" w:themeColor="background1"/>
+                                        <w:sz w:val="24"/>
                                       </w:rPr>
                                       <w:alias w:val="Auteur"/>
                                       <w:id w:val="-594704159"/>
                                       <w:dataBinding w:prefixMappings="xmlns:ns0='http://schemas.openxmlformats.org/package/2006/metadata/core-properties' xmlns:ns1='http://purl.org/dc/elements/1.1/'" w:xpath="/ns0:coreProperties[1]/ns1:creator[1]" w:storeItemID="{6C3C8BC8-F283-45AE-878A-BAB7291924A1}"/>
                                       <w:text/>
                                     </w:sdtPr>
-                                    <w:sdtEndPr/>
                                     <w:sdtContent>
                                       <w:r>
                                         <w:rPr>
                                           <w:color w:val="FFFFFF" w:themeColor="background1"/>
+                                          <w:sz w:val="24"/>
                                         </w:rPr>
                                         <w:t>Carbonara Christian</w:t>
                                       </w:r>
@@ -299,6 +299,7 @@
                                   <w:r>
                                     <w:rPr>
                                       <w:color w:val="FFFFFF" w:themeColor="background1"/>
+                                      <w:sz w:val="24"/>
                                     </w:rPr>
                                     <w:t xml:space="preserve"> – CIN4B</w:t>
                                   </w:r>
@@ -309,23 +310,25 @@
                                     <w:spacing w:line="360" w:lineRule="auto"/>
                                     <w:rPr>
                                       <w:color w:val="FFFFFF" w:themeColor="background1"/>
+                                      <w:sz w:val="24"/>
                                     </w:rPr>
                                   </w:pPr>
                                   <w:sdt>
                                     <w:sdtPr>
                                       <w:rPr>
                                         <w:color w:val="FFFFFF" w:themeColor="background1"/>
+                                        <w:sz w:val="24"/>
                                       </w:rPr>
                                       <w:alias w:val="Société"/>
                                       <w:id w:val="-1985698652"/>
                                       <w:dataBinding w:prefixMappings="xmlns:ns0='http://schemas.openxmlformats.org/officeDocument/2006/extended-properties'" w:xpath="/ns0:Properties[1]/ns0:Company[1]" w:storeItemID="{6668398D-A668-4E3E-A5EB-62B293D839F1}"/>
                                       <w:text/>
                                     </w:sdtPr>
-                                    <w:sdtEndPr/>
                                     <w:sdtContent>
                                       <w:r>
                                         <w:rPr>
                                           <w:color w:val="FFFFFF" w:themeColor="background1"/>
+                                          <w:sz w:val="24"/>
                                         </w:rPr>
                                         <w:t>ETML</w:t>
                                       </w:r>
@@ -336,18 +339,18 @@
                                   <w:sdtPr>
                                     <w:rPr>
                                       <w:color w:val="FFFFFF" w:themeColor="background1"/>
+                                      <w:sz w:val="24"/>
                                     </w:rPr>
                                     <w:alias w:val="Date"/>
                                     <w:id w:val="2095425396"/>
                                     <w:dataBinding w:prefixMappings="xmlns:ns0='http://schemas.microsoft.com/office/2006/coverPageProps'" w:xpath="/ns0:CoverPageProperties[1]/ns0:PublishDate[1]" w:storeItemID="{55AF091B-3C7A-41E3-B477-F2FDAA23CFDA}"/>
-                                    <w:date w:fullDate="2018-05-17T00:00:00Z">
+                                    <w:date w:fullDate="2018-05-18T00:00:00Z">
                                       <w:dateFormat w:val="dd/MM/yyyy"/>
                                       <w:lid w:val="fr-FR"/>
                                       <w:storeMappedDataAs w:val="dateTime"/>
                                       <w:calendar w:val="gregorian"/>
                                     </w:date>
                                   </w:sdtPr>
-                                  <w:sdtEndPr/>
                                   <w:sdtContent>
                                     <w:p>
                                       <w:pPr>
@@ -355,14 +358,16 @@
                                         <w:spacing w:line="360" w:lineRule="auto"/>
                                         <w:rPr>
                                           <w:color w:val="FFFFFF" w:themeColor="background1"/>
+                                          <w:sz w:val="24"/>
                                         </w:rPr>
                                       </w:pPr>
                                       <w:r>
                                         <w:rPr>
                                           <w:color w:val="FFFFFF" w:themeColor="background1"/>
+                                          <w:sz w:val="24"/>
                                           <w:lang w:val="fr-FR"/>
                                         </w:rPr>
-                                        <w:t>17/05/2018</w:t>
+                                        <w:t>18/05/2018</w:t>
                                       </w:r>
                                     </w:p>
                                   </w:sdtContent>
@@ -408,14 +413,13 @@
                               <w:alias w:val="Année"/>
                               <w:id w:val="1012341074"/>
                               <w:dataBinding w:prefixMappings="xmlns:ns0='http://schemas.microsoft.com/office/2006/coverPageProps'" w:xpath="/ns0:CoverPageProperties[1]/ns0:PublishDate[1]" w:storeItemID="{55AF091B-3C7A-41E3-B477-F2FDAA23CFDA}"/>
-                              <w:date w:fullDate="2018-05-17T00:00:00Z">
+                              <w:date w:fullDate="2018-05-18T00:00:00Z">
                                 <w:dateFormat w:val="yyyy"/>
                                 <w:lid w:val="fr-FR"/>
                                 <w:storeMappedDataAs w:val="dateTime"/>
                                 <w:calendar w:val="gregorian"/>
                               </w:date>
                             </w:sdtPr>
-                            <w:sdtEndPr/>
                             <w:sdtContent>
                               <w:p>
                                 <w:pPr>
@@ -452,23 +456,25 @@
                               <w:spacing w:line="360" w:lineRule="auto"/>
                               <w:rPr>
                                 <w:color w:val="FFFFFF" w:themeColor="background1"/>
+                                <w:sz w:val="24"/>
                               </w:rPr>
                             </w:pPr>
                             <w:sdt>
                               <w:sdtPr>
                                 <w:rPr>
                                   <w:color w:val="FFFFFF" w:themeColor="background1"/>
+                                  <w:sz w:val="24"/>
                                 </w:rPr>
                                 <w:alias w:val="Auteur"/>
                                 <w:id w:val="-594704159"/>
                                 <w:dataBinding w:prefixMappings="xmlns:ns0='http://schemas.openxmlformats.org/package/2006/metadata/core-properties' xmlns:ns1='http://purl.org/dc/elements/1.1/'" w:xpath="/ns0:coreProperties[1]/ns1:creator[1]" w:storeItemID="{6C3C8BC8-F283-45AE-878A-BAB7291924A1}"/>
                                 <w:text/>
                               </w:sdtPr>
-                              <w:sdtEndPr/>
                               <w:sdtContent>
                                 <w:r>
                                   <w:rPr>
                                     <w:color w:val="FFFFFF" w:themeColor="background1"/>
+                                    <w:sz w:val="24"/>
                                   </w:rPr>
                                   <w:t>Carbonara Christian</w:t>
                                 </w:r>
@@ -477,6 +483,7 @@
                             <w:r>
                               <w:rPr>
                                 <w:color w:val="FFFFFF" w:themeColor="background1"/>
+                                <w:sz w:val="24"/>
                               </w:rPr>
                               <w:t xml:space="preserve"> – CIN4B</w:t>
                             </w:r>
@@ -487,23 +494,25 @@
                               <w:spacing w:line="360" w:lineRule="auto"/>
                               <w:rPr>
                                 <w:color w:val="FFFFFF" w:themeColor="background1"/>
+                                <w:sz w:val="24"/>
                               </w:rPr>
                             </w:pPr>
                             <w:sdt>
                               <w:sdtPr>
                                 <w:rPr>
                                   <w:color w:val="FFFFFF" w:themeColor="background1"/>
+                                  <w:sz w:val="24"/>
                                 </w:rPr>
                                 <w:alias w:val="Société"/>
                                 <w:id w:val="-1985698652"/>
                                 <w:dataBinding w:prefixMappings="xmlns:ns0='http://schemas.openxmlformats.org/officeDocument/2006/extended-properties'" w:xpath="/ns0:Properties[1]/ns0:Company[1]" w:storeItemID="{6668398D-A668-4E3E-A5EB-62B293D839F1}"/>
                                 <w:text/>
                               </w:sdtPr>
-                              <w:sdtEndPr/>
                               <w:sdtContent>
                                 <w:r>
                                   <w:rPr>
                                     <w:color w:val="FFFFFF" w:themeColor="background1"/>
+                                    <w:sz w:val="24"/>
                                   </w:rPr>
                                   <w:t>ETML</w:t>
                                 </w:r>
@@ -514,18 +523,18 @@
                             <w:sdtPr>
                               <w:rPr>
                                 <w:color w:val="FFFFFF" w:themeColor="background1"/>
+                                <w:sz w:val="24"/>
                               </w:rPr>
                               <w:alias w:val="Date"/>
                               <w:id w:val="2095425396"/>
                               <w:dataBinding w:prefixMappings="xmlns:ns0='http://schemas.microsoft.com/office/2006/coverPageProps'" w:xpath="/ns0:CoverPageProperties[1]/ns0:PublishDate[1]" w:storeItemID="{55AF091B-3C7A-41E3-B477-F2FDAA23CFDA}"/>
-                              <w:date w:fullDate="2018-05-17T00:00:00Z">
+                              <w:date w:fullDate="2018-05-18T00:00:00Z">
                                 <w:dateFormat w:val="dd/MM/yyyy"/>
                                 <w:lid w:val="fr-FR"/>
                                 <w:storeMappedDataAs w:val="dateTime"/>
                                 <w:calendar w:val="gregorian"/>
                               </w:date>
                             </w:sdtPr>
-                            <w:sdtEndPr/>
                             <w:sdtContent>
                               <w:p>
                                 <w:pPr>
@@ -533,14 +542,16 @@
                                   <w:spacing w:line="360" w:lineRule="auto"/>
                                   <w:rPr>
                                     <w:color w:val="FFFFFF" w:themeColor="background1"/>
+                                    <w:sz w:val="24"/>
                                   </w:rPr>
                                 </w:pPr>
                                 <w:r>
                                   <w:rPr>
                                     <w:color w:val="FFFFFF" w:themeColor="background1"/>
+                                    <w:sz w:val="24"/>
                                     <w:lang w:val="fr-FR"/>
                                   </w:rPr>
-                                  <w:t>17/05/2018</w:t>
+                                  <w:t>18/05/2018</w:t>
                                 </w:r>
                               </w:p>
                             </w:sdtContent>
@@ -628,7 +639,6 @@
                                   <w:dataBinding w:prefixMappings="xmlns:ns0='http://schemas.openxmlformats.org/package/2006/metadata/core-properties' xmlns:ns1='http://purl.org/dc/elements/1.1/'" w:xpath="/ns0:coreProperties[1]/ns1:title[1]" w:storeItemID="{6C3C8BC8-F283-45AE-878A-BAB7291924A1}"/>
                                   <w:text/>
                                 </w:sdtPr>
-                                <w:sdtEndPr/>
                                 <w:sdtContent>
                                   <w:p>
                                     <w:pPr>
@@ -685,7 +695,6 @@
                             <w:dataBinding w:prefixMappings="xmlns:ns0='http://schemas.openxmlformats.org/package/2006/metadata/core-properties' xmlns:ns1='http://purl.org/dc/elements/1.1/'" w:xpath="/ns0:coreProperties[1]/ns1:title[1]" w:storeItemID="{6C3C8BC8-F283-45AE-878A-BAB7291924A1}"/>
                             <w:text/>
                           </w:sdtPr>
-                          <w:sdtEndPr/>
                           <w:sdtContent>
                             <w:p>
                               <w:pPr>
@@ -829,7 +838,7 @@
             </w:rPr>
             <w:fldChar w:fldCharType="separate"/>
           </w:r>
-          <w:hyperlink w:anchor="_Toc514333491" w:history="1">
+          <w:hyperlink w:anchor="_Toc514417388" w:history="1">
             <w:r>
               <w:rPr>
                 <w:rStyle w:val="Lienhypertexte"/>
@@ -871,7 +880,7 @@
                 <w:noProof/>
                 <w:webHidden/>
               </w:rPr>
-              <w:instrText xml:space="preserve"> PAGEREF _Toc514333491 \h </w:instrText>
+              <w:instrText xml:space="preserve"> PAGEREF _Toc514417388 \h </w:instrText>
             </w:r>
             <w:r>
               <w:rPr>
@@ -915,7 +924,7 @@
               <w:lang w:eastAsia="fr-CH"/>
             </w:rPr>
           </w:pPr>
-          <w:hyperlink w:anchor="_Toc514333492" w:history="1">
+          <w:hyperlink w:anchor="_Toc514417389" w:history="1">
             <w:r>
               <w:rPr>
                 <w:rStyle w:val="Lienhypertexte"/>
@@ -957,7 +966,7 @@
                 <w:noProof/>
                 <w:webHidden/>
               </w:rPr>
-              <w:instrText xml:space="preserve"> PAGEREF _Toc514333492 \h </w:instrText>
+              <w:instrText xml:space="preserve"> PAGEREF _Toc514417389 \h </w:instrText>
             </w:r>
             <w:r>
               <w:rPr>
@@ -996,7 +1005,7 @@
               <w:noProof/>
             </w:rPr>
           </w:pPr>
-          <w:hyperlink w:anchor="_Toc514333493" w:history="1">
+          <w:hyperlink w:anchor="_Toc514417390" w:history="1">
             <w:r>
               <w:rPr>
                 <w:rStyle w:val="Lienhypertexte"/>
@@ -1037,7 +1046,7 @@
                 <w:noProof/>
                 <w:webHidden/>
               </w:rPr>
-              <w:instrText xml:space="preserve"> PAGEREF _Toc514333493 \h </w:instrText>
+              <w:instrText xml:space="preserve"> PAGEREF _Toc514417390 \h </w:instrText>
             </w:r>
             <w:r>
               <w:rPr>
@@ -1076,7 +1085,7 @@
               <w:noProof/>
             </w:rPr>
           </w:pPr>
-          <w:hyperlink w:anchor="_Toc514333494" w:history="1">
+          <w:hyperlink w:anchor="_Toc514417391" w:history="1">
             <w:r>
               <w:rPr>
                 <w:rStyle w:val="Lienhypertexte"/>
@@ -1117,7 +1126,7 @@
                 <w:noProof/>
                 <w:webHidden/>
               </w:rPr>
-              <w:instrText xml:space="preserve"> PAGEREF _Toc514333494 \h </w:instrText>
+              <w:instrText xml:space="preserve"> PAGEREF _Toc514417391 \h </w:instrText>
             </w:r>
             <w:r>
               <w:rPr>
@@ -1156,7 +1165,7 @@
               <w:noProof/>
             </w:rPr>
           </w:pPr>
-          <w:hyperlink w:anchor="_Toc514333495" w:history="1">
+          <w:hyperlink w:anchor="_Toc514417392" w:history="1">
             <w:r>
               <w:rPr>
                 <w:rStyle w:val="Lienhypertexte"/>
@@ -1197,7 +1206,7 @@
                 <w:noProof/>
                 <w:webHidden/>
               </w:rPr>
-              <w:instrText xml:space="preserve"> PAGEREF _Toc514333495 \h </w:instrText>
+              <w:instrText xml:space="preserve"> PAGEREF _Toc514417392 \h </w:instrText>
             </w:r>
             <w:r>
               <w:rPr>
@@ -1236,7 +1245,7 @@
               <w:noProof/>
             </w:rPr>
           </w:pPr>
-          <w:hyperlink w:anchor="_Toc514333496" w:history="1">
+          <w:hyperlink w:anchor="_Toc514417393" w:history="1">
             <w:r>
               <w:rPr>
                 <w:rStyle w:val="Lienhypertexte"/>
@@ -1277,7 +1286,7 @@
                 <w:noProof/>
                 <w:webHidden/>
               </w:rPr>
-              <w:instrText xml:space="preserve"> PAGEREF _Toc514333496 \h </w:instrText>
+              <w:instrText xml:space="preserve"> PAGEREF _Toc514417393 \h </w:instrText>
             </w:r>
             <w:r>
               <w:rPr>
@@ -1316,7 +1325,7 @@
               <w:noProof/>
             </w:rPr>
           </w:pPr>
-          <w:hyperlink w:anchor="_Toc514333497" w:history="1">
+          <w:hyperlink w:anchor="_Toc514417394" w:history="1">
             <w:r>
               <w:rPr>
                 <w:rStyle w:val="Lienhypertexte"/>
@@ -1357,7 +1366,7 @@
                 <w:noProof/>
                 <w:webHidden/>
               </w:rPr>
-              <w:instrText xml:space="preserve"> PAGEREF _Toc514333497 \h </w:instrText>
+              <w:instrText xml:space="preserve"> PAGEREF _Toc514417394 \h </w:instrText>
             </w:r>
             <w:r>
               <w:rPr>
@@ -1400,7 +1409,7 @@
               <w:noProof/>
             </w:rPr>
           </w:pPr>
-          <w:hyperlink w:anchor="_Toc514333498" w:history="1">
+          <w:hyperlink w:anchor="_Toc514417395" w:history="1">
             <w:r>
               <w:rPr>
                 <w:rStyle w:val="Lienhypertexte"/>
@@ -1441,7 +1450,7 @@
                 <w:noProof/>
                 <w:webHidden/>
               </w:rPr>
-              <w:instrText xml:space="preserve"> PAGEREF _Toc514333498 \h </w:instrText>
+              <w:instrText xml:space="preserve"> PAGEREF _Toc514417395 \h </w:instrText>
             </w:r>
             <w:r>
               <w:rPr>
@@ -1484,7 +1493,7 @@
               <w:noProof/>
             </w:rPr>
           </w:pPr>
-          <w:hyperlink w:anchor="_Toc514333499" w:history="1">
+          <w:hyperlink w:anchor="_Toc514417396" w:history="1">
             <w:r>
               <w:rPr>
                 <w:rStyle w:val="Lienhypertexte"/>
@@ -1525,7 +1534,7 @@
                 <w:noProof/>
                 <w:webHidden/>
               </w:rPr>
-              <w:instrText xml:space="preserve"> PAGEREF _Toc514333499 \h </w:instrText>
+              <w:instrText xml:space="preserve"> PAGEREF _Toc514417396 \h </w:instrText>
             </w:r>
             <w:r>
               <w:rPr>
@@ -1568,7 +1577,7 @@
               <w:noProof/>
             </w:rPr>
           </w:pPr>
-          <w:hyperlink w:anchor="_Toc514333500" w:history="1">
+          <w:hyperlink w:anchor="_Toc514417397" w:history="1">
             <w:r>
               <w:rPr>
                 <w:rStyle w:val="Lienhypertexte"/>
@@ -1609,7 +1618,7 @@
                 <w:noProof/>
                 <w:webHidden/>
               </w:rPr>
-              <w:instrText xml:space="preserve"> PAGEREF _Toc514333500 \h </w:instrText>
+              <w:instrText xml:space="preserve"> PAGEREF _Toc514417397 \h </w:instrText>
             </w:r>
             <w:r>
               <w:rPr>
@@ -1652,7 +1661,7 @@
               <w:noProof/>
             </w:rPr>
           </w:pPr>
-          <w:hyperlink w:anchor="_Toc514333501" w:history="1">
+          <w:hyperlink w:anchor="_Toc514417398" w:history="1">
             <w:r>
               <w:rPr>
                 <w:rStyle w:val="Lienhypertexte"/>
@@ -1693,7 +1702,7 @@
                 <w:noProof/>
                 <w:webHidden/>
               </w:rPr>
-              <w:instrText xml:space="preserve"> PAGEREF _Toc514333501 \h </w:instrText>
+              <w:instrText xml:space="preserve"> PAGEREF _Toc514417398 \h </w:instrText>
             </w:r>
             <w:r>
               <w:rPr>
@@ -1713,7 +1722,7 @@
                 <w:noProof/>
                 <w:webHidden/>
               </w:rPr>
-              <w:t>4</w:t>
+              <w:t>5</w:t>
             </w:r>
             <w:r>
               <w:rPr>
@@ -1736,7 +1745,7 @@
               <w:noProof/>
             </w:rPr>
           </w:pPr>
-          <w:hyperlink w:anchor="_Toc514333502" w:history="1">
+          <w:hyperlink w:anchor="_Toc514417399" w:history="1">
             <w:r>
               <w:rPr>
                 <w:rStyle w:val="Lienhypertexte"/>
@@ -1777,7 +1786,7 @@
                 <w:noProof/>
                 <w:webHidden/>
               </w:rPr>
-              <w:instrText xml:space="preserve"> PAGEREF _Toc514333502 \h </w:instrText>
+              <w:instrText xml:space="preserve"> PAGEREF _Toc514417399 \h </w:instrText>
             </w:r>
             <w:r>
               <w:rPr>
@@ -1820,7 +1829,7 @@
               <w:noProof/>
             </w:rPr>
           </w:pPr>
-          <w:hyperlink w:anchor="_Toc514333503" w:history="1">
+          <w:hyperlink w:anchor="_Toc514417400" w:history="1">
             <w:r>
               <w:rPr>
                 <w:rStyle w:val="Lienhypertexte"/>
@@ -1861,7 +1870,7 @@
                 <w:noProof/>
                 <w:webHidden/>
               </w:rPr>
-              <w:instrText xml:space="preserve"> PAGEREF _Toc514333503 \h </w:instrText>
+              <w:instrText xml:space="preserve"> PAGEREF _Toc514417400 \h </w:instrText>
             </w:r>
             <w:r>
               <w:rPr>
@@ -1900,7 +1909,7 @@
               <w:noProof/>
             </w:rPr>
           </w:pPr>
-          <w:hyperlink w:anchor="_Toc514333504" w:history="1">
+          <w:hyperlink w:anchor="_Toc514417401" w:history="1">
             <w:r>
               <w:rPr>
                 <w:rStyle w:val="Lienhypertexte"/>
@@ -1941,7 +1950,7 @@
                 <w:noProof/>
                 <w:webHidden/>
               </w:rPr>
-              <w:instrText xml:space="preserve"> PAGEREF _Toc514333504 \h </w:instrText>
+              <w:instrText xml:space="preserve"> PAGEREF _Toc514417401 \h </w:instrText>
             </w:r>
             <w:r>
               <w:rPr>
@@ -1980,7 +1989,7 @@
               <w:noProof/>
             </w:rPr>
           </w:pPr>
-          <w:hyperlink w:anchor="_Toc514333505" w:history="1">
+          <w:hyperlink w:anchor="_Toc514417402" w:history="1">
             <w:r>
               <w:rPr>
                 <w:rStyle w:val="Lienhypertexte"/>
@@ -2021,7 +2030,7 @@
                 <w:noProof/>
                 <w:webHidden/>
               </w:rPr>
-              <w:instrText xml:space="preserve"> PAGEREF _Toc514333505 \h </w:instrText>
+              <w:instrText xml:space="preserve"> PAGEREF _Toc514417402 \h </w:instrText>
             </w:r>
             <w:r>
               <w:rPr>
@@ -2065,7 +2074,7 @@
               <w:lang w:eastAsia="fr-CH"/>
             </w:rPr>
           </w:pPr>
-          <w:hyperlink w:anchor="_Toc514333506" w:history="1">
+          <w:hyperlink w:anchor="_Toc514417403" w:history="1">
             <w:r>
               <w:rPr>
                 <w:rStyle w:val="Lienhypertexte"/>
@@ -2107,7 +2116,7 @@
                 <w:noProof/>
                 <w:webHidden/>
               </w:rPr>
-              <w:instrText xml:space="preserve"> PAGEREF _Toc514333506 \h </w:instrText>
+              <w:instrText xml:space="preserve"> PAGEREF _Toc514417403 \h </w:instrText>
             </w:r>
             <w:r>
               <w:rPr>
@@ -2151,7 +2160,7 @@
               <w:lang w:eastAsia="fr-CH"/>
             </w:rPr>
           </w:pPr>
-          <w:hyperlink w:anchor="_Toc514333507" w:history="1">
+          <w:hyperlink w:anchor="_Toc514417404" w:history="1">
             <w:r>
               <w:rPr>
                 <w:rStyle w:val="Lienhypertexte"/>
@@ -2193,7 +2202,7 @@
                 <w:noProof/>
                 <w:webHidden/>
               </w:rPr>
-              <w:instrText xml:space="preserve"> PAGEREF _Toc514333507 \h </w:instrText>
+              <w:instrText xml:space="preserve"> PAGEREF _Toc514417404 \h </w:instrText>
             </w:r>
             <w:r>
               <w:rPr>
@@ -2213,7 +2222,7 @@
                 <w:noProof/>
                 <w:webHidden/>
               </w:rPr>
-              <w:t>9</w:t>
+              <w:t>6</w:t>
             </w:r>
             <w:r>
               <w:rPr>
@@ -2232,7 +2241,7 @@
               <w:noProof/>
             </w:rPr>
           </w:pPr>
-          <w:hyperlink w:anchor="_Toc514333508" w:history="1">
+          <w:hyperlink w:anchor="_Toc514417405" w:history="1">
             <w:r>
               <w:rPr>
                 <w:rStyle w:val="Lienhypertexte"/>
@@ -2273,7 +2282,7 @@
                 <w:noProof/>
                 <w:webHidden/>
               </w:rPr>
-              <w:instrText xml:space="preserve"> PAGEREF _Toc514333508 \h </w:instrText>
+              <w:instrText xml:space="preserve"> PAGEREF _Toc514417405 \h </w:instrText>
             </w:r>
             <w:r>
               <w:rPr>
@@ -2293,7 +2302,7 @@
                 <w:noProof/>
                 <w:webHidden/>
               </w:rPr>
-              <w:t>9</w:t>
+              <w:t>6</w:t>
             </w:r>
             <w:r>
               <w:rPr>
@@ -2312,7 +2321,7 @@
               <w:noProof/>
             </w:rPr>
           </w:pPr>
-          <w:hyperlink w:anchor="_Toc514333509" w:history="1">
+          <w:hyperlink w:anchor="_Toc514417406" w:history="1">
             <w:r>
               <w:rPr>
                 <w:rStyle w:val="Lienhypertexte"/>
@@ -2353,7 +2362,7 @@
                 <w:noProof/>
                 <w:webHidden/>
               </w:rPr>
-              <w:instrText xml:space="preserve"> PAGEREF _Toc514333509 \h </w:instrText>
+              <w:instrText xml:space="preserve"> PAGEREF _Toc514417406 \h </w:instrText>
             </w:r>
             <w:r>
               <w:rPr>
@@ -2373,7 +2382,7 @@
                 <w:noProof/>
                 <w:webHidden/>
               </w:rPr>
-              <w:t>9</w:t>
+              <w:t>6</w:t>
             </w:r>
             <w:r>
               <w:rPr>
@@ -2396,7 +2405,7 @@
               <w:noProof/>
             </w:rPr>
           </w:pPr>
-          <w:hyperlink w:anchor="_Toc514333510" w:history="1">
+          <w:hyperlink w:anchor="_Toc514417407" w:history="1">
             <w:r>
               <w:rPr>
                 <w:rStyle w:val="Lienhypertexte"/>
@@ -2437,7 +2446,7 @@
                 <w:noProof/>
                 <w:webHidden/>
               </w:rPr>
-              <w:instrText xml:space="preserve"> PAGEREF _Toc514333510 \h </w:instrText>
+              <w:instrText xml:space="preserve"> PAGEREF _Toc514417407 \h </w:instrText>
             </w:r>
             <w:r>
               <w:rPr>
@@ -2457,7 +2466,7 @@
                 <w:noProof/>
                 <w:webHidden/>
               </w:rPr>
-              <w:t>9</w:t>
+              <w:t>6</w:t>
             </w:r>
             <w:r>
               <w:rPr>
@@ -2480,7 +2489,7 @@
               <w:noProof/>
             </w:rPr>
           </w:pPr>
-          <w:hyperlink w:anchor="_Toc514333511" w:history="1">
+          <w:hyperlink w:anchor="_Toc514417408" w:history="1">
             <w:r>
               <w:rPr>
                 <w:rStyle w:val="Lienhypertexte"/>
@@ -2500,7 +2509,7 @@
                 <w:rStyle w:val="Lienhypertexte"/>
                 <w:noProof/>
               </w:rPr>
-              <w:t>Maquette graphique</w:t>
+              <w:t>Maquette graphique de manière générale</w:t>
             </w:r>
             <w:r>
               <w:rPr>
@@ -2521,7 +2530,7 @@
                 <w:noProof/>
                 <w:webHidden/>
               </w:rPr>
-              <w:instrText xml:space="preserve"> PAGEREF _Toc514333511 \h </w:instrText>
+              <w:instrText xml:space="preserve"> PAGEREF _Toc514417408 \h </w:instrText>
             </w:r>
             <w:r>
               <w:rPr>
@@ -2541,7 +2550,7 @@
                 <w:noProof/>
                 <w:webHidden/>
               </w:rPr>
-              <w:t>9</w:t>
+              <w:t>6</w:t>
             </w:r>
             <w:r>
               <w:rPr>
@@ -2564,7 +2573,7 @@
               <w:noProof/>
             </w:rPr>
           </w:pPr>
-          <w:hyperlink w:anchor="_Toc514333512" w:history="1">
+          <w:hyperlink w:anchor="_Toc514417409" w:history="1">
             <w:r>
               <w:rPr>
                 <w:rStyle w:val="Lienhypertexte"/>
@@ -2584,6 +2593,90 @@
                 <w:rStyle w:val="Lienhypertexte"/>
                 <w:noProof/>
               </w:rPr>
+              <w:t>Maquette graphique pour les conversions</w:t>
+            </w:r>
+            <w:r>
+              <w:rPr>
+                <w:noProof/>
+                <w:webHidden/>
+              </w:rPr>
+              <w:tab/>
+            </w:r>
+            <w:r>
+              <w:rPr>
+                <w:noProof/>
+                <w:webHidden/>
+              </w:rPr>
+              <w:fldChar w:fldCharType="begin"/>
+            </w:r>
+            <w:r>
+              <w:rPr>
+                <w:noProof/>
+                <w:webHidden/>
+              </w:rPr>
+              <w:instrText xml:space="preserve"> PAGEREF _Toc514417409 \h </w:instrText>
+            </w:r>
+            <w:r>
+              <w:rPr>
+                <w:noProof/>
+                <w:webHidden/>
+              </w:rPr>
+            </w:r>
+            <w:r>
+              <w:rPr>
+                <w:noProof/>
+                <w:webHidden/>
+              </w:rPr>
+              <w:fldChar w:fldCharType="separate"/>
+            </w:r>
+            <w:r>
+              <w:rPr>
+                <w:noProof/>
+                <w:webHidden/>
+              </w:rPr>
+              <w:t>7</w:t>
+            </w:r>
+            <w:r>
+              <w:rPr>
+                <w:noProof/>
+                <w:webHidden/>
+              </w:rPr>
+              <w:fldChar w:fldCharType="end"/>
+            </w:r>
+          </w:hyperlink>
+        </w:p>
+        <w:p>
+          <w:pPr>
+            <w:pStyle w:val="TM3"/>
+            <w:tabs>
+              <w:tab w:val="left" w:pos="1320"/>
+              <w:tab w:val="right" w:leader="dot" w:pos="9062"/>
+            </w:tabs>
+            <w:rPr>
+              <w:rFonts w:asciiTheme="minorHAnsi" w:hAnsiTheme="minorHAnsi" w:cstheme="minorBidi"/>
+              <w:noProof/>
+            </w:rPr>
+          </w:pPr>
+          <w:hyperlink w:anchor="_Toc514417410" w:history="1">
+            <w:r>
+              <w:rPr>
+                <w:rStyle w:val="Lienhypertexte"/>
+                <w:noProof/>
+              </w:rPr>
+              <w:t>4.2.4.</w:t>
+            </w:r>
+            <w:r>
+              <w:rPr>
+                <w:rFonts w:asciiTheme="minorHAnsi" w:hAnsiTheme="minorHAnsi" w:cstheme="minorBidi"/>
+                <w:noProof/>
+              </w:rPr>
+              <w:tab/>
+            </w:r>
+            <w:r>
+              <w:rPr>
+                <w:rStyle w:val="Lienhypertexte"/>
+                <w:noProof/>
+              </w:rPr>
               <w:t>Conception du programme</w:t>
             </w:r>
             <w:r>
@@ -2605,7 +2698,7 @@
                 <w:noProof/>
                 <w:webHidden/>
               </w:rPr>
-              <w:instrText xml:space="preserve"> PAGEREF _Toc514333512 \h </w:instrText>
+              <w:instrText xml:space="preserve"> PAGEREF _Toc514417410 \h </w:instrText>
             </w:r>
             <w:r>
               <w:rPr>
@@ -2625,7 +2718,7 @@
                 <w:noProof/>
                 <w:webHidden/>
               </w:rPr>
-              <w:t>9</w:t>
+              <w:t>8</w:t>
             </w:r>
             <w:r>
               <w:rPr>
@@ -2644,7 +2737,7 @@
               <w:noProof/>
             </w:rPr>
           </w:pPr>
-          <w:hyperlink w:anchor="_Toc514333513" w:history="1">
+          <w:hyperlink w:anchor="_Toc514417411" w:history="1">
             <w:r>
               <w:rPr>
                 <w:rStyle w:val="Lienhypertexte"/>
@@ -2685,7 +2778,7 @@
                 <w:noProof/>
                 <w:webHidden/>
               </w:rPr>
-              <w:instrText xml:space="preserve"> PAGEREF _Toc514333513 \h </w:instrText>
+              <w:instrText xml:space="preserve"> PAGEREF _Toc514417411 \h </w:instrText>
             </w:r>
             <w:r>
               <w:rPr>
@@ -2705,7 +2798,7 @@
                 <w:noProof/>
                 <w:webHidden/>
               </w:rPr>
-              <w:t>10</w:t>
+              <w:t>9</w:t>
             </w:r>
             <w:r>
               <w:rPr>
@@ -2724,7 +2817,7 @@
               <w:noProof/>
             </w:rPr>
           </w:pPr>
-          <w:hyperlink w:anchor="_Toc514333514" w:history="1">
+          <w:hyperlink w:anchor="_Toc514417412" w:history="1">
             <w:r>
               <w:rPr>
                 <w:rStyle w:val="Lienhypertexte"/>
@@ -2765,7 +2858,7 @@
                 <w:noProof/>
                 <w:webHidden/>
               </w:rPr>
-              <w:instrText xml:space="preserve"> PAGEREF _Toc514333514 \h </w:instrText>
+              <w:instrText xml:space="preserve"> PAGEREF _Toc514417412 \h </w:instrText>
             </w:r>
             <w:r>
               <w:rPr>
@@ -2809,7 +2902,7 @@
               <w:lang w:eastAsia="fr-CH"/>
             </w:rPr>
           </w:pPr>
-          <w:hyperlink w:anchor="_Toc514333515" w:history="1">
+          <w:hyperlink w:anchor="_Toc514417413" w:history="1">
             <w:r>
               <w:rPr>
                 <w:rStyle w:val="Lienhypertexte"/>
@@ -2851,7 +2944,7 @@
                 <w:noProof/>
                 <w:webHidden/>
               </w:rPr>
-              <w:instrText xml:space="preserve"> PAGEREF _Toc514333515 \h </w:instrText>
+              <w:instrText xml:space="preserve"> PAGEREF _Toc514417413 \h </w:instrText>
             </w:r>
             <w:r>
               <w:rPr>
@@ -2871,7 +2964,7 @@
                 <w:noProof/>
                 <w:webHidden/>
               </w:rPr>
-              <w:t>14</w:t>
+              <w:t>13</w:t>
             </w:r>
             <w:r>
               <w:rPr>
@@ -2890,7 +2983,7 @@
               <w:noProof/>
             </w:rPr>
           </w:pPr>
-          <w:hyperlink w:anchor="_Toc514333516" w:history="1">
+          <w:hyperlink w:anchor="_Toc514417414" w:history="1">
             <w:r>
               <w:rPr>
                 <w:rStyle w:val="Lienhypertexte"/>
@@ -2931,7 +3024,7 @@
                 <w:noProof/>
                 <w:webHidden/>
               </w:rPr>
-              <w:instrText xml:space="preserve"> PAGEREF _Toc514333516 \h </w:instrText>
+              <w:instrText xml:space="preserve"> PAGEREF _Toc514417414 \h </w:instrText>
             </w:r>
             <w:r>
               <w:rPr>
@@ -2951,7 +3044,7 @@
                 <w:noProof/>
                 <w:webHidden/>
               </w:rPr>
-              <w:t>14</w:t>
+              <w:t>13</w:t>
             </w:r>
             <w:r>
               <w:rPr>
@@ -2974,7 +3067,7 @@
               <w:noProof/>
             </w:rPr>
           </w:pPr>
-          <w:hyperlink w:anchor="_Toc514333517" w:history="1">
+          <w:hyperlink w:anchor="_Toc514417415" w:history="1">
             <w:r>
               <w:rPr>
                 <w:rStyle w:val="Lienhypertexte"/>
@@ -3015,7 +3108,7 @@
                 <w:noProof/>
                 <w:webHidden/>
               </w:rPr>
-              <w:instrText xml:space="preserve"> PAGEREF _Toc514333517 \h </w:instrText>
+              <w:instrText xml:space="preserve"> PAGEREF _Toc514417415 \h </w:instrText>
             </w:r>
             <w:r>
               <w:rPr>
@@ -3035,7 +3128,7 @@
                 <w:noProof/>
                 <w:webHidden/>
               </w:rPr>
-              <w:t>14</w:t>
+              <w:t>13</w:t>
             </w:r>
             <w:r>
               <w:rPr>
@@ -3054,7 +3147,7 @@
               <w:noProof/>
             </w:rPr>
           </w:pPr>
-          <w:hyperlink w:anchor="_Toc514333518" w:history="1">
+          <w:hyperlink w:anchor="_Toc514417416" w:history="1">
             <w:r>
               <w:rPr>
                 <w:rStyle w:val="Lienhypertexte"/>
@@ -3095,7 +3188,7 @@
                 <w:noProof/>
                 <w:webHidden/>
               </w:rPr>
-              <w:instrText xml:space="preserve"> PAGEREF _Toc514333518 \h </w:instrText>
+              <w:instrText xml:space="preserve"> PAGEREF _Toc514417416 \h </w:instrText>
             </w:r>
             <w:r>
               <w:rPr>
@@ -3115,7 +3208,7 @@
                 <w:noProof/>
                 <w:webHidden/>
               </w:rPr>
-              <w:t>14</w:t>
+              <w:t>13</w:t>
             </w:r>
             <w:r>
               <w:rPr>
@@ -3139,7 +3232,7 @@
               <w:lang w:eastAsia="fr-CH"/>
             </w:rPr>
           </w:pPr>
-          <w:hyperlink w:anchor="_Toc514333519" w:history="1">
+          <w:hyperlink w:anchor="_Toc514417417" w:history="1">
             <w:r>
               <w:rPr>
                 <w:rStyle w:val="Lienhypertexte"/>
@@ -3181,7 +3274,7 @@
                 <w:noProof/>
                 <w:webHidden/>
               </w:rPr>
-              <w:instrText xml:space="preserve"> PAGEREF _Toc514333519 \h </w:instrText>
+              <w:instrText xml:space="preserve"> PAGEREF _Toc514417417 \h </w:instrText>
             </w:r>
             <w:r>
               <w:rPr>
@@ -3201,7 +3294,7 @@
                 <w:noProof/>
                 <w:webHidden/>
               </w:rPr>
-              <w:t>14</w:t>
+              <w:t>13</w:t>
             </w:r>
             <w:r>
               <w:rPr>
@@ -3220,7 +3313,7 @@
               <w:noProof/>
             </w:rPr>
           </w:pPr>
-          <w:hyperlink w:anchor="_Toc514333520" w:history="1">
+          <w:hyperlink w:anchor="_Toc514417418" w:history="1">
             <w:r>
               <w:rPr>
                 <w:rStyle w:val="Lienhypertexte"/>
@@ -3261,7 +3354,7 @@
                 <w:noProof/>
                 <w:webHidden/>
               </w:rPr>
-              <w:instrText xml:space="preserve"> PAGEREF _Toc514333520 \h </w:instrText>
+              <w:instrText xml:space="preserve"> PAGEREF _Toc514417418 \h </w:instrText>
             </w:r>
             <w:r>
               <w:rPr>
@@ -3281,7 +3374,7 @@
                 <w:noProof/>
                 <w:webHidden/>
               </w:rPr>
-              <w:t>14</w:t>
+              <w:t>13</w:t>
             </w:r>
             <w:r>
               <w:rPr>
@@ -3305,7 +3398,7 @@
               <w:lang w:eastAsia="fr-CH"/>
             </w:rPr>
           </w:pPr>
-          <w:hyperlink w:anchor="_Toc514333521" w:history="1">
+          <w:hyperlink w:anchor="_Toc514417419" w:history="1">
             <w:r>
               <w:rPr>
                 <w:rStyle w:val="Lienhypertexte"/>
@@ -3347,7 +3440,7 @@
                 <w:noProof/>
                 <w:webHidden/>
               </w:rPr>
-              <w:instrText xml:space="preserve"> PAGEREF _Toc514333521 \h </w:instrText>
+              <w:instrText xml:space="preserve"> PAGEREF _Toc514417419 \h </w:instrText>
             </w:r>
             <w:r>
               <w:rPr>
@@ -3367,7 +3460,7 @@
                 <w:noProof/>
                 <w:webHidden/>
               </w:rPr>
-              <w:t>14</w:t>
+              <w:t>13</w:t>
             </w:r>
             <w:r>
               <w:rPr>
@@ -3386,7 +3479,7 @@
               <w:noProof/>
             </w:rPr>
           </w:pPr>
-          <w:hyperlink w:anchor="_Toc514333522" w:history="1">
+          <w:hyperlink w:anchor="_Toc514417420" w:history="1">
             <w:r>
               <w:rPr>
                 <w:rStyle w:val="Lienhypertexte"/>
@@ -3427,7 +3520,7 @@
                 <w:noProof/>
                 <w:webHidden/>
               </w:rPr>
-              <w:instrText xml:space="preserve"> PAGEREF _Toc514333522 \h </w:instrText>
+              <w:instrText xml:space="preserve"> PAGEREF _Toc514417420 \h </w:instrText>
             </w:r>
             <w:r>
               <w:rPr>
@@ -3447,7 +3540,7 @@
                 <w:noProof/>
                 <w:webHidden/>
               </w:rPr>
-              <w:t>14</w:t>
+              <w:t>13</w:t>
             </w:r>
             <w:r>
               <w:rPr>
@@ -3466,7 +3559,7 @@
               <w:noProof/>
             </w:rPr>
           </w:pPr>
-          <w:hyperlink w:anchor="_Toc514333523" w:history="1">
+          <w:hyperlink w:anchor="_Toc514417421" w:history="1">
             <w:r>
               <w:rPr>
                 <w:rStyle w:val="Lienhypertexte"/>
@@ -3507,7 +3600,7 @@
                 <w:noProof/>
                 <w:webHidden/>
               </w:rPr>
-              <w:instrText xml:space="preserve"> PAGEREF _Toc514333523 \h </w:instrText>
+              <w:instrText xml:space="preserve"> PAGEREF _Toc514417421 \h </w:instrText>
             </w:r>
             <w:r>
               <w:rPr>
@@ -3527,7 +3620,7 @@
                 <w:noProof/>
                 <w:webHidden/>
               </w:rPr>
-              <w:t>14</w:t>
+              <w:t>13</w:t>
             </w:r>
             <w:r>
               <w:rPr>
@@ -3546,7 +3639,7 @@
               <w:noProof/>
             </w:rPr>
           </w:pPr>
-          <w:hyperlink w:anchor="_Toc514333524" w:history="1">
+          <w:hyperlink w:anchor="_Toc514417422" w:history="1">
             <w:r>
               <w:rPr>
                 <w:rStyle w:val="Lienhypertexte"/>
@@ -3587,7 +3680,7 @@
                 <w:noProof/>
                 <w:webHidden/>
               </w:rPr>
-              <w:instrText xml:space="preserve"> PAGEREF _Toc514333524 \h </w:instrText>
+              <w:instrText xml:space="preserve"> PAGEREF _Toc514417422 \h </w:instrText>
             </w:r>
             <w:r>
               <w:rPr>
@@ -3607,7 +3700,7 @@
                 <w:noProof/>
                 <w:webHidden/>
               </w:rPr>
-              <w:t>15</w:t>
+              <w:t>14</w:t>
             </w:r>
             <w:r>
               <w:rPr>
@@ -3631,7 +3724,7 @@
               <w:lang w:eastAsia="fr-CH"/>
             </w:rPr>
           </w:pPr>
-          <w:hyperlink w:anchor="_Toc514333525" w:history="1">
+          <w:hyperlink w:anchor="_Toc514417423" w:history="1">
             <w:r>
               <w:rPr>
                 <w:rStyle w:val="Lienhypertexte"/>
@@ -3673,7 +3766,7 @@
                 <w:noProof/>
                 <w:webHidden/>
               </w:rPr>
-              <w:instrText xml:space="preserve"> PAGEREF _Toc514333525 \h </w:instrText>
+              <w:instrText xml:space="preserve"> PAGEREF _Toc514417423 \h </w:instrText>
             </w:r>
             <w:r>
               <w:rPr>
@@ -3693,7 +3786,7 @@
                 <w:noProof/>
                 <w:webHidden/>
               </w:rPr>
-              <w:t>15</w:t>
+              <w:t>14</w:t>
             </w:r>
             <w:r>
               <w:rPr>
@@ -3712,7 +3805,7 @@
               <w:noProof/>
             </w:rPr>
           </w:pPr>
-          <w:hyperlink w:anchor="_Toc514333526" w:history="1">
+          <w:hyperlink w:anchor="_Toc514417424" w:history="1">
             <w:r>
               <w:rPr>
                 <w:rStyle w:val="Lienhypertexte"/>
@@ -3753,7 +3846,7 @@
                 <w:noProof/>
                 <w:webHidden/>
               </w:rPr>
-              <w:instrText xml:space="preserve"> PAGEREF _Toc514333526 \h </w:instrText>
+              <w:instrText xml:space="preserve"> PAGEREF _Toc514417424 \h </w:instrText>
             </w:r>
             <w:r>
               <w:rPr>
@@ -3773,7 +3866,7 @@
                 <w:noProof/>
                 <w:webHidden/>
               </w:rPr>
-              <w:t>15</w:t>
+              <w:t>14</w:t>
             </w:r>
             <w:r>
               <w:rPr>
@@ -3792,7 +3885,7 @@
               <w:noProof/>
             </w:rPr>
           </w:pPr>
-          <w:hyperlink w:anchor="_Toc514333527" w:history="1">
+          <w:hyperlink w:anchor="_Toc514417425" w:history="1">
             <w:r>
               <w:rPr>
                 <w:rStyle w:val="Lienhypertexte"/>
@@ -3833,7 +3926,7 @@
                 <w:noProof/>
                 <w:webHidden/>
               </w:rPr>
-              <w:instrText xml:space="preserve"> PAGEREF _Toc514333527 \h </w:instrText>
+              <w:instrText xml:space="preserve"> PAGEREF _Toc514417425 \h </w:instrText>
             </w:r>
             <w:r>
               <w:rPr>
@@ -3853,7 +3946,7 @@
                 <w:noProof/>
                 <w:webHidden/>
               </w:rPr>
-              <w:t>15</w:t>
+              <w:t>14</w:t>
             </w:r>
             <w:r>
               <w:rPr>
@@ -3872,7 +3965,7 @@
               <w:noProof/>
             </w:rPr>
           </w:pPr>
-          <w:hyperlink w:anchor="_Toc514333528" w:history="1">
+          <w:hyperlink w:anchor="_Toc514417426" w:history="1">
             <w:r>
               <w:rPr>
                 <w:rStyle w:val="Lienhypertexte"/>
@@ -3913,7 +4006,7 @@
                 <w:noProof/>
                 <w:webHidden/>
               </w:rPr>
-              <w:instrText xml:space="preserve"> PAGEREF _Toc514333528 \h </w:instrText>
+              <w:instrText xml:space="preserve"> PAGEREF _Toc514417426 \h </w:instrText>
             </w:r>
             <w:r>
               <w:rPr>
@@ -3933,7 +4026,7 @@
                 <w:noProof/>
                 <w:webHidden/>
               </w:rPr>
-              <w:t>15</w:t>
+              <w:t>14</w:t>
             </w:r>
             <w:r>
               <w:rPr>
@@ -3957,7 +4050,7 @@
               <w:lang w:eastAsia="fr-CH"/>
             </w:rPr>
           </w:pPr>
-          <w:hyperlink w:anchor="_Toc514333529" w:history="1">
+          <w:hyperlink w:anchor="_Toc514417427" w:history="1">
             <w:r>
               <w:rPr>
                 <w:rStyle w:val="Lienhypertexte"/>
@@ -3999,7 +4092,7 @@
                 <w:noProof/>
                 <w:webHidden/>
               </w:rPr>
-              <w:instrText xml:space="preserve"> PAGEREF _Toc514333529 \h </w:instrText>
+              <w:instrText xml:space="preserve"> PAGEREF _Toc514417427 \h </w:instrText>
             </w:r>
             <w:r>
               <w:rPr>
@@ -4019,7 +4112,7 @@
                 <w:noProof/>
                 <w:webHidden/>
               </w:rPr>
-              <w:t>15</w:t>
+              <w:t>14</w:t>
             </w:r>
             <w:r>
               <w:rPr>
@@ -4083,7 +4176,7 @@
       <w:pPr>
         <w:pStyle w:val="Titre1"/>
       </w:pPr>
-      <w:bookmarkStart w:id="0" w:name="_Toc514333491"/>
+      <w:bookmarkStart w:id="0" w:name="_Toc514417388"/>
       <w:r>
         <w:lastRenderedPageBreak/>
         <w:t>Remerciements</w:t>
@@ -4100,7 +4193,7 @@
       <w:pPr>
         <w:pStyle w:val="Titre1"/>
       </w:pPr>
-      <w:bookmarkStart w:id="1" w:name="_Toc514333492"/>
+      <w:bookmarkStart w:id="1" w:name="_Toc514417389"/>
       <w:r>
         <w:t>Spécifications</w:t>
       </w:r>
@@ -4110,7 +4203,7 @@
       <w:pPr>
         <w:pStyle w:val="Titre2"/>
       </w:pPr>
-      <w:bookmarkStart w:id="2" w:name="_Toc514333493"/>
+      <w:bookmarkStart w:id="2" w:name="_Toc514417390"/>
       <w:r>
         <w:t>Titre</w:t>
       </w:r>
@@ -4130,7 +4223,7 @@
       <w:pPr>
         <w:pStyle w:val="Titre2"/>
       </w:pPr>
-      <w:bookmarkStart w:id="3" w:name="_Toc514333494"/>
+      <w:bookmarkStart w:id="3" w:name="_Toc514417391"/>
       <w:r>
         <w:t>Description</w:t>
       </w:r>
@@ -4267,7 +4360,7 @@
       <w:pPr>
         <w:pStyle w:val="Titre2"/>
       </w:pPr>
-      <w:bookmarkStart w:id="4" w:name="_Toc514333495"/>
+      <w:bookmarkStart w:id="4" w:name="_Toc514417392"/>
       <w:r>
         <w:t>Matériel et logiciels à disposition</w:t>
       </w:r>
@@ -4295,7 +4388,7 @@
       <w:pPr>
         <w:pStyle w:val="Titre2"/>
       </w:pPr>
-      <w:bookmarkStart w:id="5" w:name="_Toc514333496"/>
+      <w:bookmarkStart w:id="5" w:name="_Toc514417393"/>
       <w:r>
         <w:t>Prérequis</w:t>
       </w:r>
@@ -4317,7 +4410,7 @@
       <w:pPr>
         <w:pStyle w:val="Titre2"/>
       </w:pPr>
-      <w:bookmarkStart w:id="6" w:name="_Toc514333497"/>
+      <w:bookmarkStart w:id="6" w:name="_Toc514417394"/>
       <w:r>
         <w:t>Cahier des charges</w:t>
       </w:r>
@@ -4333,7 +4426,7 @@
       <w:pPr>
         <w:pStyle w:val="Titre3"/>
       </w:pPr>
-      <w:bookmarkStart w:id="7" w:name="_Toc514333498"/>
+      <w:bookmarkStart w:id="7" w:name="_Toc514417395"/>
       <w:r>
         <w:t xml:space="preserve">Objectifs et portée du projet (objectifs </w:t>
       </w:r>
@@ -4386,6 +4479,12 @@
           <w:sz w:val="22"/>
         </w:rPr>
       </w:pPr>
+      <w:r>
+        <w:rPr>
+          <w:sz w:val="22"/>
+        </w:rPr>
+        <w:t>Possède déjà des idées concernant les possibilités pour coder le programme afin d’effectuer des conversions, additions et soustractions</w:t>
+      </w:r>
     </w:p>
     <w:p>
       <w:pPr>
@@ -4428,6 +4527,12 @@
           <w:sz w:val="22"/>
         </w:rPr>
       </w:pPr>
+      <w:r>
+        <w:rPr>
+          <w:sz w:val="22"/>
+        </w:rPr>
+        <w:t>Difficulté à rédiger le rapport</w:t>
+      </w:r>
     </w:p>
     <w:p>
       <w:pPr>
@@ -4470,6 +4575,24 @@
           <w:sz w:val="22"/>
         </w:rPr>
       </w:pPr>
+      <w:r>
+        <w:rPr>
+          <w:sz w:val="22"/>
+        </w:rPr>
+        <w:t xml:space="preserve">Créer un programme qui sera repris par l’ETML pour effectuer des corrections, vérifications </w:t>
+      </w:r>
+      <w:r>
+        <w:rPr>
+          <w:sz w:val="22"/>
+        </w:rPr>
+        <w:t xml:space="preserve">et aider les élèves ainsi que les </w:t>
+      </w:r>
+      <w:r>
+        <w:rPr>
+          <w:sz w:val="22"/>
+        </w:rPr>
+        <w:t>enseignants</w:t>
+      </w:r>
     </w:p>
     <w:p>
       <w:pPr>
@@ -4512,12 +4635,18 @@
           <w:sz w:val="22"/>
         </w:rPr>
       </w:pPr>
+      <w:r>
+        <w:rPr>
+          <w:sz w:val="22"/>
+        </w:rPr>
+        <w:t>Manque de temps/connaissances</w:t>
+      </w:r>
     </w:p>
     <w:p>
       <w:pPr>
         <w:pStyle w:val="Titre3"/>
       </w:pPr>
-      <w:bookmarkStart w:id="8" w:name="_Toc514333499"/>
+      <w:bookmarkStart w:id="8" w:name="_Toc514417396"/>
       <w:r>
         <w:t>Caractéristiques des utilisateurs et impacts</w:t>
       </w:r>
@@ -4561,7 +4690,7 @@
         <w:pStyle w:val="Titre3"/>
       </w:pPr>
       <w:bookmarkStart w:id="9" w:name="_Fonctionnalités_requises_(du"/>
-      <w:bookmarkStart w:id="10" w:name="_Toc514333500"/>
+      <w:bookmarkStart w:id="10" w:name="_Toc514417397"/>
       <w:bookmarkEnd w:id="9"/>
       <w:r>
         <w:t>Fonctionnalités requises (du point de vue de l’utilisateur)</w:t>
@@ -4610,6 +4739,7 @@
         <w:jc w:val="both"/>
       </w:pPr>
       <w:r>
+        <w:lastRenderedPageBreak/>
         <w:t xml:space="preserve">Possibilité de voir le calcul entier, que ce soit pour la conversion, l’addition </w:t>
       </w:r>
       <w:r>
@@ -4620,7 +4750,7 @@
       <w:pPr>
         <w:pStyle w:val="Titre3"/>
       </w:pPr>
-      <w:bookmarkStart w:id="11" w:name="_Toc514333501"/>
+      <w:bookmarkStart w:id="11" w:name="_Toc514417398"/>
       <w:r>
         <w:t>Contraintes</w:t>
       </w:r>
@@ -4632,7 +4762,6 @@
         <w:jc w:val="both"/>
       </w:pPr>
       <w:r>
-        <w:lastRenderedPageBreak/>
         <w:t>Les</w:t>
       </w:r>
       <w:r>
@@ -4667,7 +4796,7 @@
       <w:pPr>
         <w:pStyle w:val="Titre3"/>
       </w:pPr>
-      <w:bookmarkStart w:id="12" w:name="_Toc514333502"/>
+      <w:bookmarkStart w:id="12" w:name="_Toc514417399"/>
       <w:r>
         <w:t>Travail à réaliser par l’apprenti</w:t>
       </w:r>
@@ -4758,7 +4887,7 @@
       <w:pPr>
         <w:pStyle w:val="Titre3"/>
       </w:pPr>
-      <w:bookmarkStart w:id="13" w:name="_Toc514333503"/>
+      <w:bookmarkStart w:id="13" w:name="_Toc514417400"/>
       <w:r>
         <w:t>Si le temps le permet</w:t>
       </w:r>
@@ -4773,7 +4902,7 @@
       <w:pPr>
         <w:pStyle w:val="Titre2"/>
       </w:pPr>
-      <w:bookmarkStart w:id="14" w:name="_Toc514333504"/>
+      <w:bookmarkStart w:id="14" w:name="_Toc514417401"/>
       <w:r>
         <w:t>Les points suivants seront évalués</w:t>
       </w:r>
@@ -4874,6 +5003,7 @@
         <w:ind w:left="1701" w:hanging="283"/>
       </w:pPr>
       <w:r>
+        <w:lastRenderedPageBreak/>
         <w:t>Ergonomie intuitive et agréable pour tout type d'utilisateur de l'ETML</w:t>
       </w:r>
     </w:p>
@@ -4894,9 +5024,8 @@
       <w:pPr>
         <w:pStyle w:val="Titre2"/>
       </w:pPr>
-      <w:bookmarkStart w:id="15" w:name="_Toc514333505"/>
-      <w:r>
-        <w:lastRenderedPageBreak/>
+      <w:bookmarkStart w:id="15" w:name="_Toc514417402"/>
+      <w:r>
         <w:t xml:space="preserve">Validation et conditions de </w:t>
       </w:r>
       <w:r>
@@ -4914,7 +5043,7 @@
       <w:pPr>
         <w:pStyle w:val="Titre1"/>
       </w:pPr>
-      <w:bookmarkStart w:id="16" w:name="_Toc514333506"/>
+      <w:bookmarkStart w:id="16" w:name="_Toc514417403"/>
       <w:r>
         <w:t>Planification initiale</w:t>
       </w:r>
@@ -4926,330 +5055,41 @@
         <w:ind w:left="369"/>
       </w:pPr>
       <w:r>
-        <w:rPr>
-          <w:noProof/>
-          <w:lang w:eastAsia="fr-CH"/>
-        </w:rPr>
-        <w:drawing>
-          <wp:inline distT="0" distB="0" distL="0" distR="0">
-            <wp:extent cx="5526000" cy="3960000"/>
-            <wp:effectExtent l="0" t="0" r="0" b="2540"/>
-            <wp:docPr id="27" name="Image 27"/>
-            <wp:cNvGraphicFramePr>
-              <a:graphicFrameLocks xmlns:a="http://schemas.openxmlformats.org/drawingml/2006/main" noChangeAspect="1"/>
-            </wp:cNvGraphicFramePr>
-            <a:graphic xmlns:a="http://schemas.openxmlformats.org/drawingml/2006/main">
-              <a:graphicData uri="http://schemas.openxmlformats.org/drawingml/2006/picture">
-                <pic:pic xmlns:pic="http://schemas.openxmlformats.org/drawingml/2006/picture">
-                  <pic:nvPicPr>
-                    <pic:cNvPr id="0" name="Picture 25"/>
-                    <pic:cNvPicPr>
-                      <a:picLocks noChangeAspect="1" noChangeArrowheads="1"/>
-                    </pic:cNvPicPr>
-                  </pic:nvPicPr>
-                  <pic:blipFill>
-                    <a:blip r:embed="rId10" cstate="print">
-                      <a:extLst>
-                        <a:ext uri="{28A0092B-C50C-407E-A947-70E740481C1C}">
-                          <a14:useLocalDpi xmlns:a14="http://schemas.microsoft.com/office/drawing/2010/main" val="0"/>
-                        </a:ext>
-                      </a:extLst>
-                    </a:blip>
-                    <a:srcRect/>
-                    <a:stretch>
-                      <a:fillRect/>
-                    </a:stretch>
-                  </pic:blipFill>
-                  <pic:spPr bwMode="auto">
-                    <a:xfrm>
-                      <a:off x="0" y="0"/>
-                      <a:ext cx="5526000" cy="3960000"/>
-                    </a:xfrm>
-                    <a:prstGeom prst="rect">
-                      <a:avLst/>
-                    </a:prstGeom>
-                    <a:noFill/>
-                    <a:ln>
-                      <a:noFill/>
-                    </a:ln>
-                  </pic:spPr>
-                </pic:pic>
-              </a:graphicData>
-            </a:graphic>
-          </wp:inline>
-        </w:drawing>
-      </w:r>
+        <w:t xml:space="preserve">La </w:t>
+      </w:r>
+      <w:hyperlink r:id="rId10" w:history="1">
+        <w:r>
+          <w:rPr>
+            <w:rStyle w:val="Lienhypertexte"/>
+          </w:rPr>
+          <w:t>planification initiale</w:t>
+        </w:r>
+      </w:hyperlink>
+      <w:r>
+        <w:t xml:space="preserve"> se trouve en annexe. </w:t>
+      </w:r>
+    </w:p>
+    <w:p>
+      <w:pPr>
+        <w:pStyle w:val="Titre1"/>
+      </w:pPr>
+      <w:bookmarkStart w:id="17" w:name="_Toc514417404"/>
+      <w:r>
+        <w:t>Analyse</w:t>
+      </w:r>
+      <w:bookmarkEnd w:id="17"/>
     </w:p>
     <w:p>
       <w:pPr>
         <w:pStyle w:val="Corpsdetexte"/>
         <w:ind w:left="369"/>
       </w:pPr>
-      <w:r>
-        <w:rPr>
-          <w:noProof/>
-          <w:lang w:eastAsia="fr-CH"/>
-        </w:rPr>
-        <w:lastRenderedPageBreak/>
-        <w:drawing>
-          <wp:inline distT="0" distB="0" distL="0" distR="0">
-            <wp:extent cx="5526000" cy="3960000"/>
-            <wp:effectExtent l="0" t="0" r="0" b="2540"/>
-            <wp:docPr id="28" name="Image 28"/>
-            <wp:cNvGraphicFramePr>
-              <a:graphicFrameLocks xmlns:a="http://schemas.openxmlformats.org/drawingml/2006/main" noChangeAspect="1"/>
-            </wp:cNvGraphicFramePr>
-            <a:graphic xmlns:a="http://schemas.openxmlformats.org/drawingml/2006/main">
-              <a:graphicData uri="http://schemas.openxmlformats.org/drawingml/2006/picture">
-                <pic:pic xmlns:pic="http://schemas.openxmlformats.org/drawingml/2006/picture">
-                  <pic:nvPicPr>
-                    <pic:cNvPr id="0" name="Picture 26"/>
-                    <pic:cNvPicPr>
-                      <a:picLocks noChangeAspect="1" noChangeArrowheads="1"/>
-                    </pic:cNvPicPr>
-                  </pic:nvPicPr>
-                  <pic:blipFill>
-                    <a:blip r:embed="rId11" cstate="print">
-                      <a:extLst>
-                        <a:ext uri="{28A0092B-C50C-407E-A947-70E740481C1C}">
-                          <a14:useLocalDpi xmlns:a14="http://schemas.microsoft.com/office/drawing/2010/main" val="0"/>
-                        </a:ext>
-                      </a:extLst>
-                    </a:blip>
-                    <a:srcRect/>
-                    <a:stretch>
-                      <a:fillRect/>
-                    </a:stretch>
-                  </pic:blipFill>
-                  <pic:spPr bwMode="auto">
-                    <a:xfrm>
-                      <a:off x="0" y="0"/>
-                      <a:ext cx="5526000" cy="3960000"/>
-                    </a:xfrm>
-                    <a:prstGeom prst="rect">
-                      <a:avLst/>
-                    </a:prstGeom>
-                    <a:noFill/>
-                    <a:ln>
-                      <a:noFill/>
-                    </a:ln>
-                  </pic:spPr>
-                </pic:pic>
-              </a:graphicData>
-            </a:graphic>
-          </wp:inline>
-        </w:drawing>
-      </w:r>
-    </w:p>
-    <w:p>
-      <w:pPr>
-        <w:pStyle w:val="Corpsdetexte"/>
-        <w:ind w:left="369"/>
-      </w:pPr>
-      <w:r>
-        <w:rPr>
-          <w:noProof/>
-          <w:lang w:eastAsia="fr-CH"/>
-        </w:rPr>
-        <w:drawing>
-          <wp:inline distT="0" distB="0" distL="0" distR="0">
-            <wp:extent cx="5526000" cy="3960000"/>
-            <wp:effectExtent l="0" t="0" r="0" b="2540"/>
-            <wp:docPr id="29" name="Image 29"/>
-            <wp:cNvGraphicFramePr>
-              <a:graphicFrameLocks xmlns:a="http://schemas.openxmlformats.org/drawingml/2006/main" noChangeAspect="1"/>
-            </wp:cNvGraphicFramePr>
-            <a:graphic xmlns:a="http://schemas.openxmlformats.org/drawingml/2006/main">
-              <a:graphicData uri="http://schemas.openxmlformats.org/drawingml/2006/picture">
-                <pic:pic xmlns:pic="http://schemas.openxmlformats.org/drawingml/2006/picture">
-                  <pic:nvPicPr>
-                    <pic:cNvPr id="0" name="Picture 27"/>
-                    <pic:cNvPicPr>
-                      <a:picLocks noChangeAspect="1" noChangeArrowheads="1"/>
-                    </pic:cNvPicPr>
-                  </pic:nvPicPr>
-                  <pic:blipFill>
-                    <a:blip r:embed="rId12" cstate="print">
-                      <a:extLst>
-                        <a:ext uri="{28A0092B-C50C-407E-A947-70E740481C1C}">
-                          <a14:useLocalDpi xmlns:a14="http://schemas.microsoft.com/office/drawing/2010/main" val="0"/>
-                        </a:ext>
-                      </a:extLst>
-                    </a:blip>
-                    <a:srcRect/>
-                    <a:stretch>
-                      <a:fillRect/>
-                    </a:stretch>
-                  </pic:blipFill>
-                  <pic:spPr bwMode="auto">
-                    <a:xfrm>
-                      <a:off x="0" y="0"/>
-                      <a:ext cx="5526000" cy="3960000"/>
-                    </a:xfrm>
-                    <a:prstGeom prst="rect">
-                      <a:avLst/>
-                    </a:prstGeom>
-                    <a:noFill/>
-                    <a:ln>
-                      <a:noFill/>
-                    </a:ln>
-                  </pic:spPr>
-                </pic:pic>
-              </a:graphicData>
-            </a:graphic>
-          </wp:inline>
-        </w:drawing>
-      </w:r>
-    </w:p>
-    <w:p>
-      <w:pPr>
-        <w:pStyle w:val="Corpsdetexte"/>
-        <w:ind w:left="369"/>
-      </w:pPr>
-      <w:r>
-        <w:rPr>
-          <w:noProof/>
-          <w:lang w:eastAsia="fr-CH"/>
-        </w:rPr>
-        <w:lastRenderedPageBreak/>
-        <w:drawing>
-          <wp:inline distT="0" distB="0" distL="0" distR="0">
-            <wp:extent cx="5526000" cy="3960000"/>
-            <wp:effectExtent l="0" t="0" r="0" b="2540"/>
-            <wp:docPr id="30" name="Image 30"/>
-            <wp:cNvGraphicFramePr>
-              <a:graphicFrameLocks xmlns:a="http://schemas.openxmlformats.org/drawingml/2006/main" noChangeAspect="1"/>
-            </wp:cNvGraphicFramePr>
-            <a:graphic xmlns:a="http://schemas.openxmlformats.org/drawingml/2006/main">
-              <a:graphicData uri="http://schemas.openxmlformats.org/drawingml/2006/picture">
-                <pic:pic xmlns:pic="http://schemas.openxmlformats.org/drawingml/2006/picture">
-                  <pic:nvPicPr>
-                    <pic:cNvPr id="0" name="Picture 28"/>
-                    <pic:cNvPicPr>
-                      <a:picLocks noChangeAspect="1" noChangeArrowheads="1"/>
-                    </pic:cNvPicPr>
-                  </pic:nvPicPr>
-                  <pic:blipFill>
-                    <a:blip r:embed="rId13" cstate="print">
-                      <a:extLst>
-                        <a:ext uri="{28A0092B-C50C-407E-A947-70E740481C1C}">
-                          <a14:useLocalDpi xmlns:a14="http://schemas.microsoft.com/office/drawing/2010/main" val="0"/>
-                        </a:ext>
-                      </a:extLst>
-                    </a:blip>
-                    <a:srcRect/>
-                    <a:stretch>
-                      <a:fillRect/>
-                    </a:stretch>
-                  </pic:blipFill>
-                  <pic:spPr bwMode="auto">
-                    <a:xfrm>
-                      <a:off x="0" y="0"/>
-                      <a:ext cx="5526000" cy="3960000"/>
-                    </a:xfrm>
-                    <a:prstGeom prst="rect">
-                      <a:avLst/>
-                    </a:prstGeom>
-                    <a:noFill/>
-                    <a:ln>
-                      <a:noFill/>
-                    </a:ln>
-                  </pic:spPr>
-                </pic:pic>
-              </a:graphicData>
-            </a:graphic>
-          </wp:inline>
-        </w:drawing>
-      </w:r>
-    </w:p>
-    <w:p>
-      <w:pPr>
-        <w:pStyle w:val="Corpsdetexte"/>
-        <w:ind w:left="369"/>
-      </w:pPr>
-      <w:r>
-        <w:rPr>
-          <w:noProof/>
-          <w:lang w:eastAsia="fr-CH"/>
-        </w:rPr>
-        <w:drawing>
-          <wp:inline distT="0" distB="0" distL="0" distR="0">
-            <wp:extent cx="5526000" cy="3960000"/>
-            <wp:effectExtent l="0" t="0" r="0" b="2540"/>
-            <wp:docPr id="31" name="Image 31"/>
-            <wp:cNvGraphicFramePr>
-              <a:graphicFrameLocks xmlns:a="http://schemas.openxmlformats.org/drawingml/2006/main" noChangeAspect="1"/>
-            </wp:cNvGraphicFramePr>
-            <a:graphic xmlns:a="http://schemas.openxmlformats.org/drawingml/2006/main">
-              <a:graphicData uri="http://schemas.openxmlformats.org/drawingml/2006/picture">
-                <pic:pic xmlns:pic="http://schemas.openxmlformats.org/drawingml/2006/picture">
-                  <pic:nvPicPr>
-                    <pic:cNvPr id="0" name="Picture 29"/>
-                    <pic:cNvPicPr>
-                      <a:picLocks noChangeAspect="1" noChangeArrowheads="1"/>
-                    </pic:cNvPicPr>
-                  </pic:nvPicPr>
-                  <pic:blipFill>
-                    <a:blip r:embed="rId14" cstate="print">
-                      <a:extLst>
-                        <a:ext uri="{28A0092B-C50C-407E-A947-70E740481C1C}">
-                          <a14:useLocalDpi xmlns:a14="http://schemas.microsoft.com/office/drawing/2010/main" val="0"/>
-                        </a:ext>
-                      </a:extLst>
-                    </a:blip>
-                    <a:srcRect/>
-                    <a:stretch>
-                      <a:fillRect/>
-                    </a:stretch>
-                  </pic:blipFill>
-                  <pic:spPr bwMode="auto">
-                    <a:xfrm>
-                      <a:off x="0" y="0"/>
-                      <a:ext cx="5526000" cy="3960000"/>
-                    </a:xfrm>
-                    <a:prstGeom prst="rect">
-                      <a:avLst/>
-                    </a:prstGeom>
-                    <a:noFill/>
-                    <a:ln>
-                      <a:noFill/>
-                    </a:ln>
-                  </pic:spPr>
-                </pic:pic>
-              </a:graphicData>
-            </a:graphic>
-          </wp:inline>
-        </w:drawing>
-      </w:r>
-    </w:p>
-    <w:p>
-      <w:pPr>
-        <w:pStyle w:val="Corpsdetexte"/>
-        <w:ind w:left="369"/>
-      </w:pPr>
-    </w:p>
-    <w:p>
-      <w:pPr>
-        <w:pStyle w:val="Titre1"/>
-      </w:pPr>
-      <w:bookmarkStart w:id="17" w:name="_Toc514333507"/>
-      <w:r>
-        <w:lastRenderedPageBreak/>
-        <w:t>Analyse</w:t>
-      </w:r>
-      <w:bookmarkEnd w:id="17"/>
-    </w:p>
-    <w:p>
-      <w:pPr>
-        <w:pStyle w:val="Corpsdetexte"/>
-        <w:ind w:left="369"/>
-      </w:pPr>
     </w:p>
     <w:p>
       <w:pPr>
         <w:pStyle w:val="Titre2"/>
       </w:pPr>
-      <w:bookmarkStart w:id="18" w:name="_Toc514333508"/>
+      <w:bookmarkStart w:id="18" w:name="_Toc514417405"/>
       <w:r>
         <w:t>Opportunités</w:t>
       </w:r>
@@ -5296,7 +5136,7 @@
       <w:pPr>
         <w:pStyle w:val="Titre2"/>
       </w:pPr>
-      <w:bookmarkStart w:id="19" w:name="_Toc514333509"/>
+      <w:bookmarkStart w:id="19" w:name="_Toc514417406"/>
       <w:r>
         <w:t>Document d’analyse et conception</w:t>
       </w:r>
@@ -5306,7 +5146,7 @@
       <w:pPr>
         <w:pStyle w:val="Titre3"/>
       </w:pPr>
-      <w:bookmarkStart w:id="20" w:name="_Toc514333510"/>
+      <w:bookmarkStart w:id="20" w:name="_Toc514417407"/>
       <w:r>
         <w:t>Logiciel utilisé pour coder</w:t>
       </w:r>
@@ -5316,33 +5156,19 @@
       <w:pPr>
         <w:ind w:left="1418"/>
       </w:pPr>
-      <w:bookmarkStart w:id="21" w:name="_GoBack"/>
+    </w:p>
+    <w:p>
+      <w:pPr>
+        <w:pStyle w:val="Titre3"/>
+      </w:pPr>
+      <w:bookmarkStart w:id="21" w:name="_Toc514417408"/>
+      <w:r>
+        <w:t>Maquette graphique</w:t>
+      </w:r>
+      <w:r>
+        <w:t xml:space="preserve"> de manière générale</w:t>
+      </w:r>
       <w:bookmarkEnd w:id="21"/>
-    </w:p>
-    <w:p>
-      <w:pPr>
-        <w:pStyle w:val="Titre3"/>
-      </w:pPr>
-      <w:bookmarkStart w:id="22" w:name="_Toc514333511"/>
-      <w:r>
-        <w:t>Maquette graphique</w:t>
-      </w:r>
-      <w:bookmarkEnd w:id="22"/>
-    </w:p>
-    <w:p>
-      <w:pPr>
-        <w:ind w:left="1418"/>
-      </w:pPr>
-    </w:p>
-    <w:p>
-      <w:pPr>
-        <w:pStyle w:val="Titre3"/>
-      </w:pPr>
-      <w:bookmarkStart w:id="23" w:name="_Toc514333512"/>
-      <w:r>
-        <w:t>Conception du programme</w:t>
-      </w:r>
-      <w:bookmarkEnd w:id="23"/>
     </w:p>
     <w:p>
       <w:pPr>
@@ -5350,40 +5176,13 @@
         <w:jc w:val="both"/>
       </w:pPr>
       <w:r>
-        <w:t xml:space="preserve">Le programme a besoin de pouvoir effectuer différentes opérations de calculs </w:t>
-      </w:r>
-      <w:r>
-        <w:t>(conversion, addition et soustraction),</w:t>
-      </w:r>
-      <w:r>
-        <w:t xml:space="preserve"> afin d’éviter que cel</w:t>
-      </w:r>
-      <w:r>
-        <w:t>a nécessite trop de ressource ces opérations seront séparées</w:t>
-      </w:r>
-      <w:r>
-        <w:t>, le programme possèdera des « modes »</w:t>
-      </w:r>
-      <w:r>
-        <w:t>, cela permet</w:t>
-      </w:r>
-      <w:r>
-        <w:t>tra</w:t>
-      </w:r>
-      <w:r>
-        <w:t xml:space="preserve"> de n’effectuer que l’opération </w:t>
-      </w:r>
-      <w:r>
-        <w:t xml:space="preserve">voulu </w:t>
-      </w:r>
-      <w:r>
-        <w:t xml:space="preserve">en affichant uniquement l’interface du  « mode » </w:t>
-      </w:r>
-      <w:r>
-        <w:t>choisi</w:t>
-      </w:r>
-      <w:r>
-        <w:t xml:space="preserve"> sans afficher l’interface des autres, pour changer de « mode » le programme possédera une barre d’action avec un « Split Button », il s’agit d’un bouton avec une liste déroulante qui permettra de choisir le « mode » désiré pour soit convertir, additionner ou soustraire.</w:t>
+        <w:t xml:space="preserve">Les maquettes qui seront affichés représentent ce que le programme devait ressembler au début du projet, il est possible que ce ne soit pas le cas et que </w:t>
+      </w:r>
+      <w:r>
+        <w:t xml:space="preserve">pour </w:t>
+      </w:r>
+      <w:r>
+        <w:t>certaines raisons le produit final diffère de celles-ci.</w:t>
       </w:r>
     </w:p>
     <w:p>
@@ -5392,13 +5191,347 @@
         <w:jc w:val="both"/>
       </w:pPr>
       <w:r>
-        <w:t xml:space="preserve">Dans cette même barre d’action il y aura encore un autre « Split Button », celui-ci servira à choisir différentes options comme la possibilité de définir notamment </w:t>
-      </w:r>
-      <w:r>
-        <w:t xml:space="preserve">si l’on veut convertir des nombres avec virgule ou non, permettant aux élèves n’étant pas à l’aise en ELEOC de ne pas s’embrouiller à remplir </w:t>
-      </w:r>
-      <w:r>
-        <w:t>de zéro ou de ne rien mettre dans la case après la virgule, donnant par la même occasion un résultat qui n’affichera aucune virgule évitant aussi de s’embrouiller et les erreurs de manipulation en entrant des chiffres après la virgule par erreur.</w:t>
+        <w:t xml:space="preserve">Chaque interface </w:t>
+      </w:r>
+      <w:r>
+        <w:t>possède</w:t>
+      </w:r>
+      <w:r>
+        <w:t xml:space="preserve"> la même barre d’action </w:t>
+      </w:r>
+      <w:r>
+        <w:t xml:space="preserve">se trouvant tout en haut de l’interface du programme, </w:t>
+      </w:r>
+      <w:r>
+        <w:t xml:space="preserve">comprenant </w:t>
+      </w:r>
+      <w:r>
+        <w:rPr>
+          <w:color w:val="B40040"/>
+        </w:rPr>
+        <w:t>2</w:t>
+      </w:r>
+      <w:r>
+        <w:rPr>
+          <w:color w:val="B40040"/>
+        </w:rPr>
+        <w:t xml:space="preserve"> bouton</w:t>
+      </w:r>
+      <w:r>
+        <w:rPr>
+          <w:color w:val="B40040"/>
+        </w:rPr>
+        <w:t>s</w:t>
+      </w:r>
+      <w:r>
+        <w:rPr>
+          <w:color w:val="B40040"/>
+        </w:rPr>
+        <w:t xml:space="preserve"> </w:t>
+      </w:r>
+      <w:r>
+        <w:rPr>
+          <w:color w:val="B40040"/>
+        </w:rPr>
+        <w:t xml:space="preserve">avec une liste déroulante </w:t>
+      </w:r>
+      <w:r>
+        <w:t>et</w:t>
+      </w:r>
+      <w:r>
+        <w:t xml:space="preserve"> </w:t>
+      </w:r>
+      <w:r>
+        <w:rPr>
+          <w:color w:val="5A00D2"/>
+        </w:rPr>
+        <w:t>1 bouton simple</w:t>
+      </w:r>
+      <w:r>
+        <w:t>. (</w:t>
+      </w:r>
+      <w:r>
+        <w:t>Barre d’action affiché ci-dessous)</w:t>
+      </w:r>
+    </w:p>
+    <w:p>
+      <w:pPr>
+        <w:ind w:left="1418" w:firstLine="283"/>
+      </w:pPr>
+      <w:r>
+        <w:rPr>
+          <w:noProof/>
+          <w:color w:val="B40040"/>
+          <w:lang w:eastAsia="fr-CH"/>
+        </w:rPr>
+        <mc:AlternateContent>
+          <mc:Choice Requires="wps">
+            <w:drawing>
+              <wp:anchor distT="0" distB="0" distL="114300" distR="114300" simplePos="0" relativeHeight="251664384" behindDoc="0" locked="0" layoutInCell="1" allowOverlap="1" wp14:anchorId="34E29214" wp14:editId="730AD6E3">
+                <wp:simplePos x="0" y="0"/>
+                <wp:positionH relativeFrom="margin">
+                  <wp:posOffset>5542915</wp:posOffset>
+                </wp:positionH>
+                <wp:positionV relativeFrom="paragraph">
+                  <wp:posOffset>159385</wp:posOffset>
+                </wp:positionV>
+                <wp:extent cx="195580" cy="139065"/>
+                <wp:effectExtent l="0" t="0" r="13970" b="13335"/>
+                <wp:wrapNone/>
+                <wp:docPr id="3" name="Rectangle 3"/>
+                <wp:cNvGraphicFramePr/>
+                <a:graphic xmlns:a="http://schemas.openxmlformats.org/drawingml/2006/main">
+                  <a:graphicData uri="http://schemas.microsoft.com/office/word/2010/wordprocessingShape">
+                    <wps:wsp>
+                      <wps:cNvSpPr/>
+                      <wps:spPr>
+                        <a:xfrm>
+                          <a:off x="0" y="0"/>
+                          <a:ext cx="195580" cy="139065"/>
+                        </a:xfrm>
+                        <a:prstGeom prst="rect">
+                          <a:avLst/>
+                        </a:prstGeom>
+                        <a:noFill/>
+                        <a:ln w="19050">
+                          <a:solidFill>
+                            <a:srgbClr val="5A00D2"/>
+                          </a:solidFill>
+                        </a:ln>
+                      </wps:spPr>
+                      <wps:style>
+                        <a:lnRef idx="2">
+                          <a:schemeClr val="accent1">
+                            <a:shade val="50000"/>
+                          </a:schemeClr>
+                        </a:lnRef>
+                        <a:fillRef idx="1">
+                          <a:schemeClr val="accent1"/>
+                        </a:fillRef>
+                        <a:effectRef idx="0">
+                          <a:schemeClr val="accent1"/>
+                        </a:effectRef>
+                        <a:fontRef idx="minor">
+                          <a:schemeClr val="lt1"/>
+                        </a:fontRef>
+                      </wps:style>
+                      <wps:bodyPr rot="0" spcFirstLastPara="0" vertOverflow="overflow" horzOverflow="overflow" vert="horz" wrap="square" lIns="91440" tIns="45720" rIns="91440" bIns="45720" numCol="1" spcCol="0" rtlCol="0" fromWordArt="0" anchor="ctr" anchorCtr="0" forceAA="0" compatLnSpc="1">
+                        <a:prstTxWarp prst="textNoShape">
+                          <a:avLst/>
+                        </a:prstTxWarp>
+                        <a:noAutofit/>
+                      </wps:bodyPr>
+                    </wps:wsp>
+                  </a:graphicData>
+                </a:graphic>
+                <wp14:sizeRelH relativeFrom="margin">
+                  <wp14:pctWidth>0</wp14:pctWidth>
+                </wp14:sizeRelH>
+                <wp14:sizeRelV relativeFrom="margin">
+                  <wp14:pctHeight>0</wp14:pctHeight>
+                </wp14:sizeRelV>
+              </wp:anchor>
+            </w:drawing>
+          </mc:Choice>
+          <mc:Fallback>
+            <w:pict>
+              <v:rect w14:anchorId="5FD3EA9C" id="Rectangle 3" o:spid="_x0000_s1026" style="position:absolute;margin-left:436.45pt;margin-top:12.55pt;width:15.4pt;height:10.95pt;z-index:251664384;visibility:visible;mso-wrap-style:square;mso-width-percent:0;mso-height-percent:0;mso-wrap-distance-left:9pt;mso-wrap-distance-top:0;mso-wrap-distance-right:9pt;mso-wrap-distance-bottom:0;mso-position-horizontal:absolute;mso-position-horizontal-relative:margin;mso-position-vertical:absolute;mso-position-vertical-relative:text;mso-width-percent:0;mso-height-percent:0;mso-width-relative:margin;mso-height-relative:margin;v-text-anchor:middle" o:gfxdata="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" filled="f" strokecolor="#5a00d2" strokeweight="1.5pt">
+                <w10:wrap anchorx="margin"/>
+              </v:rect>
+            </w:pict>
+          </mc:Fallback>
+        </mc:AlternateContent>
+      </w:r>
+      <w:r>
+        <w:rPr>
+          <w:noProof/>
+          <w:color w:val="B40040"/>
+          <w:lang w:eastAsia="fr-CH"/>
+        </w:rPr>
+        <mc:AlternateContent>
+          <mc:Choice Requires="wps">
+            <w:drawing>
+              <wp:anchor distT="0" distB="0" distL="114300" distR="114300" simplePos="0" relativeHeight="251662336" behindDoc="0" locked="0" layoutInCell="1" allowOverlap="1">
+                <wp:simplePos x="0" y="0"/>
+                <wp:positionH relativeFrom="column">
+                  <wp:posOffset>1101725</wp:posOffset>
+                </wp:positionH>
+                <wp:positionV relativeFrom="paragraph">
+                  <wp:posOffset>161925</wp:posOffset>
+                </wp:positionV>
+                <wp:extent cx="429895" cy="139700"/>
+                <wp:effectExtent l="0" t="0" r="27305" b="12700"/>
+                <wp:wrapNone/>
+                <wp:docPr id="1" name="Rectangle 1"/>
+                <wp:cNvGraphicFramePr/>
+                <a:graphic xmlns:a="http://schemas.openxmlformats.org/drawingml/2006/main">
+                  <a:graphicData uri="http://schemas.microsoft.com/office/word/2010/wordprocessingShape">
+                    <wps:wsp>
+                      <wps:cNvSpPr/>
+                      <wps:spPr>
+                        <a:xfrm>
+                          <a:off x="0" y="0"/>
+                          <a:ext cx="429895" cy="139700"/>
+                        </a:xfrm>
+                        <a:prstGeom prst="rect">
+                          <a:avLst/>
+                        </a:prstGeom>
+                        <a:noFill/>
+                        <a:ln w="19050">
+                          <a:solidFill>
+                            <a:srgbClr val="B40040"/>
+                          </a:solidFill>
+                        </a:ln>
+                      </wps:spPr>
+                      <wps:style>
+                        <a:lnRef idx="2">
+                          <a:schemeClr val="accent1">
+                            <a:shade val="50000"/>
+                          </a:schemeClr>
+                        </a:lnRef>
+                        <a:fillRef idx="1">
+                          <a:schemeClr val="accent1"/>
+                        </a:fillRef>
+                        <a:effectRef idx="0">
+                          <a:schemeClr val="accent1"/>
+                        </a:effectRef>
+                        <a:fontRef idx="minor">
+                          <a:schemeClr val="lt1"/>
+                        </a:fontRef>
+                      </wps:style>
+                      <wps:bodyPr rot="0" spcFirstLastPara="0" vertOverflow="overflow" horzOverflow="overflow" vert="horz" wrap="square" lIns="91440" tIns="45720" rIns="91440" bIns="45720" numCol="1" spcCol="0" rtlCol="0" fromWordArt="0" anchor="ctr" anchorCtr="0" forceAA="0" compatLnSpc="1">
+                        <a:prstTxWarp prst="textNoShape">
+                          <a:avLst/>
+                        </a:prstTxWarp>
+                        <a:noAutofit/>
+                      </wps:bodyPr>
+                    </wps:wsp>
+                  </a:graphicData>
+                </a:graphic>
+                <wp14:sizeRelH relativeFrom="margin">
+                  <wp14:pctWidth>0</wp14:pctWidth>
+                </wp14:sizeRelH>
+                <wp14:sizeRelV relativeFrom="margin">
+                  <wp14:pctHeight>0</wp14:pctHeight>
+                </wp14:sizeRelV>
+              </wp:anchor>
+            </w:drawing>
+          </mc:Choice>
+          <mc:Fallback>
+            <w:pict>
+              <v:rect w14:anchorId="5280D75D" id="Rectangle 1" o:spid="_x0000_s1026" style="position:absolute;margin-left:86.75pt;margin-top:12.75pt;width:33.85pt;height:11pt;z-index:251662336;visibility:visible;mso-wrap-style:square;mso-width-percent:0;mso-height-percent:0;mso-wrap-distance-left:9pt;mso-wrap-distance-top:0;mso-wrap-distance-right:9pt;mso-wrap-distance-bottom:0;mso-position-horizontal:absolute;mso-position-horizontal-relative:text;mso-position-vertical:absolute;mso-position-vertical-relative:text;mso-width-percent:0;mso-height-percent:0;mso-width-relative:margin;mso-height-relative:margin;v-text-anchor:middle" o:gfxdata="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" filled="f" strokecolor="#b40040" strokeweight="1.5pt"/>
+            </w:pict>
+          </mc:Fallback>
+        </mc:AlternateContent>
+      </w:r>
+      <w:r>
+        <w:rPr>
+          <w:noProof/>
+          <w:color w:val="B40040"/>
+          <w:lang w:eastAsia="fr-CH"/>
+        </w:rPr>
+        <mc:AlternateContent>
+          <mc:Choice Requires="wps">
+            <w:drawing>
+              <wp:anchor distT="0" distB="0" distL="114300" distR="114300" simplePos="0" relativeHeight="251666432" behindDoc="0" locked="0" layoutInCell="1" allowOverlap="1" wp14:anchorId="402C01D3" wp14:editId="734EDF01">
+                <wp:simplePos x="0" y="0"/>
+                <wp:positionH relativeFrom="column">
+                  <wp:posOffset>1526911</wp:posOffset>
+                </wp:positionH>
+                <wp:positionV relativeFrom="paragraph">
+                  <wp:posOffset>161925</wp:posOffset>
+                </wp:positionV>
+                <wp:extent cx="452120" cy="139065"/>
+                <wp:effectExtent l="0" t="0" r="24130" b="13335"/>
+                <wp:wrapNone/>
+                <wp:docPr id="4" name="Rectangle 4"/>
+                <wp:cNvGraphicFramePr/>
+                <a:graphic xmlns:a="http://schemas.openxmlformats.org/drawingml/2006/main">
+                  <a:graphicData uri="http://schemas.microsoft.com/office/word/2010/wordprocessingShape">
+                    <wps:wsp>
+                      <wps:cNvSpPr/>
+                      <wps:spPr>
+                        <a:xfrm>
+                          <a:off x="0" y="0"/>
+                          <a:ext cx="452120" cy="139065"/>
+                        </a:xfrm>
+                        <a:prstGeom prst="rect">
+                          <a:avLst/>
+                        </a:prstGeom>
+                        <a:noFill/>
+                        <a:ln w="19050">
+                          <a:solidFill>
+                            <a:srgbClr val="B40040"/>
+                          </a:solidFill>
+                        </a:ln>
+                      </wps:spPr>
+                      <wps:style>
+                        <a:lnRef idx="2">
+                          <a:schemeClr val="accent1">
+                            <a:shade val="50000"/>
+                          </a:schemeClr>
+                        </a:lnRef>
+                        <a:fillRef idx="1">
+                          <a:schemeClr val="accent1"/>
+                        </a:fillRef>
+                        <a:effectRef idx="0">
+                          <a:schemeClr val="accent1"/>
+                        </a:effectRef>
+                        <a:fontRef idx="minor">
+                          <a:schemeClr val="lt1"/>
+                        </a:fontRef>
+                      </wps:style>
+                      <wps:bodyPr rot="0" spcFirstLastPara="0" vertOverflow="overflow" horzOverflow="overflow" vert="horz" wrap="square" lIns="91440" tIns="45720" rIns="91440" bIns="45720" numCol="1" spcCol="0" rtlCol="0" fromWordArt="0" anchor="ctr" anchorCtr="0" forceAA="0" compatLnSpc="1">
+                        <a:prstTxWarp prst="textNoShape">
+                          <a:avLst/>
+                        </a:prstTxWarp>
+                        <a:noAutofit/>
+                      </wps:bodyPr>
+                    </wps:wsp>
+                  </a:graphicData>
+                </a:graphic>
+                <wp14:sizeRelH relativeFrom="margin">
+                  <wp14:pctWidth>0</wp14:pctWidth>
+                </wp14:sizeRelH>
+                <wp14:sizeRelV relativeFrom="margin">
+                  <wp14:pctHeight>0</wp14:pctHeight>
+                </wp14:sizeRelV>
+              </wp:anchor>
+            </w:drawing>
+          </mc:Choice>
+          <mc:Fallback>
+            <w:pict>
+              <v:rect w14:anchorId="1F067518" id="Rectangle 4" o:spid="_x0000_s1026" style="position:absolute;margin-left:120.25pt;margin-top:12.75pt;width:35.6pt;height:10.95pt;z-index:251666432;visibility:visible;mso-wrap-style:square;mso-width-percent:0;mso-height-percent:0;mso-wrap-distance-left:9pt;mso-wrap-distance-top:0;mso-wrap-distance-right:9pt;mso-wrap-distance-bottom:0;mso-position-horizontal:absolute;mso-position-horizontal-relative:text;mso-position-vertical:absolute;mso-position-vertical-relative:text;mso-width-percent:0;mso-height-percent:0;mso-width-relative:margin;mso-height-relative:margin;v-text-anchor:middle" o:gfxdata="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" filled="f" strokecolor="#b40040" strokeweight="1.5pt"/>
+            </w:pict>
+          </mc:Fallback>
+        </mc:AlternateContent>
+      </w:r>
+      <w:r>
+        <w:object w:dxaOrig="12046" w:dyaOrig="840">
+          <v:shapetype id="_x0000_t75" coordsize="21600,21600" o:spt="75" o:preferrelative="t" path="m@4@5l@4@11@9@11@9@5xe" filled="f" stroked="f">
+            <v:stroke joinstyle="miter"/>
+            <v:formulas>
+              <v:f eqn="if lineDrawn pixelLineWidth 0"/>
+              <v:f eqn="sum @0 1 0"/>
+              <v:f eqn="sum 0 0 @1"/>
+              <v:f eqn="prod @2 1 2"/>
+              <v:f eqn="prod @3 21600 pixelWidth"/>
+              <v:f eqn="prod @3 21600 pixelHeight"/>
+              <v:f eqn="sum @0 0 1"/>
+              <v:f eqn="prod @6 1 2"/>
+              <v:f eqn="prod @7 21600 pixelWidth"/>
+              <v:f eqn="sum @8 21600 0"/>
+              <v:f eqn="prod @7 21600 pixelHeight"/>
+              <v:f eqn="sum @10 21600 0"/>
+            </v:formulas>
+            <v:path o:extrusionok="f" gradientshapeok="t" o:connecttype="rect"/>
+            <o:lock v:ext="edit" aspectratio="t"/>
+          </v:shapetype>
+          <v:shape id="_x0000_i1190" type="#_x0000_t75" style="width:368.6pt;height:25.8pt" o:ole="">
+            <v:imagedata r:id="rId11" o:title=""/>
+          </v:shape>
+          <o:OLEObject Type="Embed" ProgID="Visio.Drawing.15" ShapeID="_x0000_i1190" DrawAspect="Content" ObjectID="_1588165777" r:id="rId12"/>
+        </w:object>
       </w:r>
     </w:p>
     <w:p>
@@ -5407,62 +5540,52 @@
         <w:jc w:val="both"/>
       </w:pPr>
       <w:r>
-        <w:t>Pour la conversion il y aura donc comme vu au-dessus la possibilité de le faire sans virgule donnant uniquement des conversions avec des chiffres entiers</w:t>
-      </w:r>
-      <w:r>
-        <w:t>, il n’y aura donc qu’une boite de texte où l’utilisateur entrera la valeur qu’il veut convertir</w:t>
-      </w:r>
-      <w:r>
-        <w:t xml:space="preserve">. Si l’utilisateur choisi d’effectuer une conversion avec virgule, une deuxième boite de texte apparaitra à </w:t>
-      </w:r>
-      <w:r>
-        <w:t>droite</w:t>
-      </w:r>
-      <w:r>
-        <w:t xml:space="preserve"> de </w:t>
-      </w:r>
-      <w:r>
-        <w:t>celle</w:t>
-      </w:r>
-      <w:r>
-        <w:t xml:space="preserve"> de base, un point </w:t>
-      </w:r>
-      <w:r>
-        <w:t>s’affichera</w:t>
-      </w:r>
-      <w:r>
-        <w:t xml:space="preserve"> entre ces</w:t>
-      </w:r>
-      <w:r>
-        <w:t xml:space="preserve"> deux</w:t>
-      </w:r>
-      <w:r>
-        <w:t xml:space="preserve">, il s’agit de la virgule pour ainsi </w:t>
-      </w:r>
-      <w:r>
-        <w:t xml:space="preserve">les </w:t>
-      </w:r>
-      <w:r>
-        <w:t xml:space="preserve">séparer en indiquant que la deuxième contiendra ce qu’il y a après la virgule, la séparation de ce qu’il y a avant la virgule et après permet d’éviter des erreurs du programme via notamment les </w:t>
-      </w:r>
-      <w:r>
-        <w:lastRenderedPageBreak/>
-        <w:t xml:space="preserve">regexs qui seront utilisé pour vérifier le format des valeurs entrés ainsi que faciliter la conversion </w:t>
-      </w:r>
-      <w:r>
-        <w:t>de</w:t>
-      </w:r>
-      <w:r>
-        <w:t xml:space="preserve"> ce qu’il y a </w:t>
-      </w:r>
-      <w:r>
-        <w:t>avant</w:t>
-      </w:r>
-      <w:r>
-        <w:t xml:space="preserve"> la virgule</w:t>
-      </w:r>
-      <w:r>
-        <w:t xml:space="preserve"> et après</w:t>
+        <w:t>L</w:t>
+      </w:r>
+      <w:r>
+        <w:t>e premier</w:t>
+      </w:r>
+      <w:r>
+        <w:t xml:space="preserve"> </w:t>
+      </w:r>
+      <w:r>
+        <w:t xml:space="preserve">bouton avec </w:t>
+      </w:r>
+      <w:r>
+        <w:t xml:space="preserve">une </w:t>
+      </w:r>
+      <w:r>
+        <w:t xml:space="preserve">liste déroulante </w:t>
+      </w:r>
+      <w:r>
+        <w:t>se nomme</w:t>
+      </w:r>
+      <w:r>
+        <w:t xml:space="preserve"> « </w:t>
+      </w:r>
+      <w:r>
+        <w:rPr>
+          <w:color w:val="B40040"/>
+        </w:rPr>
+        <w:t>Mode</w:t>
+      </w:r>
+      <w:r>
+        <w:t xml:space="preserve"> », cela permet à l’utilisateur de changer d’interface suivant l’opération voulu, il n’aura qu’à cliquer dessus pour qu’une liste apparaisse laissant le choix du mode </w:t>
+      </w:r>
+      <w:r>
+        <w:t>pour convertir</w:t>
+      </w:r>
+      <w:r>
+        <w:t xml:space="preserve">, </w:t>
+      </w:r>
+      <w:r>
+        <w:t>additionner</w:t>
+      </w:r>
+      <w:r>
+        <w:t xml:space="preserve"> ou </w:t>
+      </w:r>
+      <w:r>
+        <w:t>soustraire</w:t>
       </w:r>
       <w:r>
         <w:t>.</w:t>
@@ -5474,6 +5597,981 @@
         <w:jc w:val="both"/>
       </w:pPr>
       <w:r>
+        <w:t>Le</w:t>
+      </w:r>
+      <w:r>
+        <w:t xml:space="preserve"> second bouton </w:t>
+      </w:r>
+      <w:r>
+        <w:t>qui lui aussi est avec une</w:t>
+      </w:r>
+      <w:r>
+        <w:t xml:space="preserve"> liste déroulante nommé « </w:t>
+      </w:r>
+      <w:r>
+        <w:rPr>
+          <w:color w:val="B40040"/>
+        </w:rPr>
+        <w:t>Options</w:t>
+      </w:r>
+      <w:r>
+        <w:t xml:space="preserve"> » permettra à l’utilisateur de changer le format de son nombre, par exemple de choisir s’il veut effectuer la conversion voulu avec notamment un nombre à virgule ou non, il pourra aussi définir s’il s’agit d’un nombre signé ou non, cela permettra aux utilisateurs d’effectuer leurs opérations suivent ce qu’ils veulent et </w:t>
+      </w:r>
+      <w:r>
+        <w:t xml:space="preserve">ce </w:t>
+      </w:r>
+      <w:r>
+        <w:t xml:space="preserve">qu’ils ont appris, de plus </w:t>
+      </w:r>
+      <w:r>
+        <w:lastRenderedPageBreak/>
+        <w:t>cela évitera d’afficher des informations ou données qu’ils n’ont pas encore appris évitant ainsi de les embrouiller.</w:t>
+      </w:r>
+    </w:p>
+    <w:p>
+      <w:pPr>
+        <w:ind w:left="1418" w:firstLine="283"/>
+        <w:jc w:val="both"/>
+      </w:pPr>
+      <w:r>
+        <w:t xml:space="preserve">Un bouton d’aide </w:t>
+      </w:r>
+      <w:r>
+        <w:t>« </w:t>
+      </w:r>
+      <w:r>
+        <w:rPr>
+          <w:color w:val="5A00D2"/>
+        </w:rPr>
+        <w:t>?</w:t>
+      </w:r>
+      <w:r>
+        <w:t xml:space="preserve"> » </w:t>
+      </w:r>
+      <w:r>
+        <w:t>sera disponible pour indiquer des informations concernant les nombres qu’ils peuvent entrer, le maximum et minimum possible, des aides concernant le manuel d’utilisation et de l’utilisation du programme.</w:t>
+      </w:r>
+    </w:p>
+    <w:p>
+      <w:pPr>
+        <w:pStyle w:val="Titre3"/>
+      </w:pPr>
+      <w:bookmarkStart w:id="22" w:name="_Toc514417409"/>
+      <w:r>
+        <w:t>Maquette</w:t>
+      </w:r>
+      <w:r>
+        <w:t xml:space="preserve"> graphique</w:t>
+      </w:r>
+      <w:r>
+        <w:t xml:space="preserve"> pour les conversions</w:t>
+      </w:r>
+      <w:bookmarkEnd w:id="22"/>
+    </w:p>
+    <w:p>
+      <w:pPr>
+        <w:ind w:left="1418" w:firstLine="283"/>
+        <w:jc w:val="both"/>
+      </w:pPr>
+      <w:r>
+        <w:t>Pour la première maquette il s’agit de celle pour la conversion des nombres qui est l’interface qui s’affichera à l’utili</w:t>
+      </w:r>
+      <w:r>
+        <w:t>sateur en ouvrant le programme.</w:t>
+      </w:r>
+    </w:p>
+    <w:p>
+      <w:pPr>
+        <w:ind w:left="1418" w:firstLine="283"/>
+        <w:jc w:val="both"/>
+      </w:pPr>
+      <w:r>
+        <w:t xml:space="preserve">Voici la maquette </w:t>
+      </w:r>
+      <w:r>
+        <w:t>en question :</w:t>
+      </w:r>
+    </w:p>
+    <w:p>
+      <w:pPr>
+        <w:ind w:left="1418" w:firstLine="283"/>
+      </w:pPr>
+      <w:r>
+        <w:rPr>
+          <w:noProof/>
+          <w:color w:val="B40040"/>
+          <w:lang w:eastAsia="fr-CH"/>
+        </w:rPr>
+        <mc:AlternateContent>
+          <mc:Choice Requires="wps">
+            <w:drawing>
+              <wp:anchor distT="0" distB="0" distL="114300" distR="114300" simplePos="0" relativeHeight="251677696" behindDoc="0" locked="0" layoutInCell="1" allowOverlap="1" wp14:anchorId="6873ED6B" wp14:editId="4267FE1C">
+                <wp:simplePos x="0" y="0"/>
+                <wp:positionH relativeFrom="column">
+                  <wp:posOffset>2923540</wp:posOffset>
+                </wp:positionH>
+                <wp:positionV relativeFrom="paragraph">
+                  <wp:posOffset>1275979</wp:posOffset>
+                </wp:positionV>
+                <wp:extent cx="974785" cy="154832"/>
+                <wp:effectExtent l="0" t="0" r="15875" b="17145"/>
+                <wp:wrapNone/>
+                <wp:docPr id="12" name="Rectangle 12"/>
+                <wp:cNvGraphicFramePr/>
+                <a:graphic xmlns:a="http://schemas.openxmlformats.org/drawingml/2006/main">
+                  <a:graphicData uri="http://schemas.microsoft.com/office/word/2010/wordprocessingShape">
+                    <wps:wsp>
+                      <wps:cNvSpPr/>
+                      <wps:spPr>
+                        <a:xfrm>
+                          <a:off x="0" y="0"/>
+                          <a:ext cx="974785" cy="154832"/>
+                        </a:xfrm>
+                        <a:prstGeom prst="rect">
+                          <a:avLst/>
+                        </a:prstGeom>
+                        <a:noFill/>
+                        <a:ln w="19050">
+                          <a:solidFill>
+                            <a:srgbClr val="009E8F"/>
+                          </a:solidFill>
+                        </a:ln>
+                      </wps:spPr>
+                      <wps:style>
+                        <a:lnRef idx="2">
+                          <a:schemeClr val="accent1">
+                            <a:shade val="50000"/>
+                          </a:schemeClr>
+                        </a:lnRef>
+                        <a:fillRef idx="1">
+                          <a:schemeClr val="accent1"/>
+                        </a:fillRef>
+                        <a:effectRef idx="0">
+                          <a:schemeClr val="accent1"/>
+                        </a:effectRef>
+                        <a:fontRef idx="minor">
+                          <a:schemeClr val="lt1"/>
+                        </a:fontRef>
+                      </wps:style>
+                      <wps:bodyPr rot="0" spcFirstLastPara="0" vertOverflow="overflow" horzOverflow="overflow" vert="horz" wrap="square" lIns="91440" tIns="45720" rIns="91440" bIns="45720" numCol="1" spcCol="0" rtlCol="0" fromWordArt="0" anchor="ctr" anchorCtr="0" forceAA="0" compatLnSpc="1">
+                        <a:prstTxWarp prst="textNoShape">
+                          <a:avLst/>
+                        </a:prstTxWarp>
+                        <a:noAutofit/>
+                      </wps:bodyPr>
+                    </wps:wsp>
+                  </a:graphicData>
+                </a:graphic>
+                <wp14:sizeRelH relativeFrom="margin">
+                  <wp14:pctWidth>0</wp14:pctWidth>
+                </wp14:sizeRelH>
+                <wp14:sizeRelV relativeFrom="margin">
+                  <wp14:pctHeight>0</wp14:pctHeight>
+                </wp14:sizeRelV>
+              </wp:anchor>
+            </w:drawing>
+          </mc:Choice>
+          <mc:Fallback>
+            <w:pict>
+              <v:rect w14:anchorId="7B77ED6E" id="Rectangle 12" o:spid="_x0000_s1026" style="position:absolute;margin-left:230.2pt;margin-top:100.45pt;width:76.75pt;height:12.2pt;z-index:251677696;visibility:visible;mso-wrap-style:square;mso-width-percent:0;mso-height-percent:0;mso-wrap-distance-left:9pt;mso-wrap-distance-top:0;mso-wrap-distance-right:9pt;mso-wrap-distance-bottom:0;mso-position-horizontal:absolute;mso-position-horizontal-relative:text;mso-position-vertical:absolute;mso-position-vertical-relative:text;mso-width-percent:0;mso-height-percent:0;mso-width-relative:margin;mso-height-relative:margin;v-text-anchor:middle" o:gfxdata="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" filled="f" strokecolor="#009e8f" strokeweight="1.5pt"/>
+            </w:pict>
+          </mc:Fallback>
+        </mc:AlternateContent>
+      </w:r>
+      <w:r>
+        <w:rPr>
+          <w:noProof/>
+          <w:color w:val="B40040"/>
+          <w:lang w:eastAsia="fr-CH"/>
+        </w:rPr>
+        <mc:AlternateContent>
+          <mc:Choice Requires="wps">
+            <w:drawing>
+              <wp:anchor distT="0" distB="0" distL="114300" distR="114300" simplePos="0" relativeHeight="251675648" behindDoc="0" locked="0" layoutInCell="1" allowOverlap="1">
+                <wp:simplePos x="0" y="0"/>
+                <wp:positionH relativeFrom="column">
+                  <wp:posOffset>1214096</wp:posOffset>
+                </wp:positionH>
+                <wp:positionV relativeFrom="paragraph">
+                  <wp:posOffset>1977618</wp:posOffset>
+                </wp:positionV>
+                <wp:extent cx="197845" cy="250166"/>
+                <wp:effectExtent l="0" t="0" r="0" b="0"/>
+                <wp:wrapNone/>
+                <wp:docPr id="10" name="Zone de texte 10"/>
+                <wp:cNvGraphicFramePr/>
+                <a:graphic xmlns:a="http://schemas.openxmlformats.org/drawingml/2006/main">
+                  <a:graphicData uri="http://schemas.microsoft.com/office/word/2010/wordprocessingShape">
+                    <wps:wsp>
+                      <wps:cNvSpPr txBox="1"/>
+                      <wps:spPr>
+                        <a:xfrm>
+                          <a:off x="0" y="0"/>
+                          <a:ext cx="197845" cy="250166"/>
+                        </a:xfrm>
+                        <a:prstGeom prst="rect">
+                          <a:avLst/>
+                        </a:prstGeom>
+                        <a:noFill/>
+                        <a:ln w="6350">
+                          <a:noFill/>
+                        </a:ln>
+                      </wps:spPr>
+                      <wps:txbx>
+                        <w:txbxContent>
+                          <w:p>
+                            <w:pPr>
+                              <w:rPr>
+                                <w:color w:val="5A00D2"/>
+                                <w:sz w:val="20"/>
+                              </w:rPr>
+                            </w:pPr>
+                            <w:r>
+                              <w:rPr>
+                                <w:color w:val="5A00D2"/>
+                                <w:sz w:val="20"/>
+                              </w:rPr>
+                              <w:t>1</w:t>
+                            </w:r>
+                          </w:p>
+                        </w:txbxContent>
+                      </wps:txbx>
+                      <wps:bodyPr rot="0" spcFirstLastPara="0" vertOverflow="overflow" horzOverflow="overflow" vert="horz" wrap="square" lIns="91440" tIns="45720" rIns="91440" bIns="45720" numCol="1" spcCol="0" rtlCol="0" fromWordArt="0" anchor="t" anchorCtr="0" forceAA="0" compatLnSpc="1">
+                        <a:prstTxWarp prst="textNoShape">
+                          <a:avLst/>
+                        </a:prstTxWarp>
+                        <a:noAutofit/>
+                      </wps:bodyPr>
+                    </wps:wsp>
+                  </a:graphicData>
+                </a:graphic>
+                <wp14:sizeRelH relativeFrom="margin">
+                  <wp14:pctWidth>0</wp14:pctWidth>
+                </wp14:sizeRelH>
+                <wp14:sizeRelV relativeFrom="margin">
+                  <wp14:pctHeight>0</wp14:pctHeight>
+                </wp14:sizeRelV>
+              </wp:anchor>
+            </w:drawing>
+          </mc:Choice>
+          <mc:Fallback>
+            <w:pict>
+              <v:shapetype id="_x0000_t202" coordsize="21600,21600" o:spt="202" path="m,l,21600r21600,l21600,xe">
+                <v:stroke joinstyle="miter"/>
+                <v:path gradientshapeok="t" o:connecttype="rect"/>
+              </v:shapetype>
+              <v:shape id="Zone de texte 10" o:spid="_x0000_s1032" type="#_x0000_t202" style="position:absolute;left:0;text-align:left;margin-left:95.6pt;margin-top:155.7pt;width:15.6pt;height:19.7pt;z-index:251675648;visibility:visible;mso-wrap-style:square;mso-width-percent:0;mso-height-percent:0;mso-wrap-distance-left:9pt;mso-wrap-distance-top:0;mso-wrap-distance-right:9pt;mso-wrap-distance-bottom:0;mso-position-horizontal:absolute;mso-position-horizontal-relative:text;mso-position-vertical:absolute;mso-position-vertical-relative:text;mso-width-percent:0;mso-height-percent:0;mso-width-relative:margin;mso-height-relative:margin;v-text-anchor:top" o:gfxdata="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" filled="f" stroked="f" strokeweight=".5pt">
+                <v:textbox>
+                  <w:txbxContent>
+                    <w:p>
+                      <w:pPr>
+                        <w:rPr>
+                          <w:color w:val="5A00D2"/>
+                          <w:sz w:val="20"/>
+                        </w:rPr>
+                      </w:pPr>
+                      <w:r>
+                        <w:rPr>
+                          <w:color w:val="5A00D2"/>
+                          <w:sz w:val="20"/>
+                        </w:rPr>
+                        <w:t>1</w:t>
+                      </w:r>
+                    </w:p>
+                  </w:txbxContent>
+                </v:textbox>
+              </v:shape>
+            </w:pict>
+          </mc:Fallback>
+        </mc:AlternateContent>
+      </w:r>
+      <w:r>
+        <w:rPr>
+          <w:noProof/>
+          <w:color w:val="B40040"/>
+          <w:lang w:eastAsia="fr-CH"/>
+        </w:rPr>
+        <mc:AlternateContent>
+          <mc:Choice Requires="wps">
+            <w:drawing>
+              <wp:anchor distT="0" distB="0" distL="114300" distR="114300" simplePos="0" relativeHeight="251674624" behindDoc="0" locked="0" layoutInCell="1" allowOverlap="1" wp14:anchorId="070C912C" wp14:editId="0829EC40">
+                <wp:simplePos x="0" y="0"/>
+                <wp:positionH relativeFrom="column">
+                  <wp:posOffset>4381764</wp:posOffset>
+                </wp:positionH>
+                <wp:positionV relativeFrom="paragraph">
+                  <wp:posOffset>2009140</wp:posOffset>
+                </wp:positionV>
+                <wp:extent cx="1043521" cy="360895"/>
+                <wp:effectExtent l="0" t="0" r="23495" b="20320"/>
+                <wp:wrapNone/>
+                <wp:docPr id="9" name="Rectangle 9"/>
+                <wp:cNvGraphicFramePr/>
+                <a:graphic xmlns:a="http://schemas.openxmlformats.org/drawingml/2006/main">
+                  <a:graphicData uri="http://schemas.microsoft.com/office/word/2010/wordprocessingShape">
+                    <wps:wsp>
+                      <wps:cNvSpPr/>
+                      <wps:spPr>
+                        <a:xfrm>
+                          <a:off x="0" y="0"/>
+                          <a:ext cx="1043521" cy="360895"/>
+                        </a:xfrm>
+                        <a:prstGeom prst="rect">
+                          <a:avLst/>
+                        </a:prstGeom>
+                        <a:noFill/>
+                        <a:ln w="19050">
+                          <a:solidFill>
+                            <a:srgbClr val="5A00D2"/>
+                          </a:solidFill>
+                        </a:ln>
+                      </wps:spPr>
+                      <wps:style>
+                        <a:lnRef idx="2">
+                          <a:schemeClr val="accent1">
+                            <a:shade val="50000"/>
+                          </a:schemeClr>
+                        </a:lnRef>
+                        <a:fillRef idx="1">
+                          <a:schemeClr val="accent1"/>
+                        </a:fillRef>
+                        <a:effectRef idx="0">
+                          <a:schemeClr val="accent1"/>
+                        </a:effectRef>
+                        <a:fontRef idx="minor">
+                          <a:schemeClr val="lt1"/>
+                        </a:fontRef>
+                      </wps:style>
+                      <wps:bodyPr rot="0" spcFirstLastPara="0" vertOverflow="overflow" horzOverflow="overflow" vert="horz" wrap="square" lIns="91440" tIns="45720" rIns="91440" bIns="45720" numCol="1" spcCol="0" rtlCol="0" fromWordArt="0" anchor="ctr" anchorCtr="0" forceAA="0" compatLnSpc="1">
+                        <a:prstTxWarp prst="textNoShape">
+                          <a:avLst/>
+                        </a:prstTxWarp>
+                        <a:noAutofit/>
+                      </wps:bodyPr>
+                    </wps:wsp>
+                  </a:graphicData>
+                </a:graphic>
+                <wp14:sizeRelH relativeFrom="margin">
+                  <wp14:pctWidth>0</wp14:pctWidth>
+                </wp14:sizeRelH>
+                <wp14:sizeRelV relativeFrom="margin">
+                  <wp14:pctHeight>0</wp14:pctHeight>
+                </wp14:sizeRelV>
+              </wp:anchor>
+            </w:drawing>
+          </mc:Choice>
+          <mc:Fallback>
+            <w:pict>
+              <v:rect w14:anchorId="196C718E" id="Rectangle 9" o:spid="_x0000_s1026" style="position:absolute;margin-left:345pt;margin-top:158.2pt;width:82.15pt;height:28.4pt;z-index:251674624;visibility:visible;mso-wrap-style:square;mso-width-percent:0;mso-height-percent:0;mso-wrap-distance-left:9pt;mso-wrap-distance-top:0;mso-wrap-distance-right:9pt;mso-wrap-distance-bottom:0;mso-position-horizontal:absolute;mso-position-horizontal-relative:text;mso-position-vertical:absolute;mso-position-vertical-relative:text;mso-width-percent:0;mso-height-percent:0;mso-width-relative:margin;mso-height-relative:margin;v-text-anchor:middle" o:gfxdata="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" filled="f" strokecolor="#5a00d2" strokeweight="1.5pt"/>
+            </w:pict>
+          </mc:Fallback>
+        </mc:AlternateContent>
+      </w:r>
+      <w:r>
+        <w:rPr>
+          <w:noProof/>
+          <w:color w:val="B40040"/>
+          <w:lang w:eastAsia="fr-CH"/>
+        </w:rPr>
+        <mc:AlternateContent>
+          <mc:Choice Requires="wps">
+            <w:drawing>
+              <wp:anchor distT="0" distB="0" distL="114300" distR="114300" simplePos="0" relativeHeight="251670528" behindDoc="0" locked="0" layoutInCell="1" allowOverlap="1" wp14:anchorId="4372F493" wp14:editId="2C1D8970">
+                <wp:simplePos x="0" y="0"/>
+                <wp:positionH relativeFrom="column">
+                  <wp:posOffset>1410706</wp:posOffset>
+                </wp:positionH>
+                <wp:positionV relativeFrom="paragraph">
+                  <wp:posOffset>2012315</wp:posOffset>
+                </wp:positionV>
+                <wp:extent cx="1043305" cy="360680"/>
+                <wp:effectExtent l="0" t="0" r="23495" b="20320"/>
+                <wp:wrapNone/>
+                <wp:docPr id="6" name="Rectangle 6"/>
+                <wp:cNvGraphicFramePr/>
+                <a:graphic xmlns:a="http://schemas.openxmlformats.org/drawingml/2006/main">
+                  <a:graphicData uri="http://schemas.microsoft.com/office/word/2010/wordprocessingShape">
+                    <wps:wsp>
+                      <wps:cNvSpPr/>
+                      <wps:spPr>
+                        <a:xfrm>
+                          <a:off x="0" y="0"/>
+                          <a:ext cx="1043305" cy="360680"/>
+                        </a:xfrm>
+                        <a:prstGeom prst="rect">
+                          <a:avLst/>
+                        </a:prstGeom>
+                        <a:noFill/>
+                        <a:ln w="19050">
+                          <a:solidFill>
+                            <a:srgbClr val="5A00D2"/>
+                          </a:solidFill>
+                        </a:ln>
+                      </wps:spPr>
+                      <wps:style>
+                        <a:lnRef idx="2">
+                          <a:schemeClr val="accent1">
+                            <a:shade val="50000"/>
+                          </a:schemeClr>
+                        </a:lnRef>
+                        <a:fillRef idx="1">
+                          <a:schemeClr val="accent1"/>
+                        </a:fillRef>
+                        <a:effectRef idx="0">
+                          <a:schemeClr val="accent1"/>
+                        </a:effectRef>
+                        <a:fontRef idx="minor">
+                          <a:schemeClr val="lt1"/>
+                        </a:fontRef>
+                      </wps:style>
+                      <wps:txbx>
+                        <w:txbxContent>
+                          <w:p/>
+                        </w:txbxContent>
+                      </wps:txbx>
+                      <wps:bodyPr rot="0" spcFirstLastPara="0" vertOverflow="overflow" horzOverflow="overflow" vert="horz" wrap="square" lIns="91440" tIns="45720" rIns="91440" bIns="45720" numCol="1" spcCol="0" rtlCol="0" fromWordArt="0" anchor="ctr" anchorCtr="0" forceAA="0" compatLnSpc="1">
+                        <a:prstTxWarp prst="textNoShape">
+                          <a:avLst/>
+                        </a:prstTxWarp>
+                        <a:noAutofit/>
+                      </wps:bodyPr>
+                    </wps:wsp>
+                  </a:graphicData>
+                </a:graphic>
+                <wp14:sizeRelH relativeFrom="margin">
+                  <wp14:pctWidth>0</wp14:pctWidth>
+                </wp14:sizeRelH>
+                <wp14:sizeRelV relativeFrom="margin">
+                  <wp14:pctHeight>0</wp14:pctHeight>
+                </wp14:sizeRelV>
+              </wp:anchor>
+            </w:drawing>
+          </mc:Choice>
+          <mc:Fallback>
+            <w:pict>
+              <v:rect w14:anchorId="4372F493" id="Rectangle 6" o:spid="_x0000_s1033" style="position:absolute;left:0;text-align:left;margin-left:111.1pt;margin-top:158.45pt;width:82.15pt;height:28.4pt;z-index:251670528;visibility:visible;mso-wrap-style:square;mso-width-percent:0;mso-height-percent:0;mso-wrap-distance-left:9pt;mso-wrap-distance-top:0;mso-wrap-distance-right:9pt;mso-wrap-distance-bottom:0;mso-position-horizontal:absolute;mso-position-horizontal-relative:text;mso-position-vertical:absolute;mso-position-vertical-relative:text;mso-width-percent:0;mso-height-percent:0;mso-width-relative:margin;mso-height-relative:margin;v-text-anchor:middle" o:gfxdata="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" filled="f" strokecolor="#5a00d2" strokeweight="1.5pt">
+                <v:textbox>
+                  <w:txbxContent>
+                    <w:p/>
+                  </w:txbxContent>
+                </v:textbox>
+              </v:rect>
+            </w:pict>
+          </mc:Fallback>
+        </mc:AlternateContent>
+      </w:r>
+      <w:r>
+        <w:rPr>
+          <w:noProof/>
+          <w:color w:val="B40040"/>
+          <w:lang w:eastAsia="fr-CH"/>
+        </w:rPr>
+        <mc:AlternateContent>
+          <mc:Choice Requires="wps">
+            <w:drawing>
+              <wp:anchor distT="0" distB="0" distL="114300" distR="114300" simplePos="0" relativeHeight="251672576" behindDoc="0" locked="0" layoutInCell="1" allowOverlap="1" wp14:anchorId="070C912C" wp14:editId="0829EC40">
+                <wp:simplePos x="0" y="0"/>
+                <wp:positionH relativeFrom="column">
+                  <wp:posOffset>2891790</wp:posOffset>
+                </wp:positionH>
+                <wp:positionV relativeFrom="paragraph">
+                  <wp:posOffset>2009404</wp:posOffset>
+                </wp:positionV>
+                <wp:extent cx="1043521" cy="360895"/>
+                <wp:effectExtent l="0" t="0" r="23495" b="20320"/>
+                <wp:wrapNone/>
+                <wp:docPr id="8" name="Rectangle 8"/>
+                <wp:cNvGraphicFramePr/>
+                <a:graphic xmlns:a="http://schemas.openxmlformats.org/drawingml/2006/main">
+                  <a:graphicData uri="http://schemas.microsoft.com/office/word/2010/wordprocessingShape">
+                    <wps:wsp>
+                      <wps:cNvSpPr/>
+                      <wps:spPr>
+                        <a:xfrm>
+                          <a:off x="0" y="0"/>
+                          <a:ext cx="1043521" cy="360895"/>
+                        </a:xfrm>
+                        <a:prstGeom prst="rect">
+                          <a:avLst/>
+                        </a:prstGeom>
+                        <a:noFill/>
+                        <a:ln w="19050">
+                          <a:solidFill>
+                            <a:srgbClr val="5A00D2"/>
+                          </a:solidFill>
+                        </a:ln>
+                      </wps:spPr>
+                      <wps:style>
+                        <a:lnRef idx="2">
+                          <a:schemeClr val="accent1">
+                            <a:shade val="50000"/>
+                          </a:schemeClr>
+                        </a:lnRef>
+                        <a:fillRef idx="1">
+                          <a:schemeClr val="accent1"/>
+                        </a:fillRef>
+                        <a:effectRef idx="0">
+                          <a:schemeClr val="accent1"/>
+                        </a:effectRef>
+                        <a:fontRef idx="minor">
+                          <a:schemeClr val="lt1"/>
+                        </a:fontRef>
+                      </wps:style>
+                      <wps:bodyPr rot="0" spcFirstLastPara="0" vertOverflow="overflow" horzOverflow="overflow" vert="horz" wrap="square" lIns="91440" tIns="45720" rIns="91440" bIns="45720" numCol="1" spcCol="0" rtlCol="0" fromWordArt="0" anchor="ctr" anchorCtr="0" forceAA="0" compatLnSpc="1">
+                        <a:prstTxWarp prst="textNoShape">
+                          <a:avLst/>
+                        </a:prstTxWarp>
+                        <a:noAutofit/>
+                      </wps:bodyPr>
+                    </wps:wsp>
+                  </a:graphicData>
+                </a:graphic>
+                <wp14:sizeRelH relativeFrom="margin">
+                  <wp14:pctWidth>0</wp14:pctWidth>
+                </wp14:sizeRelH>
+                <wp14:sizeRelV relativeFrom="margin">
+                  <wp14:pctHeight>0</wp14:pctHeight>
+                </wp14:sizeRelV>
+              </wp:anchor>
+            </w:drawing>
+          </mc:Choice>
+          <mc:Fallback>
+            <w:pict>
+              <v:rect w14:anchorId="75D45CB2" id="Rectangle 8" o:spid="_x0000_s1026" style="position:absolute;margin-left:227.7pt;margin-top:158.2pt;width:82.15pt;height:28.4pt;z-index:251672576;visibility:visible;mso-wrap-style:square;mso-width-percent:0;mso-height-percent:0;mso-wrap-distance-left:9pt;mso-wrap-distance-top:0;mso-wrap-distance-right:9pt;mso-wrap-distance-bottom:0;mso-position-horizontal:absolute;mso-position-horizontal-relative:text;mso-position-vertical:absolute;mso-position-vertical-relative:text;mso-width-percent:0;mso-height-percent:0;mso-width-relative:margin;mso-height-relative:margin;v-text-anchor:middle" o:gfxdata="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" filled="f" strokecolor="#5a00d2" strokeweight="1.5pt"/>
+            </w:pict>
+          </mc:Fallback>
+        </mc:AlternateContent>
+      </w:r>
+      <w:r>
+        <w:rPr>
+          <w:noProof/>
+          <w:color w:val="B40040"/>
+          <w:lang w:eastAsia="fr-CH"/>
+        </w:rPr>
+        <mc:AlternateContent>
+          <mc:Choice Requires="wps">
+            <w:drawing>
+              <wp:anchor distT="0" distB="0" distL="114300" distR="114300" simplePos="0" relativeHeight="251668480" behindDoc="0" locked="0" layoutInCell="1" allowOverlap="1" wp14:anchorId="5F32C5AB" wp14:editId="39D620C4">
+                <wp:simplePos x="0" y="0"/>
+                <wp:positionH relativeFrom="column">
+                  <wp:posOffset>2921707</wp:posOffset>
+                </wp:positionH>
+                <wp:positionV relativeFrom="paragraph">
+                  <wp:posOffset>1097939</wp:posOffset>
+                </wp:positionV>
+                <wp:extent cx="974785" cy="154832"/>
+                <wp:effectExtent l="0" t="0" r="15875" b="17145"/>
+                <wp:wrapNone/>
+                <wp:docPr id="5" name="Rectangle 5"/>
+                <wp:cNvGraphicFramePr/>
+                <a:graphic xmlns:a="http://schemas.openxmlformats.org/drawingml/2006/main">
+                  <a:graphicData uri="http://schemas.microsoft.com/office/word/2010/wordprocessingShape">
+                    <wps:wsp>
+                      <wps:cNvSpPr/>
+                      <wps:spPr>
+                        <a:xfrm>
+                          <a:off x="0" y="0"/>
+                          <a:ext cx="974785" cy="154832"/>
+                        </a:xfrm>
+                        <a:prstGeom prst="rect">
+                          <a:avLst/>
+                        </a:prstGeom>
+                        <a:noFill/>
+                        <a:ln w="19050">
+                          <a:solidFill>
+                            <a:srgbClr val="B40040"/>
+                          </a:solidFill>
+                        </a:ln>
+                      </wps:spPr>
+                      <wps:style>
+                        <a:lnRef idx="2">
+                          <a:schemeClr val="accent1">
+                            <a:shade val="50000"/>
+                          </a:schemeClr>
+                        </a:lnRef>
+                        <a:fillRef idx="1">
+                          <a:schemeClr val="accent1"/>
+                        </a:fillRef>
+                        <a:effectRef idx="0">
+                          <a:schemeClr val="accent1"/>
+                        </a:effectRef>
+                        <a:fontRef idx="minor">
+                          <a:schemeClr val="lt1"/>
+                        </a:fontRef>
+                      </wps:style>
+                      <wps:bodyPr rot="0" spcFirstLastPara="0" vertOverflow="overflow" horzOverflow="overflow" vert="horz" wrap="square" lIns="91440" tIns="45720" rIns="91440" bIns="45720" numCol="1" spcCol="0" rtlCol="0" fromWordArt="0" anchor="ctr" anchorCtr="0" forceAA="0" compatLnSpc="1">
+                        <a:prstTxWarp prst="textNoShape">
+                          <a:avLst/>
+                        </a:prstTxWarp>
+                        <a:noAutofit/>
+                      </wps:bodyPr>
+                    </wps:wsp>
+                  </a:graphicData>
+                </a:graphic>
+                <wp14:sizeRelH relativeFrom="margin">
+                  <wp14:pctWidth>0</wp14:pctWidth>
+                </wp14:sizeRelH>
+                <wp14:sizeRelV relativeFrom="margin">
+                  <wp14:pctHeight>0</wp14:pctHeight>
+                </wp14:sizeRelV>
+              </wp:anchor>
+            </w:drawing>
+          </mc:Choice>
+          <mc:Fallback>
+            <w:pict>
+              <v:rect w14:anchorId="7BBF03A0" id="Rectangle 5" o:spid="_x0000_s1026" style="position:absolute;margin-left:230.05pt;margin-top:86.45pt;width:76.75pt;height:12.2pt;z-index:251668480;visibility:visible;mso-wrap-style:square;mso-width-percent:0;mso-height-percent:0;mso-wrap-distance-left:9pt;mso-wrap-distance-top:0;mso-wrap-distance-right:9pt;mso-wrap-distance-bottom:0;mso-position-horizontal:absolute;mso-position-horizontal-relative:text;mso-position-vertical:absolute;mso-position-vertical-relative:text;mso-width-percent:0;mso-height-percent:0;mso-width-relative:margin;mso-height-relative:margin;v-text-anchor:middle" o:gfxdata="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" filled="f" strokecolor="#b40040" strokeweight="1.5pt"/>
+            </w:pict>
+          </mc:Fallback>
+        </mc:AlternateContent>
+      </w:r>
+      <w:r>
+        <w:object w:dxaOrig="12165" w:dyaOrig="8910">
+          <v:shape id="_x0000_i1207" type="#_x0000_t75" style="width:368.6pt;height:270.85pt;mso-position-horizontal:absolute" o:ole="">
+            <v:imagedata r:id="rId13" o:title=""/>
+          </v:shape>
+          <o:OLEObject Type="Embed" ProgID="Visio.Drawing.15" ShapeID="_x0000_i1207" DrawAspect="Content" ObjectID="_1588165778" r:id="rId14"/>
+        </w:object>
+      </w:r>
+    </w:p>
+    <w:p>
+      <w:pPr>
+        <w:ind w:left="1418" w:firstLine="283"/>
+        <w:jc w:val="both"/>
+      </w:pPr>
+      <w:r>
+        <w:t>Concernant le nombre à convertir, il</w:t>
+      </w:r>
+      <w:r>
+        <w:t xml:space="preserve"> est possible de définir </w:t>
+      </w:r>
+      <w:r>
+        <w:t>son</w:t>
+      </w:r>
+      <w:r>
+        <w:t xml:space="preserve"> format </w:t>
+      </w:r>
+      <w:r>
+        <w:t xml:space="preserve">(binaire, décimal, octal </w:t>
+      </w:r>
+      <w:r>
+        <w:t>ou</w:t>
+      </w:r>
+      <w:r>
+        <w:t xml:space="preserve"> hexadécimal) </w:t>
+      </w:r>
+      <w:r>
+        <w:t xml:space="preserve">via </w:t>
+      </w:r>
+      <w:r>
+        <w:rPr>
+          <w:color w:val="B40040"/>
+        </w:rPr>
+        <w:t>la liste déroulante</w:t>
+      </w:r>
+      <w:r>
+        <w:t xml:space="preserve">, </w:t>
+      </w:r>
+      <w:r>
+        <w:t xml:space="preserve">en choisissant un format cela modifiera par la même occasion </w:t>
+      </w:r>
+      <w:r>
+        <w:rPr>
+          <w:color w:val="5A00D2"/>
+        </w:rPr>
+        <w:t>les autres champs</w:t>
+      </w:r>
+      <w:r>
+        <w:t xml:space="preserve"> où seront affichés les résultats.</w:t>
+      </w:r>
+      <w:r>
+        <w:t xml:space="preserve"> Par exemple si l’utilisateur ne veut plus convertir un nombre décimal mais binaire, lorsqu’il aura sélectionné le format binaire via </w:t>
+      </w:r>
+      <w:r>
+        <w:rPr>
+          <w:color w:val="B40040"/>
+        </w:rPr>
+        <w:t>la liste déroulante</w:t>
+      </w:r>
+      <w:r>
+        <w:t>, à ce moment-là la zone de résultat en binaire</w:t>
+      </w:r>
+      <w:r>
+        <w:rPr>
+          <w:color w:val="5A00D2"/>
+        </w:rPr>
+        <w:t xml:space="preserve"> </w:t>
+      </w:r>
+      <w:r>
+        <w:rPr>
+          <w:color w:val="5A00D2"/>
+        </w:rPr>
+        <w:t>(</w:t>
+      </w:r>
+      <w:r>
+        <w:rPr>
+          <w:color w:val="5A00D2"/>
+        </w:rPr>
+        <w:t>1</w:t>
+      </w:r>
+      <w:r>
+        <w:rPr>
+          <w:color w:val="5A00D2"/>
+        </w:rPr>
+        <w:t>)</w:t>
+      </w:r>
+      <w:r>
+        <w:rPr>
+          <w:color w:val="5A00D2"/>
+        </w:rPr>
+        <w:t xml:space="preserve"> </w:t>
+      </w:r>
+      <w:r>
+        <w:t>deviendra un résultat en décimal avec non pas le titre « Binaire » mais bien « Décimal ».</w:t>
+      </w:r>
+    </w:p>
+    <w:p>
+      <w:pPr>
+        <w:ind w:left="1418" w:firstLine="283"/>
+        <w:jc w:val="both"/>
+      </w:pPr>
+      <w:r>
+        <w:t xml:space="preserve">L’utilisateur entre la valeur qu’il veut contenir dans </w:t>
+      </w:r>
+      <w:r>
+        <w:rPr>
+          <w:color w:val="009E8F"/>
+        </w:rPr>
+        <w:t>la zone de texte</w:t>
+      </w:r>
+      <w:r>
+        <w:rPr>
+          <w:color w:val="00B09F"/>
+        </w:rPr>
+        <w:t xml:space="preserve"> </w:t>
+      </w:r>
+      <w:r>
+        <w:t>mis à sa disposition, cependant si l’utilisateur a choisi que le nombre à convertir est un nombre à virgule il y aura 2 zones de texte l’une à côté de l’autre</w:t>
+      </w:r>
+      <w:r>
+        <w:t>,</w:t>
+      </w:r>
+      <w:r>
+        <w:t xml:space="preserve"> entre eux un point servira à les séparer en indiquant </w:t>
+      </w:r>
+      <w:r>
+        <w:t xml:space="preserve">par la même occasion </w:t>
+      </w:r>
+      <w:r>
+        <w:t xml:space="preserve">où se trouve la virgule, dans la première </w:t>
+      </w:r>
+      <w:r>
+        <w:t xml:space="preserve">zone il s’agira </w:t>
+      </w:r>
+      <w:r>
+        <w:lastRenderedPageBreak/>
+        <w:t>du nombre se trouvant avant la virgule, la deuxième zone sera donc celle pour les nombres se trouvant après la virgule.</w:t>
+      </w:r>
+    </w:p>
+    <w:p>
+      <w:pPr>
+        <w:ind w:left="1418" w:firstLine="283"/>
+        <w:jc w:val="both"/>
+      </w:pPr>
+      <w:r>
+        <w:t>Voici ce à quoi ressemble l’interface lorsque l’utilisateur choisi de convertir un nombre à virgule :</w:t>
+      </w:r>
+    </w:p>
+    <w:p>
+      <w:pPr>
+        <w:ind w:left="1418" w:firstLine="283"/>
+        <w:jc w:val="both"/>
+      </w:pPr>
+      <w:r>
+        <w:object w:dxaOrig="5670" w:dyaOrig="1035">
+          <v:shape id="_x0000_i1215" type="#_x0000_t75" style="width:311.75pt;height:57.05pt" o:ole="">
+            <v:imagedata r:id="rId15" o:title=""/>
+          </v:shape>
+          <o:OLEObject Type="Embed" ProgID="Visio.Drawing.15" ShapeID="_x0000_i1215" DrawAspect="Content" ObjectID="_1588165779" r:id="rId16"/>
+        </w:object>
+      </w:r>
+    </w:p>
+    <w:p>
+      <w:pPr>
+        <w:ind w:left="1418" w:firstLine="283"/>
+        <w:jc w:val="both"/>
+      </w:pPr>
+      <w:r>
+        <w:t>Même si les calculs ne sont pas affichés de base il est cependant possible d’y avoir accès via le bouton « Détail du calcul »</w:t>
+      </w:r>
+      <w:r>
+        <w:t xml:space="preserve">, </w:t>
+      </w:r>
+    </w:p>
+    <w:p>
+      <w:pPr>
+        <w:ind w:left="1418" w:firstLine="283"/>
+        <w:jc w:val="both"/>
+      </w:pPr>
+      <w:proofErr w:type="gramStart"/>
+      <w:r>
+        <w:t>s</w:t>
+      </w:r>
+      <w:r>
+        <w:t>eul</w:t>
+      </w:r>
+      <w:proofErr w:type="gramEnd"/>
+      <w:r>
+        <w:t xml:space="preserve"> les résultats de la conversion sont affichés et non les calculs pour y parvenir, cela dans le but de ne pas afficher beaucoup d’informations à l’écran évitant d’embrouiller l’utilisateur et par la même occasion que cela soit illisible.</w:t>
+      </w:r>
+    </w:p>
+    <w:p>
+      <w:pPr>
+        <w:ind w:left="1418"/>
+        <w:jc w:val="both"/>
+      </w:pPr>
+      <w:r>
+        <w:t>Pour chaque conversion il est possible de voir le calcul, pour cela il suffit de cliquer en</w:t>
+      </w:r>
+    </w:p>
+    <w:p>
+      <w:pPr>
+        <w:pStyle w:val="Titre3"/>
+      </w:pPr>
+      <w:bookmarkStart w:id="23" w:name="_Toc514417410"/>
+      <w:r>
+        <w:t>Conception du programme</w:t>
+      </w:r>
+      <w:bookmarkEnd w:id="23"/>
+    </w:p>
+    <w:p>
+      <w:pPr>
+        <w:ind w:left="1418" w:firstLine="283"/>
+        <w:jc w:val="both"/>
+      </w:pPr>
+      <w:r>
+        <w:t>Le programme a besoin de pouvoir effectuer différentes opérations de calculs (conversion, addition et soustraction), afin d’éviter que cel</w:t>
+      </w:r>
+      <w:r>
+        <w:t>a nécessite trop de ressource ces opérations seront séparées</w:t>
+      </w:r>
+      <w:r>
+        <w:t>, le programme possèdera des « modes »</w:t>
+      </w:r>
+      <w:r>
+        <w:t>, cela permet</w:t>
+      </w:r>
+      <w:r>
+        <w:t>tra</w:t>
+      </w:r>
+      <w:r>
+        <w:t xml:space="preserve"> de n’effectuer que l’opération </w:t>
+      </w:r>
+      <w:r>
+        <w:t xml:space="preserve">voulu </w:t>
+      </w:r>
+      <w:r>
+        <w:t xml:space="preserve">en affichant uniquement l’interface du  « mode » </w:t>
+      </w:r>
+      <w:r>
+        <w:t>choisi</w:t>
+      </w:r>
+      <w:r>
+        <w:t xml:space="preserve"> sans afficher l’interface des autres, pour changer de « mode » le programme possédera une barre d’action avec un « Split Button », il s’agit d’un bouton avec une liste déroulante qui permettra de choisir le « mode » désiré pou</w:t>
+      </w:r>
+      <w:bookmarkStart w:id="24" w:name="_GoBack"/>
+      <w:bookmarkEnd w:id="24"/>
+      <w:r>
+        <w:t>r soit convertir, additionner ou soustraire.</w:t>
+      </w:r>
+    </w:p>
+    <w:p>
+      <w:pPr>
+        <w:ind w:left="1418" w:firstLine="283"/>
+        <w:jc w:val="both"/>
+      </w:pPr>
+      <w:r>
+        <w:t xml:space="preserve">Dans cette même barre d’action il y aura encore un autre « Split Button », celui-ci servira à choisir différentes options comme la possibilité de définir notamment </w:t>
+      </w:r>
+      <w:r>
+        <w:t xml:space="preserve">si l’on veut convertir des nombres avec virgule ou non, permettant aux élèves n’étant pas à l’aise en ELEOC de ne pas s’embrouiller à remplir </w:t>
+      </w:r>
+      <w:r>
+        <w:t>de zéro ou de ne rien mettre dans la case après la virgule, donnant par la même occasion un résultat qui n’affichera aucune virgule évitant aussi de s’embrouiller et les erreurs de manipulation en entrant des chiffres après la virgule par erreur.</w:t>
+      </w:r>
+    </w:p>
+    <w:p>
+      <w:pPr>
+        <w:ind w:left="1418" w:firstLine="283"/>
+        <w:jc w:val="both"/>
+      </w:pPr>
+      <w:r>
+        <w:t>Pour la conversion il y aura donc comme vu au-dessus la possibilité de le faire sans virgule donnant uniquement des conversions avec des chiffres entiers</w:t>
+      </w:r>
+      <w:r>
+        <w:t>, il n’y aura donc qu’une boite de texte où l’utilisateur entrera la valeur qu’il veut convertir</w:t>
+      </w:r>
+      <w:r>
+        <w:t xml:space="preserve">. Si l’utilisateur choisi d’effectuer une conversion avec virgule, une deuxième boite de texte apparaitra à </w:t>
+      </w:r>
+      <w:r>
+        <w:t>droite</w:t>
+      </w:r>
+      <w:r>
+        <w:t xml:space="preserve"> de </w:t>
+      </w:r>
+      <w:r>
+        <w:t>celle</w:t>
+      </w:r>
+      <w:r>
+        <w:t xml:space="preserve"> de base, un point </w:t>
+      </w:r>
+      <w:r>
+        <w:t>s’affichera</w:t>
+      </w:r>
+      <w:r>
+        <w:t xml:space="preserve"> entre ces</w:t>
+      </w:r>
+      <w:r>
+        <w:t xml:space="preserve"> deux</w:t>
+      </w:r>
+      <w:r>
+        <w:t xml:space="preserve">, il s’agit de la virgule pour ainsi </w:t>
+      </w:r>
+      <w:r>
+        <w:t xml:space="preserve">les </w:t>
+      </w:r>
+      <w:r>
+        <w:t xml:space="preserve">séparer en indiquant que la deuxième contiendra ce qu’il y a après la virgule, la séparation de ce qu’il y a avant la virgule </w:t>
+      </w:r>
+      <w:r>
+        <w:lastRenderedPageBreak/>
+        <w:t xml:space="preserve">et après permet d’éviter des erreurs du programme via notamment les regexs qui seront utilisé pour vérifier le format des valeurs entrés ainsi que faciliter la conversion </w:t>
+      </w:r>
+      <w:r>
+        <w:t>de</w:t>
+      </w:r>
+      <w:r>
+        <w:t xml:space="preserve"> ce qu’il y a </w:t>
+      </w:r>
+      <w:r>
+        <w:t>avant</w:t>
+      </w:r>
+      <w:r>
+        <w:t xml:space="preserve"> la virgule</w:t>
+      </w:r>
+      <w:r>
+        <w:t xml:space="preserve"> et après</w:t>
+      </w:r>
+      <w:r>
+        <w:t>.</w:t>
+      </w:r>
+    </w:p>
+    <w:p>
+      <w:pPr>
+        <w:ind w:left="1418" w:firstLine="283"/>
+        <w:jc w:val="both"/>
+      </w:pPr>
+      <w:r>
         <w:t>Au sujet de la façon dont les conversions seront faites, des tableaux seront utilisés pour c</w:t>
       </w:r>
       <w:r>
@@ -5509,13 +6607,28 @@
     </w:p>
     <w:p>
       <w:pPr>
+        <w:ind w:left="1418" w:firstLine="283"/>
+        <w:jc w:val="both"/>
+      </w:pPr>
+      <w:r>
+        <w:t>Les</w:t>
+      </w:r>
+      <w:r>
+        <w:t xml:space="preserve"> additions et les soustractions </w:t>
+      </w:r>
+      <w:r>
+        <w:t xml:space="preserve">utiliseront aussi des tableaux, </w:t>
+      </w:r>
+    </w:p>
+    <w:p>
+      <w:pPr>
         <w:pStyle w:val="Titre2"/>
       </w:pPr>
-      <w:bookmarkStart w:id="24" w:name="_Toc514333513"/>
+      <w:bookmarkStart w:id="25" w:name="_Toc514417411"/>
       <w:r>
         <w:t>Conception des tests</w:t>
       </w:r>
-      <w:bookmarkEnd w:id="24"/>
+      <w:bookmarkEnd w:id="25"/>
     </w:p>
     <w:tbl>
       <w:tblPr>
@@ -5738,10 +6851,7 @@
               <w:t xml:space="preserve">s ou </w:t>
             </w:r>
             <w:r>
-              <w:t>crash</w:t>
-            </w:r>
-            <w:r>
-              <w:t xml:space="preserve"> </w:t>
+              <w:t xml:space="preserve">crash </w:t>
             </w:r>
             <w:r>
               <w:t>du programme</w:t>
@@ -6043,10 +7153,7 @@
               <w:t xml:space="preserve"> </w:t>
             </w:r>
             <w:r>
-              <w:t>valeur</w:t>
-            </w:r>
-            <w:r>
-              <w:t xml:space="preserve"> </w:t>
+              <w:t xml:space="preserve">valeur </w:t>
             </w:r>
             <w:r>
               <w:t xml:space="preserve">pose problème et inversement avec une </w:t>
@@ -6120,11 +7227,11 @@
       <w:pPr>
         <w:pStyle w:val="Titre2"/>
       </w:pPr>
-      <w:bookmarkStart w:id="25" w:name="_Toc514333514"/>
+      <w:bookmarkStart w:id="26" w:name="_Toc514417412"/>
       <w:r>
         <w:t>Planification détaillée</w:t>
       </w:r>
-      <w:bookmarkEnd w:id="25"/>
+      <w:bookmarkEnd w:id="26"/>
     </w:p>
     <w:p>
       <w:pPr>
@@ -6133,7 +7240,6 @@
         <w:jc w:val="both"/>
       </w:pPr>
       <w:r>
-        <w:lastRenderedPageBreak/>
         <w:t xml:space="preserve">La colonne concernant les liens et références </w:t>
       </w:r>
       <w:r>
@@ -6183,7 +7289,7 @@
                     </pic:cNvPicPr>
                   </pic:nvPicPr>
                   <pic:blipFill>
-                    <a:blip r:embed="rId15">
+                    <a:blip r:embed="rId17">
                       <a:extLst>
                         <a:ext uri="{28A0092B-C50C-407E-A947-70E740481C1C}">
                           <a14:useLocalDpi xmlns:a14="http://schemas.microsoft.com/office/drawing/2010/main" val="0"/>
@@ -6246,7 +7352,7 @@
                     </pic:cNvPicPr>
                   </pic:nvPicPr>
                   <pic:blipFill>
-                    <a:blip r:embed="rId16">
+                    <a:blip r:embed="rId18">
                       <a:extLst>
                         <a:ext uri="{28A0092B-C50C-407E-A947-70E740481C1C}">
                           <a14:useLocalDpi xmlns:a14="http://schemas.microsoft.com/office/drawing/2010/main" val="0"/>
@@ -6304,7 +7410,7 @@
                     </pic:cNvPicPr>
                   </pic:nvPicPr>
                   <pic:blipFill>
-                    <a:blip r:embed="rId17">
+                    <a:blip r:embed="rId19">
                       <a:extLst>
                         <a:ext uri="{28A0092B-C50C-407E-A947-70E740481C1C}">
                           <a14:useLocalDpi xmlns:a14="http://schemas.microsoft.com/office/drawing/2010/main" val="0"/>
@@ -6361,7 +7467,7 @@
                     </pic:cNvPicPr>
                   </pic:nvPicPr>
                   <pic:blipFill>
-                    <a:blip r:embed="rId18">
+                    <a:blip r:embed="rId20">
                       <a:extLst>
                         <a:ext uri="{28A0092B-C50C-407E-A947-70E740481C1C}">
                           <a14:useLocalDpi xmlns:a14="http://schemas.microsoft.com/office/drawing/2010/main" val="0"/>
@@ -6419,7 +7525,7 @@
                     </pic:cNvPicPr>
                   </pic:nvPicPr>
                   <pic:blipFill>
-                    <a:blip r:embed="rId19">
+                    <a:blip r:embed="rId21">
                       <a:extLst>
                         <a:ext uri="{28A0092B-C50C-407E-A947-70E740481C1C}">
                           <a14:useLocalDpi xmlns:a14="http://schemas.microsoft.com/office/drawing/2010/main" val="0"/>
@@ -6452,11 +7558,11 @@
       <w:pPr>
         <w:pStyle w:val="Titre1"/>
       </w:pPr>
-      <w:bookmarkStart w:id="26" w:name="_Toc514333515"/>
+      <w:bookmarkStart w:id="27" w:name="_Toc514417413"/>
       <w:r>
         <w:t>Réalisation</w:t>
       </w:r>
-      <w:bookmarkEnd w:id="26"/>
+      <w:bookmarkEnd w:id="27"/>
     </w:p>
     <w:p>
       <w:pPr>
@@ -6468,11 +7574,11 @@
       <w:pPr>
         <w:pStyle w:val="Titre2"/>
       </w:pPr>
-      <w:bookmarkStart w:id="27" w:name="_Toc514333516"/>
+      <w:bookmarkStart w:id="28" w:name="_Toc514417414"/>
       <w:r>
         <w:t>Dossier de réalisation</w:t>
       </w:r>
-      <w:bookmarkEnd w:id="27"/>
+      <w:bookmarkEnd w:id="28"/>
     </w:p>
     <w:p>
       <w:pPr>
@@ -6484,11 +7590,11 @@
       <w:pPr>
         <w:pStyle w:val="Titre3"/>
       </w:pPr>
-      <w:bookmarkStart w:id="28" w:name="_Toc514333517"/>
+      <w:bookmarkStart w:id="29" w:name="_Toc514417415"/>
       <w:r>
         <w:t>Logiciels installé / Utilisés</w:t>
       </w:r>
-      <w:bookmarkEnd w:id="28"/>
+      <w:bookmarkEnd w:id="29"/>
     </w:p>
     <w:p>
       <w:pPr>
@@ -6502,11 +7608,11 @@
       <w:pPr>
         <w:pStyle w:val="Titre2"/>
       </w:pPr>
-      <w:bookmarkStart w:id="29" w:name="_Toc514333518"/>
+      <w:bookmarkStart w:id="30" w:name="_Toc514417416"/>
       <w:r>
         <w:t>Modifications</w:t>
       </w:r>
-      <w:bookmarkEnd w:id="29"/>
+      <w:bookmarkEnd w:id="30"/>
     </w:p>
     <w:p>
       <w:pPr>
@@ -6518,11 +7624,11 @@
       <w:pPr>
         <w:pStyle w:val="Titre1"/>
       </w:pPr>
-      <w:bookmarkStart w:id="30" w:name="_Toc514333519"/>
+      <w:bookmarkStart w:id="31" w:name="_Toc514417417"/>
       <w:r>
         <w:t>Tests</w:t>
       </w:r>
-      <w:bookmarkEnd w:id="30"/>
+      <w:bookmarkEnd w:id="31"/>
     </w:p>
     <w:p>
       <w:pPr>
@@ -6534,11 +7640,11 @@
       <w:pPr>
         <w:pStyle w:val="Titre2"/>
       </w:pPr>
-      <w:bookmarkStart w:id="31" w:name="_Toc514333520"/>
+      <w:bookmarkStart w:id="32" w:name="_Toc514417418"/>
       <w:r>
         <w:t>Dossier des tests</w:t>
       </w:r>
-      <w:bookmarkEnd w:id="31"/>
+      <w:bookmarkEnd w:id="32"/>
     </w:p>
     <w:p>
       <w:pPr>
@@ -6550,11 +7656,11 @@
       <w:pPr>
         <w:pStyle w:val="Titre1"/>
       </w:pPr>
-      <w:bookmarkStart w:id="32" w:name="_Toc514333521"/>
+      <w:bookmarkStart w:id="33" w:name="_Toc514417419"/>
       <w:r>
         <w:t>Conclusion</w:t>
       </w:r>
-      <w:bookmarkEnd w:id="32"/>
+      <w:bookmarkEnd w:id="33"/>
     </w:p>
     <w:p>
       <w:pPr>
@@ -6566,11 +7672,11 @@
       <w:pPr>
         <w:pStyle w:val="Titre2"/>
       </w:pPr>
-      <w:bookmarkStart w:id="33" w:name="_Toc514333522"/>
+      <w:bookmarkStart w:id="34" w:name="_Toc514417420"/>
       <w:r>
         <w:t>Bilan des fonctionnalités demandées</w:t>
       </w:r>
-      <w:bookmarkEnd w:id="33"/>
+      <w:bookmarkEnd w:id="34"/>
     </w:p>
     <w:p>
       <w:pPr>
@@ -6582,11 +7688,11 @@
       <w:pPr>
         <w:pStyle w:val="Titre2"/>
       </w:pPr>
-      <w:bookmarkStart w:id="34" w:name="_Toc514333523"/>
+      <w:bookmarkStart w:id="35" w:name="_Toc514417421"/>
       <w:r>
         <w:t>Bilan de la planification</w:t>
       </w:r>
-      <w:bookmarkEnd w:id="34"/>
+      <w:bookmarkEnd w:id="35"/>
     </w:p>
     <w:p>
       <w:pPr>
@@ -6598,12 +7704,12 @@
       <w:pPr>
         <w:pStyle w:val="Titre2"/>
       </w:pPr>
-      <w:bookmarkStart w:id="35" w:name="_Toc514333524"/>
+      <w:bookmarkStart w:id="36" w:name="_Toc514417422"/>
       <w:r>
         <w:lastRenderedPageBreak/>
         <w:t>Bilan personnel</w:t>
       </w:r>
-      <w:bookmarkEnd w:id="35"/>
+      <w:bookmarkEnd w:id="36"/>
     </w:p>
     <w:p>
       <w:pPr>
@@ -6615,11 +7721,11 @@
       <w:pPr>
         <w:pStyle w:val="Titre1"/>
       </w:pPr>
-      <w:bookmarkStart w:id="36" w:name="_Toc514333525"/>
+      <w:bookmarkStart w:id="37" w:name="_Toc514417423"/>
       <w:r>
         <w:t>Divers</w:t>
       </w:r>
-      <w:bookmarkEnd w:id="36"/>
+      <w:bookmarkEnd w:id="37"/>
     </w:p>
     <w:p>
       <w:pPr>
@@ -6631,11 +7737,11 @@
       <w:pPr>
         <w:pStyle w:val="Titre2"/>
       </w:pPr>
-      <w:bookmarkStart w:id="37" w:name="_Toc514333526"/>
+      <w:bookmarkStart w:id="38" w:name="_Toc514417424"/>
       <w:r>
         <w:t>Journal de travail</w:t>
       </w:r>
-      <w:bookmarkEnd w:id="37"/>
+      <w:bookmarkEnd w:id="38"/>
     </w:p>
     <w:p>
       <w:pPr>
@@ -6647,11 +7753,11 @@
       <w:pPr>
         <w:pStyle w:val="Titre2"/>
       </w:pPr>
-      <w:bookmarkStart w:id="38" w:name="_Toc514333527"/>
+      <w:bookmarkStart w:id="39" w:name="_Toc514417425"/>
       <w:r>
         <w:t>Bibliographie</w:t>
       </w:r>
-      <w:bookmarkEnd w:id="38"/>
+      <w:bookmarkEnd w:id="39"/>
     </w:p>
     <w:p>
       <w:pPr>
@@ -6663,11 +7769,11 @@
       <w:pPr>
         <w:pStyle w:val="Titre2"/>
       </w:pPr>
-      <w:bookmarkStart w:id="39" w:name="_Toc514333528"/>
+      <w:bookmarkStart w:id="40" w:name="_Toc514417426"/>
       <w:r>
         <w:t>Webographie</w:t>
       </w:r>
-      <w:bookmarkEnd w:id="39"/>
+      <w:bookmarkEnd w:id="40"/>
     </w:p>
     <w:p>
       <w:pPr>
@@ -6679,21 +7785,29 @@
       <w:pPr>
         <w:pStyle w:val="Titre1"/>
       </w:pPr>
-      <w:bookmarkStart w:id="40" w:name="_Toc514333529"/>
+      <w:bookmarkStart w:id="41" w:name="_Toc514417427"/>
       <w:r>
         <w:t>Annexes</w:t>
       </w:r>
-      <w:bookmarkEnd w:id="40"/>
+      <w:bookmarkEnd w:id="41"/>
     </w:p>
     <w:p>
       <w:pPr>
         <w:pStyle w:val="Corpsdetexte"/>
         <w:ind w:left="369"/>
       </w:pPr>
+      <w:hyperlink r:id="rId22" w:history="1">
+        <w:r>
+          <w:rPr>
+            <w:rStyle w:val="Lienhypertexte"/>
+          </w:rPr>
+          <w:t>Planification initiale</w:t>
+        </w:r>
+      </w:hyperlink>
     </w:p>
     <w:sectPr>
-      <w:headerReference w:type="default" r:id="rId20"/>
-      <w:footerReference w:type="default" r:id="rId21"/>
+      <w:headerReference w:type="default" r:id="rId23"/>
+      <w:footerReference w:type="default" r:id="rId24"/>
       <w:pgSz w:w="11906" w:h="16838"/>
       <w:pgMar w:top="1417" w:right="1417" w:bottom="1417" w:left="1417" w:header="708" w:footer="708" w:gutter="0"/>
       <w:pgNumType w:start="0"/>
@@ -6917,15 +8031,7 @@
               <w:sz w:val="18"/>
               <w:szCs w:val="16"/>
             </w:rPr>
-            <w:t>Derni</w:t>
-          </w:r>
-          <w:r>
-            <w:rPr>
-              <w:rFonts w:cs="Arial"/>
-              <w:sz w:val="18"/>
-              <w:szCs w:val="16"/>
-            </w:rPr>
-            <w:t xml:space="preserve">ère version </w:t>
+            <w:t xml:space="preserve">Dernière version </w:t>
           </w:r>
           <w:r>
             <w:rPr>
@@ -6966,7 +8072,7 @@
               <w:sz w:val="18"/>
               <w:szCs w:val="16"/>
             </w:rPr>
-            <w:t>17.05.2018 15:16</w:t>
+            <w:t>18.05.2018 13:49</w:t>
           </w:r>
           <w:r>
             <w:rPr>
@@ -7043,7 +8149,7 @@
               <w:sz w:val="18"/>
               <w:szCs w:val="16"/>
             </w:rPr>
-            <w:t>10</w:t>
+            <w:t>9</w:t>
           </w:r>
           <w:r>
             <w:rPr>
@@ -7098,7 +8204,7 @@
               <w:sz w:val="18"/>
               <w:szCs w:val="16"/>
             </w:rPr>
-            <w:t>15</w:t>
+            <w:t>14</w:t>
           </w:r>
           <w:r>
             <w:rPr>
@@ -10543,7 +11649,7 @@
 
 <file path=customXml/item1.xml><?xml version="1.0" encoding="utf-8"?>
 <CoverPageProperties xmlns="http://schemas.microsoft.com/office/2006/coverPageProps">
-  <PublishDate>2018-05-17T00:00:00</PublishDate>
+  <PublishDate>2018-05-18T00:00:00</PublishDate>
   <Abstract/>
   <CompanyAddress/>
   <CompanyPhone/>
@@ -10565,7 +11671,7 @@
 </file>
 
 <file path=customXml/itemProps2.xml><?xml version="1.0" encoding="utf-8"?>
-<ds:datastoreItem xmlns:ds="http://schemas.openxmlformats.org/officeDocument/2006/customXml" ds:itemID="{DC1AAA79-17CF-4683-8E30-698FA8E73726}">
+<ds:datastoreItem xmlns:ds="http://schemas.openxmlformats.org/officeDocument/2006/customXml" ds:itemID="{3C1DD4C6-D412-4F2E-94F5-3A02C2FFAA83}">
   <ds:schemaRefs>
     <ds:schemaRef ds:uri="http://schemas.openxmlformats.org/officeDocument/2006/bibliography"/>
   </ds:schemaRefs>

</xml_diff>

<commit_message>
Version du 23.05.2018 - 16:31
Plusieurs crash sont survenu durant le codage du programme.

Le rapport nécessite encore d'être avancé cependant il faut avancer dans le programme.

Le journal de travail est à jour mais il faut ajouter les problèmes de crash de Visual Studio encore.

Un screen du crash de Visual Studio a été fait.

La maquette pour la soustraction avance mais il faut vérifier avec le chef de projet.
</commit_message>
<xml_diff>
--- a/Documentation/R-TPI-carbonarch-Rapport_de_projet.docx
+++ b/Documentation/R-TPI-carbonarch-Rapport_de_projet.docx
@@ -10,6 +10,7 @@
           <w:docPartUnique/>
         </w:docPartObj>
       </w:sdtPr>
+      <w:sdtEndPr/>
       <w:sdtContent>
         <w:p>
           <w:r>
@@ -191,6 +192,7 @@
                                       <w:calendar w:val="gregorian"/>
                                     </w:date>
                                   </w:sdtPr>
+                                  <w:sdtEndPr/>
                                   <w:sdtContent>
                                     <w:p>
                                       <w:pPr>
@@ -286,6 +288,7 @@
                                       <w:dataBinding w:prefixMappings="xmlns:ns0='http://schemas.openxmlformats.org/package/2006/metadata/core-properties' xmlns:ns1='http://purl.org/dc/elements/1.1/'" w:xpath="/ns0:coreProperties[1]/ns1:creator[1]" w:storeItemID="{6C3C8BC8-F283-45AE-878A-BAB7291924A1}"/>
                                       <w:text/>
                                     </w:sdtPr>
+                                    <w:sdtEndPr/>
                                     <w:sdtContent>
                                       <w:r>
                                         <w:rPr>
@@ -324,6 +327,7 @@
                                       <w:dataBinding w:prefixMappings="xmlns:ns0='http://schemas.openxmlformats.org/officeDocument/2006/extended-properties'" w:xpath="/ns0:Properties[1]/ns0:Company[1]" w:storeItemID="{6668398D-A668-4E3E-A5EB-62B293D839F1}"/>
                                       <w:text/>
                                     </w:sdtPr>
+                                    <w:sdtEndPr/>
                                     <w:sdtContent>
                                       <w:r>
                                         <w:rPr>
@@ -351,6 +355,7 @@
                                       <w:calendar w:val="gregorian"/>
                                     </w:date>
                                   </w:sdtPr>
+                                  <w:sdtEndPr/>
                                   <w:sdtContent>
                                     <w:p>
                                       <w:pPr>
@@ -420,6 +425,7 @@
                                 <w:calendar w:val="gregorian"/>
                               </w:date>
                             </w:sdtPr>
+                            <w:sdtEndPr/>
                             <w:sdtContent>
                               <w:p>
                                 <w:pPr>
@@ -470,6 +476,7 @@
                                 <w:dataBinding w:prefixMappings="xmlns:ns0='http://schemas.openxmlformats.org/package/2006/metadata/core-properties' xmlns:ns1='http://purl.org/dc/elements/1.1/'" w:xpath="/ns0:coreProperties[1]/ns1:creator[1]" w:storeItemID="{6C3C8BC8-F283-45AE-878A-BAB7291924A1}"/>
                                 <w:text/>
                               </w:sdtPr>
+                              <w:sdtEndPr/>
                               <w:sdtContent>
                                 <w:r>
                                   <w:rPr>
@@ -508,6 +515,7 @@
                                 <w:dataBinding w:prefixMappings="xmlns:ns0='http://schemas.openxmlformats.org/officeDocument/2006/extended-properties'" w:xpath="/ns0:Properties[1]/ns0:Company[1]" w:storeItemID="{6668398D-A668-4E3E-A5EB-62B293D839F1}"/>
                                 <w:text/>
                               </w:sdtPr>
+                              <w:sdtEndPr/>
                               <w:sdtContent>
                                 <w:r>
                                   <w:rPr>
@@ -535,6 +543,7 @@
                                 <w:calendar w:val="gregorian"/>
                               </w:date>
                             </w:sdtPr>
+                            <w:sdtEndPr/>
                             <w:sdtContent>
                               <w:p>
                                 <w:pPr>
@@ -639,6 +648,7 @@
                                   <w:dataBinding w:prefixMappings="xmlns:ns0='http://schemas.openxmlformats.org/package/2006/metadata/core-properties' xmlns:ns1='http://purl.org/dc/elements/1.1/'" w:xpath="/ns0:coreProperties[1]/ns1:title[1]" w:storeItemID="{6C3C8BC8-F283-45AE-878A-BAB7291924A1}"/>
                                   <w:text/>
                                 </w:sdtPr>
+                                <w:sdtEndPr/>
                                 <w:sdtContent>
                                   <w:p>
                                     <w:pPr>
@@ -695,6 +705,7 @@
                             <w:dataBinding w:prefixMappings="xmlns:ns0='http://schemas.openxmlformats.org/package/2006/metadata/core-properties' xmlns:ns1='http://purl.org/dc/elements/1.1/'" w:xpath="/ns0:coreProperties[1]/ns1:title[1]" w:storeItemID="{6C3C8BC8-F283-45AE-878A-BAB7291924A1}"/>
                             <w:text/>
                           </w:sdtPr>
+                          <w:sdtEndPr/>
                           <w:sdtContent>
                             <w:p>
                               <w:pPr>
@@ -804,6 +815,8 @@
             </w:rPr>
           </w:pPr>
         </w:p>
+        <w:bookmarkStart w:id="0" w:name="_GoBack"/>
+        <w:bookmarkEnd w:id="0"/>
         <w:p>
           <w:pPr>
             <w:pStyle w:val="TM1"/>
@@ -838,7 +851,7 @@
             </w:rPr>
             <w:fldChar w:fldCharType="separate"/>
           </w:r>
-          <w:hyperlink w:anchor="_Toc514417388" w:history="1">
+          <w:hyperlink w:anchor="_Toc514855971" w:history="1">
             <w:r>
               <w:rPr>
                 <w:rStyle w:val="Lienhypertexte"/>
@@ -880,7 +893,7 @@
                 <w:noProof/>
                 <w:webHidden/>
               </w:rPr>
-              <w:instrText xml:space="preserve"> PAGEREF _Toc514417388 \h </w:instrText>
+              <w:instrText xml:space="preserve"> PAGEREF _Toc514855971 \h </w:instrText>
             </w:r>
             <w:r>
               <w:rPr>
@@ -924,7 +937,7 @@
               <w:lang w:eastAsia="fr-CH"/>
             </w:rPr>
           </w:pPr>
-          <w:hyperlink w:anchor="_Toc514417389" w:history="1">
+          <w:hyperlink w:anchor="_Toc514855972" w:history="1">
             <w:r>
               <w:rPr>
                 <w:rStyle w:val="Lienhypertexte"/>
@@ -966,7 +979,7 @@
                 <w:noProof/>
                 <w:webHidden/>
               </w:rPr>
-              <w:instrText xml:space="preserve"> PAGEREF _Toc514417389 \h </w:instrText>
+              <w:instrText xml:space="preserve"> PAGEREF _Toc514855972 \h </w:instrText>
             </w:r>
             <w:r>
               <w:rPr>
@@ -1005,7 +1018,7 @@
               <w:noProof/>
             </w:rPr>
           </w:pPr>
-          <w:hyperlink w:anchor="_Toc514417390" w:history="1">
+          <w:hyperlink w:anchor="_Toc514855973" w:history="1">
             <w:r>
               <w:rPr>
                 <w:rStyle w:val="Lienhypertexte"/>
@@ -1046,7 +1059,7 @@
                 <w:noProof/>
                 <w:webHidden/>
               </w:rPr>
-              <w:instrText xml:space="preserve"> PAGEREF _Toc514417390 \h </w:instrText>
+              <w:instrText xml:space="preserve"> PAGEREF _Toc514855973 \h </w:instrText>
             </w:r>
             <w:r>
               <w:rPr>
@@ -1085,7 +1098,7 @@
               <w:noProof/>
             </w:rPr>
           </w:pPr>
-          <w:hyperlink w:anchor="_Toc514417391" w:history="1">
+          <w:hyperlink w:anchor="_Toc514855974" w:history="1">
             <w:r>
               <w:rPr>
                 <w:rStyle w:val="Lienhypertexte"/>
@@ -1126,7 +1139,7 @@
                 <w:noProof/>
                 <w:webHidden/>
               </w:rPr>
-              <w:instrText xml:space="preserve"> PAGEREF _Toc514417391 \h </w:instrText>
+              <w:instrText xml:space="preserve"> PAGEREF _Toc514855974 \h </w:instrText>
             </w:r>
             <w:r>
               <w:rPr>
@@ -1165,7 +1178,7 @@
               <w:noProof/>
             </w:rPr>
           </w:pPr>
-          <w:hyperlink w:anchor="_Toc514417392" w:history="1">
+          <w:hyperlink w:anchor="_Toc514855975" w:history="1">
             <w:r>
               <w:rPr>
                 <w:rStyle w:val="Lienhypertexte"/>
@@ -1206,7 +1219,7 @@
                 <w:noProof/>
                 <w:webHidden/>
               </w:rPr>
-              <w:instrText xml:space="preserve"> PAGEREF _Toc514417392 \h </w:instrText>
+              <w:instrText xml:space="preserve"> PAGEREF _Toc514855975 \h </w:instrText>
             </w:r>
             <w:r>
               <w:rPr>
@@ -1245,7 +1258,7 @@
               <w:noProof/>
             </w:rPr>
           </w:pPr>
-          <w:hyperlink w:anchor="_Toc514417393" w:history="1">
+          <w:hyperlink w:anchor="_Toc514855976" w:history="1">
             <w:r>
               <w:rPr>
                 <w:rStyle w:val="Lienhypertexte"/>
@@ -1286,7 +1299,7 @@
                 <w:noProof/>
                 <w:webHidden/>
               </w:rPr>
-              <w:instrText xml:space="preserve"> PAGEREF _Toc514417393 \h </w:instrText>
+              <w:instrText xml:space="preserve"> PAGEREF _Toc514855976 \h </w:instrText>
             </w:r>
             <w:r>
               <w:rPr>
@@ -1325,7 +1338,7 @@
               <w:noProof/>
             </w:rPr>
           </w:pPr>
-          <w:hyperlink w:anchor="_Toc514417394" w:history="1">
+          <w:hyperlink w:anchor="_Toc514855977" w:history="1">
             <w:r>
               <w:rPr>
                 <w:rStyle w:val="Lienhypertexte"/>
@@ -1366,7 +1379,7 @@
                 <w:noProof/>
                 <w:webHidden/>
               </w:rPr>
-              <w:instrText xml:space="preserve"> PAGEREF _Toc514417394 \h </w:instrText>
+              <w:instrText xml:space="preserve"> PAGEREF _Toc514855977 \h </w:instrText>
             </w:r>
             <w:r>
               <w:rPr>
@@ -1409,7 +1422,7 @@
               <w:noProof/>
             </w:rPr>
           </w:pPr>
-          <w:hyperlink w:anchor="_Toc514417395" w:history="1">
+          <w:hyperlink w:anchor="_Toc514855978" w:history="1">
             <w:r>
               <w:rPr>
                 <w:rStyle w:val="Lienhypertexte"/>
@@ -1450,7 +1463,7 @@
                 <w:noProof/>
                 <w:webHidden/>
               </w:rPr>
-              <w:instrText xml:space="preserve"> PAGEREF _Toc514417395 \h </w:instrText>
+              <w:instrText xml:space="preserve"> PAGEREF _Toc514855978 \h </w:instrText>
             </w:r>
             <w:r>
               <w:rPr>
@@ -1493,7 +1506,7 @@
               <w:noProof/>
             </w:rPr>
           </w:pPr>
-          <w:hyperlink w:anchor="_Toc514417396" w:history="1">
+          <w:hyperlink w:anchor="_Toc514855979" w:history="1">
             <w:r>
               <w:rPr>
                 <w:rStyle w:val="Lienhypertexte"/>
@@ -1534,7 +1547,7 @@
                 <w:noProof/>
                 <w:webHidden/>
               </w:rPr>
-              <w:instrText xml:space="preserve"> PAGEREF _Toc514417396 \h </w:instrText>
+              <w:instrText xml:space="preserve"> PAGEREF _Toc514855979 \h </w:instrText>
             </w:r>
             <w:r>
               <w:rPr>
@@ -1577,7 +1590,7 @@
               <w:noProof/>
             </w:rPr>
           </w:pPr>
-          <w:hyperlink w:anchor="_Toc514417397" w:history="1">
+          <w:hyperlink w:anchor="_Toc514855980" w:history="1">
             <w:r>
               <w:rPr>
                 <w:rStyle w:val="Lienhypertexte"/>
@@ -1618,7 +1631,7 @@
                 <w:noProof/>
                 <w:webHidden/>
               </w:rPr>
-              <w:instrText xml:space="preserve"> PAGEREF _Toc514417397 \h </w:instrText>
+              <w:instrText xml:space="preserve"> PAGEREF _Toc514855980 \h </w:instrText>
             </w:r>
             <w:r>
               <w:rPr>
@@ -1661,7 +1674,7 @@
               <w:noProof/>
             </w:rPr>
           </w:pPr>
-          <w:hyperlink w:anchor="_Toc514417398" w:history="1">
+          <w:hyperlink w:anchor="_Toc514855981" w:history="1">
             <w:r>
               <w:rPr>
                 <w:rStyle w:val="Lienhypertexte"/>
@@ -1702,7 +1715,7 @@
                 <w:noProof/>
                 <w:webHidden/>
               </w:rPr>
-              <w:instrText xml:space="preserve"> PAGEREF _Toc514417398 \h </w:instrText>
+              <w:instrText xml:space="preserve"> PAGEREF _Toc514855981 \h </w:instrText>
             </w:r>
             <w:r>
               <w:rPr>
@@ -1745,7 +1758,7 @@
               <w:noProof/>
             </w:rPr>
           </w:pPr>
-          <w:hyperlink w:anchor="_Toc514417399" w:history="1">
+          <w:hyperlink w:anchor="_Toc514855982" w:history="1">
             <w:r>
               <w:rPr>
                 <w:rStyle w:val="Lienhypertexte"/>
@@ -1786,7 +1799,7 @@
                 <w:noProof/>
                 <w:webHidden/>
               </w:rPr>
-              <w:instrText xml:space="preserve"> PAGEREF _Toc514417399 \h </w:instrText>
+              <w:instrText xml:space="preserve"> PAGEREF _Toc514855982 \h </w:instrText>
             </w:r>
             <w:r>
               <w:rPr>
@@ -1829,7 +1842,7 @@
               <w:noProof/>
             </w:rPr>
           </w:pPr>
-          <w:hyperlink w:anchor="_Toc514417400" w:history="1">
+          <w:hyperlink w:anchor="_Toc514855983" w:history="1">
             <w:r>
               <w:rPr>
                 <w:rStyle w:val="Lienhypertexte"/>
@@ -1870,7 +1883,7 @@
                 <w:noProof/>
                 <w:webHidden/>
               </w:rPr>
-              <w:instrText xml:space="preserve"> PAGEREF _Toc514417400 \h </w:instrText>
+              <w:instrText xml:space="preserve"> PAGEREF _Toc514855983 \h </w:instrText>
             </w:r>
             <w:r>
               <w:rPr>
@@ -1909,7 +1922,7 @@
               <w:noProof/>
             </w:rPr>
           </w:pPr>
-          <w:hyperlink w:anchor="_Toc514417401" w:history="1">
+          <w:hyperlink w:anchor="_Toc514855984" w:history="1">
             <w:r>
               <w:rPr>
                 <w:rStyle w:val="Lienhypertexte"/>
@@ -1950,7 +1963,7 @@
                 <w:noProof/>
                 <w:webHidden/>
               </w:rPr>
-              <w:instrText xml:space="preserve"> PAGEREF _Toc514417401 \h </w:instrText>
+              <w:instrText xml:space="preserve"> PAGEREF _Toc514855984 \h </w:instrText>
             </w:r>
             <w:r>
               <w:rPr>
@@ -1971,86 +1984,6 @@
                 <w:webHidden/>
               </w:rPr>
               <w:t>5</w:t>
-            </w:r>
-            <w:r>
-              <w:rPr>
-                <w:noProof/>
-                <w:webHidden/>
-              </w:rPr>
-              <w:fldChar w:fldCharType="end"/>
-            </w:r>
-          </w:hyperlink>
-        </w:p>
-        <w:p>
-          <w:pPr>
-            <w:pStyle w:val="TM2"/>
-            <w:rPr>
-              <w:rFonts w:asciiTheme="minorHAnsi" w:hAnsiTheme="minorHAnsi" w:cstheme="minorBidi"/>
-              <w:noProof/>
-            </w:rPr>
-          </w:pPr>
-          <w:hyperlink w:anchor="_Toc514417402" w:history="1">
-            <w:r>
-              <w:rPr>
-                <w:rStyle w:val="Lienhypertexte"/>
-                <w:noProof/>
-              </w:rPr>
-              <w:t>2.7.</w:t>
-            </w:r>
-            <w:r>
-              <w:rPr>
-                <w:rFonts w:asciiTheme="minorHAnsi" w:hAnsiTheme="minorHAnsi" w:cstheme="minorBidi"/>
-                <w:noProof/>
-              </w:rPr>
-              <w:tab/>
-            </w:r>
-            <w:r>
-              <w:rPr>
-                <w:rStyle w:val="Lienhypertexte"/>
-                <w:noProof/>
-              </w:rPr>
-              <w:t>Validation et conditions de réussite</w:t>
-            </w:r>
-            <w:r>
-              <w:rPr>
-                <w:noProof/>
-                <w:webHidden/>
-              </w:rPr>
-              <w:tab/>
-            </w:r>
-            <w:r>
-              <w:rPr>
-                <w:noProof/>
-                <w:webHidden/>
-              </w:rPr>
-              <w:fldChar w:fldCharType="begin"/>
-            </w:r>
-            <w:r>
-              <w:rPr>
-                <w:noProof/>
-                <w:webHidden/>
-              </w:rPr>
-              <w:instrText xml:space="preserve"> PAGEREF _Toc514417402 \h </w:instrText>
-            </w:r>
-            <w:r>
-              <w:rPr>
-                <w:noProof/>
-                <w:webHidden/>
-              </w:rPr>
-            </w:r>
-            <w:r>
-              <w:rPr>
-                <w:noProof/>
-                <w:webHidden/>
-              </w:rPr>
-              <w:fldChar w:fldCharType="separate"/>
-            </w:r>
-            <w:r>
-              <w:rPr>
-                <w:noProof/>
-                <w:webHidden/>
-              </w:rPr>
-              <w:t>6</w:t>
             </w:r>
             <w:r>
               <w:rPr>
@@ -2074,7 +2007,7 @@
               <w:lang w:eastAsia="fr-CH"/>
             </w:rPr>
           </w:pPr>
-          <w:hyperlink w:anchor="_Toc514417403" w:history="1">
+          <w:hyperlink w:anchor="_Toc514855985" w:history="1">
             <w:r>
               <w:rPr>
                 <w:rStyle w:val="Lienhypertexte"/>
@@ -2116,7 +2049,7 @@
                 <w:noProof/>
                 <w:webHidden/>
               </w:rPr>
-              <w:instrText xml:space="preserve"> PAGEREF _Toc514417403 \h </w:instrText>
+              <w:instrText xml:space="preserve"> PAGEREF _Toc514855985 \h </w:instrText>
             </w:r>
             <w:r>
               <w:rPr>
@@ -2160,7 +2093,7 @@
               <w:lang w:eastAsia="fr-CH"/>
             </w:rPr>
           </w:pPr>
-          <w:hyperlink w:anchor="_Toc514417404" w:history="1">
+          <w:hyperlink w:anchor="_Toc514855986" w:history="1">
             <w:r>
               <w:rPr>
                 <w:rStyle w:val="Lienhypertexte"/>
@@ -2202,7 +2135,7 @@
                 <w:noProof/>
                 <w:webHidden/>
               </w:rPr>
-              <w:instrText xml:space="preserve"> PAGEREF _Toc514417404 \h </w:instrText>
+              <w:instrText xml:space="preserve"> PAGEREF _Toc514855986 \h </w:instrText>
             </w:r>
             <w:r>
               <w:rPr>
@@ -2241,7 +2174,7 @@
               <w:noProof/>
             </w:rPr>
           </w:pPr>
-          <w:hyperlink w:anchor="_Toc514417405" w:history="1">
+          <w:hyperlink w:anchor="_Toc514855987" w:history="1">
             <w:r>
               <w:rPr>
                 <w:rStyle w:val="Lienhypertexte"/>
@@ -2282,7 +2215,7 @@
                 <w:noProof/>
                 <w:webHidden/>
               </w:rPr>
-              <w:instrText xml:space="preserve"> PAGEREF _Toc514417405 \h </w:instrText>
+              <w:instrText xml:space="preserve"> PAGEREF _Toc514855987 \h </w:instrText>
             </w:r>
             <w:r>
               <w:rPr>
@@ -2321,7 +2254,7 @@
               <w:noProof/>
             </w:rPr>
           </w:pPr>
-          <w:hyperlink w:anchor="_Toc514417406" w:history="1">
+          <w:hyperlink w:anchor="_Toc514855988" w:history="1">
             <w:r>
               <w:rPr>
                 <w:rStyle w:val="Lienhypertexte"/>
@@ -2362,7 +2295,7 @@
                 <w:noProof/>
                 <w:webHidden/>
               </w:rPr>
-              <w:instrText xml:space="preserve"> PAGEREF _Toc514417406 \h </w:instrText>
+              <w:instrText xml:space="preserve"> PAGEREF _Toc514855988 \h </w:instrText>
             </w:r>
             <w:r>
               <w:rPr>
@@ -2405,7 +2338,7 @@
               <w:noProof/>
             </w:rPr>
           </w:pPr>
-          <w:hyperlink w:anchor="_Toc514417407" w:history="1">
+          <w:hyperlink w:anchor="_Toc514855989" w:history="1">
             <w:r>
               <w:rPr>
                 <w:rStyle w:val="Lienhypertexte"/>
@@ -2425,7 +2358,7 @@
                 <w:rStyle w:val="Lienhypertexte"/>
                 <w:noProof/>
               </w:rPr>
-              <w:t>Logiciel utilisé pour coder</w:t>
+              <w:t>Les conversions minimal/maximal avec 32 bits signés</w:t>
             </w:r>
             <w:r>
               <w:rPr>
@@ -2446,7 +2379,7 @@
                 <w:noProof/>
                 <w:webHidden/>
               </w:rPr>
-              <w:instrText xml:space="preserve"> PAGEREF _Toc514417407 \h </w:instrText>
+              <w:instrText xml:space="preserve"> PAGEREF _Toc514855989 \h </w:instrText>
             </w:r>
             <w:r>
               <w:rPr>
@@ -2489,7 +2422,7 @@
               <w:noProof/>
             </w:rPr>
           </w:pPr>
-          <w:hyperlink w:anchor="_Toc514417408" w:history="1">
+          <w:hyperlink w:anchor="_Toc514855990" w:history="1">
             <w:r>
               <w:rPr>
                 <w:rStyle w:val="Lienhypertexte"/>
@@ -2530,7 +2463,7 @@
                 <w:noProof/>
                 <w:webHidden/>
               </w:rPr>
-              <w:instrText xml:space="preserve"> PAGEREF _Toc514417408 \h </w:instrText>
+              <w:instrText xml:space="preserve"> PAGEREF _Toc514855990 \h </w:instrText>
             </w:r>
             <w:r>
               <w:rPr>
@@ -2573,7 +2506,7 @@
               <w:noProof/>
             </w:rPr>
           </w:pPr>
-          <w:hyperlink w:anchor="_Toc514417409" w:history="1">
+          <w:hyperlink w:anchor="_Toc514855991" w:history="1">
             <w:r>
               <w:rPr>
                 <w:rStyle w:val="Lienhypertexte"/>
@@ -2614,7 +2547,7 @@
                 <w:noProof/>
                 <w:webHidden/>
               </w:rPr>
-              <w:instrText xml:space="preserve"> PAGEREF _Toc514417409 \h </w:instrText>
+              <w:instrText xml:space="preserve"> PAGEREF _Toc514855991 \h </w:instrText>
             </w:r>
             <w:r>
               <w:rPr>
@@ -2657,7 +2590,7 @@
               <w:noProof/>
             </w:rPr>
           </w:pPr>
-          <w:hyperlink w:anchor="_Toc514417410" w:history="1">
+          <w:hyperlink w:anchor="_Toc514855992" w:history="1">
             <w:r>
               <w:rPr>
                 <w:rStyle w:val="Lienhypertexte"/>
@@ -2698,7 +2631,7 @@
                 <w:noProof/>
                 <w:webHidden/>
               </w:rPr>
-              <w:instrText xml:space="preserve"> PAGEREF _Toc514417410 \h </w:instrText>
+              <w:instrText xml:space="preserve"> PAGEREF _Toc514855992 \h </w:instrText>
             </w:r>
             <w:r>
               <w:rPr>
@@ -2718,7 +2651,7 @@
                 <w:noProof/>
                 <w:webHidden/>
               </w:rPr>
-              <w:t>8</w:t>
+              <w:t>9</w:t>
             </w:r>
             <w:r>
               <w:rPr>
@@ -2737,7 +2670,7 @@
               <w:noProof/>
             </w:rPr>
           </w:pPr>
-          <w:hyperlink w:anchor="_Toc514417411" w:history="1">
+          <w:hyperlink w:anchor="_Toc514855993" w:history="1">
             <w:r>
               <w:rPr>
                 <w:rStyle w:val="Lienhypertexte"/>
@@ -2778,7 +2711,7 @@
                 <w:noProof/>
                 <w:webHidden/>
               </w:rPr>
-              <w:instrText xml:space="preserve"> PAGEREF _Toc514417411 \h </w:instrText>
+              <w:instrText xml:space="preserve"> PAGEREF _Toc514855993 \h </w:instrText>
             </w:r>
             <w:r>
               <w:rPr>
@@ -2798,7 +2731,7 @@
                 <w:noProof/>
                 <w:webHidden/>
               </w:rPr>
-              <w:t>9</w:t>
+              <w:t>10</w:t>
             </w:r>
             <w:r>
               <w:rPr>
@@ -2817,7 +2750,7 @@
               <w:noProof/>
             </w:rPr>
           </w:pPr>
-          <w:hyperlink w:anchor="_Toc514417412" w:history="1">
+          <w:hyperlink w:anchor="_Toc514855994" w:history="1">
             <w:r>
               <w:rPr>
                 <w:rStyle w:val="Lienhypertexte"/>
@@ -2858,7 +2791,7 @@
                 <w:noProof/>
                 <w:webHidden/>
               </w:rPr>
-              <w:instrText xml:space="preserve"> PAGEREF _Toc514417412 \h </w:instrText>
+              <w:instrText xml:space="preserve"> PAGEREF _Toc514855994 \h </w:instrText>
             </w:r>
             <w:r>
               <w:rPr>
@@ -2902,7 +2835,7 @@
               <w:lang w:eastAsia="fr-CH"/>
             </w:rPr>
           </w:pPr>
-          <w:hyperlink w:anchor="_Toc514417413" w:history="1">
+          <w:hyperlink w:anchor="_Toc514855995" w:history="1">
             <w:r>
               <w:rPr>
                 <w:rStyle w:val="Lienhypertexte"/>
@@ -2944,7 +2877,7 @@
                 <w:noProof/>
                 <w:webHidden/>
               </w:rPr>
-              <w:instrText xml:space="preserve"> PAGEREF _Toc514417413 \h </w:instrText>
+              <w:instrText xml:space="preserve"> PAGEREF _Toc514855995 \h </w:instrText>
             </w:r>
             <w:r>
               <w:rPr>
@@ -2983,7 +2916,7 @@
               <w:noProof/>
             </w:rPr>
           </w:pPr>
-          <w:hyperlink w:anchor="_Toc514417414" w:history="1">
+          <w:hyperlink w:anchor="_Toc514855996" w:history="1">
             <w:r>
               <w:rPr>
                 <w:rStyle w:val="Lienhypertexte"/>
@@ -3024,7 +2957,7 @@
                 <w:noProof/>
                 <w:webHidden/>
               </w:rPr>
-              <w:instrText xml:space="preserve"> PAGEREF _Toc514417414 \h </w:instrText>
+              <w:instrText xml:space="preserve"> PAGEREF _Toc514855996 \h </w:instrText>
             </w:r>
             <w:r>
               <w:rPr>
@@ -3067,7 +3000,7 @@
               <w:noProof/>
             </w:rPr>
           </w:pPr>
-          <w:hyperlink w:anchor="_Toc514417415" w:history="1">
+          <w:hyperlink w:anchor="_Toc514855997" w:history="1">
             <w:r>
               <w:rPr>
                 <w:rStyle w:val="Lienhypertexte"/>
@@ -3108,7 +3041,7 @@
                 <w:noProof/>
                 <w:webHidden/>
               </w:rPr>
-              <w:instrText xml:space="preserve"> PAGEREF _Toc514417415 \h </w:instrText>
+              <w:instrText xml:space="preserve"> PAGEREF _Toc514855997 \h </w:instrText>
             </w:r>
             <w:r>
               <w:rPr>
@@ -3147,7 +3080,7 @@
               <w:noProof/>
             </w:rPr>
           </w:pPr>
-          <w:hyperlink w:anchor="_Toc514417416" w:history="1">
+          <w:hyperlink w:anchor="_Toc514855998" w:history="1">
             <w:r>
               <w:rPr>
                 <w:rStyle w:val="Lienhypertexte"/>
@@ -3188,7 +3121,7 @@
                 <w:noProof/>
                 <w:webHidden/>
               </w:rPr>
-              <w:instrText xml:space="preserve"> PAGEREF _Toc514417416 \h </w:instrText>
+              <w:instrText xml:space="preserve"> PAGEREF _Toc514855998 \h </w:instrText>
             </w:r>
             <w:r>
               <w:rPr>
@@ -3232,7 +3165,7 @@
               <w:lang w:eastAsia="fr-CH"/>
             </w:rPr>
           </w:pPr>
-          <w:hyperlink w:anchor="_Toc514417417" w:history="1">
+          <w:hyperlink w:anchor="_Toc514855999" w:history="1">
             <w:r>
               <w:rPr>
                 <w:rStyle w:val="Lienhypertexte"/>
@@ -3274,7 +3207,7 @@
                 <w:noProof/>
                 <w:webHidden/>
               </w:rPr>
-              <w:instrText xml:space="preserve"> PAGEREF _Toc514417417 \h </w:instrText>
+              <w:instrText xml:space="preserve"> PAGEREF _Toc514855999 \h </w:instrText>
             </w:r>
             <w:r>
               <w:rPr>
@@ -3313,7 +3246,7 @@
               <w:noProof/>
             </w:rPr>
           </w:pPr>
-          <w:hyperlink w:anchor="_Toc514417418" w:history="1">
+          <w:hyperlink w:anchor="_Toc514856000" w:history="1">
             <w:r>
               <w:rPr>
                 <w:rStyle w:val="Lienhypertexte"/>
@@ -3354,7 +3287,7 @@
                 <w:noProof/>
                 <w:webHidden/>
               </w:rPr>
-              <w:instrText xml:space="preserve"> PAGEREF _Toc514417418 \h </w:instrText>
+              <w:instrText xml:space="preserve"> PAGEREF _Toc514856000 \h </w:instrText>
             </w:r>
             <w:r>
               <w:rPr>
@@ -3398,7 +3331,7 @@
               <w:lang w:eastAsia="fr-CH"/>
             </w:rPr>
           </w:pPr>
-          <w:hyperlink w:anchor="_Toc514417419" w:history="1">
+          <w:hyperlink w:anchor="_Toc514856001" w:history="1">
             <w:r>
               <w:rPr>
                 <w:rStyle w:val="Lienhypertexte"/>
@@ -3440,7 +3373,7 @@
                 <w:noProof/>
                 <w:webHidden/>
               </w:rPr>
-              <w:instrText xml:space="preserve"> PAGEREF _Toc514417419 \h </w:instrText>
+              <w:instrText xml:space="preserve"> PAGEREF _Toc514856001 \h </w:instrText>
             </w:r>
             <w:r>
               <w:rPr>
@@ -3479,7 +3412,7 @@
               <w:noProof/>
             </w:rPr>
           </w:pPr>
-          <w:hyperlink w:anchor="_Toc514417420" w:history="1">
+          <w:hyperlink w:anchor="_Toc514856002" w:history="1">
             <w:r>
               <w:rPr>
                 <w:rStyle w:val="Lienhypertexte"/>
@@ -3520,7 +3453,7 @@
                 <w:noProof/>
                 <w:webHidden/>
               </w:rPr>
-              <w:instrText xml:space="preserve"> PAGEREF _Toc514417420 \h </w:instrText>
+              <w:instrText xml:space="preserve"> PAGEREF _Toc514856002 \h </w:instrText>
             </w:r>
             <w:r>
               <w:rPr>
@@ -3559,7 +3492,7 @@
               <w:noProof/>
             </w:rPr>
           </w:pPr>
-          <w:hyperlink w:anchor="_Toc514417421" w:history="1">
+          <w:hyperlink w:anchor="_Toc514856003" w:history="1">
             <w:r>
               <w:rPr>
                 <w:rStyle w:val="Lienhypertexte"/>
@@ -3600,7 +3533,7 @@
                 <w:noProof/>
                 <w:webHidden/>
               </w:rPr>
-              <w:instrText xml:space="preserve"> PAGEREF _Toc514417421 \h </w:instrText>
+              <w:instrText xml:space="preserve"> PAGEREF _Toc514856003 \h </w:instrText>
             </w:r>
             <w:r>
               <w:rPr>
@@ -3639,7 +3572,7 @@
               <w:noProof/>
             </w:rPr>
           </w:pPr>
-          <w:hyperlink w:anchor="_Toc514417422" w:history="1">
+          <w:hyperlink w:anchor="_Toc514856004" w:history="1">
             <w:r>
               <w:rPr>
                 <w:rStyle w:val="Lienhypertexte"/>
@@ -3680,7 +3613,7 @@
                 <w:noProof/>
                 <w:webHidden/>
               </w:rPr>
-              <w:instrText xml:space="preserve"> PAGEREF _Toc514417422 \h </w:instrText>
+              <w:instrText xml:space="preserve"> PAGEREF _Toc514856004 \h </w:instrText>
             </w:r>
             <w:r>
               <w:rPr>
@@ -3724,7 +3657,7 @@
               <w:lang w:eastAsia="fr-CH"/>
             </w:rPr>
           </w:pPr>
-          <w:hyperlink w:anchor="_Toc514417423" w:history="1">
+          <w:hyperlink w:anchor="_Toc514856005" w:history="1">
             <w:r>
               <w:rPr>
                 <w:rStyle w:val="Lienhypertexte"/>
@@ -3766,7 +3699,7 @@
                 <w:noProof/>
                 <w:webHidden/>
               </w:rPr>
-              <w:instrText xml:space="preserve"> PAGEREF _Toc514417423 \h </w:instrText>
+              <w:instrText xml:space="preserve"> PAGEREF _Toc514856005 \h </w:instrText>
             </w:r>
             <w:r>
               <w:rPr>
@@ -3805,7 +3738,7 @@
               <w:noProof/>
             </w:rPr>
           </w:pPr>
-          <w:hyperlink w:anchor="_Toc514417424" w:history="1">
+          <w:hyperlink w:anchor="_Toc514856006" w:history="1">
             <w:r>
               <w:rPr>
                 <w:rStyle w:val="Lienhypertexte"/>
@@ -3846,7 +3779,7 @@
                 <w:noProof/>
                 <w:webHidden/>
               </w:rPr>
-              <w:instrText xml:space="preserve"> PAGEREF _Toc514417424 \h </w:instrText>
+              <w:instrText xml:space="preserve"> PAGEREF _Toc514856006 \h </w:instrText>
             </w:r>
             <w:r>
               <w:rPr>
@@ -3885,7 +3818,7 @@
               <w:noProof/>
             </w:rPr>
           </w:pPr>
-          <w:hyperlink w:anchor="_Toc514417425" w:history="1">
+          <w:hyperlink w:anchor="_Toc514856007" w:history="1">
             <w:r>
               <w:rPr>
                 <w:rStyle w:val="Lienhypertexte"/>
@@ -3926,7 +3859,7 @@
                 <w:noProof/>
                 <w:webHidden/>
               </w:rPr>
-              <w:instrText xml:space="preserve"> PAGEREF _Toc514417425 \h </w:instrText>
+              <w:instrText xml:space="preserve"> PAGEREF _Toc514856007 \h </w:instrText>
             </w:r>
             <w:r>
               <w:rPr>
@@ -3965,7 +3898,7 @@
               <w:noProof/>
             </w:rPr>
           </w:pPr>
-          <w:hyperlink w:anchor="_Toc514417426" w:history="1">
+          <w:hyperlink w:anchor="_Toc514856008" w:history="1">
             <w:r>
               <w:rPr>
                 <w:rStyle w:val="Lienhypertexte"/>
@@ -4006,7 +3939,7 @@
                 <w:noProof/>
                 <w:webHidden/>
               </w:rPr>
-              <w:instrText xml:space="preserve"> PAGEREF _Toc514417426 \h </w:instrText>
+              <w:instrText xml:space="preserve"> PAGEREF _Toc514856008 \h </w:instrText>
             </w:r>
             <w:r>
               <w:rPr>
@@ -4050,7 +3983,7 @@
               <w:lang w:eastAsia="fr-CH"/>
             </w:rPr>
           </w:pPr>
-          <w:hyperlink w:anchor="_Toc514417427" w:history="1">
+          <w:hyperlink w:anchor="_Toc514856009" w:history="1">
             <w:r>
               <w:rPr>
                 <w:rStyle w:val="Lienhypertexte"/>
@@ -4092,7 +4025,7 @@
                 <w:noProof/>
                 <w:webHidden/>
               </w:rPr>
-              <w:instrText xml:space="preserve"> PAGEREF _Toc514417427 \h </w:instrText>
+              <w:instrText xml:space="preserve"> PAGEREF _Toc514856009 \h </w:instrText>
             </w:r>
             <w:r>
               <w:rPr>
@@ -4176,12 +4109,12 @@
       <w:pPr>
         <w:pStyle w:val="Titre1"/>
       </w:pPr>
-      <w:bookmarkStart w:id="0" w:name="_Toc514417388"/>
+      <w:bookmarkStart w:id="1" w:name="_Toc514855971"/>
       <w:r>
         <w:lastRenderedPageBreak/>
         <w:t>Remerciements</w:t>
       </w:r>
-      <w:bookmarkEnd w:id="0"/>
+      <w:bookmarkEnd w:id="1"/>
     </w:p>
     <w:p>
       <w:pPr>
@@ -4193,21 +4126,21 @@
       <w:pPr>
         <w:pStyle w:val="Titre1"/>
       </w:pPr>
-      <w:bookmarkStart w:id="1" w:name="_Toc514417389"/>
+      <w:bookmarkStart w:id="2" w:name="_Toc514855972"/>
       <w:r>
         <w:t>Spécifications</w:t>
       </w:r>
-      <w:bookmarkEnd w:id="1"/>
+      <w:bookmarkEnd w:id="2"/>
     </w:p>
     <w:p>
       <w:pPr>
         <w:pStyle w:val="Titre2"/>
       </w:pPr>
-      <w:bookmarkStart w:id="2" w:name="_Toc514417390"/>
+      <w:bookmarkStart w:id="3" w:name="_Toc514855973"/>
       <w:r>
         <w:t>Titre</w:t>
       </w:r>
-      <w:bookmarkEnd w:id="2"/>
+      <w:bookmarkEnd w:id="3"/>
     </w:p>
     <w:p>
       <w:pPr>
@@ -4223,11 +4156,11 @@
       <w:pPr>
         <w:pStyle w:val="Titre2"/>
       </w:pPr>
-      <w:bookmarkStart w:id="3" w:name="_Toc514417391"/>
+      <w:bookmarkStart w:id="4" w:name="_Toc514855974"/>
       <w:r>
         <w:t>Description</w:t>
       </w:r>
-      <w:bookmarkEnd w:id="3"/>
+      <w:bookmarkEnd w:id="4"/>
     </w:p>
     <w:p>
       <w:pPr>
@@ -4360,11 +4293,11 @@
       <w:pPr>
         <w:pStyle w:val="Titre2"/>
       </w:pPr>
-      <w:bookmarkStart w:id="4" w:name="_Toc514417392"/>
+      <w:bookmarkStart w:id="5" w:name="_Toc514855975"/>
       <w:r>
         <w:t>Matériel et logiciels à disposition</w:t>
       </w:r>
-      <w:bookmarkEnd w:id="4"/>
+      <w:bookmarkEnd w:id="5"/>
     </w:p>
     <w:p>
       <w:pPr>
@@ -4388,11 +4321,11 @@
       <w:pPr>
         <w:pStyle w:val="Titre2"/>
       </w:pPr>
-      <w:bookmarkStart w:id="5" w:name="_Toc514417393"/>
+      <w:bookmarkStart w:id="6" w:name="_Toc514855976"/>
       <w:r>
         <w:t>Prérequis</w:t>
       </w:r>
-      <w:bookmarkEnd w:id="5"/>
+      <w:bookmarkEnd w:id="6"/>
     </w:p>
     <w:p>
       <w:pPr>
@@ -4410,11 +4343,11 @@
       <w:pPr>
         <w:pStyle w:val="Titre2"/>
       </w:pPr>
-      <w:bookmarkStart w:id="6" w:name="_Toc514417394"/>
+      <w:bookmarkStart w:id="7" w:name="_Toc514855977"/>
       <w:r>
         <w:t>Cahier des charges</w:t>
       </w:r>
-      <w:bookmarkEnd w:id="6"/>
+      <w:bookmarkEnd w:id="7"/>
     </w:p>
     <w:p>
       <w:pPr>
@@ -4426,7 +4359,7 @@
       <w:pPr>
         <w:pStyle w:val="Titre3"/>
       </w:pPr>
-      <w:bookmarkStart w:id="7" w:name="_Toc514417395"/>
+      <w:bookmarkStart w:id="8" w:name="_Toc514855978"/>
       <w:r>
         <w:t xml:space="preserve">Objectifs et portée du projet (objectifs </w:t>
       </w:r>
@@ -4436,7 +4369,7 @@
       <w:r>
         <w:t>)</w:t>
       </w:r>
-      <w:bookmarkEnd w:id="7"/>
+      <w:bookmarkEnd w:id="8"/>
     </w:p>
     <w:p>
       <w:pPr>
@@ -4646,11 +4579,11 @@
       <w:pPr>
         <w:pStyle w:val="Titre3"/>
       </w:pPr>
-      <w:bookmarkStart w:id="8" w:name="_Toc514417396"/>
+      <w:bookmarkStart w:id="9" w:name="_Toc514855979"/>
       <w:r>
         <w:t>Caractéristiques des utilisateurs et impacts</w:t>
       </w:r>
-      <w:bookmarkEnd w:id="8"/>
+      <w:bookmarkEnd w:id="9"/>
     </w:p>
     <w:p>
       <w:pPr>
@@ -4687,33 +4620,24 @@
     </w:p>
     <w:p>
       <w:pPr>
-        <w:pStyle w:val="Titre3"/>
-      </w:pPr>
-      <w:bookmarkStart w:id="9" w:name="_Fonctionnalités_requises_(du"/>
-      <w:bookmarkStart w:id="10" w:name="_Toc514417397"/>
-      <w:bookmarkEnd w:id="9"/>
-      <w:r>
-        <w:t>Fonctionnalités requises (du point de vue de l’utilisateur)</w:t>
-      </w:r>
-      <w:bookmarkEnd w:id="10"/>
-    </w:p>
-    <w:p>
-      <w:pPr>
         <w:ind w:left="1418" w:firstLine="283"/>
         <w:jc w:val="both"/>
       </w:pPr>
       <w:r>
-        <w:t>Conver</w:t>
-      </w:r>
-      <w:r>
-        <w:t>sions</w:t>
-      </w:r>
-      <w:r>
-        <w:t xml:space="preserve"> des nombres </w:t>
-      </w:r>
-      <w:r>
-        <w:t>décimaux, binaires, octaux et hexadécimaux (entier et/ou réels à virgules fixes) en nombres dans les 3 autres bases que la base courante</w:t>
-      </w:r>
+        <w:t>Le programme peut aider les élèves à se corriger, à comprendre ce qu’ils ont fait de faux et comment ils doivent faire pour effectuer une conversion, addition ou soustraction.</w:t>
+      </w:r>
+    </w:p>
+    <w:p>
+      <w:pPr>
+        <w:pStyle w:val="Titre3"/>
+      </w:pPr>
+      <w:bookmarkStart w:id="10" w:name="_Fonctionnalités_requises_(du"/>
+      <w:bookmarkStart w:id="11" w:name="_Toc514855980"/>
+      <w:bookmarkEnd w:id="10"/>
+      <w:r>
+        <w:t>Fonctionnalités requises (du point de vue de l’utilisateur)</w:t>
+      </w:r>
+      <w:bookmarkEnd w:id="11"/>
     </w:p>
     <w:p>
       <w:pPr>
@@ -4721,7 +4645,16 @@
         <w:jc w:val="both"/>
       </w:pPr>
       <w:r>
-        <w:t>Additions et soustractions de 2 nombres binaires, octaux et hexadécimaux (entiers, positifs et/ou négatifs)</w:t>
+        <w:t>Conver</w:t>
+      </w:r>
+      <w:r>
+        <w:t>sions</w:t>
+      </w:r>
+      <w:r>
+        <w:t xml:space="preserve"> des nombres </w:t>
+      </w:r>
+      <w:r>
+        <w:t>décimaux, binaires, octaux et hexadécimaux (entier et/ou réels à virgules fixes) en nombres dans les 3 autres bases que la base courante</w:t>
       </w:r>
     </w:p>
     <w:p>
@@ -4730,7 +4663,7 @@
         <w:jc w:val="both"/>
       </w:pPr>
       <w:r>
-        <w:t>Conversion d'un nombre réel à virgule fixe, décimal, positif ou négatif, en nombre binaire à virgule fixe et réciproquement.</w:t>
+        <w:t>Additions et soustractions de 2 nombres binaires, octaux et hexadécimaux (entiers, positifs et/ou négatifs)</w:t>
       </w:r>
     </w:p>
     <w:p>
@@ -4740,21 +4673,8 @@
       </w:pPr>
       <w:r>
         <w:lastRenderedPageBreak/>
-        <w:t xml:space="preserve">Possibilité de voir le calcul entier, que ce soit pour la conversion, l’addition </w:t>
-      </w:r>
-      <w:r>
-        <w:t>et la soustraction.</w:t>
-      </w:r>
-    </w:p>
-    <w:p>
-      <w:pPr>
-        <w:pStyle w:val="Titre3"/>
-      </w:pPr>
-      <w:bookmarkStart w:id="11" w:name="_Toc514417398"/>
-      <w:r>
-        <w:t>Contraintes</w:t>
-      </w:r>
-      <w:bookmarkEnd w:id="11"/>
+        <w:t>Conversion d'un nombre réel à virgule fixe, décimal, positif ou négatif, en nombre binaire à virgule fixe et réciproquement.</w:t>
+      </w:r>
     </w:p>
     <w:p>
       <w:pPr>
@@ -4762,43 +4682,19 @@
         <w:jc w:val="both"/>
       </w:pPr>
       <w:r>
-        <w:t>Les</w:t>
-      </w:r>
-      <w:r>
-        <w:t xml:space="preserve"> fonctions prédéfinies n</w:t>
-      </w:r>
-      <w:r>
-        <w:t>e sont</w:t>
-      </w:r>
-      <w:r>
-        <w:t xml:space="preserve"> pas </w:t>
-      </w:r>
-      <w:r>
-        <w:t>autorisée</w:t>
-      </w:r>
-      <w:r>
-        <w:t>s et ne doivent</w:t>
-      </w:r>
-      <w:r>
-        <w:t xml:space="preserve"> en aucun cas </w:t>
-      </w:r>
-      <w:r>
-        <w:t>être utilisée</w:t>
-      </w:r>
-      <w:r>
-        <w:t>s</w:t>
-      </w:r>
-      <w:r>
-        <w:t>.</w:t>
+        <w:t xml:space="preserve">Possibilité de voir le calcul entier, que ce soit pour la conversion, l’addition </w:t>
+      </w:r>
+      <w:r>
+        <w:t>et la soustraction.</w:t>
       </w:r>
     </w:p>
     <w:p>
       <w:pPr>
         <w:pStyle w:val="Titre3"/>
       </w:pPr>
-      <w:bookmarkStart w:id="12" w:name="_Toc514417399"/>
-      <w:r>
-        <w:t>Travail à réaliser par l’apprenti</w:t>
+      <w:bookmarkStart w:id="12" w:name="_Toc514855981"/>
+      <w:r>
+        <w:t>Contraintes</w:t>
       </w:r>
       <w:bookmarkEnd w:id="12"/>
     </w:p>
@@ -4808,6 +4704,52 @@
         <w:jc w:val="both"/>
       </w:pPr>
       <w:r>
+        <w:t>Les</w:t>
+      </w:r>
+      <w:r>
+        <w:t xml:space="preserve"> fonctions prédéfinies n</w:t>
+      </w:r>
+      <w:r>
+        <w:t>e sont</w:t>
+      </w:r>
+      <w:r>
+        <w:t xml:space="preserve"> pas </w:t>
+      </w:r>
+      <w:r>
+        <w:t>autorisée</w:t>
+      </w:r>
+      <w:r>
+        <w:t>s et ne doivent</w:t>
+      </w:r>
+      <w:r>
+        <w:t xml:space="preserve"> en aucun cas </w:t>
+      </w:r>
+      <w:r>
+        <w:t>être utilisée</w:t>
+      </w:r>
+      <w:r>
+        <w:t>s</w:t>
+      </w:r>
+      <w:r>
+        <w:t>.</w:t>
+      </w:r>
+    </w:p>
+    <w:p>
+      <w:pPr>
+        <w:pStyle w:val="Titre3"/>
+      </w:pPr>
+      <w:bookmarkStart w:id="13" w:name="_Toc514855982"/>
+      <w:r>
+        <w:t>Travail à réaliser par l’apprenti</w:t>
+      </w:r>
+      <w:bookmarkEnd w:id="13"/>
+    </w:p>
+    <w:p>
+      <w:pPr>
+        <w:ind w:left="1418" w:firstLine="283"/>
+        <w:jc w:val="both"/>
+      </w:pPr>
+      <w:r>
         <w:t xml:space="preserve">L’apprenti doit créer un programme permettant aux élèves ainsi qu’aux enseignants de corriger les exercices d’ELEOC, le programme doit donc permettre </w:t>
       </w:r>
       <w:r>
@@ -4850,6 +4792,7 @@
     <w:p>
       <w:pPr>
         <w:ind w:left="1418" w:firstLine="283"/>
+        <w:jc w:val="both"/>
       </w:pPr>
       <w:r>
         <w:t>Une planification doit être faite au début du projet avec un Gantt, un journal de travail doit aussi être fait et tenu à jour. Un rapport doit être fait et complet, il doit contenir l’intégralité du projet</w:t>
@@ -4861,6 +4804,7 @@
     <w:p>
       <w:pPr>
         <w:ind w:left="1418" w:firstLine="283"/>
+        <w:jc w:val="both"/>
       </w:pPr>
       <w:r>
         <w:t>Tout le projet doit être mis sur un dépôt Git que l’élève pourra choisir</w:t>
@@ -4878,6 +4822,7 @@
     <w:p>
       <w:pPr>
         <w:ind w:left="1418" w:firstLine="283"/>
+        <w:jc w:val="both"/>
       </w:pPr>
       <w:r>
         <w:t>Une analyse du programme concernant l’applications et ses fonctionnalités doit être faite, permettant de s’assurer de la cohérence du programme entre ses différentes fonctionnalités et utilisations.</w:t>
@@ -4887,26 +4832,32 @@
       <w:pPr>
         <w:pStyle w:val="Titre3"/>
       </w:pPr>
-      <w:bookmarkStart w:id="13" w:name="_Toc514417400"/>
+      <w:bookmarkStart w:id="14" w:name="_Toc514855983"/>
       <w:r>
         <w:t>Si le temps le permet</w:t>
       </w:r>
-      <w:bookmarkEnd w:id="13"/>
-    </w:p>
-    <w:p>
-      <w:pPr>
-        <w:ind w:left="1418"/>
-      </w:pPr>
+      <w:bookmarkEnd w:id="14"/>
+    </w:p>
+    <w:p>
+      <w:pPr>
+        <w:ind w:left="1418" w:firstLine="283"/>
+      </w:pPr>
+      <w:r>
+        <w:t>Améliorer l’apparence du programme pour le rendre visuellement plus beau et plus intuitif.</w:t>
+      </w:r>
+      <w:r>
+        <w:t xml:space="preserve"> Permettre de mettre en fichier PDF le résultat de l’opération ainsi que le calcul effectuer pour l’obtenir.</w:t>
+      </w:r>
     </w:p>
     <w:p>
       <w:pPr>
         <w:pStyle w:val="Titre2"/>
       </w:pPr>
-      <w:bookmarkStart w:id="14" w:name="_Toc514417401"/>
+      <w:bookmarkStart w:id="15" w:name="_Toc514855984"/>
       <w:r>
         <w:t>Les points suivants seront évalués</w:t>
       </w:r>
-      <w:bookmarkEnd w:id="14"/>
+      <w:bookmarkEnd w:id="15"/>
     </w:p>
     <w:p>
       <w:pPr>
@@ -4936,6 +4887,7 @@
           <w:numId w:val="10"/>
         </w:numPr>
         <w:ind w:left="1701" w:hanging="283"/>
+        <w:jc w:val="both"/>
       </w:pPr>
       <w:r>
         <w:t>Conversion de nombres entiers binaires signés dans les autres bases</w:t>
@@ -4949,6 +4901,7 @@
           <w:numId w:val="10"/>
         </w:numPr>
         <w:ind w:left="1701" w:hanging="283"/>
+        <w:jc w:val="both"/>
       </w:pPr>
       <w:r>
         <w:t>Conversion de nombres réel signés, à virgule fixe, dans les autres bases</w:t>
@@ -4962,6 +4915,7 @@
           <w:numId w:val="10"/>
         </w:numPr>
         <w:ind w:left="1701" w:hanging="283"/>
+        <w:jc w:val="both"/>
       </w:pPr>
       <w:r>
         <w:t>Conversion de nombres décimaux signés dans les autres bases</w:t>
@@ -4975,8 +4929,10 @@
           <w:numId w:val="10"/>
         </w:numPr>
         <w:ind w:left="1701" w:hanging="283"/>
-      </w:pPr>
-      <w:r>
+        <w:jc w:val="both"/>
+      </w:pPr>
+      <w:r>
+        <w:lastRenderedPageBreak/>
         <w:t>Conversion de nombres décimaux signés, à virgule fixe, dans les autres bases</w:t>
       </w:r>
     </w:p>
@@ -4988,6 +4944,7 @@
           <w:numId w:val="10"/>
         </w:numPr>
         <w:ind w:left="1701" w:hanging="283"/>
+        <w:jc w:val="both"/>
       </w:pPr>
       <w:r>
         <w:t>Conversion de nombres hexadécimaux signés dans les autres bases</w:t>
@@ -5001,9 +4958,9 @@
           <w:numId w:val="10"/>
         </w:numPr>
         <w:ind w:left="1701" w:hanging="283"/>
-      </w:pPr>
-      <w:r>
-        <w:lastRenderedPageBreak/>
+        <w:jc w:val="both"/>
+      </w:pPr>
+      <w:r>
         <w:t>Ergonomie intuitive et agréable pour tout type d'utilisateur de l'ETML</w:t>
       </w:r>
     </w:p>
@@ -5015,6 +4972,7 @@
           <w:numId w:val="10"/>
         </w:numPr>
         <w:ind w:left="1701" w:hanging="283"/>
+        <w:jc w:val="both"/>
       </w:pPr>
       <w:r>
         <w:t>La réalisation doit prendre en compte au moins un point significatif des bonnes pratiques en matière d'écoconception</w:t>
@@ -5022,28 +4980,9 @@
     </w:p>
     <w:p>
       <w:pPr>
-        <w:pStyle w:val="Titre2"/>
-      </w:pPr>
-      <w:bookmarkStart w:id="15" w:name="_Toc514417402"/>
-      <w:r>
-        <w:t xml:space="preserve">Validation et conditions de </w:t>
-      </w:r>
-      <w:r>
-        <w:t>réussite</w:t>
-      </w:r>
-      <w:bookmarkEnd w:id="15"/>
-    </w:p>
-    <w:p>
-      <w:pPr>
-        <w:pStyle w:val="Retraitcorpsdetexte"/>
-        <w:ind w:left="992"/>
-      </w:pPr>
-    </w:p>
-    <w:p>
-      <w:pPr>
         <w:pStyle w:val="Titre1"/>
       </w:pPr>
-      <w:bookmarkStart w:id="16" w:name="_Toc514417403"/>
+      <w:bookmarkStart w:id="16" w:name="_Toc514855985"/>
       <w:r>
         <w:t>Planification initiale</w:t>
       </w:r>
@@ -5073,7 +5012,7 @@
       <w:pPr>
         <w:pStyle w:val="Titre1"/>
       </w:pPr>
-      <w:bookmarkStart w:id="17" w:name="_Toc514417404"/>
+      <w:bookmarkStart w:id="17" w:name="_Toc514855986"/>
       <w:r>
         <w:t>Analyse</w:t>
       </w:r>
@@ -5089,7 +5028,7 @@
       <w:pPr>
         <w:pStyle w:val="Titre2"/>
       </w:pPr>
-      <w:bookmarkStart w:id="18" w:name="_Toc514417405"/>
+      <w:bookmarkStart w:id="18" w:name="_Toc514855987"/>
       <w:r>
         <w:t>Opportunités</w:t>
       </w:r>
@@ -5136,7 +5075,7 @@
       <w:pPr>
         <w:pStyle w:val="Titre2"/>
       </w:pPr>
-      <w:bookmarkStart w:id="19" w:name="_Toc514417406"/>
+      <w:bookmarkStart w:id="19" w:name="_Toc514855988"/>
       <w:r>
         <w:t>Document d’analyse et conception</w:t>
       </w:r>
@@ -5146,22 +5085,469 @@
       <w:pPr>
         <w:pStyle w:val="Titre3"/>
       </w:pPr>
-      <w:bookmarkStart w:id="20" w:name="_Toc514417407"/>
-      <w:r>
-        <w:t>Logiciel utilisé pour coder</w:t>
+      <w:bookmarkStart w:id="20" w:name="_Toc514855989"/>
+      <w:r>
+        <w:t>Les conversions minimal/maximal avec 32 bits signés</w:t>
       </w:r>
       <w:bookmarkEnd w:id="20"/>
     </w:p>
-    <w:p>
-      <w:pPr>
-        <w:ind w:left="1418"/>
+    <w:tbl>
+      <w:tblPr>
+        <w:tblStyle w:val="Grilledutableau"/>
+        <w:tblW w:w="0" w:type="auto"/>
+        <w:tblInd w:w="1418" w:type="dxa"/>
+        <w:tblLook w:val="04A0" w:firstRow="1" w:lastRow="0" w:firstColumn="1" w:lastColumn="0" w:noHBand="0" w:noVBand="1"/>
+      </w:tblPr>
+      <w:tblGrid>
+        <w:gridCol w:w="1184"/>
+        <w:gridCol w:w="1432"/>
+        <w:gridCol w:w="1990"/>
+        <w:gridCol w:w="1495"/>
+        <w:gridCol w:w="1553"/>
+      </w:tblGrid>
+      <w:tr>
+        <w:tc>
+          <w:tcPr>
+            <w:tcW w:w="1170" w:type="dxa"/>
+            <w:tcBorders>
+              <w:top w:val="nil"/>
+              <w:left w:val="nil"/>
+              <w:bottom w:val="nil"/>
+              <w:right w:val="nil"/>
+            </w:tcBorders>
+          </w:tcPr>
+          <w:p>
+            <w:pPr>
+              <w:jc w:val="both"/>
+            </w:pPr>
+          </w:p>
+        </w:tc>
+        <w:tc>
+          <w:tcPr>
+            <w:tcW w:w="1434" w:type="dxa"/>
+            <w:tcBorders>
+              <w:top w:val="nil"/>
+              <w:left w:val="nil"/>
+              <w:bottom w:val="single" w:sz="12" w:space="0" w:color="36AC8D"/>
+              <w:right w:val="nil"/>
+            </w:tcBorders>
+          </w:tcPr>
+          <w:p>
+            <w:pPr>
+              <w:jc w:val="both"/>
+              <w:rPr>
+                <w:b/>
+              </w:rPr>
+            </w:pPr>
+            <w:r>
+              <w:rPr>
+                <w:b/>
+              </w:rPr>
+              <w:t>Décimal</w:t>
+            </w:r>
+          </w:p>
+        </w:tc>
+        <w:tc>
+          <w:tcPr>
+            <w:tcW w:w="1990" w:type="dxa"/>
+            <w:tcBorders>
+              <w:top w:val="nil"/>
+              <w:left w:val="nil"/>
+              <w:bottom w:val="single" w:sz="12" w:space="0" w:color="36AC8D"/>
+              <w:right w:val="nil"/>
+            </w:tcBorders>
+          </w:tcPr>
+          <w:p>
+            <w:pPr>
+              <w:jc w:val="both"/>
+              <w:rPr>
+                <w:b/>
+              </w:rPr>
+            </w:pPr>
+            <w:r>
+              <w:rPr>
+                <w:b/>
+              </w:rPr>
+              <w:t>Binaire</w:t>
+            </w:r>
+          </w:p>
+        </w:tc>
+        <w:tc>
+          <w:tcPr>
+            <w:tcW w:w="1496" w:type="dxa"/>
+            <w:tcBorders>
+              <w:top w:val="nil"/>
+              <w:left w:val="nil"/>
+              <w:bottom w:val="single" w:sz="12" w:space="0" w:color="36AC8D"/>
+              <w:right w:val="nil"/>
+            </w:tcBorders>
+          </w:tcPr>
+          <w:p>
+            <w:pPr>
+              <w:jc w:val="both"/>
+              <w:rPr>
+                <w:b/>
+              </w:rPr>
+            </w:pPr>
+            <w:r>
+              <w:rPr>
+                <w:b/>
+              </w:rPr>
+              <w:t>Octal</w:t>
+            </w:r>
+          </w:p>
+        </w:tc>
+        <w:tc>
+          <w:tcPr>
+            <w:tcW w:w="1554" w:type="dxa"/>
+            <w:tcBorders>
+              <w:top w:val="nil"/>
+              <w:left w:val="nil"/>
+              <w:bottom w:val="single" w:sz="12" w:space="0" w:color="36AC8D"/>
+              <w:right w:val="nil"/>
+            </w:tcBorders>
+          </w:tcPr>
+          <w:p>
+            <w:pPr>
+              <w:jc w:val="both"/>
+              <w:rPr>
+                <w:b/>
+              </w:rPr>
+            </w:pPr>
+            <w:r>
+              <w:rPr>
+                <w:b/>
+              </w:rPr>
+              <w:t>Hexadécimal</w:t>
+            </w:r>
+          </w:p>
+        </w:tc>
+      </w:tr>
+      <w:tr>
+        <w:tc>
+          <w:tcPr>
+            <w:tcW w:w="1170" w:type="dxa"/>
+            <w:tcBorders>
+              <w:top w:val="nil"/>
+              <w:left w:val="nil"/>
+              <w:bottom w:val="nil"/>
+              <w:right w:val="single" w:sz="12" w:space="0" w:color="36AC8D"/>
+            </w:tcBorders>
+          </w:tcPr>
+          <w:p>
+            <w:pPr>
+              <w:rPr>
+                <w:b/>
+              </w:rPr>
+            </w:pPr>
+            <w:r>
+              <w:rPr>
+                <w:b/>
+              </w:rPr>
+              <w:t>Minimum</w:t>
+            </w:r>
+          </w:p>
+        </w:tc>
+        <w:tc>
+          <w:tcPr>
+            <w:tcW w:w="1434" w:type="dxa"/>
+            <w:tcBorders>
+              <w:top w:val="single" w:sz="12" w:space="0" w:color="36AC8D"/>
+              <w:left w:val="single" w:sz="12" w:space="0" w:color="36AC8D"/>
+              <w:bottom w:val="nil"/>
+              <w:right w:val="nil"/>
+            </w:tcBorders>
+            <w:shd w:val="clear" w:color="auto" w:fill="C8EEE4"/>
+          </w:tcPr>
+          <w:p>
+            <w:pPr>
+              <w:jc w:val="both"/>
+            </w:pPr>
+            <w:r>
+              <w:t>-2147483648</w:t>
+            </w:r>
+          </w:p>
+        </w:tc>
+        <w:tc>
+          <w:tcPr>
+            <w:tcW w:w="1990" w:type="dxa"/>
+            <w:tcBorders>
+              <w:top w:val="single" w:sz="12" w:space="0" w:color="36AC8D"/>
+              <w:left w:val="nil"/>
+              <w:bottom w:val="nil"/>
+              <w:right w:val="nil"/>
+            </w:tcBorders>
+          </w:tcPr>
+          <w:p>
+            <w:pPr>
+              <w:jc w:val="both"/>
+            </w:pPr>
+            <w:r>
+              <w:t>1000</w:t>
+            </w:r>
+            <w:r>
+              <w:t>000000000000 000000000000</w:t>
+            </w:r>
+            <w:r>
+              <w:t>0000</w:t>
+            </w:r>
+          </w:p>
+          <w:p>
+            <w:pPr>
+              <w:jc w:val="both"/>
+            </w:pPr>
+            <w:r>
+              <w:t>Ou 1 0</w:t>
+            </w:r>
+            <w:r>
+              <w:rPr>
+                <w:vertAlign w:val="superscript"/>
+              </w:rPr>
+              <w:t>x31</w:t>
+            </w:r>
+          </w:p>
+        </w:tc>
+        <w:tc>
+          <w:tcPr>
+            <w:tcW w:w="1496" w:type="dxa"/>
+            <w:tcBorders>
+              <w:top w:val="single" w:sz="12" w:space="0" w:color="36AC8D"/>
+              <w:left w:val="nil"/>
+              <w:bottom w:val="nil"/>
+              <w:right w:val="nil"/>
+            </w:tcBorders>
+            <w:shd w:val="clear" w:color="auto" w:fill="C8EEE4"/>
+          </w:tcPr>
+          <w:p>
+            <w:pPr>
+              <w:jc w:val="both"/>
+            </w:pPr>
+            <w:r>
+              <w:t>2000000</w:t>
+            </w:r>
+            <w:r>
+              <w:t>0000</w:t>
+            </w:r>
+          </w:p>
+          <w:p>
+            <w:pPr>
+              <w:jc w:val="both"/>
+            </w:pPr>
+            <w:r>
+              <w:t>Ou 2 0</w:t>
+            </w:r>
+            <w:r>
+              <w:rPr>
+                <w:vertAlign w:val="superscript"/>
+              </w:rPr>
+              <w:t>x10</w:t>
+            </w:r>
+          </w:p>
+        </w:tc>
+        <w:tc>
+          <w:tcPr>
+            <w:tcW w:w="1554" w:type="dxa"/>
+            <w:tcBorders>
+              <w:top w:val="single" w:sz="12" w:space="0" w:color="36AC8D"/>
+              <w:left w:val="nil"/>
+              <w:bottom w:val="nil"/>
+              <w:right w:val="single" w:sz="6" w:space="0" w:color="36AC8D"/>
+            </w:tcBorders>
+          </w:tcPr>
+          <w:p>
+            <w:pPr>
+              <w:jc w:val="both"/>
+            </w:pPr>
+            <w:r>
+              <w:t>8000 0000</w:t>
+            </w:r>
+          </w:p>
+          <w:p>
+            <w:pPr>
+              <w:jc w:val="both"/>
+            </w:pPr>
+            <w:r>
+              <w:t xml:space="preserve">Ou 8 </w:t>
+            </w:r>
+            <w:r>
+              <w:rPr>
+                <w:vertAlign w:val="superscript"/>
+              </w:rPr>
+              <w:t>0x7</w:t>
+            </w:r>
+            <w:r>
+              <w:rPr>
+                <w:vertAlign w:val="superscript"/>
+              </w:rPr>
+              <w:t xml:space="preserve"> </w:t>
+            </w:r>
+          </w:p>
+        </w:tc>
+      </w:tr>
+      <w:tr>
+        <w:tc>
+          <w:tcPr>
+            <w:tcW w:w="1170" w:type="dxa"/>
+            <w:tcBorders>
+              <w:top w:val="nil"/>
+              <w:left w:val="nil"/>
+              <w:bottom w:val="nil"/>
+              <w:right w:val="single" w:sz="12" w:space="0" w:color="36AC8D"/>
+            </w:tcBorders>
+          </w:tcPr>
+          <w:p>
+            <w:pPr>
+              <w:rPr>
+                <w:b/>
+              </w:rPr>
+            </w:pPr>
+            <w:r>
+              <w:rPr>
+                <w:b/>
+              </w:rPr>
+              <w:t>Maximum</w:t>
+            </w:r>
+          </w:p>
+        </w:tc>
+        <w:tc>
+          <w:tcPr>
+            <w:tcW w:w="1434" w:type="dxa"/>
+            <w:tcBorders>
+              <w:top w:val="nil"/>
+              <w:left w:val="single" w:sz="12" w:space="0" w:color="36AC8D"/>
+              <w:bottom w:val="single" w:sz="6" w:space="0" w:color="36AC8D"/>
+              <w:right w:val="nil"/>
+            </w:tcBorders>
+          </w:tcPr>
+          <w:p>
+            <w:pPr>
+              <w:jc w:val="both"/>
+            </w:pPr>
+            <w:r>
+              <w:t>2147483647</w:t>
+            </w:r>
+          </w:p>
+        </w:tc>
+        <w:tc>
+          <w:tcPr>
+            <w:tcW w:w="1990" w:type="dxa"/>
+            <w:tcBorders>
+              <w:top w:val="nil"/>
+              <w:left w:val="nil"/>
+              <w:bottom w:val="single" w:sz="6" w:space="0" w:color="36AC8D"/>
+              <w:right w:val="nil"/>
+            </w:tcBorders>
+            <w:shd w:val="clear" w:color="auto" w:fill="C8EEE4"/>
+          </w:tcPr>
+          <w:p>
+            <w:pPr>
+              <w:jc w:val="both"/>
+            </w:pPr>
+            <w:r>
+              <w:t>0111111111111111 111111111111</w:t>
+            </w:r>
+            <w:r>
+              <w:t>1111</w:t>
+            </w:r>
+          </w:p>
+          <w:p>
+            <w:pPr>
+              <w:jc w:val="both"/>
+            </w:pPr>
+            <w:r>
+              <w:t>Ou 0 1</w:t>
+            </w:r>
+            <w:r>
+              <w:rPr>
+                <w:vertAlign w:val="superscript"/>
+              </w:rPr>
+              <w:t>x31</w:t>
+            </w:r>
+          </w:p>
+        </w:tc>
+        <w:tc>
+          <w:tcPr>
+            <w:tcW w:w="1496" w:type="dxa"/>
+            <w:tcBorders>
+              <w:top w:val="nil"/>
+              <w:left w:val="nil"/>
+              <w:bottom w:val="single" w:sz="6" w:space="0" w:color="36AC8D"/>
+              <w:right w:val="nil"/>
+            </w:tcBorders>
+          </w:tcPr>
+          <w:p>
+            <w:pPr>
+              <w:jc w:val="both"/>
+            </w:pPr>
+            <w:r>
+              <w:t>1777777</w:t>
+            </w:r>
+            <w:r>
+              <w:t>7777</w:t>
+            </w:r>
+          </w:p>
+          <w:p>
+            <w:pPr>
+              <w:jc w:val="both"/>
+            </w:pPr>
+            <w:r>
+              <w:t>Ou 1 7</w:t>
+            </w:r>
+            <w:r>
+              <w:rPr>
+                <w:vertAlign w:val="superscript"/>
+              </w:rPr>
+              <w:t>x10</w:t>
+            </w:r>
+          </w:p>
+        </w:tc>
+        <w:tc>
+          <w:tcPr>
+            <w:tcW w:w="1554" w:type="dxa"/>
+            <w:tcBorders>
+              <w:top w:val="nil"/>
+              <w:left w:val="nil"/>
+              <w:bottom w:val="single" w:sz="6" w:space="0" w:color="36AC8D"/>
+              <w:right w:val="single" w:sz="6" w:space="0" w:color="36AC8D"/>
+            </w:tcBorders>
+            <w:shd w:val="clear" w:color="auto" w:fill="C8EEE4"/>
+          </w:tcPr>
+          <w:p>
+            <w:pPr>
+              <w:jc w:val="both"/>
+            </w:pPr>
+            <w:r>
+              <w:t>7FFF FFFF</w:t>
+            </w:r>
+          </w:p>
+          <w:p>
+            <w:pPr>
+              <w:jc w:val="both"/>
+            </w:pPr>
+            <w:r>
+              <w:t>Ou 7 F</w:t>
+            </w:r>
+            <w:r>
+              <w:rPr>
+                <w:vertAlign w:val="superscript"/>
+              </w:rPr>
+              <w:t>x7</w:t>
+            </w:r>
+          </w:p>
+        </w:tc>
+      </w:tr>
+    </w:tbl>
+    <w:p>
+      <w:pPr>
+        <w:ind w:left="1418" w:firstLine="283"/>
+        <w:jc w:val="both"/>
       </w:pPr>
     </w:p>
     <w:p>
       <w:pPr>
         <w:pStyle w:val="Titre3"/>
       </w:pPr>
-      <w:bookmarkStart w:id="21" w:name="_Toc514417408"/>
+      <w:bookmarkStart w:id="21" w:name="_Toc514855990"/>
       <w:r>
         <w:t>Maquette graphique</w:t>
       </w:r>
@@ -5527,10 +5913,10 @@
             <v:path o:extrusionok="f" gradientshapeok="t" o:connecttype="rect"/>
             <o:lock v:ext="edit" aspectratio="t"/>
           </v:shapetype>
-          <v:shape id="_x0000_i1190" type="#_x0000_t75" style="width:368.6pt;height:25.8pt" o:ole="">
+          <v:shape id="_x0000_i1025" type="#_x0000_t75" style="width:368.85pt;height:25.8pt" o:ole="">
             <v:imagedata r:id="rId11" o:title=""/>
           </v:shape>
-          <o:OLEObject Type="Embed" ProgID="Visio.Drawing.15" ShapeID="_x0000_i1190" DrawAspect="Content" ObjectID="_1588165777" r:id="rId12"/>
+          <o:OLEObject Type="Embed" ProgID="Visio.Drawing.15" ShapeID="_x0000_i1025" DrawAspect="Content" ObjectID="_1588597887" r:id="rId12"/>
         </w:object>
       </w:r>
     </w:p>
@@ -5597,6 +5983,7 @@
         <w:jc w:val="both"/>
       </w:pPr>
       <w:r>
+        <w:lastRenderedPageBreak/>
         <w:t>Le</w:t>
       </w:r>
       <w:r>
@@ -5621,11 +6008,7 @@
         <w:t xml:space="preserve">ce </w:t>
       </w:r>
       <w:r>
-        <w:t xml:space="preserve">qu’ils ont appris, de plus </w:t>
-      </w:r>
-      <w:r>
-        <w:lastRenderedPageBreak/>
-        <w:t>cela évitera d’afficher des informations ou données qu’ils n’ont pas encore appris évitant ainsi de les embrouiller.</w:t>
+        <w:t>qu’ils ont appris, de plus cela évitera d’afficher des informations ou données qu’ils n’ont pas encore appris évitant ainsi de les embrouiller.</w:t>
       </w:r>
     </w:p>
     <w:p>
@@ -5656,7 +6039,7 @@
       <w:pPr>
         <w:pStyle w:val="Titre3"/>
       </w:pPr>
-      <w:bookmarkStart w:id="22" w:name="_Toc514417409"/>
+      <w:bookmarkStart w:id="22" w:name="_Toc514855991"/>
       <w:r>
         <w:t>Maquette</w:t>
       </w:r>
@@ -6226,10 +6609,10 @@
       </w:r>
       <w:r>
         <w:object w:dxaOrig="12165" w:dyaOrig="8910">
-          <v:shape id="_x0000_i1207" type="#_x0000_t75" style="width:368.6pt;height:270.85pt;mso-position-horizontal:absolute" o:ole="">
+          <v:shape id="_x0000_i1026" type="#_x0000_t75" style="width:368.85pt;height:271pt;mso-position-horizontal:absolute" o:ole="">
             <v:imagedata r:id="rId13" o:title=""/>
           </v:shape>
-          <o:OLEObject Type="Embed" ProgID="Visio.Drawing.15" ShapeID="_x0000_i1207" DrawAspect="Content" ObjectID="_1588165778" r:id="rId14"/>
+          <o:OLEObject Type="Embed" ProgID="Visio.Drawing.15" ShapeID="_x0000_i1026" DrawAspect="Content" ObjectID="_1588597888" r:id="rId14"/>
         </w:object>
       </w:r>
     </w:p>
@@ -6335,6 +6718,7 @@
         <w:jc w:val="both"/>
       </w:pPr>
       <w:r>
+        <w:lastRenderedPageBreak/>
         <w:t xml:space="preserve">L’utilisateur entre la valeur qu’il veut contenir dans </w:t>
       </w:r>
       <w:r>
@@ -6365,11 +6749,7 @@
         <w:t xml:space="preserve">où se trouve la virgule, dans la première </w:t>
       </w:r>
       <w:r>
-        <w:t xml:space="preserve">zone il s’agira </w:t>
-      </w:r>
-      <w:r>
-        <w:lastRenderedPageBreak/>
-        <w:t>du nombre se trouvant avant la virgule, la deuxième zone sera donc celle pour les nombres se trouvant après la virgule.</w:t>
+        <w:t>zone il s’agira du nombre se trouvant avant la virgule, la deuxième zone sera donc celle pour les nombres se trouvant après la virgule.</w:t>
       </w:r>
     </w:p>
     <w:p>
@@ -6388,10 +6768,10 @@
       </w:pPr>
       <w:r>
         <w:object w:dxaOrig="5670" w:dyaOrig="1035">
-          <v:shape id="_x0000_i1215" type="#_x0000_t75" style="width:311.75pt;height:57.05pt" o:ole="">
+          <v:shape id="_x0000_i1027" type="#_x0000_t75" style="width:311.75pt;height:57.05pt" o:ole="">
             <v:imagedata r:id="rId15" o:title=""/>
           </v:shape>
-          <o:OLEObject Type="Embed" ProgID="Visio.Drawing.15" ShapeID="_x0000_i1215" DrawAspect="Content" ObjectID="_1588165779" r:id="rId16"/>
+          <o:OLEObject Type="Embed" ProgID="Visio.Drawing.15" ShapeID="_x0000_i1027" DrawAspect="Content" ObjectID="_1588597889" r:id="rId16"/>
         </w:object>
       </w:r>
     </w:p>
@@ -6412,36 +6792,12 @@
         <w:ind w:left="1418" w:firstLine="283"/>
         <w:jc w:val="both"/>
       </w:pPr>
-      <w:proofErr w:type="gramStart"/>
-      <w:r>
-        <w:t>s</w:t>
-      </w:r>
-      <w:r>
-        <w:t>eul</w:t>
-      </w:r>
-      <w:proofErr w:type="gramEnd"/>
+      <w:r>
+        <w:t>Seul</w:t>
+      </w:r>
       <w:r>
         <w:t xml:space="preserve"> les résultats de la conversion sont affichés et non les calculs pour y parvenir, cela dans le but de ne pas afficher beaucoup d’informations à l’écran évitant d’embrouiller l’utilisateur et par la même occasion que cela soit illisible.</w:t>
       </w:r>
-    </w:p>
-    <w:p>
-      <w:pPr>
-        <w:ind w:left="1418"/>
-        <w:jc w:val="both"/>
-      </w:pPr>
-      <w:r>
-        <w:t>Pour chaque conversion il est possible de voir le calcul, pour cela il suffit de cliquer en</w:t>
-      </w:r>
-    </w:p>
-    <w:p>
-      <w:pPr>
-        <w:pStyle w:val="Titre3"/>
-      </w:pPr>
-      <w:bookmarkStart w:id="23" w:name="_Toc514417410"/>
-      <w:r>
-        <w:t>Conception du programme</w:t>
-      </w:r>
-      <w:bookmarkEnd w:id="23"/>
     </w:p>
     <w:p>
       <w:pPr>
@@ -6449,39 +6805,13 @@
         <w:jc w:val="both"/>
       </w:pPr>
       <w:r>
-        <w:t>Le programme a besoin de pouvoir effectuer différentes opérations de calculs (conversion, addition et soustraction), afin d’éviter que cel</w:t>
-      </w:r>
-      <w:r>
-        <w:t>a nécessite trop de ressource ces opérations seront séparées</w:t>
-      </w:r>
-      <w:r>
-        <w:t>, le programme possèdera des « modes »</w:t>
-      </w:r>
-      <w:r>
-        <w:t>, cela permet</w:t>
-      </w:r>
-      <w:r>
-        <w:t>tra</w:t>
-      </w:r>
-      <w:r>
-        <w:t xml:space="preserve"> de n’effectuer que l’opération </w:t>
-      </w:r>
-      <w:r>
-        <w:t xml:space="preserve">voulu </w:t>
-      </w:r>
-      <w:r>
-        <w:t xml:space="preserve">en affichant uniquement l’interface du  « mode » </w:t>
-      </w:r>
-      <w:r>
-        <w:t>choisi</w:t>
-      </w:r>
-      <w:r>
-        <w:t xml:space="preserve"> sans afficher l’interface des autres, pour changer de « mode » le programme possédera une barre d’action avec un « Split Button », il s’agit d’un bouton avec une liste déroulante qui permettra de choisir le « mode » désiré pou</w:t>
-      </w:r>
-      <w:bookmarkStart w:id="24" w:name="_GoBack"/>
-      <w:bookmarkEnd w:id="24"/>
-      <w:r>
-        <w:t>r soit convertir, additionner ou soustraire.</w:t>
+        <w:t>Pour chaque conversion il est possible de voir le calcul, p</w:t>
+      </w:r>
+      <w:r>
+        <w:t>our cela il suffit de cliquer sur détail du calcul.</w:t>
+      </w:r>
+      <w:r>
+        <w:t xml:space="preserve"> Voici un exemple de conversion de décimal à binaire :</w:t>
       </w:r>
     </w:p>
     <w:p>
@@ -6490,13 +6820,176 @@
         <w:jc w:val="both"/>
       </w:pPr>
       <w:r>
-        <w:t xml:space="preserve">Dans cette même barre d’action il y aura encore un autre « Split Button », celui-ci servira à choisir différentes options comme la possibilité de définir notamment </w:t>
-      </w:r>
-      <w:r>
-        <w:t xml:space="preserve">si l’on veut convertir des nombres avec virgule ou non, permettant aux élèves n’étant pas à l’aise en ELEOC de ne pas s’embrouiller à remplir </w:t>
-      </w:r>
-      <w:r>
-        <w:t>de zéro ou de ne rien mettre dans la case après la virgule, donnant par la même occasion un résultat qui n’affichera aucune virgule évitant aussi de s’embrouiller et les erreurs de manipulation en entrant des chiffres après la virgule par erreur.</w:t>
+        <w:rPr>
+          <w:noProof/>
+          <w:color w:val="B40040"/>
+          <w:lang w:eastAsia="fr-CH"/>
+        </w:rPr>
+        <mc:AlternateContent>
+          <mc:Choice Requires="wps">
+            <w:drawing>
+              <wp:anchor distT="0" distB="0" distL="114300" distR="114300" simplePos="0" relativeHeight="251681792" behindDoc="0" locked="0" layoutInCell="1" allowOverlap="1" wp14:anchorId="0094453E" wp14:editId="533110F2">
+                <wp:simplePos x="0" y="0"/>
+                <wp:positionH relativeFrom="column">
+                  <wp:posOffset>2861322</wp:posOffset>
+                </wp:positionH>
+                <wp:positionV relativeFrom="paragraph">
+                  <wp:posOffset>339844</wp:posOffset>
+                </wp:positionV>
+                <wp:extent cx="405441" cy="2941607"/>
+                <wp:effectExtent l="0" t="0" r="13970" b="11430"/>
+                <wp:wrapNone/>
+                <wp:docPr id="11" name="Rectangle 11"/>
+                <wp:cNvGraphicFramePr/>
+                <a:graphic xmlns:a="http://schemas.openxmlformats.org/drawingml/2006/main">
+                  <a:graphicData uri="http://schemas.microsoft.com/office/word/2010/wordprocessingShape">
+                    <wps:wsp>
+                      <wps:cNvSpPr/>
+                      <wps:spPr>
+                        <a:xfrm>
+                          <a:off x="0" y="0"/>
+                          <a:ext cx="405441" cy="2941607"/>
+                        </a:xfrm>
+                        <a:prstGeom prst="rect">
+                          <a:avLst/>
+                        </a:prstGeom>
+                        <a:noFill/>
+                        <a:ln w="19050">
+                          <a:solidFill>
+                            <a:srgbClr val="5A00D2"/>
+                          </a:solidFill>
+                        </a:ln>
+                      </wps:spPr>
+                      <wps:style>
+                        <a:lnRef idx="2">
+                          <a:schemeClr val="accent1">
+                            <a:shade val="50000"/>
+                          </a:schemeClr>
+                        </a:lnRef>
+                        <a:fillRef idx="1">
+                          <a:schemeClr val="accent1"/>
+                        </a:fillRef>
+                        <a:effectRef idx="0">
+                          <a:schemeClr val="accent1"/>
+                        </a:effectRef>
+                        <a:fontRef idx="minor">
+                          <a:schemeClr val="lt1"/>
+                        </a:fontRef>
+                      </wps:style>
+                      <wps:bodyPr rot="0" spcFirstLastPara="0" vertOverflow="overflow" horzOverflow="overflow" vert="horz" wrap="square" lIns="91440" tIns="45720" rIns="91440" bIns="45720" numCol="1" spcCol="0" rtlCol="0" fromWordArt="0" anchor="ctr" anchorCtr="0" forceAA="0" compatLnSpc="1">
+                        <a:prstTxWarp prst="textNoShape">
+                          <a:avLst/>
+                        </a:prstTxWarp>
+                        <a:noAutofit/>
+                      </wps:bodyPr>
+                    </wps:wsp>
+                  </a:graphicData>
+                </a:graphic>
+                <wp14:sizeRelH relativeFrom="margin">
+                  <wp14:pctWidth>0</wp14:pctWidth>
+                </wp14:sizeRelH>
+                <wp14:sizeRelV relativeFrom="margin">
+                  <wp14:pctHeight>0</wp14:pctHeight>
+                </wp14:sizeRelV>
+              </wp:anchor>
+            </w:drawing>
+          </mc:Choice>
+          <mc:Fallback>
+            <w:pict>
+              <v:rect w14:anchorId="4B8D3E64" id="Rectangle 11" o:spid="_x0000_s1026" style="position:absolute;margin-left:225.3pt;margin-top:26.75pt;width:31.9pt;height:231.6pt;z-index:251681792;visibility:visible;mso-wrap-style:square;mso-width-percent:0;mso-height-percent:0;mso-wrap-distance-left:9pt;mso-wrap-distance-top:0;mso-wrap-distance-right:9pt;mso-wrap-distance-bottom:0;mso-position-horizontal:absolute;mso-position-horizontal-relative:text;mso-position-vertical:absolute;mso-position-vertical-relative:text;mso-width-percent:0;mso-height-percent:0;mso-width-relative:margin;mso-height-relative:margin;v-text-anchor:middle" o:gfxdata="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" filled="f" strokecolor="#5a00d2" strokeweight="1.5pt"/>
+            </w:pict>
+          </mc:Fallback>
+        </mc:AlternateContent>
+      </w:r>
+      <w:r>
+        <w:rPr>
+          <w:noProof/>
+          <w:color w:val="B40040"/>
+          <w:lang w:eastAsia="fr-CH"/>
+        </w:rPr>
+        <mc:AlternateContent>
+          <mc:Choice Requires="wps">
+            <w:drawing>
+              <wp:anchor distT="0" distB="0" distL="114300" distR="114300" simplePos="0" relativeHeight="251679744" behindDoc="0" locked="0" layoutInCell="1" allowOverlap="1" wp14:anchorId="6C3E9606" wp14:editId="380E510D">
+                <wp:simplePos x="0" y="0"/>
+                <wp:positionH relativeFrom="column">
+                  <wp:posOffset>2128078</wp:posOffset>
+                </wp:positionH>
+                <wp:positionV relativeFrom="paragraph">
+                  <wp:posOffset>503747</wp:posOffset>
+                </wp:positionV>
+                <wp:extent cx="664234" cy="1708030"/>
+                <wp:effectExtent l="0" t="0" r="21590" b="26035"/>
+                <wp:wrapNone/>
+                <wp:docPr id="7" name="Rectangle 7"/>
+                <wp:cNvGraphicFramePr/>
+                <a:graphic xmlns:a="http://schemas.openxmlformats.org/drawingml/2006/main">
+                  <a:graphicData uri="http://schemas.microsoft.com/office/word/2010/wordprocessingShape">
+                    <wps:wsp>
+                      <wps:cNvSpPr/>
+                      <wps:spPr>
+                        <a:xfrm>
+                          <a:off x="0" y="0"/>
+                          <a:ext cx="664234" cy="1708030"/>
+                        </a:xfrm>
+                        <a:prstGeom prst="rect">
+                          <a:avLst/>
+                        </a:prstGeom>
+                        <a:noFill/>
+                        <a:ln w="19050">
+                          <a:solidFill>
+                            <a:srgbClr val="B40040"/>
+                          </a:solidFill>
+                        </a:ln>
+                      </wps:spPr>
+                      <wps:style>
+                        <a:lnRef idx="2">
+                          <a:schemeClr val="accent1">
+                            <a:shade val="50000"/>
+                          </a:schemeClr>
+                        </a:lnRef>
+                        <a:fillRef idx="1">
+                          <a:schemeClr val="accent1"/>
+                        </a:fillRef>
+                        <a:effectRef idx="0">
+                          <a:schemeClr val="accent1"/>
+                        </a:effectRef>
+                        <a:fontRef idx="minor">
+                          <a:schemeClr val="lt1"/>
+                        </a:fontRef>
+                      </wps:style>
+                      <wps:bodyPr rot="0" spcFirstLastPara="0" vertOverflow="overflow" horzOverflow="overflow" vert="horz" wrap="square" lIns="91440" tIns="45720" rIns="91440" bIns="45720" numCol="1" spcCol="0" rtlCol="0" fromWordArt="0" anchor="ctr" anchorCtr="0" forceAA="0" compatLnSpc="1">
+                        <a:prstTxWarp prst="textNoShape">
+                          <a:avLst/>
+                        </a:prstTxWarp>
+                        <a:noAutofit/>
+                      </wps:bodyPr>
+                    </wps:wsp>
+                  </a:graphicData>
+                </a:graphic>
+                <wp14:sizeRelH relativeFrom="margin">
+                  <wp14:pctWidth>0</wp14:pctWidth>
+                </wp14:sizeRelH>
+                <wp14:sizeRelV relativeFrom="margin">
+                  <wp14:pctHeight>0</wp14:pctHeight>
+                </wp14:sizeRelV>
+              </wp:anchor>
+            </w:drawing>
+          </mc:Choice>
+          <mc:Fallback>
+            <w:pict>
+              <v:rect w14:anchorId="6080AC80" id="Rectangle 7" o:spid="_x0000_s1026" style="position:absolute;margin-left:167.55pt;margin-top:39.65pt;width:52.3pt;height:134.5pt;z-index:251679744;visibility:visible;mso-wrap-style:square;mso-width-percent:0;mso-height-percent:0;mso-wrap-distance-left:9pt;mso-wrap-distance-top:0;mso-wrap-distance-right:9pt;mso-wrap-distance-bottom:0;mso-position-horizontal:absolute;mso-position-horizontal-relative:text;mso-position-vertical:absolute;mso-position-vertical-relative:text;mso-width-percent:0;mso-height-percent:0;mso-width-relative:margin;mso-height-relative:margin;v-text-anchor:middle" o:gfxdata="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" filled="f" strokecolor="#b40040" strokeweight="1.5pt"/>
+            </w:pict>
+          </mc:Fallback>
+        </mc:AlternateContent>
+      </w:r>
+      <w:r>
+        <w:object w:dxaOrig="10801" w:dyaOrig="8145">
+          <v:shape id="_x0000_i1028" type="#_x0000_t75" style="width:368.85pt;height:278.5pt" o:ole="">
+            <v:imagedata r:id="rId17" o:title=""/>
+          </v:shape>
+          <o:OLEObject Type="Embed" ProgID="Visio.Drawing.15" ShapeID="_x0000_i1028" DrawAspect="Content" ObjectID="_1588597890" r:id="rId18"/>
+        </w:object>
       </w:r>
     </w:p>
     <w:p>
@@ -6505,66 +6998,64 @@
         <w:jc w:val="both"/>
       </w:pPr>
       <w:r>
-        <w:t>Pour la conversion il y aura donc comme vu au-dessus la possibilité de le faire sans virgule donnant uniquement des conversions avec des chiffres entiers</w:t>
-      </w:r>
-      <w:r>
-        <w:t>, il n’y aura donc qu’une boite de texte où l’utilisateur entrera la valeur qu’il veut convertir</w:t>
-      </w:r>
-      <w:r>
-        <w:t xml:space="preserve">. Si l’utilisateur choisi d’effectuer une conversion avec virgule, une deuxième boite de texte apparaitra à </w:t>
-      </w:r>
-      <w:r>
-        <w:t>droite</w:t>
-      </w:r>
-      <w:r>
-        <w:t xml:space="preserve"> de </w:t>
-      </w:r>
-      <w:r>
-        <w:t>celle</w:t>
-      </w:r>
-      <w:r>
-        <w:t xml:space="preserve"> de base, un point </w:t>
-      </w:r>
-      <w:r>
-        <w:t>s’affichera</w:t>
-      </w:r>
-      <w:r>
-        <w:t xml:space="preserve"> entre ces</w:t>
-      </w:r>
-      <w:r>
-        <w:t xml:space="preserve"> deux</w:t>
-      </w:r>
-      <w:r>
-        <w:t xml:space="preserve">, il s’agit de la virgule pour ainsi </w:t>
-      </w:r>
-      <w:r>
-        <w:t xml:space="preserve">les </w:t>
-      </w:r>
-      <w:r>
-        <w:t xml:space="preserve">séparer en indiquant que la deuxième contiendra ce qu’il y a après la virgule, la séparation de ce qu’il y a avant la virgule </w:t>
+        <w:t>Les étapes sont tous affichées, le « </w:t>
+      </w:r>
+      <w:r>
+        <w:rPr>
+          <w:color w:val="B40040"/>
+        </w:rPr>
+        <w:t>Reste</w:t>
+      </w:r>
+      <w:r>
+        <w:t xml:space="preserve"> » est affiché et une </w:t>
+      </w:r>
+      <w:r>
+        <w:rPr>
+          <w:color w:val="5A00D2"/>
+        </w:rPr>
+        <w:t>flèche</w:t>
+      </w:r>
+      <w:r>
+        <w:t xml:space="preserve"> partant de bas en haut indique dans quel sens il doit être lu</w:t>
+      </w:r>
+      <w:r>
+        <w:t xml:space="preserve">, cela permet </w:t>
       </w:r>
       <w:r>
         <w:lastRenderedPageBreak/>
-        <w:t xml:space="preserve">et après permet d’éviter des erreurs du programme via notamment les regexs qui seront utilisé pour vérifier le format des valeurs entrés ainsi que faciliter la conversion </w:t>
-      </w:r>
-      <w:r>
-        <w:t>de</w:t>
-      </w:r>
-      <w:r>
-        <w:t xml:space="preserve"> ce qu’il y a </w:t>
-      </w:r>
-      <w:r>
-        <w:t>avant</w:t>
-      </w:r>
-      <w:r>
-        <w:t xml:space="preserve"> la virgule</w:t>
-      </w:r>
-      <w:r>
-        <w:t xml:space="preserve"> et après</w:t>
+        <w:t>de comprendre comment faire le calcul soi-même et de comprendre son erreur lors des corrections notamment, ainsi si l’utilisateur n’est pas à l’aise en ELEOC ou qu’il a de la peine, cela lui permettra de s’améliorer et de l’aider</w:t>
       </w:r>
       <w:r>
         <w:t>.</w:t>
       </w:r>
+      <w:r>
+        <w:t xml:space="preserve"> Un tableau des puissances </w:t>
+      </w:r>
+      <w:r>
+        <w:t xml:space="preserve">où sont entré </w:t>
+      </w:r>
+      <w:r>
+        <w:rPr>
+          <w:color w:val="B40040"/>
+        </w:rPr>
+        <w:t>les restes</w:t>
+      </w:r>
+      <w:r>
+        <w:t xml:space="preserve"> </w:t>
+      </w:r>
+      <w:r>
+        <w:t>est visible, en dessous se trouve le résultat du calcul.</w:t>
+      </w:r>
+    </w:p>
+    <w:p>
+      <w:pPr>
+        <w:pStyle w:val="Titre3"/>
+      </w:pPr>
+      <w:bookmarkStart w:id="23" w:name="_Toc514855992"/>
+      <w:r>
+        <w:t>Conception du programme</w:t>
+      </w:r>
+      <w:bookmarkEnd w:id="23"/>
     </w:p>
     <w:p>
       <w:pPr>
@@ -6572,37 +7063,34 @@
         <w:jc w:val="both"/>
       </w:pPr>
       <w:r>
-        <w:t>Au sujet de la façon dont les conversions seront faites, des tableaux seront utilisés pour c</w:t>
-      </w:r>
-      <w:r>
-        <w:t>onvertir, un algorithme sera mis en place pour afficher à l’utilisateur le calcul effectué et la démarche pour réussir à obtenir le résultat, le but est que l’utilisateur puisse obtenir</w:t>
-      </w:r>
-      <w:r>
-        <w:t xml:space="preserve"> le résultat avec les démarches nécessaire au calcul</w:t>
-      </w:r>
-      <w:r>
-        <w:t xml:space="preserve"> mais aussi qu’il puisse comprendre comment l’atteindre, cela lui permettra de se corriger</w:t>
-      </w:r>
-      <w:r>
-        <w:t>, de plus</w:t>
-      </w:r>
-      <w:r>
-        <w:t xml:space="preserve"> s’il a des difficulté pour </w:t>
-      </w:r>
-      <w:r>
-        <w:t>effectuer</w:t>
-      </w:r>
-      <w:r>
-        <w:t xml:space="preserve"> le calcul </w:t>
-      </w:r>
-      <w:r>
-        <w:t xml:space="preserve">de lui-même il faut que le programme en affichant le calcul puisse </w:t>
-      </w:r>
-      <w:r>
-        <w:t xml:space="preserve">le </w:t>
-      </w:r>
-      <w:r>
-        <w:t>guider et l’aider à comprendre comment il doit faire.</w:t>
+        <w:t>Le programme a besoin de pouvoir effectuer différentes opérations de calculs (conversion, addition et soustraction), afin d’éviter que cel</w:t>
+      </w:r>
+      <w:r>
+        <w:t>a nécessite trop de ressource ces opérations seront séparées</w:t>
+      </w:r>
+      <w:r>
+        <w:t>, le programme possèdera des « modes »</w:t>
+      </w:r>
+      <w:r>
+        <w:t>, cela permet</w:t>
+      </w:r>
+      <w:r>
+        <w:t>tra</w:t>
+      </w:r>
+      <w:r>
+        <w:t xml:space="preserve"> de n’effectuer que l’opération </w:t>
+      </w:r>
+      <w:r>
+        <w:t xml:space="preserve">voulu </w:t>
+      </w:r>
+      <w:r>
+        <w:t xml:space="preserve">en affichant uniquement l’interface du  « mode » </w:t>
+      </w:r>
+      <w:r>
+        <w:t>choisi</w:t>
+      </w:r>
+      <w:r>
+        <w:t xml:space="preserve"> sans afficher l’interface des autres, pour changer de « mode » le programme possédera une barre d’action avec un « Split Button », il s’agit d’un bouton avec une liste déroulante qui permettra de choisir le « mode » désiré pour soit convertir, additionner ou soustraire.</w:t>
       </w:r>
     </w:p>
     <w:p>
@@ -6611,6 +7099,124 @@
         <w:jc w:val="both"/>
       </w:pPr>
       <w:r>
+        <w:t xml:space="preserve">Dans cette même barre d’action il y aura encore un autre « Split Button », celui-ci servira à choisir différentes options comme la possibilité de définir notamment </w:t>
+      </w:r>
+      <w:r>
+        <w:t xml:space="preserve">si l’on veut convertir des nombres avec virgule ou non, permettant aux élèves n’étant pas à l’aise en ELEOC de ne pas s’embrouiller à remplir </w:t>
+      </w:r>
+      <w:r>
+        <w:t>de zéro ou de ne rien mettre dans la case après la virgule, donnant par la même occasion un résultat qui n’affichera aucune virgule évitant aussi de s’embrouiller et les erreurs de manipulation en entrant des chiffres après la virgule par erreur.</w:t>
+      </w:r>
+    </w:p>
+    <w:p>
+      <w:pPr>
+        <w:ind w:left="1418" w:firstLine="283"/>
+        <w:jc w:val="both"/>
+      </w:pPr>
+      <w:r>
+        <w:t>Pour la conversion il y aura donc comme vu au-dessus la possibilité de le faire sans virgule donnant uniquement des conversions avec des chiffres entiers</w:t>
+      </w:r>
+      <w:r>
+        <w:t>, il n’y aura donc qu’une boite de texte où l’utilisateur entrera la valeur qu’il veut convertir</w:t>
+      </w:r>
+      <w:r>
+        <w:t xml:space="preserve">. Si l’utilisateur choisi d’effectuer une conversion avec virgule, une deuxième boite de texte apparaitra à </w:t>
+      </w:r>
+      <w:r>
+        <w:t>droite</w:t>
+      </w:r>
+      <w:r>
+        <w:t xml:space="preserve"> de </w:t>
+      </w:r>
+      <w:r>
+        <w:t>celle</w:t>
+      </w:r>
+      <w:r>
+        <w:t xml:space="preserve"> de base, un point </w:t>
+      </w:r>
+      <w:r>
+        <w:t>s’affichera</w:t>
+      </w:r>
+      <w:r>
+        <w:t xml:space="preserve"> entre ces</w:t>
+      </w:r>
+      <w:r>
+        <w:t xml:space="preserve"> deux</w:t>
+      </w:r>
+      <w:r>
+        <w:t xml:space="preserve">, il s’agit de la virgule pour ainsi </w:t>
+      </w:r>
+      <w:r>
+        <w:t xml:space="preserve">les </w:t>
+      </w:r>
+      <w:r>
+        <w:t xml:space="preserve">séparer en indiquant que la deuxième contiendra ce qu’il y a après la virgule, la séparation de ce qu’il y a avant la virgule et après permet d’éviter des erreurs du programme via notamment les regexs qui seront utilisé pour vérifier le format des valeurs entrés ainsi que faciliter la conversion </w:t>
+      </w:r>
+      <w:r>
+        <w:t>de</w:t>
+      </w:r>
+      <w:r>
+        <w:t xml:space="preserve"> ce qu’il y a </w:t>
+      </w:r>
+      <w:r>
+        <w:t>avant</w:t>
+      </w:r>
+      <w:r>
+        <w:t xml:space="preserve"> la virgule</w:t>
+      </w:r>
+      <w:r>
+        <w:t xml:space="preserve"> et après</w:t>
+      </w:r>
+      <w:r>
+        <w:t>.</w:t>
+      </w:r>
+    </w:p>
+    <w:p>
+      <w:pPr>
+        <w:ind w:left="1418" w:firstLine="283"/>
+        <w:jc w:val="both"/>
+      </w:pPr>
+      <w:r>
+        <w:t>Au sujet de la façon dont les conversions seront faites, des tableaux seront utilisés pour c</w:t>
+      </w:r>
+      <w:r>
+        <w:t>onvertir, un algorithme sera mis en place pour afficher à l’utilisateur le calcul effectué et la démarche pour réussir à obtenir le résultat, le but est que l’utilisateur puisse obtenir</w:t>
+      </w:r>
+      <w:r>
+        <w:t xml:space="preserve"> le résultat avec les démarches nécessaire au calcul</w:t>
+      </w:r>
+      <w:r>
+        <w:t xml:space="preserve"> mais aussi qu’il puisse comprendre comment l’atteindre, cela lui permettra de se corriger</w:t>
+      </w:r>
+      <w:r>
+        <w:t>, de plus</w:t>
+      </w:r>
+      <w:r>
+        <w:t xml:space="preserve"> s’il a des difficulté pour </w:t>
+      </w:r>
+      <w:r>
+        <w:t>effectuer</w:t>
+      </w:r>
+      <w:r>
+        <w:t xml:space="preserve"> le calcul </w:t>
+      </w:r>
+      <w:r>
+        <w:t xml:space="preserve">de lui-même il faut que le programme en affichant le calcul puisse </w:t>
+      </w:r>
+      <w:r>
+        <w:t xml:space="preserve">le </w:t>
+      </w:r>
+      <w:r>
+        <w:t>guider et l’aider à comprendre comment il doit faire.</w:t>
+      </w:r>
+    </w:p>
+    <w:p>
+      <w:pPr>
+        <w:ind w:left="1418" w:firstLine="283"/>
+        <w:jc w:val="both"/>
+      </w:pPr>
+      <w:r>
+        <w:lastRenderedPageBreak/>
         <w:t>Les</w:t>
       </w:r>
       <w:r>
@@ -6624,11 +7230,11 @@
       <w:pPr>
         <w:pStyle w:val="Titre2"/>
       </w:pPr>
-      <w:bookmarkStart w:id="25" w:name="_Toc514417411"/>
+      <w:bookmarkStart w:id="24" w:name="_Toc514855993"/>
       <w:r>
         <w:t>Conception des tests</w:t>
       </w:r>
-      <w:bookmarkEnd w:id="25"/>
+      <w:bookmarkEnd w:id="24"/>
     </w:p>
     <w:tbl>
       <w:tblPr>
@@ -7227,11 +7833,11 @@
       <w:pPr>
         <w:pStyle w:val="Titre2"/>
       </w:pPr>
-      <w:bookmarkStart w:id="26" w:name="_Toc514417412"/>
+      <w:bookmarkStart w:id="25" w:name="_Toc514855994"/>
       <w:r>
         <w:t>Planification détaillée</w:t>
       </w:r>
-      <w:bookmarkEnd w:id="26"/>
+      <w:bookmarkEnd w:id="25"/>
     </w:p>
     <w:p>
       <w:pPr>
@@ -7271,6 +7877,7 @@
           <w:noProof/>
           <w:lang w:eastAsia="fr-CH"/>
         </w:rPr>
+        <w:lastRenderedPageBreak/>
         <w:drawing>
           <wp:inline distT="0" distB="0" distL="0" distR="0" wp14:anchorId="1CDCAB12" wp14:editId="589B987F">
             <wp:extent cx="5130000" cy="3603600"/>
@@ -7289,7 +7896,7 @@
                     </pic:cNvPicPr>
                   </pic:nvPicPr>
                   <pic:blipFill>
-                    <a:blip r:embed="rId17">
+                    <a:blip r:embed="rId19">
                       <a:extLst>
                         <a:ext uri="{28A0092B-C50C-407E-A947-70E740481C1C}">
                           <a14:useLocalDpi xmlns:a14="http://schemas.microsoft.com/office/drawing/2010/main" val="0"/>
@@ -7333,7 +7940,6 @@
           <w:noProof/>
           <w:lang w:eastAsia="fr-CH"/>
         </w:rPr>
-        <w:lastRenderedPageBreak/>
         <w:drawing>
           <wp:inline distT="0" distB="0" distL="0" distR="0" wp14:anchorId="2573F028">
             <wp:extent cx="5130000" cy="4899600"/>
@@ -7352,7 +7958,7 @@
                     </pic:cNvPicPr>
                   </pic:nvPicPr>
                   <pic:blipFill>
-                    <a:blip r:embed="rId18">
+                    <a:blip r:embed="rId20">
                       <a:extLst>
                         <a:ext uri="{28A0092B-C50C-407E-A947-70E740481C1C}">
                           <a14:useLocalDpi xmlns:a14="http://schemas.microsoft.com/office/drawing/2010/main" val="0"/>
@@ -7410,7 +8016,7 @@
                     </pic:cNvPicPr>
                   </pic:nvPicPr>
                   <pic:blipFill>
-                    <a:blip r:embed="rId19">
+                    <a:blip r:embed="rId21">
                       <a:extLst>
                         <a:ext uri="{28A0092B-C50C-407E-A947-70E740481C1C}">
                           <a14:useLocalDpi xmlns:a14="http://schemas.microsoft.com/office/drawing/2010/main" val="0"/>
@@ -7467,7 +8073,7 @@
                     </pic:cNvPicPr>
                   </pic:nvPicPr>
                   <pic:blipFill>
-                    <a:blip r:embed="rId20">
+                    <a:blip r:embed="rId22">
                       <a:extLst>
                         <a:ext uri="{28A0092B-C50C-407E-A947-70E740481C1C}">
                           <a14:useLocalDpi xmlns:a14="http://schemas.microsoft.com/office/drawing/2010/main" val="0"/>
@@ -7525,7 +8131,7 @@
                     </pic:cNvPicPr>
                   </pic:nvPicPr>
                   <pic:blipFill>
-                    <a:blip r:embed="rId21">
+                    <a:blip r:embed="rId23">
                       <a:extLst>
                         <a:ext uri="{28A0092B-C50C-407E-A947-70E740481C1C}">
                           <a14:useLocalDpi xmlns:a14="http://schemas.microsoft.com/office/drawing/2010/main" val="0"/>
@@ -7558,11 +8164,11 @@
       <w:pPr>
         <w:pStyle w:val="Titre1"/>
       </w:pPr>
-      <w:bookmarkStart w:id="27" w:name="_Toc514417413"/>
+      <w:bookmarkStart w:id="26" w:name="_Toc514855995"/>
       <w:r>
         <w:t>Réalisation</w:t>
       </w:r>
-      <w:bookmarkEnd w:id="27"/>
+      <w:bookmarkEnd w:id="26"/>
     </w:p>
     <w:p>
       <w:pPr>
@@ -7574,11 +8180,11 @@
       <w:pPr>
         <w:pStyle w:val="Titre2"/>
       </w:pPr>
-      <w:bookmarkStart w:id="28" w:name="_Toc514417414"/>
+      <w:bookmarkStart w:id="27" w:name="_Toc514855996"/>
       <w:r>
         <w:t>Dossier de réalisation</w:t>
       </w:r>
-      <w:bookmarkEnd w:id="28"/>
+      <w:bookmarkEnd w:id="27"/>
     </w:p>
     <w:p>
       <w:pPr>
@@ -7590,29 +8196,29 @@
       <w:pPr>
         <w:pStyle w:val="Titre3"/>
       </w:pPr>
-      <w:bookmarkStart w:id="29" w:name="_Toc514417415"/>
+      <w:bookmarkStart w:id="28" w:name="_Toc514855997"/>
       <w:r>
         <w:t>Logiciels installé / Utilisés</w:t>
       </w:r>
+      <w:bookmarkEnd w:id="28"/>
+    </w:p>
+    <w:p>
+      <w:pPr>
+        <w:ind w:left="1418"/>
+      </w:pPr>
+      <w:r>
+        <w:t>Microsoft Visual Studio 2017</w:t>
+      </w:r>
+    </w:p>
+    <w:p>
+      <w:pPr>
+        <w:pStyle w:val="Titre2"/>
+      </w:pPr>
+      <w:bookmarkStart w:id="29" w:name="_Toc514855998"/>
+      <w:r>
+        <w:t>Modifications</w:t>
+      </w:r>
       <w:bookmarkEnd w:id="29"/>
-    </w:p>
-    <w:p>
-      <w:pPr>
-        <w:ind w:left="1418"/>
-      </w:pPr>
-      <w:r>
-        <w:t>Microsoft Visual Studio 2017</w:t>
-      </w:r>
-    </w:p>
-    <w:p>
-      <w:pPr>
-        <w:pStyle w:val="Titre2"/>
-      </w:pPr>
-      <w:bookmarkStart w:id="30" w:name="_Toc514417416"/>
-      <w:r>
-        <w:t>Modifications</w:t>
-      </w:r>
-      <w:bookmarkEnd w:id="30"/>
     </w:p>
     <w:p>
       <w:pPr>
@@ -7624,11 +8230,11 @@
       <w:pPr>
         <w:pStyle w:val="Titre1"/>
       </w:pPr>
-      <w:bookmarkStart w:id="31" w:name="_Toc514417417"/>
+      <w:bookmarkStart w:id="30" w:name="_Toc514855999"/>
       <w:r>
         <w:t>Tests</w:t>
       </w:r>
-      <w:bookmarkEnd w:id="31"/>
+      <w:bookmarkEnd w:id="30"/>
     </w:p>
     <w:p>
       <w:pPr>
@@ -7640,11 +8246,11 @@
       <w:pPr>
         <w:pStyle w:val="Titre2"/>
       </w:pPr>
-      <w:bookmarkStart w:id="32" w:name="_Toc514417418"/>
+      <w:bookmarkStart w:id="31" w:name="_Toc514856000"/>
       <w:r>
         <w:t>Dossier des tests</w:t>
       </w:r>
-      <w:bookmarkEnd w:id="32"/>
+      <w:bookmarkEnd w:id="31"/>
     </w:p>
     <w:p>
       <w:pPr>
@@ -7656,11 +8262,11 @@
       <w:pPr>
         <w:pStyle w:val="Titre1"/>
       </w:pPr>
-      <w:bookmarkStart w:id="33" w:name="_Toc514417419"/>
+      <w:bookmarkStart w:id="32" w:name="_Toc514856001"/>
       <w:r>
         <w:t>Conclusion</w:t>
       </w:r>
-      <w:bookmarkEnd w:id="33"/>
+      <w:bookmarkEnd w:id="32"/>
     </w:p>
     <w:p>
       <w:pPr>
@@ -7672,11 +8278,11 @@
       <w:pPr>
         <w:pStyle w:val="Titre2"/>
       </w:pPr>
-      <w:bookmarkStart w:id="34" w:name="_Toc514417420"/>
+      <w:bookmarkStart w:id="33" w:name="_Toc514856002"/>
       <w:r>
         <w:t>Bilan des fonctionnalités demandées</w:t>
       </w:r>
-      <w:bookmarkEnd w:id="34"/>
+      <w:bookmarkEnd w:id="33"/>
     </w:p>
     <w:p>
       <w:pPr>
@@ -7688,11 +8294,11 @@
       <w:pPr>
         <w:pStyle w:val="Titre2"/>
       </w:pPr>
-      <w:bookmarkStart w:id="35" w:name="_Toc514417421"/>
+      <w:bookmarkStart w:id="34" w:name="_Toc514856003"/>
       <w:r>
         <w:t>Bilan de la planification</w:t>
       </w:r>
-      <w:bookmarkEnd w:id="35"/>
+      <w:bookmarkEnd w:id="34"/>
     </w:p>
     <w:p>
       <w:pPr>
@@ -7704,12 +8310,12 @@
       <w:pPr>
         <w:pStyle w:val="Titre2"/>
       </w:pPr>
-      <w:bookmarkStart w:id="36" w:name="_Toc514417422"/>
+      <w:bookmarkStart w:id="35" w:name="_Toc514856004"/>
       <w:r>
         <w:lastRenderedPageBreak/>
         <w:t>Bilan personnel</w:t>
       </w:r>
-      <w:bookmarkEnd w:id="36"/>
+      <w:bookmarkEnd w:id="35"/>
     </w:p>
     <w:p>
       <w:pPr>
@@ -7721,11 +8327,11 @@
       <w:pPr>
         <w:pStyle w:val="Titre1"/>
       </w:pPr>
-      <w:bookmarkStart w:id="37" w:name="_Toc514417423"/>
+      <w:bookmarkStart w:id="36" w:name="_Toc514856005"/>
       <w:r>
         <w:t>Divers</w:t>
       </w:r>
-      <w:bookmarkEnd w:id="37"/>
+      <w:bookmarkEnd w:id="36"/>
     </w:p>
     <w:p>
       <w:pPr>
@@ -7737,11 +8343,11 @@
       <w:pPr>
         <w:pStyle w:val="Titre2"/>
       </w:pPr>
-      <w:bookmarkStart w:id="38" w:name="_Toc514417424"/>
+      <w:bookmarkStart w:id="37" w:name="_Toc514856006"/>
       <w:r>
         <w:t>Journal de travail</w:t>
       </w:r>
-      <w:bookmarkEnd w:id="38"/>
+      <w:bookmarkEnd w:id="37"/>
     </w:p>
     <w:p>
       <w:pPr>
@@ -7753,11 +8359,11 @@
       <w:pPr>
         <w:pStyle w:val="Titre2"/>
       </w:pPr>
-      <w:bookmarkStart w:id="39" w:name="_Toc514417425"/>
+      <w:bookmarkStart w:id="38" w:name="_Toc514856007"/>
       <w:r>
         <w:t>Bibliographie</w:t>
       </w:r>
-      <w:bookmarkEnd w:id="39"/>
+      <w:bookmarkEnd w:id="38"/>
     </w:p>
     <w:p>
       <w:pPr>
@@ -7769,34 +8375,57 @@
       <w:pPr>
         <w:pStyle w:val="Titre2"/>
       </w:pPr>
-      <w:bookmarkStart w:id="40" w:name="_Toc514417426"/>
+      <w:bookmarkStart w:id="39" w:name="_Toc514856008"/>
       <w:r>
         <w:t>Webographie</w:t>
       </w:r>
-      <w:bookmarkEnd w:id="40"/>
+      <w:bookmarkEnd w:id="39"/>
     </w:p>
     <w:p>
       <w:pPr>
         <w:pStyle w:val="Retraitcorpsdetexte"/>
         <w:ind w:left="992"/>
       </w:pPr>
+      <w:r>
+        <w:t>Inspiration pour l’interface de la conversion :</w:t>
+      </w:r>
+    </w:p>
+    <w:p>
+      <w:pPr>
+        <w:pStyle w:val="Retraitcorpsdetexte"/>
+        <w:ind w:left="992"/>
+      </w:pPr>
+      <w:hyperlink r:id="rId24" w:history="1">
+        <w:r>
+          <w:rPr>
+            <w:rStyle w:val="Lienhypertexte"/>
+          </w:rPr>
+          <w:t>http://www.groupeisf.net/automatismes/Numeration/Numeration_binaire/Ressources/Logique_combinatoire/html/01/28-ess0102006.htm</w:t>
+        </w:r>
+      </w:hyperlink>
+    </w:p>
+    <w:p>
+      <w:pPr>
+        <w:pStyle w:val="Retraitcorpsdetexte"/>
+        <w:ind w:left="992"/>
+      </w:pPr>
     </w:p>
     <w:p>
       <w:pPr>
         <w:pStyle w:val="Titre1"/>
       </w:pPr>
-      <w:bookmarkStart w:id="41" w:name="_Toc514417427"/>
+      <w:bookmarkStart w:id="40" w:name="_Toc514856009"/>
       <w:r>
         <w:t>Annexes</w:t>
       </w:r>
-      <w:bookmarkEnd w:id="41"/>
+      <w:bookmarkEnd w:id="40"/>
     </w:p>
     <w:p>
       <w:pPr>
         <w:pStyle w:val="Corpsdetexte"/>
         <w:ind w:left="369"/>
       </w:pPr>
-      <w:hyperlink r:id="rId22" w:history="1">
+      <w:hyperlink r:id="rId25" w:history="1">
         <w:r>
           <w:rPr>
             <w:rStyle w:val="Lienhypertexte"/>
@@ -7806,8 +8435,8 @@
       </w:hyperlink>
     </w:p>
     <w:sectPr>
-      <w:headerReference w:type="default" r:id="rId23"/>
-      <w:footerReference w:type="default" r:id="rId24"/>
+      <w:headerReference w:type="default" r:id="rId26"/>
+      <w:footerReference w:type="default" r:id="rId27"/>
       <w:pgSz w:w="11906" w:h="16838"/>
       <w:pgMar w:top="1417" w:right="1417" w:bottom="1417" w:left="1417" w:header="708" w:footer="708" w:gutter="0"/>
       <w:pgNumType w:start="0"/>
@@ -8072,7 +8701,7 @@
               <w:sz w:val="18"/>
               <w:szCs w:val="16"/>
             </w:rPr>
-            <w:t>18.05.2018 13:49</w:t>
+            <w:t>23.05.2018 16:23</w:t>
           </w:r>
           <w:r>
             <w:rPr>
@@ -8149,7 +8778,7 @@
               <w:sz w:val="18"/>
               <w:szCs w:val="16"/>
             </w:rPr>
-            <w:t>9</w:t>
+            <w:t>1</w:t>
           </w:r>
           <w:r>
             <w:rPr>
@@ -11383,6 +12012,36 @@
       <w:u w:val="single"/>
     </w:rPr>
   </w:style>
+  <w:style w:type="paragraph" w:styleId="Textedebulles">
+    <w:name w:val="Balloon Text"/>
+    <w:basedOn w:val="Normal"/>
+    <w:link w:val="TextedebullesCar"/>
+    <w:uiPriority w:val="99"/>
+    <w:semiHidden/>
+    <w:unhideWhenUsed/>
+    <w:rsid w:val="0080515F"/>
+    <w:pPr>
+      <w:spacing w:after="0" w:line="240" w:lineRule="auto"/>
+    </w:pPr>
+    <w:rPr>
+      <w:rFonts w:ascii="Segoe UI" w:hAnsi="Segoe UI" w:cs="Segoe UI"/>
+      <w:sz w:val="18"/>
+      <w:szCs w:val="18"/>
+    </w:rPr>
+  </w:style>
+  <w:style w:type="character" w:customStyle="1" w:styleId="TextedebullesCar">
+    <w:name w:val="Texte de bulles Car"/>
+    <w:basedOn w:val="Policepardfaut"/>
+    <w:link w:val="Textedebulles"/>
+    <w:uiPriority w:val="99"/>
+    <w:semiHidden/>
+    <w:rsid w:val="0080515F"/>
+    <w:rPr>
+      <w:rFonts w:ascii="Segoe UI" w:hAnsi="Segoe UI" w:cs="Segoe UI"/>
+      <w:sz w:val="18"/>
+      <w:szCs w:val="18"/>
+    </w:rPr>
+  </w:style>
 </w:styles>
 </file>
 
@@ -11671,7 +12330,7 @@
 </file>
 
 <file path=customXml/itemProps2.xml><?xml version="1.0" encoding="utf-8"?>
-<ds:datastoreItem xmlns:ds="http://schemas.openxmlformats.org/officeDocument/2006/customXml" ds:itemID="{3C1DD4C6-D412-4F2E-94F5-3A02C2FFAA83}">
+<ds:datastoreItem xmlns:ds="http://schemas.openxmlformats.org/officeDocument/2006/customXml" ds:itemID="{159A5756-731A-493D-B32D-679FD1C0B9A4}">
   <ds:schemaRefs>
     <ds:schemaRef ds:uri="http://schemas.openxmlformats.org/officeDocument/2006/bibliography"/>
   </ds:schemaRefs>

</xml_diff>

<commit_message>
Version 24.05.2018 - 15:45
Journal de travail mis à jour mais manque des liens et références.

Rapport n'a pas été avancé, besoin d'avancer dans le programme.

Le programme a besoin d'être avancé, la conversion des nombres négatifs ne fonctionne pas correctement.
</commit_message>
<xml_diff>
--- a/Documentation/R-TPI-carbonarch-Rapport_de_projet.docx
+++ b/Documentation/R-TPI-carbonarch-Rapport_de_projet.docx
@@ -815,8 +815,6 @@
             </w:rPr>
           </w:pPr>
         </w:p>
-        <w:bookmarkStart w:id="0" w:name="_GoBack"/>
-        <w:bookmarkEnd w:id="0"/>
         <w:p>
           <w:pPr>
             <w:pStyle w:val="TM1"/>
@@ -4109,12 +4107,12 @@
       <w:pPr>
         <w:pStyle w:val="Titre1"/>
       </w:pPr>
-      <w:bookmarkStart w:id="1" w:name="_Toc514855971"/>
+      <w:bookmarkStart w:id="0" w:name="_Toc514855971"/>
       <w:r>
         <w:lastRenderedPageBreak/>
         <w:t>Remerciements</w:t>
       </w:r>
-      <w:bookmarkEnd w:id="1"/>
+      <w:bookmarkEnd w:id="0"/>
     </w:p>
     <w:p>
       <w:pPr>
@@ -4126,21 +4124,21 @@
       <w:pPr>
         <w:pStyle w:val="Titre1"/>
       </w:pPr>
-      <w:bookmarkStart w:id="2" w:name="_Toc514855972"/>
+      <w:bookmarkStart w:id="1" w:name="_Toc514855972"/>
       <w:r>
         <w:t>Spécifications</w:t>
       </w:r>
+      <w:bookmarkEnd w:id="1"/>
+    </w:p>
+    <w:p>
+      <w:pPr>
+        <w:pStyle w:val="Titre2"/>
+      </w:pPr>
+      <w:bookmarkStart w:id="2" w:name="_Toc514855973"/>
+      <w:r>
+        <w:t>Titre</w:t>
+      </w:r>
       <w:bookmarkEnd w:id="2"/>
-    </w:p>
-    <w:p>
-      <w:pPr>
-        <w:pStyle w:val="Titre2"/>
-      </w:pPr>
-      <w:bookmarkStart w:id="3" w:name="_Toc514855973"/>
-      <w:r>
-        <w:t>Titre</w:t>
-      </w:r>
-      <w:bookmarkEnd w:id="3"/>
     </w:p>
     <w:p>
       <w:pPr>
@@ -4156,11 +4154,11 @@
       <w:pPr>
         <w:pStyle w:val="Titre2"/>
       </w:pPr>
-      <w:bookmarkStart w:id="4" w:name="_Toc514855974"/>
+      <w:bookmarkStart w:id="3" w:name="_Toc514855974"/>
       <w:r>
         <w:t>Description</w:t>
       </w:r>
-      <w:bookmarkEnd w:id="4"/>
+      <w:bookmarkEnd w:id="3"/>
     </w:p>
     <w:p>
       <w:pPr>
@@ -4293,11 +4291,11 @@
       <w:pPr>
         <w:pStyle w:val="Titre2"/>
       </w:pPr>
-      <w:bookmarkStart w:id="5" w:name="_Toc514855975"/>
+      <w:bookmarkStart w:id="4" w:name="_Toc514855975"/>
       <w:r>
         <w:t>Matériel et logiciels à disposition</w:t>
       </w:r>
-      <w:bookmarkEnd w:id="5"/>
+      <w:bookmarkEnd w:id="4"/>
     </w:p>
     <w:p>
       <w:pPr>
@@ -4321,11 +4319,11 @@
       <w:pPr>
         <w:pStyle w:val="Titre2"/>
       </w:pPr>
-      <w:bookmarkStart w:id="6" w:name="_Toc514855976"/>
+      <w:bookmarkStart w:id="5" w:name="_Toc514855976"/>
       <w:r>
         <w:t>Prérequis</w:t>
       </w:r>
-      <w:bookmarkEnd w:id="6"/>
+      <w:bookmarkEnd w:id="5"/>
     </w:p>
     <w:p>
       <w:pPr>
@@ -4343,11 +4341,11 @@
       <w:pPr>
         <w:pStyle w:val="Titre2"/>
       </w:pPr>
-      <w:bookmarkStart w:id="7" w:name="_Toc514855977"/>
+      <w:bookmarkStart w:id="6" w:name="_Toc514855977"/>
       <w:r>
         <w:t>Cahier des charges</w:t>
       </w:r>
-      <w:bookmarkEnd w:id="7"/>
+      <w:bookmarkEnd w:id="6"/>
     </w:p>
     <w:p>
       <w:pPr>
@@ -4359,7 +4357,7 @@
       <w:pPr>
         <w:pStyle w:val="Titre3"/>
       </w:pPr>
-      <w:bookmarkStart w:id="8" w:name="_Toc514855978"/>
+      <w:bookmarkStart w:id="7" w:name="_Toc514855978"/>
       <w:r>
         <w:t xml:space="preserve">Objectifs et portée du projet (objectifs </w:t>
       </w:r>
@@ -4369,7 +4367,7 @@
       <w:r>
         <w:t>)</w:t>
       </w:r>
-      <w:bookmarkEnd w:id="8"/>
+      <w:bookmarkEnd w:id="7"/>
     </w:p>
     <w:p>
       <w:pPr>
@@ -4579,11 +4577,11 @@
       <w:pPr>
         <w:pStyle w:val="Titre3"/>
       </w:pPr>
-      <w:bookmarkStart w:id="9" w:name="_Toc514855979"/>
+      <w:bookmarkStart w:id="8" w:name="_Toc514855979"/>
       <w:r>
         <w:t>Caractéristiques des utilisateurs et impacts</w:t>
       </w:r>
-      <w:bookmarkEnd w:id="9"/>
+      <w:bookmarkEnd w:id="8"/>
     </w:p>
     <w:p>
       <w:pPr>
@@ -4631,13 +4629,13 @@
       <w:pPr>
         <w:pStyle w:val="Titre3"/>
       </w:pPr>
-      <w:bookmarkStart w:id="10" w:name="_Fonctionnalités_requises_(du"/>
-      <w:bookmarkStart w:id="11" w:name="_Toc514855980"/>
+      <w:bookmarkStart w:id="9" w:name="_Fonctionnalités_requises_(du"/>
+      <w:bookmarkStart w:id="10" w:name="_Toc514855980"/>
+      <w:bookmarkEnd w:id="9"/>
+      <w:r>
+        <w:t>Fonctionnalités requises (du point de vue de l’utilisateur)</w:t>
+      </w:r>
       <w:bookmarkEnd w:id="10"/>
-      <w:r>
-        <w:t>Fonctionnalités requises (du point de vue de l’utilisateur)</w:t>
-      </w:r>
-      <w:bookmarkEnd w:id="11"/>
     </w:p>
     <w:p>
       <w:pPr>
@@ -4692,11 +4690,11 @@
       <w:pPr>
         <w:pStyle w:val="Titre3"/>
       </w:pPr>
-      <w:bookmarkStart w:id="12" w:name="_Toc514855981"/>
+      <w:bookmarkStart w:id="11" w:name="_Toc514855981"/>
       <w:r>
         <w:t>Contraintes</w:t>
       </w:r>
-      <w:bookmarkEnd w:id="12"/>
+      <w:bookmarkEnd w:id="11"/>
     </w:p>
     <w:p>
       <w:pPr>
@@ -4738,11 +4736,11 @@
       <w:pPr>
         <w:pStyle w:val="Titre3"/>
       </w:pPr>
-      <w:bookmarkStart w:id="13" w:name="_Toc514855982"/>
+      <w:bookmarkStart w:id="12" w:name="_Toc514855982"/>
       <w:r>
         <w:t>Travail à réaliser par l’apprenti</w:t>
       </w:r>
-      <w:bookmarkEnd w:id="13"/>
+      <w:bookmarkEnd w:id="12"/>
     </w:p>
     <w:p>
       <w:pPr>
@@ -4832,32 +4830,32 @@
       <w:pPr>
         <w:pStyle w:val="Titre3"/>
       </w:pPr>
-      <w:bookmarkStart w:id="14" w:name="_Toc514855983"/>
+      <w:bookmarkStart w:id="13" w:name="_Toc514855983"/>
       <w:r>
         <w:t>Si le temps le permet</w:t>
       </w:r>
+      <w:bookmarkEnd w:id="13"/>
+    </w:p>
+    <w:p>
+      <w:pPr>
+        <w:ind w:left="1418" w:firstLine="283"/>
+      </w:pPr>
+      <w:r>
+        <w:t>Améliorer l’apparence du programme pour le rendre visuellement plus beau et plus intuitif.</w:t>
+      </w:r>
+      <w:r>
+        <w:t xml:space="preserve"> Permettre de mettre en fichier PDF le résultat de l’opération ainsi que le calcul effectuer pour l’obtenir.</w:t>
+      </w:r>
+    </w:p>
+    <w:p>
+      <w:pPr>
+        <w:pStyle w:val="Titre2"/>
+      </w:pPr>
+      <w:bookmarkStart w:id="14" w:name="_Toc514855984"/>
+      <w:r>
+        <w:t>Les points suivants seront évalués</w:t>
+      </w:r>
       <w:bookmarkEnd w:id="14"/>
-    </w:p>
-    <w:p>
-      <w:pPr>
-        <w:ind w:left="1418" w:firstLine="283"/>
-      </w:pPr>
-      <w:r>
-        <w:t>Améliorer l’apparence du programme pour le rendre visuellement plus beau et plus intuitif.</w:t>
-      </w:r>
-      <w:r>
-        <w:t xml:space="preserve"> Permettre de mettre en fichier PDF le résultat de l’opération ainsi que le calcul effectuer pour l’obtenir.</w:t>
-      </w:r>
-    </w:p>
-    <w:p>
-      <w:pPr>
-        <w:pStyle w:val="Titre2"/>
-      </w:pPr>
-      <w:bookmarkStart w:id="15" w:name="_Toc514855984"/>
-      <w:r>
-        <w:t>Les points suivants seront évalués</w:t>
-      </w:r>
-      <w:bookmarkEnd w:id="15"/>
     </w:p>
     <w:p>
       <w:pPr>
@@ -4982,11 +4980,11 @@
       <w:pPr>
         <w:pStyle w:val="Titre1"/>
       </w:pPr>
-      <w:bookmarkStart w:id="16" w:name="_Toc514855985"/>
+      <w:bookmarkStart w:id="15" w:name="_Toc514855985"/>
       <w:r>
         <w:t>Planification initiale</w:t>
       </w:r>
-      <w:bookmarkEnd w:id="16"/>
+      <w:bookmarkEnd w:id="15"/>
     </w:p>
     <w:p>
       <w:pPr>
@@ -5012,11 +5010,11 @@
       <w:pPr>
         <w:pStyle w:val="Titre1"/>
       </w:pPr>
-      <w:bookmarkStart w:id="17" w:name="_Toc514855986"/>
+      <w:bookmarkStart w:id="16" w:name="_Toc514855986"/>
       <w:r>
         <w:t>Analyse</w:t>
       </w:r>
-      <w:bookmarkEnd w:id="17"/>
+      <w:bookmarkEnd w:id="16"/>
     </w:p>
     <w:p>
       <w:pPr>
@@ -5028,11 +5026,11 @@
       <w:pPr>
         <w:pStyle w:val="Titre2"/>
       </w:pPr>
-      <w:bookmarkStart w:id="18" w:name="_Toc514855987"/>
+      <w:bookmarkStart w:id="17" w:name="_Toc514855987"/>
       <w:r>
         <w:t>Opportunités</w:t>
       </w:r>
-      <w:bookmarkEnd w:id="18"/>
+      <w:bookmarkEnd w:id="17"/>
     </w:p>
     <w:p>
       <w:pPr>
@@ -5075,21 +5073,21 @@
       <w:pPr>
         <w:pStyle w:val="Titre2"/>
       </w:pPr>
-      <w:bookmarkStart w:id="19" w:name="_Toc514855988"/>
+      <w:bookmarkStart w:id="18" w:name="_Toc514855988"/>
       <w:r>
         <w:t>Document d’analyse et conception</w:t>
       </w:r>
+      <w:bookmarkEnd w:id="18"/>
+    </w:p>
+    <w:p>
+      <w:pPr>
+        <w:pStyle w:val="Titre3"/>
+      </w:pPr>
+      <w:bookmarkStart w:id="19" w:name="_Toc514855989"/>
+      <w:r>
+        <w:t>Les conversions minimal/maximal avec 32 bits signés</w:t>
+      </w:r>
       <w:bookmarkEnd w:id="19"/>
-    </w:p>
-    <w:p>
-      <w:pPr>
-        <w:pStyle w:val="Titre3"/>
-      </w:pPr>
-      <w:bookmarkStart w:id="20" w:name="_Toc514855989"/>
-      <w:r>
-        <w:t>Les conversions minimal/maximal avec 32 bits signés</w:t>
-      </w:r>
-      <w:bookmarkEnd w:id="20"/>
     </w:p>
     <w:tbl>
       <w:tblPr>
@@ -5260,9 +5258,6 @@
             <w:shd w:val="clear" w:color="auto" w:fill="C8EEE4"/>
           </w:tcPr>
           <w:p>
-            <w:pPr>
-              <w:jc w:val="both"/>
-            </w:pPr>
             <w:r>
               <w:t>-2147483648</w:t>
             </w:r>
@@ -5420,12 +5415,11 @@
             </w:tcBorders>
           </w:tcPr>
           <w:p>
-            <w:pPr>
-              <w:jc w:val="both"/>
-            </w:pPr>
+            <w:bookmarkStart w:id="20" w:name="_GoBack"/>
             <w:r>
               <w:t>2147483647</w:t>
             </w:r>
+            <w:bookmarkEnd w:id="20"/>
           </w:p>
         </w:tc>
         <w:tc>
@@ -5913,10 +5907,10 @@
             <v:path o:extrusionok="f" gradientshapeok="t" o:connecttype="rect"/>
             <o:lock v:ext="edit" aspectratio="t"/>
           </v:shapetype>
-          <v:shape id="_x0000_i1025" type="#_x0000_t75" style="width:368.85pt;height:25.8pt" o:ole="">
+          <v:shape id="_x0000_i1025" type="#_x0000_t75" style="width:368.6pt;height:25.8pt" o:ole="">
             <v:imagedata r:id="rId11" o:title=""/>
           </v:shape>
-          <o:OLEObject Type="Embed" ProgID="Visio.Drawing.15" ShapeID="_x0000_i1025" DrawAspect="Content" ObjectID="_1588597887" r:id="rId12"/>
+          <o:OLEObject Type="Embed" ProgID="Visio.Drawing.15" ShapeID="_x0000_i1025" DrawAspect="Content" ObjectID="_1588681805" r:id="rId12"/>
         </w:object>
       </w:r>
     </w:p>
@@ -6609,10 +6603,10 @@
       </w:r>
       <w:r>
         <w:object w:dxaOrig="12165" w:dyaOrig="8910">
-          <v:shape id="_x0000_i1026" type="#_x0000_t75" style="width:368.85pt;height:271pt;mso-position-horizontal:absolute" o:ole="">
+          <v:shape id="_x0000_i1026" type="#_x0000_t75" style="width:368.6pt;height:270.85pt;mso-position-horizontal:absolute" o:ole="">
             <v:imagedata r:id="rId13" o:title=""/>
           </v:shape>
-          <o:OLEObject Type="Embed" ProgID="Visio.Drawing.15" ShapeID="_x0000_i1026" DrawAspect="Content" ObjectID="_1588597888" r:id="rId14"/>
+          <o:OLEObject Type="Embed" ProgID="Visio.Drawing.15" ShapeID="_x0000_i1026" DrawAspect="Content" ObjectID="_1588681806" r:id="rId14"/>
         </w:object>
       </w:r>
     </w:p>
@@ -6768,10 +6762,10 @@
       </w:pPr>
       <w:r>
         <w:object w:dxaOrig="5670" w:dyaOrig="1035">
-          <v:shape id="_x0000_i1027" type="#_x0000_t75" style="width:311.75pt;height:57.05pt" o:ole="">
+          <v:shape id="_x0000_i1027" type="#_x0000_t75" style="width:311.85pt;height:57.05pt" o:ole="">
             <v:imagedata r:id="rId15" o:title=""/>
           </v:shape>
-          <o:OLEObject Type="Embed" ProgID="Visio.Drawing.15" ShapeID="_x0000_i1027" DrawAspect="Content" ObjectID="_1588597889" r:id="rId16"/>
+          <o:OLEObject Type="Embed" ProgID="Visio.Drawing.15" ShapeID="_x0000_i1027" DrawAspect="Content" ObjectID="_1588681807" r:id="rId16"/>
         </w:object>
       </w:r>
     </w:p>
@@ -6985,10 +6979,10 @@
       </w:r>
       <w:r>
         <w:object w:dxaOrig="10801" w:dyaOrig="8145">
-          <v:shape id="_x0000_i1028" type="#_x0000_t75" style="width:368.85pt;height:278.5pt" o:ole="">
+          <v:shape id="_x0000_i1028" type="#_x0000_t75" style="width:368.85pt;height:278.55pt" o:ole="">
             <v:imagedata r:id="rId17" o:title=""/>
           </v:shape>
-          <o:OLEObject Type="Embed" ProgID="Visio.Drawing.15" ShapeID="_x0000_i1028" DrawAspect="Content" ObjectID="_1588597890" r:id="rId18"/>
+          <o:OLEObject Type="Embed" ProgID="Visio.Drawing.15" ShapeID="_x0000_i1028" DrawAspect="Content" ObjectID="_1588681808" r:id="rId18"/>
         </w:object>
       </w:r>
     </w:p>
@@ -8701,7 +8695,7 @@
               <w:sz w:val="18"/>
               <w:szCs w:val="16"/>
             </w:rPr>
-            <w:t>23.05.2018 16:23</w:t>
+            <w:t>23.05.2018 16:24</w:t>
           </w:r>
           <w:r>
             <w:rPr>
@@ -8778,7 +8772,7 @@
               <w:sz w:val="18"/>
               <w:szCs w:val="16"/>
             </w:rPr>
-            <w:t>1</w:t>
+            <w:t>14</w:t>
           </w:r>
           <w:r>
             <w:rPr>
@@ -12330,7 +12324,7 @@
 </file>
 
 <file path=customXml/itemProps2.xml><?xml version="1.0" encoding="utf-8"?>
-<ds:datastoreItem xmlns:ds="http://schemas.openxmlformats.org/officeDocument/2006/customXml" ds:itemID="{159A5756-731A-493D-B32D-679FD1C0B9A4}">
+<ds:datastoreItem xmlns:ds="http://schemas.openxmlformats.org/officeDocument/2006/customXml" ds:itemID="{729E7D67-1EEB-4A82-87DC-C5ED9FD06530}">
   <ds:schemaRefs>
     <ds:schemaRef ds:uri="http://schemas.openxmlformats.org/officeDocument/2006/bibliography"/>
   </ds:schemaRefs>

</xml_diff>

<commit_message>
Version 30.05.2018 - 12:10
Le journal de travail est à jour, besoin de rajouter les liens qui n'ont pas été mis.

Le rapport doit être avancé d'urgence.

Le programme doit encore comporter l'éco-conception, le reste n'est malheureusement pas finissable, la conversion de binaire à octale fonctionne jusqu' à 1111111.

Besoin de refaire les commentaires du programme.

Il faut désactivé les fonctionnalités non fonctionnelles.
</commit_message>
<xml_diff>
--- a/Documentation/R-TPI-carbonarch-Rapport_de_projet.docx
+++ b/Documentation/R-TPI-carbonarch-Rapport_de_projet.docx
@@ -5415,11 +5415,9 @@
             </w:tcBorders>
           </w:tcPr>
           <w:p>
-            <w:bookmarkStart w:id="20" w:name="_GoBack"/>
             <w:r>
               <w:t>2147483647</w:t>
             </w:r>
-            <w:bookmarkEnd w:id="20"/>
           </w:p>
         </w:tc>
         <w:tc>
@@ -5541,14 +5539,14 @@
       <w:pPr>
         <w:pStyle w:val="Titre3"/>
       </w:pPr>
-      <w:bookmarkStart w:id="21" w:name="_Toc514855990"/>
+      <w:bookmarkStart w:id="20" w:name="_Toc514855990"/>
       <w:r>
         <w:t>Maquette graphique</w:t>
       </w:r>
       <w:r>
         <w:t xml:space="preserve"> de manière générale</w:t>
       </w:r>
-      <w:bookmarkEnd w:id="21"/>
+      <w:bookmarkEnd w:id="20"/>
     </w:p>
     <w:p>
       <w:pPr>
@@ -5907,10 +5905,10 @@
             <v:path o:extrusionok="f" gradientshapeok="t" o:connecttype="rect"/>
             <o:lock v:ext="edit" aspectratio="t"/>
           </v:shapetype>
-          <v:shape id="_x0000_i1025" type="#_x0000_t75" style="width:368.6pt;height:25.8pt" o:ole="">
+          <v:shape id="_x0000_i1025" type="#_x0000_t75" style="width:368.85pt;height:25.8pt" o:ole="">
             <v:imagedata r:id="rId11" o:title=""/>
           </v:shape>
-          <o:OLEObject Type="Embed" ProgID="Visio.Drawing.15" ShapeID="_x0000_i1025" DrawAspect="Content" ObjectID="_1588681805" r:id="rId12"/>
+          <o:OLEObject Type="Embed" ProgID="Visio.Drawing.15" ShapeID="_x0000_i1025" DrawAspect="Content" ObjectID="_1589187033" r:id="rId12"/>
         </w:object>
       </w:r>
     </w:p>
@@ -6033,7 +6031,7 @@
       <w:pPr>
         <w:pStyle w:val="Titre3"/>
       </w:pPr>
-      <w:bookmarkStart w:id="22" w:name="_Toc514855991"/>
+      <w:bookmarkStart w:id="21" w:name="_Toc514855991"/>
       <w:r>
         <w:t>Maquette</w:t>
       </w:r>
@@ -6043,7 +6041,7 @@
       <w:r>
         <w:t xml:space="preserve"> pour les conversions</w:t>
       </w:r>
-      <w:bookmarkEnd w:id="22"/>
+      <w:bookmarkEnd w:id="21"/>
     </w:p>
     <w:p>
       <w:pPr>
@@ -6603,10 +6601,10 @@
       </w:r>
       <w:r>
         <w:object w:dxaOrig="12165" w:dyaOrig="8910">
-          <v:shape id="_x0000_i1026" type="#_x0000_t75" style="width:368.6pt;height:270.85pt;mso-position-horizontal:absolute" o:ole="">
+          <v:shape id="_x0000_i1026" type="#_x0000_t75" style="width:368.85pt;height:271pt;mso-position-horizontal:absolute" o:ole="">
             <v:imagedata r:id="rId13" o:title=""/>
           </v:shape>
-          <o:OLEObject Type="Embed" ProgID="Visio.Drawing.15" ShapeID="_x0000_i1026" DrawAspect="Content" ObjectID="_1588681806" r:id="rId14"/>
+          <o:OLEObject Type="Embed" ProgID="Visio.Drawing.15" ShapeID="_x0000_i1026" DrawAspect="Content" ObjectID="_1589187034" r:id="rId14"/>
         </w:object>
       </w:r>
     </w:p>
@@ -6762,10 +6760,10 @@
       </w:pPr>
       <w:r>
         <w:object w:dxaOrig="5670" w:dyaOrig="1035">
-          <v:shape id="_x0000_i1027" type="#_x0000_t75" style="width:311.85pt;height:57.05pt" o:ole="">
+          <v:shape id="_x0000_i1027" type="#_x0000_t75" style="width:311.75pt;height:57.05pt" o:ole="">
             <v:imagedata r:id="rId15" o:title=""/>
           </v:shape>
-          <o:OLEObject Type="Embed" ProgID="Visio.Drawing.15" ShapeID="_x0000_i1027" DrawAspect="Content" ObjectID="_1588681807" r:id="rId16"/>
+          <o:OLEObject Type="Embed" ProgID="Visio.Drawing.15" ShapeID="_x0000_i1027" DrawAspect="Content" ObjectID="_1589187035" r:id="rId16"/>
         </w:object>
       </w:r>
     </w:p>
@@ -6979,10 +6977,10 @@
       </w:r>
       <w:r>
         <w:object w:dxaOrig="10801" w:dyaOrig="8145">
-          <v:shape id="_x0000_i1028" type="#_x0000_t75" style="width:368.85pt;height:278.55pt" o:ole="">
+          <v:shape id="_x0000_i1028" type="#_x0000_t75" style="width:368.85pt;height:278.5pt" o:ole="">
             <v:imagedata r:id="rId17" o:title=""/>
           </v:shape>
-          <o:OLEObject Type="Embed" ProgID="Visio.Drawing.15" ShapeID="_x0000_i1028" DrawAspect="Content" ObjectID="_1588681808" r:id="rId18"/>
+          <o:OLEObject Type="Embed" ProgID="Visio.Drawing.15" ShapeID="_x0000_i1028" DrawAspect="Content" ObjectID="_1589187036" r:id="rId18"/>
         </w:object>
       </w:r>
     </w:p>
@@ -7045,11 +7043,11 @@
       <w:pPr>
         <w:pStyle w:val="Titre3"/>
       </w:pPr>
-      <w:bookmarkStart w:id="23" w:name="_Toc514855992"/>
+      <w:bookmarkStart w:id="22" w:name="_Toc514855992"/>
       <w:r>
         <w:t>Conception du programme</w:t>
       </w:r>
-      <w:bookmarkEnd w:id="23"/>
+      <w:bookmarkEnd w:id="22"/>
     </w:p>
     <w:p>
       <w:pPr>
@@ -7224,11 +7222,11 @@
       <w:pPr>
         <w:pStyle w:val="Titre2"/>
       </w:pPr>
-      <w:bookmarkStart w:id="24" w:name="_Toc514855993"/>
+      <w:bookmarkStart w:id="23" w:name="_Toc514855993"/>
       <w:r>
         <w:t>Conception des tests</w:t>
       </w:r>
-      <w:bookmarkEnd w:id="24"/>
+      <w:bookmarkEnd w:id="23"/>
     </w:p>
     <w:tbl>
       <w:tblPr>
@@ -7827,11 +7825,11 @@
       <w:pPr>
         <w:pStyle w:val="Titre2"/>
       </w:pPr>
-      <w:bookmarkStart w:id="25" w:name="_Toc514855994"/>
+      <w:bookmarkStart w:id="24" w:name="_Toc514855994"/>
       <w:r>
         <w:t>Planification détaillée</w:t>
       </w:r>
-      <w:bookmarkEnd w:id="25"/>
+      <w:bookmarkEnd w:id="24"/>
     </w:p>
     <w:p>
       <w:pPr>
@@ -8158,11 +8156,11 @@
       <w:pPr>
         <w:pStyle w:val="Titre1"/>
       </w:pPr>
-      <w:bookmarkStart w:id="26" w:name="_Toc514855995"/>
+      <w:bookmarkStart w:id="25" w:name="_Toc514855995"/>
       <w:r>
         <w:t>Réalisation</w:t>
       </w:r>
-      <w:bookmarkEnd w:id="26"/>
+      <w:bookmarkEnd w:id="25"/>
     </w:p>
     <w:p>
       <w:pPr>
@@ -8174,11 +8172,11 @@
       <w:pPr>
         <w:pStyle w:val="Titre2"/>
       </w:pPr>
-      <w:bookmarkStart w:id="27" w:name="_Toc514855996"/>
+      <w:bookmarkStart w:id="26" w:name="_Toc514855996"/>
       <w:r>
         <w:t>Dossier de réalisation</w:t>
       </w:r>
-      <w:bookmarkEnd w:id="27"/>
+      <w:bookmarkEnd w:id="26"/>
     </w:p>
     <w:p>
       <w:pPr>
@@ -8190,29 +8188,29 @@
       <w:pPr>
         <w:pStyle w:val="Titre3"/>
       </w:pPr>
-      <w:bookmarkStart w:id="28" w:name="_Toc514855997"/>
+      <w:bookmarkStart w:id="27" w:name="_Toc514855997"/>
       <w:r>
         <w:t>Logiciels installé / Utilisés</w:t>
       </w:r>
+      <w:bookmarkEnd w:id="27"/>
+    </w:p>
+    <w:p>
+      <w:pPr>
+        <w:ind w:left="1418"/>
+      </w:pPr>
+      <w:r>
+        <w:t>Microsoft Visual Studio 2017</w:t>
+      </w:r>
+    </w:p>
+    <w:p>
+      <w:pPr>
+        <w:pStyle w:val="Titre2"/>
+      </w:pPr>
+      <w:bookmarkStart w:id="28" w:name="_Toc514855998"/>
+      <w:r>
+        <w:t>Modifications</w:t>
+      </w:r>
       <w:bookmarkEnd w:id="28"/>
-    </w:p>
-    <w:p>
-      <w:pPr>
-        <w:ind w:left="1418"/>
-      </w:pPr>
-      <w:r>
-        <w:t>Microsoft Visual Studio 2017</w:t>
-      </w:r>
-    </w:p>
-    <w:p>
-      <w:pPr>
-        <w:pStyle w:val="Titre2"/>
-      </w:pPr>
-      <w:bookmarkStart w:id="29" w:name="_Toc514855998"/>
-      <w:r>
-        <w:t>Modifications</w:t>
-      </w:r>
-      <w:bookmarkEnd w:id="29"/>
     </w:p>
     <w:p>
       <w:pPr>
@@ -8224,11 +8222,11 @@
       <w:pPr>
         <w:pStyle w:val="Titre1"/>
       </w:pPr>
-      <w:bookmarkStart w:id="30" w:name="_Toc514855999"/>
+      <w:bookmarkStart w:id="29" w:name="_Toc514855999"/>
       <w:r>
         <w:t>Tests</w:t>
       </w:r>
-      <w:bookmarkEnd w:id="30"/>
+      <w:bookmarkEnd w:id="29"/>
     </w:p>
     <w:p>
       <w:pPr>
@@ -8240,11 +8238,11 @@
       <w:pPr>
         <w:pStyle w:val="Titre2"/>
       </w:pPr>
-      <w:bookmarkStart w:id="31" w:name="_Toc514856000"/>
+      <w:bookmarkStart w:id="30" w:name="_Toc514856000"/>
       <w:r>
         <w:t>Dossier des tests</w:t>
       </w:r>
-      <w:bookmarkEnd w:id="31"/>
+      <w:bookmarkEnd w:id="30"/>
     </w:p>
     <w:p>
       <w:pPr>
@@ -8256,11 +8254,11 @@
       <w:pPr>
         <w:pStyle w:val="Titre1"/>
       </w:pPr>
-      <w:bookmarkStart w:id="32" w:name="_Toc514856001"/>
+      <w:bookmarkStart w:id="31" w:name="_Toc514856001"/>
       <w:r>
         <w:t>Conclusion</w:t>
       </w:r>
-      <w:bookmarkEnd w:id="32"/>
+      <w:bookmarkEnd w:id="31"/>
     </w:p>
     <w:p>
       <w:pPr>
@@ -8272,17 +8270,19 @@
       <w:pPr>
         <w:pStyle w:val="Titre2"/>
       </w:pPr>
-      <w:bookmarkStart w:id="33" w:name="_Toc514856002"/>
+      <w:bookmarkStart w:id="32" w:name="_Toc514856002"/>
       <w:r>
         <w:t>Bilan des fonctionnalités demandées</w:t>
       </w:r>
-      <w:bookmarkEnd w:id="33"/>
+      <w:bookmarkEnd w:id="32"/>
     </w:p>
     <w:p>
       <w:pPr>
         <w:pStyle w:val="Retraitcorpsdetexte"/>
         <w:ind w:left="992"/>
       </w:pPr>
+      <w:bookmarkStart w:id="33" w:name="_GoBack"/>
+      <w:bookmarkEnd w:id="33"/>
     </w:p>
     <w:p>
       <w:pPr>
@@ -8695,7 +8695,7 @@
               <w:sz w:val="18"/>
               <w:szCs w:val="16"/>
             </w:rPr>
-            <w:t>23.05.2018 16:24</w:t>
+            <w:t>24.05.2018 15:44</w:t>
           </w:r>
           <w:r>
             <w:rPr>
@@ -12324,7 +12324,7 @@
 </file>
 
 <file path=customXml/itemProps2.xml><?xml version="1.0" encoding="utf-8"?>
-<ds:datastoreItem xmlns:ds="http://schemas.openxmlformats.org/officeDocument/2006/customXml" ds:itemID="{729E7D67-1EEB-4A82-87DC-C5ED9FD06530}">
+<ds:datastoreItem xmlns:ds="http://schemas.openxmlformats.org/officeDocument/2006/customXml" ds:itemID="{49F44249-2CFF-4F90-A9F1-0444FB21EB59}">
   <ds:schemaRefs>
     <ds:schemaRef ds:uri="http://schemas.openxmlformats.org/officeDocument/2006/bibliography"/>
   </ds:schemaRefs>

</xml_diff>

<commit_message>
Version 31.05.2018 - 15:37
Journal de travail à jour, manque des liens.

Rapport à finir.

Le programme ne peut pas être plus avancé il reste trop à faire et le temps ne le permet pas.
</commit_message>
<xml_diff>
--- a/Documentation/R-TPI-carbonarch-Rapport_de_projet.docx
+++ b/Documentation/R-TPI-carbonarch-Rapport_de_projet.docx
@@ -10,7 +10,6 @@
           <w:docPartUnique/>
         </w:docPartObj>
       </w:sdtPr>
-      <w:sdtEndPr/>
       <w:sdtContent>
         <w:p>
           <w:r>
@@ -192,7 +191,6 @@
                                       <w:calendar w:val="gregorian"/>
                                     </w:date>
                                   </w:sdtPr>
-                                  <w:sdtEndPr/>
                                   <w:sdtContent>
                                     <w:p>
                                       <w:pPr>
@@ -288,7 +286,6 @@
                                       <w:dataBinding w:prefixMappings="xmlns:ns0='http://schemas.openxmlformats.org/package/2006/metadata/core-properties' xmlns:ns1='http://purl.org/dc/elements/1.1/'" w:xpath="/ns0:coreProperties[1]/ns1:creator[1]" w:storeItemID="{6C3C8BC8-F283-45AE-878A-BAB7291924A1}"/>
                                       <w:text/>
                                     </w:sdtPr>
-                                    <w:sdtEndPr/>
                                     <w:sdtContent>
                                       <w:r>
                                         <w:rPr>
@@ -327,7 +324,6 @@
                                       <w:dataBinding w:prefixMappings="xmlns:ns0='http://schemas.openxmlformats.org/officeDocument/2006/extended-properties'" w:xpath="/ns0:Properties[1]/ns0:Company[1]" w:storeItemID="{6668398D-A668-4E3E-A5EB-62B293D839F1}"/>
                                       <w:text/>
                                     </w:sdtPr>
-                                    <w:sdtEndPr/>
                                     <w:sdtContent>
                                       <w:r>
                                         <w:rPr>
@@ -355,7 +351,6 @@
                                       <w:calendar w:val="gregorian"/>
                                     </w:date>
                                   </w:sdtPr>
-                                  <w:sdtEndPr/>
                                   <w:sdtContent>
                                     <w:p>
                                       <w:pPr>
@@ -425,7 +420,6 @@
                                 <w:calendar w:val="gregorian"/>
                               </w:date>
                             </w:sdtPr>
-                            <w:sdtEndPr/>
                             <w:sdtContent>
                               <w:p>
                                 <w:pPr>
@@ -476,7 +470,6 @@
                                 <w:dataBinding w:prefixMappings="xmlns:ns0='http://schemas.openxmlformats.org/package/2006/metadata/core-properties' xmlns:ns1='http://purl.org/dc/elements/1.1/'" w:xpath="/ns0:coreProperties[1]/ns1:creator[1]" w:storeItemID="{6C3C8BC8-F283-45AE-878A-BAB7291924A1}"/>
                                 <w:text/>
                               </w:sdtPr>
-                              <w:sdtEndPr/>
                               <w:sdtContent>
                                 <w:r>
                                   <w:rPr>
@@ -515,7 +508,6 @@
                                 <w:dataBinding w:prefixMappings="xmlns:ns0='http://schemas.openxmlformats.org/officeDocument/2006/extended-properties'" w:xpath="/ns0:Properties[1]/ns0:Company[1]" w:storeItemID="{6668398D-A668-4E3E-A5EB-62B293D839F1}"/>
                                 <w:text/>
                               </w:sdtPr>
-                              <w:sdtEndPr/>
                               <w:sdtContent>
                                 <w:r>
                                   <w:rPr>
@@ -543,7 +535,6 @@
                                 <w:calendar w:val="gregorian"/>
                               </w:date>
                             </w:sdtPr>
-                            <w:sdtEndPr/>
                             <w:sdtContent>
                               <w:p>
                                 <w:pPr>
@@ -648,7 +639,6 @@
                                   <w:dataBinding w:prefixMappings="xmlns:ns0='http://schemas.openxmlformats.org/package/2006/metadata/core-properties' xmlns:ns1='http://purl.org/dc/elements/1.1/'" w:xpath="/ns0:coreProperties[1]/ns1:title[1]" w:storeItemID="{6C3C8BC8-F283-45AE-878A-BAB7291924A1}"/>
                                   <w:text/>
                                 </w:sdtPr>
-                                <w:sdtEndPr/>
                                 <w:sdtContent>
                                   <w:p>
                                     <w:pPr>
@@ -705,7 +695,6 @@
                             <w:dataBinding w:prefixMappings="xmlns:ns0='http://schemas.openxmlformats.org/package/2006/metadata/core-properties' xmlns:ns1='http://purl.org/dc/elements/1.1/'" w:xpath="/ns0:coreProperties[1]/ns1:title[1]" w:storeItemID="{6C3C8BC8-F283-45AE-878A-BAB7291924A1}"/>
                             <w:text/>
                           </w:sdtPr>
-                          <w:sdtEndPr/>
                           <w:sdtContent>
                             <w:p>
                               <w:pPr>
@@ -849,7 +838,7 @@
             </w:rPr>
             <w:fldChar w:fldCharType="separate"/>
           </w:r>
-          <w:hyperlink w:anchor="_Toc514855971" w:history="1">
+          <w:hyperlink w:anchor="_Toc515517902" w:history="1">
             <w:r>
               <w:rPr>
                 <w:rStyle w:val="Lienhypertexte"/>
@@ -891,7 +880,7 @@
                 <w:noProof/>
                 <w:webHidden/>
               </w:rPr>
-              <w:instrText xml:space="preserve"> PAGEREF _Toc514855971 \h </w:instrText>
+              <w:instrText xml:space="preserve"> PAGEREF _Toc515517902 \h </w:instrText>
             </w:r>
             <w:r>
               <w:rPr>
@@ -935,7 +924,7 @@
               <w:lang w:eastAsia="fr-CH"/>
             </w:rPr>
           </w:pPr>
-          <w:hyperlink w:anchor="_Toc514855972" w:history="1">
+          <w:hyperlink w:anchor="_Toc515517903" w:history="1">
             <w:r>
               <w:rPr>
                 <w:rStyle w:val="Lienhypertexte"/>
@@ -977,7 +966,7 @@
                 <w:noProof/>
                 <w:webHidden/>
               </w:rPr>
-              <w:instrText xml:space="preserve"> PAGEREF _Toc514855972 \h </w:instrText>
+              <w:instrText xml:space="preserve"> PAGEREF _Toc515517903 \h </w:instrText>
             </w:r>
             <w:r>
               <w:rPr>
@@ -1016,7 +1005,7 @@
               <w:noProof/>
             </w:rPr>
           </w:pPr>
-          <w:hyperlink w:anchor="_Toc514855973" w:history="1">
+          <w:hyperlink w:anchor="_Toc515517904" w:history="1">
             <w:r>
               <w:rPr>
                 <w:rStyle w:val="Lienhypertexte"/>
@@ -1057,7 +1046,7 @@
                 <w:noProof/>
                 <w:webHidden/>
               </w:rPr>
-              <w:instrText xml:space="preserve"> PAGEREF _Toc514855973 \h </w:instrText>
+              <w:instrText xml:space="preserve"> PAGEREF _Toc515517904 \h </w:instrText>
             </w:r>
             <w:r>
               <w:rPr>
@@ -1096,7 +1085,7 @@
               <w:noProof/>
             </w:rPr>
           </w:pPr>
-          <w:hyperlink w:anchor="_Toc514855974" w:history="1">
+          <w:hyperlink w:anchor="_Toc515517905" w:history="1">
             <w:r>
               <w:rPr>
                 <w:rStyle w:val="Lienhypertexte"/>
@@ -1137,7 +1126,7 @@
                 <w:noProof/>
                 <w:webHidden/>
               </w:rPr>
-              <w:instrText xml:space="preserve"> PAGEREF _Toc514855974 \h </w:instrText>
+              <w:instrText xml:space="preserve"> PAGEREF _Toc515517905 \h </w:instrText>
             </w:r>
             <w:r>
               <w:rPr>
@@ -1176,7 +1165,7 @@
               <w:noProof/>
             </w:rPr>
           </w:pPr>
-          <w:hyperlink w:anchor="_Toc514855975" w:history="1">
+          <w:hyperlink w:anchor="_Toc515517906" w:history="1">
             <w:r>
               <w:rPr>
                 <w:rStyle w:val="Lienhypertexte"/>
@@ -1217,7 +1206,7 @@
                 <w:noProof/>
                 <w:webHidden/>
               </w:rPr>
-              <w:instrText xml:space="preserve"> PAGEREF _Toc514855975 \h </w:instrText>
+              <w:instrText xml:space="preserve"> PAGEREF _Toc515517906 \h </w:instrText>
             </w:r>
             <w:r>
               <w:rPr>
@@ -1256,7 +1245,7 @@
               <w:noProof/>
             </w:rPr>
           </w:pPr>
-          <w:hyperlink w:anchor="_Toc514855976" w:history="1">
+          <w:hyperlink w:anchor="_Toc515517907" w:history="1">
             <w:r>
               <w:rPr>
                 <w:rStyle w:val="Lienhypertexte"/>
@@ -1297,7 +1286,7 @@
                 <w:noProof/>
                 <w:webHidden/>
               </w:rPr>
-              <w:instrText xml:space="preserve"> PAGEREF _Toc514855976 \h </w:instrText>
+              <w:instrText xml:space="preserve"> PAGEREF _Toc515517907 \h </w:instrText>
             </w:r>
             <w:r>
               <w:rPr>
@@ -1336,7 +1325,7 @@
               <w:noProof/>
             </w:rPr>
           </w:pPr>
-          <w:hyperlink w:anchor="_Toc514855977" w:history="1">
+          <w:hyperlink w:anchor="_Toc515517908" w:history="1">
             <w:r>
               <w:rPr>
                 <w:rStyle w:val="Lienhypertexte"/>
@@ -1377,7 +1366,7 @@
                 <w:noProof/>
                 <w:webHidden/>
               </w:rPr>
-              <w:instrText xml:space="preserve"> PAGEREF _Toc514855977 \h </w:instrText>
+              <w:instrText xml:space="preserve"> PAGEREF _Toc515517908 \h </w:instrText>
             </w:r>
             <w:r>
               <w:rPr>
@@ -1420,7 +1409,7 @@
               <w:noProof/>
             </w:rPr>
           </w:pPr>
-          <w:hyperlink w:anchor="_Toc514855978" w:history="1">
+          <w:hyperlink w:anchor="_Toc515517909" w:history="1">
             <w:r>
               <w:rPr>
                 <w:rStyle w:val="Lienhypertexte"/>
@@ -1461,7 +1450,7 @@
                 <w:noProof/>
                 <w:webHidden/>
               </w:rPr>
-              <w:instrText xml:space="preserve"> PAGEREF _Toc514855978 \h </w:instrText>
+              <w:instrText xml:space="preserve"> PAGEREF _Toc515517909 \h </w:instrText>
             </w:r>
             <w:r>
               <w:rPr>
@@ -1504,7 +1493,7 @@
               <w:noProof/>
             </w:rPr>
           </w:pPr>
-          <w:hyperlink w:anchor="_Toc514855979" w:history="1">
+          <w:hyperlink w:anchor="_Toc515517910" w:history="1">
             <w:r>
               <w:rPr>
                 <w:rStyle w:val="Lienhypertexte"/>
@@ -1545,7 +1534,7 @@
                 <w:noProof/>
                 <w:webHidden/>
               </w:rPr>
-              <w:instrText xml:space="preserve"> PAGEREF _Toc514855979 \h </w:instrText>
+              <w:instrText xml:space="preserve"> PAGEREF _Toc515517910 \h </w:instrText>
             </w:r>
             <w:r>
               <w:rPr>
@@ -1588,7 +1577,7 @@
               <w:noProof/>
             </w:rPr>
           </w:pPr>
-          <w:hyperlink w:anchor="_Toc514855980" w:history="1">
+          <w:hyperlink w:anchor="_Toc515517911" w:history="1">
             <w:r>
               <w:rPr>
                 <w:rStyle w:val="Lienhypertexte"/>
@@ -1629,7 +1618,7 @@
                 <w:noProof/>
                 <w:webHidden/>
               </w:rPr>
-              <w:instrText xml:space="preserve"> PAGEREF _Toc514855980 \h </w:instrText>
+              <w:instrText xml:space="preserve"> PAGEREF _Toc515517911 \h </w:instrText>
             </w:r>
             <w:r>
               <w:rPr>
@@ -1672,7 +1661,7 @@
               <w:noProof/>
             </w:rPr>
           </w:pPr>
-          <w:hyperlink w:anchor="_Toc514855981" w:history="1">
+          <w:hyperlink w:anchor="_Toc515517912" w:history="1">
             <w:r>
               <w:rPr>
                 <w:rStyle w:val="Lienhypertexte"/>
@@ -1713,7 +1702,7 @@
                 <w:noProof/>
                 <w:webHidden/>
               </w:rPr>
-              <w:instrText xml:space="preserve"> PAGEREF _Toc514855981 \h </w:instrText>
+              <w:instrText xml:space="preserve"> PAGEREF _Toc515517912 \h </w:instrText>
             </w:r>
             <w:r>
               <w:rPr>
@@ -1756,7 +1745,7 @@
               <w:noProof/>
             </w:rPr>
           </w:pPr>
-          <w:hyperlink w:anchor="_Toc514855982" w:history="1">
+          <w:hyperlink w:anchor="_Toc515517913" w:history="1">
             <w:r>
               <w:rPr>
                 <w:rStyle w:val="Lienhypertexte"/>
@@ -1797,7 +1786,7 @@
                 <w:noProof/>
                 <w:webHidden/>
               </w:rPr>
-              <w:instrText xml:space="preserve"> PAGEREF _Toc514855982 \h </w:instrText>
+              <w:instrText xml:space="preserve"> PAGEREF _Toc515517913 \h </w:instrText>
             </w:r>
             <w:r>
               <w:rPr>
@@ -1840,7 +1829,7 @@
               <w:noProof/>
             </w:rPr>
           </w:pPr>
-          <w:hyperlink w:anchor="_Toc514855983" w:history="1">
+          <w:hyperlink w:anchor="_Toc515517914" w:history="1">
             <w:r>
               <w:rPr>
                 <w:rStyle w:val="Lienhypertexte"/>
@@ -1881,7 +1870,7 @@
                 <w:noProof/>
                 <w:webHidden/>
               </w:rPr>
-              <w:instrText xml:space="preserve"> PAGEREF _Toc514855983 \h </w:instrText>
+              <w:instrText xml:space="preserve"> PAGEREF _Toc515517914 \h </w:instrText>
             </w:r>
             <w:r>
               <w:rPr>
@@ -1920,7 +1909,7 @@
               <w:noProof/>
             </w:rPr>
           </w:pPr>
-          <w:hyperlink w:anchor="_Toc514855984" w:history="1">
+          <w:hyperlink w:anchor="_Toc515517915" w:history="1">
             <w:r>
               <w:rPr>
                 <w:rStyle w:val="Lienhypertexte"/>
@@ -1961,7 +1950,7 @@
                 <w:noProof/>
                 <w:webHidden/>
               </w:rPr>
-              <w:instrText xml:space="preserve"> PAGEREF _Toc514855984 \h </w:instrText>
+              <w:instrText xml:space="preserve"> PAGEREF _Toc515517915 \h </w:instrText>
             </w:r>
             <w:r>
               <w:rPr>
@@ -2005,7 +1994,7 @@
               <w:lang w:eastAsia="fr-CH"/>
             </w:rPr>
           </w:pPr>
-          <w:hyperlink w:anchor="_Toc514855985" w:history="1">
+          <w:hyperlink w:anchor="_Toc515517916" w:history="1">
             <w:r>
               <w:rPr>
                 <w:rStyle w:val="Lienhypertexte"/>
@@ -2047,7 +2036,7 @@
                 <w:noProof/>
                 <w:webHidden/>
               </w:rPr>
-              <w:instrText xml:space="preserve"> PAGEREF _Toc514855985 \h </w:instrText>
+              <w:instrText xml:space="preserve"> PAGEREF _Toc515517916 \h </w:instrText>
             </w:r>
             <w:r>
               <w:rPr>
@@ -2091,7 +2080,7 @@
               <w:lang w:eastAsia="fr-CH"/>
             </w:rPr>
           </w:pPr>
-          <w:hyperlink w:anchor="_Toc514855986" w:history="1">
+          <w:hyperlink w:anchor="_Toc515517917" w:history="1">
             <w:r>
               <w:rPr>
                 <w:rStyle w:val="Lienhypertexte"/>
@@ -2133,7 +2122,7 @@
                 <w:noProof/>
                 <w:webHidden/>
               </w:rPr>
-              <w:instrText xml:space="preserve"> PAGEREF _Toc514855986 \h </w:instrText>
+              <w:instrText xml:space="preserve"> PAGEREF _Toc515517917 \h </w:instrText>
             </w:r>
             <w:r>
               <w:rPr>
@@ -2172,7 +2161,7 @@
               <w:noProof/>
             </w:rPr>
           </w:pPr>
-          <w:hyperlink w:anchor="_Toc514855987" w:history="1">
+          <w:hyperlink w:anchor="_Toc515517918" w:history="1">
             <w:r>
               <w:rPr>
                 <w:rStyle w:val="Lienhypertexte"/>
@@ -2213,7 +2202,7 @@
                 <w:noProof/>
                 <w:webHidden/>
               </w:rPr>
-              <w:instrText xml:space="preserve"> PAGEREF _Toc514855987 \h </w:instrText>
+              <w:instrText xml:space="preserve"> PAGEREF _Toc515517918 \h </w:instrText>
             </w:r>
             <w:r>
               <w:rPr>
@@ -2252,7 +2241,7 @@
               <w:noProof/>
             </w:rPr>
           </w:pPr>
-          <w:hyperlink w:anchor="_Toc514855988" w:history="1">
+          <w:hyperlink w:anchor="_Toc515517919" w:history="1">
             <w:r>
               <w:rPr>
                 <w:rStyle w:val="Lienhypertexte"/>
@@ -2293,7 +2282,7 @@
                 <w:noProof/>
                 <w:webHidden/>
               </w:rPr>
-              <w:instrText xml:space="preserve"> PAGEREF _Toc514855988 \h </w:instrText>
+              <w:instrText xml:space="preserve"> PAGEREF _Toc515517919 \h </w:instrText>
             </w:r>
             <w:r>
               <w:rPr>
@@ -2336,7 +2325,7 @@
               <w:noProof/>
             </w:rPr>
           </w:pPr>
-          <w:hyperlink w:anchor="_Toc514855989" w:history="1">
+          <w:hyperlink w:anchor="_Toc515517920" w:history="1">
             <w:r>
               <w:rPr>
                 <w:rStyle w:val="Lienhypertexte"/>
@@ -2377,7 +2366,7 @@
                 <w:noProof/>
                 <w:webHidden/>
               </w:rPr>
-              <w:instrText xml:space="preserve"> PAGEREF _Toc514855989 \h </w:instrText>
+              <w:instrText xml:space="preserve"> PAGEREF _Toc515517920 \h </w:instrText>
             </w:r>
             <w:r>
               <w:rPr>
@@ -2420,7 +2409,7 @@
               <w:noProof/>
             </w:rPr>
           </w:pPr>
-          <w:hyperlink w:anchor="_Toc514855990" w:history="1">
+          <w:hyperlink w:anchor="_Toc515517921" w:history="1">
             <w:r>
               <w:rPr>
                 <w:rStyle w:val="Lienhypertexte"/>
@@ -2461,7 +2450,7 @@
                 <w:noProof/>
                 <w:webHidden/>
               </w:rPr>
-              <w:instrText xml:space="preserve"> PAGEREF _Toc514855990 \h </w:instrText>
+              <w:instrText xml:space="preserve"> PAGEREF _Toc515517921 \h </w:instrText>
             </w:r>
             <w:r>
               <w:rPr>
@@ -2504,7 +2493,7 @@
               <w:noProof/>
             </w:rPr>
           </w:pPr>
-          <w:hyperlink w:anchor="_Toc514855991" w:history="1">
+          <w:hyperlink w:anchor="_Toc515517922" w:history="1">
             <w:r>
               <w:rPr>
                 <w:rStyle w:val="Lienhypertexte"/>
@@ -2545,7 +2534,7 @@
                 <w:noProof/>
                 <w:webHidden/>
               </w:rPr>
-              <w:instrText xml:space="preserve"> PAGEREF _Toc514855991 \h </w:instrText>
+              <w:instrText xml:space="preserve"> PAGEREF _Toc515517922 \h </w:instrText>
             </w:r>
             <w:r>
               <w:rPr>
@@ -2588,7 +2577,7 @@
               <w:noProof/>
             </w:rPr>
           </w:pPr>
-          <w:hyperlink w:anchor="_Toc514855992" w:history="1">
+          <w:hyperlink w:anchor="_Toc515517923" w:history="1">
             <w:r>
               <w:rPr>
                 <w:rStyle w:val="Lienhypertexte"/>
@@ -2629,7 +2618,7 @@
                 <w:noProof/>
                 <w:webHidden/>
               </w:rPr>
-              <w:instrText xml:space="preserve"> PAGEREF _Toc514855992 \h </w:instrText>
+              <w:instrText xml:space="preserve"> PAGEREF _Toc515517923 \h </w:instrText>
             </w:r>
             <w:r>
               <w:rPr>
@@ -2668,7 +2657,7 @@
               <w:noProof/>
             </w:rPr>
           </w:pPr>
-          <w:hyperlink w:anchor="_Toc514855993" w:history="1">
+          <w:hyperlink w:anchor="_Toc515517924" w:history="1">
             <w:r>
               <w:rPr>
                 <w:rStyle w:val="Lienhypertexte"/>
@@ -2709,7 +2698,7 @@
                 <w:noProof/>
                 <w:webHidden/>
               </w:rPr>
-              <w:instrText xml:space="preserve"> PAGEREF _Toc514855993 \h </w:instrText>
+              <w:instrText xml:space="preserve"> PAGEREF _Toc515517924 \h </w:instrText>
             </w:r>
             <w:r>
               <w:rPr>
@@ -2748,7 +2737,7 @@
               <w:noProof/>
             </w:rPr>
           </w:pPr>
-          <w:hyperlink w:anchor="_Toc514855994" w:history="1">
+          <w:hyperlink w:anchor="_Toc515517925" w:history="1">
             <w:r>
               <w:rPr>
                 <w:rStyle w:val="Lienhypertexte"/>
@@ -2789,7 +2778,7 @@
                 <w:noProof/>
                 <w:webHidden/>
               </w:rPr>
-              <w:instrText xml:space="preserve"> PAGEREF _Toc514855994 \h </w:instrText>
+              <w:instrText xml:space="preserve"> PAGEREF _Toc515517925 \h </w:instrText>
             </w:r>
             <w:r>
               <w:rPr>
@@ -2833,7 +2822,7 @@
               <w:lang w:eastAsia="fr-CH"/>
             </w:rPr>
           </w:pPr>
-          <w:hyperlink w:anchor="_Toc514855995" w:history="1">
+          <w:hyperlink w:anchor="_Toc515517926" w:history="1">
             <w:r>
               <w:rPr>
                 <w:rStyle w:val="Lienhypertexte"/>
@@ -2875,7 +2864,7 @@
                 <w:noProof/>
                 <w:webHidden/>
               </w:rPr>
-              <w:instrText xml:space="preserve"> PAGEREF _Toc514855995 \h </w:instrText>
+              <w:instrText xml:space="preserve"> PAGEREF _Toc515517926 \h </w:instrText>
             </w:r>
             <w:r>
               <w:rPr>
@@ -2914,7 +2903,7 @@
               <w:noProof/>
             </w:rPr>
           </w:pPr>
-          <w:hyperlink w:anchor="_Toc514855996" w:history="1">
+          <w:hyperlink w:anchor="_Toc515517927" w:history="1">
             <w:r>
               <w:rPr>
                 <w:rStyle w:val="Lienhypertexte"/>
@@ -2955,7 +2944,7 @@
                 <w:noProof/>
                 <w:webHidden/>
               </w:rPr>
-              <w:instrText xml:space="preserve"> PAGEREF _Toc514855996 \h </w:instrText>
+              <w:instrText xml:space="preserve"> PAGEREF _Toc515517927 \h </w:instrText>
             </w:r>
             <w:r>
               <w:rPr>
@@ -2998,7 +2987,7 @@
               <w:noProof/>
             </w:rPr>
           </w:pPr>
-          <w:hyperlink w:anchor="_Toc514855997" w:history="1">
+          <w:hyperlink w:anchor="_Toc515517928" w:history="1">
             <w:r>
               <w:rPr>
                 <w:rStyle w:val="Lienhypertexte"/>
@@ -3039,7 +3028,7 @@
                 <w:noProof/>
                 <w:webHidden/>
               </w:rPr>
-              <w:instrText xml:space="preserve"> PAGEREF _Toc514855997 \h </w:instrText>
+              <w:instrText xml:space="preserve"> PAGEREF _Toc515517928 \h </w:instrText>
             </w:r>
             <w:r>
               <w:rPr>
@@ -3078,7 +3067,7 @@
               <w:noProof/>
             </w:rPr>
           </w:pPr>
-          <w:hyperlink w:anchor="_Toc514855998" w:history="1">
+          <w:hyperlink w:anchor="_Toc515517929" w:history="1">
             <w:r>
               <w:rPr>
                 <w:rStyle w:val="Lienhypertexte"/>
@@ -3119,7 +3108,7 @@
                 <w:noProof/>
                 <w:webHidden/>
               </w:rPr>
-              <w:instrText xml:space="preserve"> PAGEREF _Toc514855998 \h </w:instrText>
+              <w:instrText xml:space="preserve"> PAGEREF _Toc515517929 \h </w:instrText>
             </w:r>
             <w:r>
               <w:rPr>
@@ -3163,7 +3152,7 @@
               <w:lang w:eastAsia="fr-CH"/>
             </w:rPr>
           </w:pPr>
-          <w:hyperlink w:anchor="_Toc514855999" w:history="1">
+          <w:hyperlink w:anchor="_Toc515517930" w:history="1">
             <w:r>
               <w:rPr>
                 <w:rStyle w:val="Lienhypertexte"/>
@@ -3205,7 +3194,7 @@
                 <w:noProof/>
                 <w:webHidden/>
               </w:rPr>
-              <w:instrText xml:space="preserve"> PAGEREF _Toc514855999 \h </w:instrText>
+              <w:instrText xml:space="preserve"> PAGEREF _Toc515517930 \h </w:instrText>
             </w:r>
             <w:r>
               <w:rPr>
@@ -3244,7 +3233,7 @@
               <w:noProof/>
             </w:rPr>
           </w:pPr>
-          <w:hyperlink w:anchor="_Toc514856000" w:history="1">
+          <w:hyperlink w:anchor="_Toc515517931" w:history="1">
             <w:r>
               <w:rPr>
                 <w:rStyle w:val="Lienhypertexte"/>
@@ -3285,7 +3274,7 @@
                 <w:noProof/>
                 <w:webHidden/>
               </w:rPr>
-              <w:instrText xml:space="preserve"> PAGEREF _Toc514856000 \h </w:instrText>
+              <w:instrText xml:space="preserve"> PAGEREF _Toc515517931 \h </w:instrText>
             </w:r>
             <w:r>
               <w:rPr>
@@ -3329,7 +3318,7 @@
               <w:lang w:eastAsia="fr-CH"/>
             </w:rPr>
           </w:pPr>
-          <w:hyperlink w:anchor="_Toc514856001" w:history="1">
+          <w:hyperlink w:anchor="_Toc515517932" w:history="1">
             <w:r>
               <w:rPr>
                 <w:rStyle w:val="Lienhypertexte"/>
@@ -3371,7 +3360,7 @@
                 <w:noProof/>
                 <w:webHidden/>
               </w:rPr>
-              <w:instrText xml:space="preserve"> PAGEREF _Toc514856001 \h </w:instrText>
+              <w:instrText xml:space="preserve"> PAGEREF _Toc515517932 \h </w:instrText>
             </w:r>
             <w:r>
               <w:rPr>
@@ -3410,7 +3399,7 @@
               <w:noProof/>
             </w:rPr>
           </w:pPr>
-          <w:hyperlink w:anchor="_Toc514856002" w:history="1">
+          <w:hyperlink w:anchor="_Toc515517933" w:history="1">
             <w:r>
               <w:rPr>
                 <w:rStyle w:val="Lienhypertexte"/>
@@ -3451,7 +3440,7 @@
                 <w:noProof/>
                 <w:webHidden/>
               </w:rPr>
-              <w:instrText xml:space="preserve"> PAGEREF _Toc514856002 \h </w:instrText>
+              <w:instrText xml:space="preserve"> PAGEREF _Toc515517933 \h </w:instrText>
             </w:r>
             <w:r>
               <w:rPr>
@@ -3490,7 +3479,7 @@
               <w:noProof/>
             </w:rPr>
           </w:pPr>
-          <w:hyperlink w:anchor="_Toc514856003" w:history="1">
+          <w:hyperlink w:anchor="_Toc515517934" w:history="1">
             <w:r>
               <w:rPr>
                 <w:rStyle w:val="Lienhypertexte"/>
@@ -3531,7 +3520,7 @@
                 <w:noProof/>
                 <w:webHidden/>
               </w:rPr>
-              <w:instrText xml:space="preserve"> PAGEREF _Toc514856003 \h </w:instrText>
+              <w:instrText xml:space="preserve"> PAGEREF _Toc515517934 \h </w:instrText>
             </w:r>
             <w:r>
               <w:rPr>
@@ -3570,7 +3559,7 @@
               <w:noProof/>
             </w:rPr>
           </w:pPr>
-          <w:hyperlink w:anchor="_Toc514856004" w:history="1">
+          <w:hyperlink w:anchor="_Toc515517935" w:history="1">
             <w:r>
               <w:rPr>
                 <w:rStyle w:val="Lienhypertexte"/>
@@ -3611,7 +3600,7 @@
                 <w:noProof/>
                 <w:webHidden/>
               </w:rPr>
-              <w:instrText xml:space="preserve"> PAGEREF _Toc514856004 \h </w:instrText>
+              <w:instrText xml:space="preserve"> PAGEREF _Toc515517935 \h </w:instrText>
             </w:r>
             <w:r>
               <w:rPr>
@@ -3655,7 +3644,7 @@
               <w:lang w:eastAsia="fr-CH"/>
             </w:rPr>
           </w:pPr>
-          <w:hyperlink w:anchor="_Toc514856005" w:history="1">
+          <w:hyperlink w:anchor="_Toc515517936" w:history="1">
             <w:r>
               <w:rPr>
                 <w:rStyle w:val="Lienhypertexte"/>
@@ -3697,7 +3686,7 @@
                 <w:noProof/>
                 <w:webHidden/>
               </w:rPr>
-              <w:instrText xml:space="preserve"> PAGEREF _Toc514856005 \h </w:instrText>
+              <w:instrText xml:space="preserve"> PAGEREF _Toc515517936 \h </w:instrText>
             </w:r>
             <w:r>
               <w:rPr>
@@ -3736,7 +3725,7 @@
               <w:noProof/>
             </w:rPr>
           </w:pPr>
-          <w:hyperlink w:anchor="_Toc514856006" w:history="1">
+          <w:hyperlink w:anchor="_Toc515517937" w:history="1">
             <w:r>
               <w:rPr>
                 <w:rStyle w:val="Lienhypertexte"/>
@@ -3777,7 +3766,7 @@
                 <w:noProof/>
                 <w:webHidden/>
               </w:rPr>
-              <w:instrText xml:space="preserve"> PAGEREF _Toc514856006 \h </w:instrText>
+              <w:instrText xml:space="preserve"> PAGEREF _Toc515517937 \h </w:instrText>
             </w:r>
             <w:r>
               <w:rPr>
@@ -3816,7 +3805,7 @@
               <w:noProof/>
             </w:rPr>
           </w:pPr>
-          <w:hyperlink w:anchor="_Toc514856007" w:history="1">
+          <w:hyperlink w:anchor="_Toc515517938" w:history="1">
             <w:r>
               <w:rPr>
                 <w:rStyle w:val="Lienhypertexte"/>
@@ -3857,7 +3846,7 @@
                 <w:noProof/>
                 <w:webHidden/>
               </w:rPr>
-              <w:instrText xml:space="preserve"> PAGEREF _Toc514856007 \h </w:instrText>
+              <w:instrText xml:space="preserve"> PAGEREF _Toc515517938 \h </w:instrText>
             </w:r>
             <w:r>
               <w:rPr>
@@ -3896,7 +3885,7 @@
               <w:noProof/>
             </w:rPr>
           </w:pPr>
-          <w:hyperlink w:anchor="_Toc514856008" w:history="1">
+          <w:hyperlink w:anchor="_Toc515517939" w:history="1">
             <w:r>
               <w:rPr>
                 <w:rStyle w:val="Lienhypertexte"/>
@@ -3937,7 +3926,7 @@
                 <w:noProof/>
                 <w:webHidden/>
               </w:rPr>
-              <w:instrText xml:space="preserve"> PAGEREF _Toc514856008 \h </w:instrText>
+              <w:instrText xml:space="preserve"> PAGEREF _Toc515517939 \h </w:instrText>
             </w:r>
             <w:r>
               <w:rPr>
@@ -3981,7 +3970,7 @@
               <w:lang w:eastAsia="fr-CH"/>
             </w:rPr>
           </w:pPr>
-          <w:hyperlink w:anchor="_Toc514856009" w:history="1">
+          <w:hyperlink w:anchor="_Toc515517940" w:history="1">
             <w:r>
               <w:rPr>
                 <w:rStyle w:val="Lienhypertexte"/>
@@ -4023,7 +4012,7 @@
                 <w:noProof/>
                 <w:webHidden/>
               </w:rPr>
-              <w:instrText xml:space="preserve"> PAGEREF _Toc514856009 \h </w:instrText>
+              <w:instrText xml:space="preserve"> PAGEREF _Toc515517940 \h </w:instrText>
             </w:r>
             <w:r>
               <w:rPr>
@@ -4107,7 +4096,7 @@
       <w:pPr>
         <w:pStyle w:val="Titre1"/>
       </w:pPr>
-      <w:bookmarkStart w:id="0" w:name="_Toc514855971"/>
+      <w:bookmarkStart w:id="0" w:name="_Toc515517902"/>
       <w:r>
         <w:lastRenderedPageBreak/>
         <w:t>Remerciements</w:t>
@@ -4124,7 +4113,7 @@
       <w:pPr>
         <w:pStyle w:val="Titre1"/>
       </w:pPr>
-      <w:bookmarkStart w:id="1" w:name="_Toc514855972"/>
+      <w:bookmarkStart w:id="1" w:name="_Toc515517903"/>
       <w:r>
         <w:t>Spécifications</w:t>
       </w:r>
@@ -4134,7 +4123,7 @@
       <w:pPr>
         <w:pStyle w:val="Titre2"/>
       </w:pPr>
-      <w:bookmarkStart w:id="2" w:name="_Toc514855973"/>
+      <w:bookmarkStart w:id="2" w:name="_Toc515517904"/>
       <w:r>
         <w:t>Titre</w:t>
       </w:r>
@@ -4154,7 +4143,7 @@
       <w:pPr>
         <w:pStyle w:val="Titre2"/>
       </w:pPr>
-      <w:bookmarkStart w:id="3" w:name="_Toc514855974"/>
+      <w:bookmarkStart w:id="3" w:name="_Toc515517905"/>
       <w:r>
         <w:t>Description</w:t>
       </w:r>
@@ -4291,7 +4280,7 @@
       <w:pPr>
         <w:pStyle w:val="Titre2"/>
       </w:pPr>
-      <w:bookmarkStart w:id="4" w:name="_Toc514855975"/>
+      <w:bookmarkStart w:id="4" w:name="_Toc515517906"/>
       <w:r>
         <w:t>Matériel et logiciels à disposition</w:t>
       </w:r>
@@ -4319,7 +4308,7 @@
       <w:pPr>
         <w:pStyle w:val="Titre2"/>
       </w:pPr>
-      <w:bookmarkStart w:id="5" w:name="_Toc514855976"/>
+      <w:bookmarkStart w:id="5" w:name="_Toc515517907"/>
       <w:r>
         <w:t>Prérequis</w:t>
       </w:r>
@@ -4341,7 +4330,7 @@
       <w:pPr>
         <w:pStyle w:val="Titre2"/>
       </w:pPr>
-      <w:bookmarkStart w:id="6" w:name="_Toc514855977"/>
+      <w:bookmarkStart w:id="6" w:name="_Toc515517908"/>
       <w:r>
         <w:t>Cahier des charges</w:t>
       </w:r>
@@ -4357,7 +4346,7 @@
       <w:pPr>
         <w:pStyle w:val="Titre3"/>
       </w:pPr>
-      <w:bookmarkStart w:id="7" w:name="_Toc514855978"/>
+      <w:bookmarkStart w:id="7" w:name="_Toc515517909"/>
       <w:r>
         <w:t xml:space="preserve">Objectifs et portée du projet (objectifs </w:t>
       </w:r>
@@ -4577,7 +4566,7 @@
       <w:pPr>
         <w:pStyle w:val="Titre3"/>
       </w:pPr>
-      <w:bookmarkStart w:id="8" w:name="_Toc514855979"/>
+      <w:bookmarkStart w:id="8" w:name="_Toc515517910"/>
       <w:r>
         <w:t>Caractéristiques des utilisateurs et impacts</w:t>
       </w:r>
@@ -4630,7 +4619,7 @@
         <w:pStyle w:val="Titre3"/>
       </w:pPr>
       <w:bookmarkStart w:id="9" w:name="_Fonctionnalités_requises_(du"/>
-      <w:bookmarkStart w:id="10" w:name="_Toc514855980"/>
+      <w:bookmarkStart w:id="10" w:name="_Toc515517911"/>
       <w:bookmarkEnd w:id="9"/>
       <w:r>
         <w:t>Fonctionnalités requises (du point de vue de l’utilisateur)</w:t>
@@ -4690,7 +4679,7 @@
       <w:pPr>
         <w:pStyle w:val="Titre3"/>
       </w:pPr>
-      <w:bookmarkStart w:id="11" w:name="_Toc514855981"/>
+      <w:bookmarkStart w:id="11" w:name="_Toc515517912"/>
       <w:r>
         <w:t>Contraintes</w:t>
       </w:r>
@@ -4736,7 +4725,7 @@
       <w:pPr>
         <w:pStyle w:val="Titre3"/>
       </w:pPr>
-      <w:bookmarkStart w:id="12" w:name="_Toc514855982"/>
+      <w:bookmarkStart w:id="12" w:name="_Toc515517913"/>
       <w:r>
         <w:t>Travail à réaliser par l’apprenti</w:t>
       </w:r>
@@ -4830,7 +4819,7 @@
       <w:pPr>
         <w:pStyle w:val="Titre3"/>
       </w:pPr>
-      <w:bookmarkStart w:id="13" w:name="_Toc514855983"/>
+      <w:bookmarkStart w:id="13" w:name="_Toc515517914"/>
       <w:r>
         <w:t>Si le temps le permet</w:t>
       </w:r>
@@ -4851,7 +4840,7 @@
       <w:pPr>
         <w:pStyle w:val="Titre2"/>
       </w:pPr>
-      <w:bookmarkStart w:id="14" w:name="_Toc514855984"/>
+      <w:bookmarkStart w:id="14" w:name="_Toc515517915"/>
       <w:r>
         <w:t>Les points suivants seront évalués</w:t>
       </w:r>
@@ -4980,7 +4969,7 @@
       <w:pPr>
         <w:pStyle w:val="Titre1"/>
       </w:pPr>
-      <w:bookmarkStart w:id="15" w:name="_Toc514855985"/>
+      <w:bookmarkStart w:id="15" w:name="_Toc515517916"/>
       <w:r>
         <w:t>Planification initiale</w:t>
       </w:r>
@@ -5010,7 +4999,7 @@
       <w:pPr>
         <w:pStyle w:val="Titre1"/>
       </w:pPr>
-      <w:bookmarkStart w:id="16" w:name="_Toc514855986"/>
+      <w:bookmarkStart w:id="16" w:name="_Toc515517917"/>
       <w:r>
         <w:t>Analyse</w:t>
       </w:r>
@@ -5026,7 +5015,7 @@
       <w:pPr>
         <w:pStyle w:val="Titre2"/>
       </w:pPr>
-      <w:bookmarkStart w:id="17" w:name="_Toc514855987"/>
+      <w:bookmarkStart w:id="17" w:name="_Toc515517918"/>
       <w:r>
         <w:t>Opportunités</w:t>
       </w:r>
@@ -5073,7 +5062,7 @@
       <w:pPr>
         <w:pStyle w:val="Titre2"/>
       </w:pPr>
-      <w:bookmarkStart w:id="18" w:name="_Toc514855988"/>
+      <w:bookmarkStart w:id="18" w:name="_Toc515517919"/>
       <w:r>
         <w:t>Document d’analyse et conception</w:t>
       </w:r>
@@ -5083,7 +5072,7 @@
       <w:pPr>
         <w:pStyle w:val="Titre3"/>
       </w:pPr>
-      <w:bookmarkStart w:id="19" w:name="_Toc514855989"/>
+      <w:bookmarkStart w:id="19" w:name="_Toc515517920"/>
       <w:r>
         <w:t>Les conversions minimal/maximal avec 32 bits signés</w:t>
       </w:r>
@@ -5539,7 +5528,7 @@
       <w:pPr>
         <w:pStyle w:val="Titre3"/>
       </w:pPr>
-      <w:bookmarkStart w:id="20" w:name="_Toc514855990"/>
+      <w:bookmarkStart w:id="20" w:name="_Toc515517921"/>
       <w:r>
         <w:t>Maquette graphique</w:t>
       </w:r>
@@ -5908,7 +5897,7 @@
           <v:shape id="_x0000_i1025" type="#_x0000_t75" style="width:368.85pt;height:25.8pt" o:ole="">
             <v:imagedata r:id="rId11" o:title=""/>
           </v:shape>
-          <o:OLEObject Type="Embed" ProgID="Visio.Drawing.15" ShapeID="_x0000_i1025" DrawAspect="Content" ObjectID="_1589187033" r:id="rId12"/>
+          <o:OLEObject Type="Embed" ProgID="Visio.Drawing.15" ShapeID="_x0000_i1025" DrawAspect="Content" ObjectID="_1589279079" r:id="rId12"/>
         </w:object>
       </w:r>
     </w:p>
@@ -6031,7 +6020,7 @@
       <w:pPr>
         <w:pStyle w:val="Titre3"/>
       </w:pPr>
-      <w:bookmarkStart w:id="21" w:name="_Toc514855991"/>
+      <w:bookmarkStart w:id="21" w:name="_Toc515517922"/>
       <w:r>
         <w:t>Maquette</w:t>
       </w:r>
@@ -6604,7 +6593,7 @@
           <v:shape id="_x0000_i1026" type="#_x0000_t75" style="width:368.85pt;height:271pt;mso-position-horizontal:absolute" o:ole="">
             <v:imagedata r:id="rId13" o:title=""/>
           </v:shape>
-          <o:OLEObject Type="Embed" ProgID="Visio.Drawing.15" ShapeID="_x0000_i1026" DrawAspect="Content" ObjectID="_1589187034" r:id="rId14"/>
+          <o:OLEObject Type="Embed" ProgID="Visio.Drawing.15" ShapeID="_x0000_i1026" DrawAspect="Content" ObjectID="_1589279080" r:id="rId14"/>
         </w:object>
       </w:r>
     </w:p>
@@ -6741,7 +6730,13 @@
         <w:t xml:space="preserve">où se trouve la virgule, dans la première </w:t>
       </w:r>
       <w:r>
-        <w:t>zone il s’agira du nombre se trouvant avant la virgule, la deuxième zone sera donc celle pour les nombres se trouvant après la virgule.</w:t>
+        <w:t xml:space="preserve">zone il s’agira du nombre se trouvant avant la virgule, la deuxième zone sera donc celle pour les nombres se trouvant après la </w:t>
+      </w:r>
+      <w:r>
+        <w:tab/>
+      </w:r>
+      <w:r>
+        <w:t>virgule.</w:t>
       </w:r>
     </w:p>
     <w:p>
@@ -6763,7 +6758,7 @@
           <v:shape id="_x0000_i1027" type="#_x0000_t75" style="width:311.75pt;height:57.05pt" o:ole="">
             <v:imagedata r:id="rId15" o:title=""/>
           </v:shape>
-          <o:OLEObject Type="Embed" ProgID="Visio.Drawing.15" ShapeID="_x0000_i1027" DrawAspect="Content" ObjectID="_1589187035" r:id="rId16"/>
+          <o:OLEObject Type="Embed" ProgID="Visio.Drawing.15" ShapeID="_x0000_i1027" DrawAspect="Content" ObjectID="_1589279081" r:id="rId16"/>
         </w:object>
       </w:r>
     </w:p>
@@ -6977,10 +6972,10 @@
       </w:r>
       <w:r>
         <w:object w:dxaOrig="10801" w:dyaOrig="8145">
-          <v:shape id="_x0000_i1028" type="#_x0000_t75" style="width:368.85pt;height:278.5pt" o:ole="">
+          <v:shape id="_x0000_i1041" type="#_x0000_t75" style="width:368.85pt;height:278.5pt" o:ole="">
             <v:imagedata r:id="rId17" o:title=""/>
           </v:shape>
-          <o:OLEObject Type="Embed" ProgID="Visio.Drawing.15" ShapeID="_x0000_i1028" DrawAspect="Content" ObjectID="_1589187036" r:id="rId18"/>
+          <o:OLEObject Type="Embed" ProgID="Visio.Drawing.15" ShapeID="_x0000_i1041" DrawAspect="Content" ObjectID="_1589279082" r:id="rId18"/>
         </w:object>
       </w:r>
     </w:p>
@@ -7043,11 +7038,9 @@
       <w:pPr>
         <w:pStyle w:val="Titre3"/>
       </w:pPr>
-      <w:bookmarkStart w:id="22" w:name="_Toc514855992"/>
-      <w:r>
-        <w:t>Conception du programme</w:t>
-      </w:r>
-      <w:bookmarkEnd w:id="22"/>
+      <w:r>
+        <w:t>Maquette graphique pour les soustractions</w:t>
+      </w:r>
     </w:p>
     <w:p>
       <w:pPr>
@@ -7055,34 +7048,13 @@
         <w:jc w:val="both"/>
       </w:pPr>
       <w:r>
-        <w:t>Le programme a besoin de pouvoir effectuer différentes opérations de calculs (conversion, addition et soustraction), afin d’éviter que cel</w:t>
-      </w:r>
-      <w:r>
-        <w:t>a nécessite trop de ressource ces opérations seront séparées</w:t>
-      </w:r>
-      <w:r>
-        <w:t>, le programme possèdera des « modes »</w:t>
-      </w:r>
-      <w:r>
-        <w:t>, cela permet</w:t>
-      </w:r>
-      <w:r>
-        <w:t>tra</w:t>
-      </w:r>
-      <w:r>
-        <w:t xml:space="preserve"> de n’effectuer que l’opération </w:t>
-      </w:r>
-      <w:r>
-        <w:t xml:space="preserve">voulu </w:t>
-      </w:r>
-      <w:r>
-        <w:t xml:space="preserve">en affichant uniquement l’interface du  « mode » </w:t>
-      </w:r>
-      <w:r>
-        <w:t>choisi</w:t>
-      </w:r>
-      <w:r>
-        <w:t xml:space="preserve"> sans afficher l’interface des autres, pour changer de « mode » le programme possédera une barre d’action avec un « Split Button », il s’agit d’un bouton avec une liste déroulante qui permettra de choisir le « mode » désiré pour soit convertir, additionner ou soustraire.</w:t>
+        <w:t>Pour la deuxième maquette il s’agit de celle concernant la soustraction. Celle-ci s’affichera lo</w:t>
+      </w:r>
+      <w:r>
+        <w:t>rsque l’utilisateur choisira le mode « Soustraire »</w:t>
+      </w:r>
+      <w:r>
+        <w:t>.</w:t>
       </w:r>
     </w:p>
     <w:p>
@@ -7091,13 +7063,178 @@
         <w:jc w:val="both"/>
       </w:pPr>
       <w:r>
-        <w:t xml:space="preserve">Dans cette même barre d’action il y aura encore un autre « Split Button », celui-ci servira à choisir différentes options comme la possibilité de définir notamment </w:t>
-      </w:r>
-      <w:r>
-        <w:t xml:space="preserve">si l’on veut convertir des nombres avec virgule ou non, permettant aux élèves n’étant pas à l’aise en ELEOC de ne pas s’embrouiller à remplir </w:t>
-      </w:r>
-      <w:r>
-        <w:t>de zéro ou de ne rien mettre dans la case après la virgule, donnant par la même occasion un résultat qui n’affichera aucune virgule évitant aussi de s’embrouiller et les erreurs de manipulation en entrant des chiffres après la virgule par erreur.</w:t>
+        <w:rPr>
+          <w:noProof/>
+          <w:color w:val="B40040"/>
+          <w:lang w:eastAsia="fr-CH"/>
+        </w:rPr>
+        <mc:AlternateContent>
+          <mc:Choice Requires="wps">
+            <w:drawing>
+              <wp:anchor distT="0" distB="0" distL="114300" distR="114300" simplePos="0" relativeHeight="251685888" behindDoc="0" locked="0" layoutInCell="1" allowOverlap="1" wp14:anchorId="00451824" wp14:editId="75BBC3E3">
+                <wp:simplePos x="0" y="0"/>
+                <wp:positionH relativeFrom="column">
+                  <wp:posOffset>2542145</wp:posOffset>
+                </wp:positionH>
+                <wp:positionV relativeFrom="paragraph">
+                  <wp:posOffset>1666731</wp:posOffset>
+                </wp:positionV>
+                <wp:extent cx="629237" cy="327804"/>
+                <wp:effectExtent l="0" t="0" r="19050" b="15240"/>
+                <wp:wrapNone/>
+                <wp:docPr id="14" name="Rectangle 14"/>
+                <wp:cNvGraphicFramePr/>
+                <a:graphic xmlns:a="http://schemas.openxmlformats.org/drawingml/2006/main">
+                  <a:graphicData uri="http://schemas.microsoft.com/office/word/2010/wordprocessingShape">
+                    <wps:wsp>
+                      <wps:cNvSpPr/>
+                      <wps:spPr>
+                        <a:xfrm>
+                          <a:off x="0" y="0"/>
+                          <a:ext cx="629237" cy="327804"/>
+                        </a:xfrm>
+                        <a:prstGeom prst="rect">
+                          <a:avLst/>
+                        </a:prstGeom>
+                        <a:noFill/>
+                        <a:ln w="19050">
+                          <a:solidFill>
+                            <a:srgbClr val="5A00D2"/>
+                          </a:solidFill>
+                        </a:ln>
+                      </wps:spPr>
+                      <wps:style>
+                        <a:lnRef idx="2">
+                          <a:schemeClr val="accent1">
+                            <a:shade val="50000"/>
+                          </a:schemeClr>
+                        </a:lnRef>
+                        <a:fillRef idx="1">
+                          <a:schemeClr val="accent1"/>
+                        </a:fillRef>
+                        <a:effectRef idx="0">
+                          <a:schemeClr val="accent1"/>
+                        </a:effectRef>
+                        <a:fontRef idx="minor">
+                          <a:schemeClr val="lt1"/>
+                        </a:fontRef>
+                      </wps:style>
+                      <wps:bodyPr rot="0" spcFirstLastPara="0" vertOverflow="overflow" horzOverflow="overflow" vert="horz" wrap="square" lIns="91440" tIns="45720" rIns="91440" bIns="45720" numCol="1" spcCol="0" rtlCol="0" fromWordArt="0" anchor="ctr" anchorCtr="0" forceAA="0" compatLnSpc="1">
+                        <a:prstTxWarp prst="textNoShape">
+                          <a:avLst/>
+                        </a:prstTxWarp>
+                        <a:noAutofit/>
+                      </wps:bodyPr>
+                    </wps:wsp>
+                  </a:graphicData>
+                </a:graphic>
+                <wp14:sizeRelH relativeFrom="margin">
+                  <wp14:pctWidth>0</wp14:pctWidth>
+                </wp14:sizeRelH>
+                <wp14:sizeRelV relativeFrom="margin">
+                  <wp14:pctHeight>0</wp14:pctHeight>
+                </wp14:sizeRelV>
+              </wp:anchor>
+            </w:drawing>
+          </mc:Choice>
+          <mc:Fallback>
+            <w:pict>
+              <v:rect w14:anchorId="323151A0" id="Rectangle 14" o:spid="_x0000_s1026" style="position:absolute;margin-left:200.15pt;margin-top:131.25pt;width:49.55pt;height:25.8pt;z-index:251685888;visibility:visible;mso-wrap-style:square;mso-width-percent:0;mso-height-percent:0;mso-wrap-distance-left:9pt;mso-wrap-distance-top:0;mso-wrap-distance-right:9pt;mso-wrap-distance-bottom:0;mso-position-horizontal:absolute;mso-position-horizontal-relative:text;mso-position-vertical:absolute;mso-position-vertical-relative:text;mso-width-percent:0;mso-height-percent:0;mso-width-relative:margin;mso-height-relative:margin;v-text-anchor:middle" o:gfxdata="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" filled="f" strokecolor="#5a00d2" strokeweight="1.5pt"/>
+            </w:pict>
+          </mc:Fallback>
+        </mc:AlternateContent>
+      </w:r>
+      <w:r>
+        <w:rPr>
+          <w:noProof/>
+          <w:color w:val="B40040"/>
+          <w:lang w:eastAsia="fr-CH"/>
+        </w:rPr>
+        <mc:AlternateContent>
+          <mc:Choice Requires="wps">
+            <w:drawing>
+              <wp:anchor distT="0" distB="0" distL="114300" distR="114300" simplePos="0" relativeHeight="251683840" behindDoc="0" locked="0" layoutInCell="1" allowOverlap="1" wp14:anchorId="7BA7EE28" wp14:editId="746867D8">
+                <wp:simplePos x="0" y="0"/>
+                <wp:positionH relativeFrom="margin">
+                  <wp:posOffset>2128078</wp:posOffset>
+                </wp:positionH>
+                <wp:positionV relativeFrom="paragraph">
+                  <wp:posOffset>640189</wp:posOffset>
+                </wp:positionV>
+                <wp:extent cx="1043796" cy="163902"/>
+                <wp:effectExtent l="0" t="0" r="23495" b="26670"/>
+                <wp:wrapNone/>
+                <wp:docPr id="13" name="Rectangle 13"/>
+                <wp:cNvGraphicFramePr/>
+                <a:graphic xmlns:a="http://schemas.openxmlformats.org/drawingml/2006/main">
+                  <a:graphicData uri="http://schemas.microsoft.com/office/word/2010/wordprocessingShape">
+                    <wps:wsp>
+                      <wps:cNvSpPr/>
+                      <wps:spPr>
+                        <a:xfrm>
+                          <a:off x="0" y="0"/>
+                          <a:ext cx="1043796" cy="163902"/>
+                        </a:xfrm>
+                        <a:prstGeom prst="rect">
+                          <a:avLst/>
+                        </a:prstGeom>
+                        <a:noFill/>
+                        <a:ln w="19050">
+                          <a:solidFill>
+                            <a:srgbClr val="B40040"/>
+                          </a:solidFill>
+                        </a:ln>
+                      </wps:spPr>
+                      <wps:style>
+                        <a:lnRef idx="2">
+                          <a:schemeClr val="accent1">
+                            <a:shade val="50000"/>
+                          </a:schemeClr>
+                        </a:lnRef>
+                        <a:fillRef idx="1">
+                          <a:schemeClr val="accent1"/>
+                        </a:fillRef>
+                        <a:effectRef idx="0">
+                          <a:schemeClr val="accent1"/>
+                        </a:effectRef>
+                        <a:fontRef idx="minor">
+                          <a:schemeClr val="lt1"/>
+                        </a:fontRef>
+                      </wps:style>
+                      <wps:bodyPr rot="0" spcFirstLastPara="0" vertOverflow="overflow" horzOverflow="overflow" vert="horz" wrap="square" lIns="91440" tIns="45720" rIns="91440" bIns="45720" numCol="1" spcCol="0" rtlCol="0" fromWordArt="0" anchor="ctr" anchorCtr="0" forceAA="0" compatLnSpc="1">
+                        <a:prstTxWarp prst="textNoShape">
+                          <a:avLst/>
+                        </a:prstTxWarp>
+                        <a:noAutofit/>
+                      </wps:bodyPr>
+                    </wps:wsp>
+                  </a:graphicData>
+                </a:graphic>
+                <wp14:sizeRelH relativeFrom="margin">
+                  <wp14:pctWidth>0</wp14:pctWidth>
+                </wp14:sizeRelH>
+                <wp14:sizeRelV relativeFrom="margin">
+                  <wp14:pctHeight>0</wp14:pctHeight>
+                </wp14:sizeRelV>
+              </wp:anchor>
+            </w:drawing>
+          </mc:Choice>
+          <mc:Fallback>
+            <w:pict>
+              <v:rect w14:anchorId="0BDAAFD5" id="Rectangle 13" o:spid="_x0000_s1026" style="position:absolute;margin-left:167.55pt;margin-top:50.4pt;width:82.2pt;height:12.9pt;z-index:251683840;visibility:visible;mso-wrap-style:square;mso-width-percent:0;mso-height-percent:0;mso-wrap-distance-left:9pt;mso-wrap-distance-top:0;mso-wrap-distance-right:9pt;mso-wrap-distance-bottom:0;mso-position-horizontal:absolute;mso-position-horizontal-relative:margin;mso-position-vertical:absolute;mso-position-vertical-relative:text;mso-width-percent:0;mso-height-percent:0;mso-width-relative:margin;mso-height-relative:margin;v-text-anchor:middle" o:gfxdata="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" filled="f" strokecolor="#b40040" strokeweight="1.5pt">
+                <w10:wrap anchorx="margin"/>
+              </v:rect>
+            </w:pict>
+          </mc:Fallback>
+        </mc:AlternateContent>
+      </w:r>
+      <w:r>
+        <w:object w:dxaOrig="8761" w:dyaOrig="6105">
+          <v:shape id="_x0000_i1055" type="#_x0000_t75" style="width:283.25pt;height:197pt;mso-position-vertical:absolute" o:ole="">
+            <v:imagedata r:id="rId19" o:title=""/>
+          </v:shape>
+          <o:OLEObject Type="Embed" ProgID="Visio.Drawing.15" ShapeID="_x0000_i1055" DrawAspect="Content" ObjectID="_1589279083" r:id="rId20"/>
+        </w:object>
       </w:r>
     </w:p>
     <w:p>
@@ -7106,61 +7243,59 @@
         <w:jc w:val="both"/>
       </w:pPr>
       <w:r>
-        <w:t>Pour la conversion il y aura donc comme vu au-dessus la possibilité de le faire sans virgule donnant uniquement des conversions avec des chiffres entiers</w:t>
-      </w:r>
-      <w:r>
-        <w:t>, il n’y aura donc qu’une boite de texte où l’utilisateur entrera la valeur qu’il veut convertir</w:t>
-      </w:r>
-      <w:r>
-        <w:t xml:space="preserve">. Si l’utilisateur choisi d’effectuer une conversion avec virgule, une deuxième boite de texte apparaitra à </w:t>
-      </w:r>
-      <w:r>
-        <w:t>droite</w:t>
-      </w:r>
-      <w:r>
-        <w:t xml:space="preserve"> de </w:t>
-      </w:r>
-      <w:r>
-        <w:t>celle</w:t>
-      </w:r>
-      <w:r>
-        <w:t xml:space="preserve"> de base, un point </w:t>
-      </w:r>
-      <w:r>
-        <w:t>s’affichera</w:t>
-      </w:r>
-      <w:r>
-        <w:t xml:space="preserve"> entre ces</w:t>
-      </w:r>
-      <w:r>
-        <w:t xml:space="preserve"> deux</w:t>
-      </w:r>
-      <w:r>
-        <w:t xml:space="preserve">, il s’agit de la virgule pour ainsi </w:t>
-      </w:r>
-      <w:r>
-        <w:t xml:space="preserve">les </w:t>
-      </w:r>
-      <w:r>
-        <w:t xml:space="preserve">séparer en indiquant que la deuxième contiendra ce qu’il y a après la virgule, la séparation de ce qu’il y a avant la virgule et après permet d’éviter des erreurs du programme via notamment les regexs qui seront utilisé pour vérifier le format des valeurs entrés ainsi que faciliter la conversion </w:t>
-      </w:r>
-      <w:r>
-        <w:t>de</w:t>
-      </w:r>
-      <w:r>
-        <w:t xml:space="preserve"> ce qu’il y a </w:t>
-      </w:r>
-      <w:r>
-        <w:t>avant</w:t>
-      </w:r>
-      <w:r>
-        <w:t xml:space="preserve"> la virgule</w:t>
-      </w:r>
-      <w:r>
-        <w:t xml:space="preserve"> et après</w:t>
-      </w:r>
-      <w:r>
-        <w:t>.</w:t>
+        <w:t xml:space="preserve">Il est possible de choisir le format du nombre entré via </w:t>
+      </w:r>
+      <w:r>
+        <w:rPr>
+          <w:color w:val="B40040"/>
+        </w:rPr>
+        <w:t>la liste déroulante</w:t>
+      </w:r>
+      <w:r>
+        <w:t xml:space="preserve">, </w:t>
+      </w:r>
+      <w:r>
+        <w:t>l’utilisateur une fois avoir choisi le format du nombre qu’il veut soustraire, peut par la suite entrée le nombre qu</w:t>
+      </w:r>
+      <w:r>
+        <w:t>’</w:t>
+      </w:r>
+      <w:r>
+        <w:t>i</w:t>
+      </w:r>
+      <w:r>
+        <w:t>l</w:t>
+      </w:r>
+      <w:r>
+        <w:t xml:space="preserve"> veut soustraire dans la case « Nombre à soustraire » et le nombre </w:t>
+      </w:r>
+      <w:proofErr w:type="spellStart"/>
+      <w:r>
+        <w:t>diminuteur</w:t>
+      </w:r>
+      <w:proofErr w:type="spellEnd"/>
+      <w:r>
+        <w:t xml:space="preserve"> dans la case « Nombre </w:t>
+      </w:r>
+      <w:proofErr w:type="spellStart"/>
+      <w:r>
+        <w:t>diminuteur</w:t>
+      </w:r>
+      <w:proofErr w:type="spellEnd"/>
+      <w:r>
+        <w:t> »</w:t>
+      </w:r>
+      <w:r>
+        <w:t>, un bouton « </w:t>
+      </w:r>
+      <w:r>
+        <w:rPr>
+          <w:color w:val="5A00D2"/>
+        </w:rPr>
+        <w:t>Soustraire</w:t>
+      </w:r>
+      <w:r>
+        <w:t> » permet d’effectuer l’opération afin d’obtenir le résultat dans la case « Résultat ».</w:t>
       </w:r>
     </w:p>
     <w:p>
@@ -7169,37 +7304,25 @@
         <w:jc w:val="both"/>
       </w:pPr>
       <w:r>
-        <w:t>Au sujet de la façon dont les conversions seront faites, des tableaux seront utilisés pour c</w:t>
-      </w:r>
-      <w:r>
-        <w:t>onvertir, un algorithme sera mis en place pour afficher à l’utilisateur le calcul effectué et la démarche pour réussir à obtenir le résultat, le but est que l’utilisateur puisse obtenir</w:t>
-      </w:r>
-      <w:r>
-        <w:t xml:space="preserve"> le résultat avec les démarches nécessaire au calcul</w:t>
-      </w:r>
-      <w:r>
-        <w:t xml:space="preserve"> mais aussi qu’il puisse comprendre comment l’atteindre, cela lui permettra de se corriger</w:t>
-      </w:r>
-      <w:r>
-        <w:t>, de plus</w:t>
-      </w:r>
-      <w:r>
-        <w:t xml:space="preserve"> s’il a des difficulté pour </w:t>
-      </w:r>
-      <w:r>
-        <w:t>effectuer</w:t>
-      </w:r>
-      <w:r>
-        <w:t xml:space="preserve"> le calcul </w:t>
-      </w:r>
-      <w:r>
-        <w:t xml:space="preserve">de lui-même il faut que le programme en affichant le calcul puisse </w:t>
-      </w:r>
-      <w:r>
-        <w:t xml:space="preserve">le </w:t>
-      </w:r>
-      <w:r>
-        <w:t>guider et l’aider à comprendre comment il doit faire.</w:t>
+        <w:t>Le bouton « D</w:t>
+      </w:r>
+      <w:r>
+        <w:t>étail du calcul</w:t>
+      </w:r>
+      <w:r>
+        <w:t> »</w:t>
+      </w:r>
+      <w:r>
+        <w:t xml:space="preserve"> permet d’affiche tout le calcul nécessaire pour obtenir le résultat</w:t>
+      </w:r>
+      <w:r>
+        <w:t>. (</w:t>
+      </w:r>
+      <w:r>
+        <w:t>Image</w:t>
+      </w:r>
+      <w:r>
+        <w:t xml:space="preserve"> ci-dessous)</w:t>
       </w:r>
     </w:p>
     <w:p>
@@ -7208,7 +7331,895 @@
         <w:jc w:val="both"/>
       </w:pPr>
       <w:r>
+        <w:rPr>
+          <w:noProof/>
+          <w:color w:val="B40040"/>
+          <w:lang w:eastAsia="fr-CH"/>
+        </w:rPr>
         <w:lastRenderedPageBreak/>
+        <mc:AlternateContent>
+          <mc:Choice Requires="wps">
+            <w:drawing>
+              <wp:anchor distT="0" distB="0" distL="114300" distR="114300" simplePos="0" relativeHeight="251689984" behindDoc="0" locked="0" layoutInCell="1" allowOverlap="1" wp14:anchorId="6791D285" wp14:editId="6046331F">
+                <wp:simplePos x="0" y="0"/>
+                <wp:positionH relativeFrom="column">
+                  <wp:posOffset>1593215</wp:posOffset>
+                </wp:positionH>
+                <wp:positionV relativeFrom="paragraph">
+                  <wp:posOffset>2046869</wp:posOffset>
+                </wp:positionV>
+                <wp:extent cx="1241796" cy="215660"/>
+                <wp:effectExtent l="0" t="0" r="15875" b="13335"/>
+                <wp:wrapNone/>
+                <wp:docPr id="16" name="Rectangle 16"/>
+                <wp:cNvGraphicFramePr/>
+                <a:graphic xmlns:a="http://schemas.openxmlformats.org/drawingml/2006/main">
+                  <a:graphicData uri="http://schemas.microsoft.com/office/word/2010/wordprocessingShape">
+                    <wps:wsp>
+                      <wps:cNvSpPr/>
+                      <wps:spPr>
+                        <a:xfrm>
+                          <a:off x="0" y="0"/>
+                          <a:ext cx="1241796" cy="215660"/>
+                        </a:xfrm>
+                        <a:prstGeom prst="rect">
+                          <a:avLst/>
+                        </a:prstGeom>
+                        <a:noFill/>
+                        <a:ln w="19050">
+                          <a:solidFill>
+                            <a:srgbClr val="5A00D2"/>
+                          </a:solidFill>
+                        </a:ln>
+                      </wps:spPr>
+                      <wps:style>
+                        <a:lnRef idx="2">
+                          <a:schemeClr val="accent1">
+                            <a:shade val="50000"/>
+                          </a:schemeClr>
+                        </a:lnRef>
+                        <a:fillRef idx="1">
+                          <a:schemeClr val="accent1"/>
+                        </a:fillRef>
+                        <a:effectRef idx="0">
+                          <a:schemeClr val="accent1"/>
+                        </a:effectRef>
+                        <a:fontRef idx="minor">
+                          <a:schemeClr val="lt1"/>
+                        </a:fontRef>
+                      </wps:style>
+                      <wps:bodyPr rot="0" spcFirstLastPara="0" vertOverflow="overflow" horzOverflow="overflow" vert="horz" wrap="square" lIns="91440" tIns="45720" rIns="91440" bIns="45720" numCol="1" spcCol="0" rtlCol="0" fromWordArt="0" anchor="ctr" anchorCtr="0" forceAA="0" compatLnSpc="1">
+                        <a:prstTxWarp prst="textNoShape">
+                          <a:avLst/>
+                        </a:prstTxWarp>
+                        <a:noAutofit/>
+                      </wps:bodyPr>
+                    </wps:wsp>
+                  </a:graphicData>
+                </a:graphic>
+                <wp14:sizeRelH relativeFrom="margin">
+                  <wp14:pctWidth>0</wp14:pctWidth>
+                </wp14:sizeRelH>
+                <wp14:sizeRelV relativeFrom="margin">
+                  <wp14:pctHeight>0</wp14:pctHeight>
+                </wp14:sizeRelV>
+              </wp:anchor>
+            </w:drawing>
+          </mc:Choice>
+          <mc:Fallback>
+            <w:pict>
+              <v:rect w14:anchorId="6A116797" id="Rectangle 16" o:spid="_x0000_s1026" style="position:absolute;margin-left:125.45pt;margin-top:161.15pt;width:97.8pt;height:17pt;z-index:251689984;visibility:visible;mso-wrap-style:square;mso-width-percent:0;mso-height-percent:0;mso-wrap-distance-left:9pt;mso-wrap-distance-top:0;mso-wrap-distance-right:9pt;mso-wrap-distance-bottom:0;mso-position-horizontal:absolute;mso-position-horizontal-relative:text;mso-position-vertical:absolute;mso-position-vertical-relative:text;mso-width-percent:0;mso-height-percent:0;mso-width-relative:margin;mso-height-relative:margin;v-text-anchor:middle" o:gfxdata="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" filled="f" strokecolor="#5a00d2" strokeweight="1.5pt"/>
+            </w:pict>
+          </mc:Fallback>
+        </mc:AlternateContent>
+      </w:r>
+      <w:r>
+        <w:rPr>
+          <w:noProof/>
+          <w:color w:val="B40040"/>
+          <w:lang w:eastAsia="fr-CH"/>
+        </w:rPr>
+        <mc:AlternateContent>
+          <mc:Choice Requires="wps">
+            <w:drawing>
+              <wp:anchor distT="0" distB="0" distL="114300" distR="114300" simplePos="0" relativeHeight="251687936" behindDoc="0" locked="0" layoutInCell="1" allowOverlap="1" wp14:anchorId="4FE29440" wp14:editId="425E33E4">
+                <wp:simplePos x="0" y="0"/>
+                <wp:positionH relativeFrom="column">
+                  <wp:posOffset>1601470</wp:posOffset>
+                </wp:positionH>
+                <wp:positionV relativeFrom="paragraph">
+                  <wp:posOffset>1469126</wp:posOffset>
+                </wp:positionV>
+                <wp:extent cx="1233578" cy="128797"/>
+                <wp:effectExtent l="0" t="0" r="24130" b="24130"/>
+                <wp:wrapNone/>
+                <wp:docPr id="15" name="Rectangle 15"/>
+                <wp:cNvGraphicFramePr/>
+                <a:graphic xmlns:a="http://schemas.openxmlformats.org/drawingml/2006/main">
+                  <a:graphicData uri="http://schemas.microsoft.com/office/word/2010/wordprocessingShape">
+                    <wps:wsp>
+                      <wps:cNvSpPr/>
+                      <wps:spPr>
+                        <a:xfrm>
+                          <a:off x="0" y="0"/>
+                          <a:ext cx="1233578" cy="128797"/>
+                        </a:xfrm>
+                        <a:prstGeom prst="rect">
+                          <a:avLst/>
+                        </a:prstGeom>
+                        <a:noFill/>
+                        <a:ln w="19050">
+                          <a:solidFill>
+                            <a:srgbClr val="B40040"/>
+                          </a:solidFill>
+                        </a:ln>
+                      </wps:spPr>
+                      <wps:style>
+                        <a:lnRef idx="2">
+                          <a:schemeClr val="accent1">
+                            <a:shade val="50000"/>
+                          </a:schemeClr>
+                        </a:lnRef>
+                        <a:fillRef idx="1">
+                          <a:schemeClr val="accent1"/>
+                        </a:fillRef>
+                        <a:effectRef idx="0">
+                          <a:schemeClr val="accent1"/>
+                        </a:effectRef>
+                        <a:fontRef idx="minor">
+                          <a:schemeClr val="lt1"/>
+                        </a:fontRef>
+                      </wps:style>
+                      <wps:bodyPr rot="0" spcFirstLastPara="0" vertOverflow="overflow" horzOverflow="overflow" vert="horz" wrap="square" lIns="91440" tIns="45720" rIns="91440" bIns="45720" numCol="1" spcCol="0" rtlCol="0" fromWordArt="0" anchor="ctr" anchorCtr="0" forceAA="0" compatLnSpc="1">
+                        <a:prstTxWarp prst="textNoShape">
+                          <a:avLst/>
+                        </a:prstTxWarp>
+                        <a:noAutofit/>
+                      </wps:bodyPr>
+                    </wps:wsp>
+                  </a:graphicData>
+                </a:graphic>
+                <wp14:sizeRelH relativeFrom="margin">
+                  <wp14:pctWidth>0</wp14:pctWidth>
+                </wp14:sizeRelH>
+                <wp14:sizeRelV relativeFrom="margin">
+                  <wp14:pctHeight>0</wp14:pctHeight>
+                </wp14:sizeRelV>
+              </wp:anchor>
+            </w:drawing>
+          </mc:Choice>
+          <mc:Fallback>
+            <w:pict>
+              <v:rect w14:anchorId="628D7C80" id="Rectangle 15" o:spid="_x0000_s1026" style="position:absolute;margin-left:126.1pt;margin-top:115.7pt;width:97.15pt;height:10.15pt;z-index:251687936;visibility:visible;mso-wrap-style:square;mso-width-percent:0;mso-height-percent:0;mso-wrap-distance-left:9pt;mso-wrap-distance-top:0;mso-wrap-distance-right:9pt;mso-wrap-distance-bottom:0;mso-position-horizontal:absolute;mso-position-horizontal-relative:text;mso-position-vertical:absolute;mso-position-vertical-relative:text;mso-width-percent:0;mso-height-percent:0;mso-width-relative:margin;mso-height-relative:margin;v-text-anchor:middle" o:gfxdata="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" filled="f" strokecolor="#b40040" strokeweight="1.5pt"/>
+            </w:pict>
+          </mc:Fallback>
+        </mc:AlternateContent>
+      </w:r>
+      <w:r>
+        <w:object w:dxaOrig="8206" w:dyaOrig="8145">
+          <v:shape id="_x0000_i1065" type="#_x0000_t75" style="width:255.4pt;height:253.35pt" o:ole="">
+            <v:imagedata r:id="rId21" o:title=""/>
+          </v:shape>
+          <o:OLEObject Type="Embed" ProgID="Visio.Drawing.15" ShapeID="_x0000_i1065" DrawAspect="Content" ObjectID="_1589279084" r:id="rId22"/>
+        </w:object>
+      </w:r>
+    </w:p>
+    <w:p>
+      <w:pPr>
+        <w:ind w:left="1418" w:firstLine="283"/>
+        <w:jc w:val="both"/>
+      </w:pPr>
+      <w:r>
+        <w:t xml:space="preserve">Dans la première partie l’équation est simplement posé affichant à l’utilisateur ce qu’il a entré, en dessous l’opération commence affichant </w:t>
+      </w:r>
+      <w:r>
+        <w:rPr>
+          <w:color w:val="B40040"/>
+        </w:rPr>
+        <w:t xml:space="preserve">les retenues </w:t>
+      </w:r>
+      <w:r>
+        <w:t xml:space="preserve">en dessus, une colonne à droite indique quelques informations à l’utilisateur (retenue, nombre diminué, nombre </w:t>
+      </w:r>
+      <w:proofErr w:type="spellStart"/>
+      <w:r>
+        <w:t>diminuteur</w:t>
+      </w:r>
+      <w:proofErr w:type="spellEnd"/>
+      <w:r>
+        <w:t xml:space="preserve"> et différence), </w:t>
+      </w:r>
+      <w:r>
+        <w:rPr>
+          <w:color w:val="5A00D2"/>
+        </w:rPr>
+        <w:t xml:space="preserve">le résultat </w:t>
+      </w:r>
+      <w:r>
+        <w:t xml:space="preserve">est affiché en dessous du </w:t>
+      </w:r>
+      <w:r>
+        <w:t>calcul, il est remis proprement</w:t>
+      </w:r>
+      <w:r>
+        <w:t xml:space="preserve"> en dessous.</w:t>
+      </w:r>
+    </w:p>
+    <w:p>
+      <w:pPr>
+        <w:pStyle w:val="Titre3"/>
+      </w:pPr>
+      <w:r>
+        <w:t>Maquette graphique pour les additions</w:t>
+      </w:r>
+    </w:p>
+    <w:p>
+      <w:pPr>
+        <w:ind w:left="1418" w:firstLine="283"/>
+        <w:jc w:val="both"/>
+      </w:pPr>
+      <w:r>
+        <w:t xml:space="preserve">Cette maquette reprend l’interface de la maquette concernant le mode de soustraction, </w:t>
+      </w:r>
+      <w:r>
+        <w:t>l’apparence est donc presque identique à celle-ci.</w:t>
+      </w:r>
+      <w:r>
+        <w:t xml:space="preserve"> (</w:t>
+      </w:r>
+      <w:r>
+        <w:t>Image</w:t>
+      </w:r>
+      <w:r>
+        <w:t xml:space="preserve"> ci-dessous)</w:t>
+      </w:r>
+    </w:p>
+    <w:p>
+      <w:pPr>
+        <w:ind w:left="1418" w:firstLine="283"/>
+        <w:jc w:val="both"/>
+      </w:pPr>
+      <w:r>
+        <w:rPr>
+          <w:noProof/>
+          <w:color w:val="B40040"/>
+          <w:lang w:eastAsia="fr-CH"/>
+        </w:rPr>
+        <mc:AlternateContent>
+          <mc:Choice Requires="wps">
+            <w:drawing>
+              <wp:anchor distT="0" distB="0" distL="114300" distR="114300" simplePos="0" relativeHeight="251697152" behindDoc="0" locked="0" layoutInCell="1" allowOverlap="1" wp14:anchorId="7219885A" wp14:editId="5890E964">
+                <wp:simplePos x="0" y="0"/>
+                <wp:positionH relativeFrom="column">
+                  <wp:posOffset>2533518</wp:posOffset>
+                </wp:positionH>
+                <wp:positionV relativeFrom="paragraph">
+                  <wp:posOffset>1665857</wp:posOffset>
+                </wp:positionV>
+                <wp:extent cx="645855" cy="345056"/>
+                <wp:effectExtent l="0" t="0" r="20955" b="17145"/>
+                <wp:wrapNone/>
+                <wp:docPr id="25" name="Rectangle 25"/>
+                <wp:cNvGraphicFramePr/>
+                <a:graphic xmlns:a="http://schemas.openxmlformats.org/drawingml/2006/main">
+                  <a:graphicData uri="http://schemas.microsoft.com/office/word/2010/wordprocessingShape">
+                    <wps:wsp>
+                      <wps:cNvSpPr/>
+                      <wps:spPr>
+                        <a:xfrm>
+                          <a:off x="0" y="0"/>
+                          <a:ext cx="645855" cy="345056"/>
+                        </a:xfrm>
+                        <a:prstGeom prst="rect">
+                          <a:avLst/>
+                        </a:prstGeom>
+                        <a:noFill/>
+                        <a:ln w="19050">
+                          <a:solidFill>
+                            <a:srgbClr val="5A00D2"/>
+                          </a:solidFill>
+                        </a:ln>
+                      </wps:spPr>
+                      <wps:style>
+                        <a:lnRef idx="2">
+                          <a:schemeClr val="accent1">
+                            <a:shade val="50000"/>
+                          </a:schemeClr>
+                        </a:lnRef>
+                        <a:fillRef idx="1">
+                          <a:schemeClr val="accent1"/>
+                        </a:fillRef>
+                        <a:effectRef idx="0">
+                          <a:schemeClr val="accent1"/>
+                        </a:effectRef>
+                        <a:fontRef idx="minor">
+                          <a:schemeClr val="lt1"/>
+                        </a:fontRef>
+                      </wps:style>
+                      <wps:bodyPr rot="0" spcFirstLastPara="0" vertOverflow="overflow" horzOverflow="overflow" vert="horz" wrap="square" lIns="91440" tIns="45720" rIns="91440" bIns="45720" numCol="1" spcCol="0" rtlCol="0" fromWordArt="0" anchor="ctr" anchorCtr="0" forceAA="0" compatLnSpc="1">
+                        <a:prstTxWarp prst="textNoShape">
+                          <a:avLst/>
+                        </a:prstTxWarp>
+                        <a:noAutofit/>
+                      </wps:bodyPr>
+                    </wps:wsp>
+                  </a:graphicData>
+                </a:graphic>
+                <wp14:sizeRelH relativeFrom="margin">
+                  <wp14:pctWidth>0</wp14:pctWidth>
+                </wp14:sizeRelH>
+                <wp14:sizeRelV relativeFrom="margin">
+                  <wp14:pctHeight>0</wp14:pctHeight>
+                </wp14:sizeRelV>
+              </wp:anchor>
+            </w:drawing>
+          </mc:Choice>
+          <mc:Fallback>
+            <w:pict>
+              <v:rect w14:anchorId="3E3CB28D" id="Rectangle 25" o:spid="_x0000_s1026" style="position:absolute;margin-left:199.5pt;margin-top:131.15pt;width:50.85pt;height:27.15pt;z-index:251697152;visibility:visible;mso-wrap-style:square;mso-width-percent:0;mso-height-percent:0;mso-wrap-distance-left:9pt;mso-wrap-distance-top:0;mso-wrap-distance-right:9pt;mso-wrap-distance-bottom:0;mso-position-horizontal:absolute;mso-position-horizontal-relative:text;mso-position-vertical:absolute;mso-position-vertical-relative:text;mso-width-percent:0;mso-height-percent:0;mso-width-relative:margin;mso-height-relative:margin;v-text-anchor:middle" o:gfxdata="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" filled="f" strokecolor="#5a00d2" strokeweight="1.5pt"/>
+            </w:pict>
+          </mc:Fallback>
+        </mc:AlternateContent>
+      </w:r>
+      <w:r>
+        <w:rPr>
+          <w:noProof/>
+          <w:color w:val="B40040"/>
+          <w:lang w:eastAsia="fr-CH"/>
+        </w:rPr>
+        <mc:AlternateContent>
+          <mc:Choice Requires="wps">
+            <w:drawing>
+              <wp:anchor distT="0" distB="0" distL="114300" distR="114300" simplePos="0" relativeHeight="251692032" behindDoc="0" locked="0" layoutInCell="1" allowOverlap="1" wp14:anchorId="54DE2CE8" wp14:editId="6A6D9B18">
+                <wp:simplePos x="0" y="0"/>
+                <wp:positionH relativeFrom="margin">
+                  <wp:posOffset>2136702</wp:posOffset>
+                </wp:positionH>
+                <wp:positionV relativeFrom="paragraph">
+                  <wp:posOffset>656566</wp:posOffset>
+                </wp:positionV>
+                <wp:extent cx="1043197" cy="162824"/>
+                <wp:effectExtent l="0" t="0" r="24130" b="27940"/>
+                <wp:wrapNone/>
+                <wp:docPr id="17" name="Rectangle 17"/>
+                <wp:cNvGraphicFramePr/>
+                <a:graphic xmlns:a="http://schemas.openxmlformats.org/drawingml/2006/main">
+                  <a:graphicData uri="http://schemas.microsoft.com/office/word/2010/wordprocessingShape">
+                    <wps:wsp>
+                      <wps:cNvSpPr/>
+                      <wps:spPr>
+                        <a:xfrm>
+                          <a:off x="0" y="0"/>
+                          <a:ext cx="1043197" cy="162824"/>
+                        </a:xfrm>
+                        <a:prstGeom prst="rect">
+                          <a:avLst/>
+                        </a:prstGeom>
+                        <a:noFill/>
+                        <a:ln w="19050">
+                          <a:solidFill>
+                            <a:srgbClr val="B40040"/>
+                          </a:solidFill>
+                        </a:ln>
+                      </wps:spPr>
+                      <wps:style>
+                        <a:lnRef idx="2">
+                          <a:schemeClr val="accent1">
+                            <a:shade val="50000"/>
+                          </a:schemeClr>
+                        </a:lnRef>
+                        <a:fillRef idx="1">
+                          <a:schemeClr val="accent1"/>
+                        </a:fillRef>
+                        <a:effectRef idx="0">
+                          <a:schemeClr val="accent1"/>
+                        </a:effectRef>
+                        <a:fontRef idx="minor">
+                          <a:schemeClr val="lt1"/>
+                        </a:fontRef>
+                      </wps:style>
+                      <wps:bodyPr rot="0" spcFirstLastPara="0" vertOverflow="overflow" horzOverflow="overflow" vert="horz" wrap="square" lIns="91440" tIns="45720" rIns="91440" bIns="45720" numCol="1" spcCol="0" rtlCol="0" fromWordArt="0" anchor="ctr" anchorCtr="0" forceAA="0" compatLnSpc="1">
+                        <a:prstTxWarp prst="textNoShape">
+                          <a:avLst/>
+                        </a:prstTxWarp>
+                        <a:noAutofit/>
+                      </wps:bodyPr>
+                    </wps:wsp>
+                  </a:graphicData>
+                </a:graphic>
+                <wp14:sizeRelH relativeFrom="margin">
+                  <wp14:pctWidth>0</wp14:pctWidth>
+                </wp14:sizeRelH>
+                <wp14:sizeRelV relativeFrom="margin">
+                  <wp14:pctHeight>0</wp14:pctHeight>
+                </wp14:sizeRelV>
+              </wp:anchor>
+            </w:drawing>
+          </mc:Choice>
+          <mc:Fallback>
+            <w:pict>
+              <v:rect w14:anchorId="3D2E1F20" id="Rectangle 17" o:spid="_x0000_s1026" style="position:absolute;margin-left:168.25pt;margin-top:51.7pt;width:82.15pt;height:12.8pt;z-index:251692032;visibility:visible;mso-wrap-style:square;mso-width-percent:0;mso-height-percent:0;mso-wrap-distance-left:9pt;mso-wrap-distance-top:0;mso-wrap-distance-right:9pt;mso-wrap-distance-bottom:0;mso-position-horizontal:absolute;mso-position-horizontal-relative:margin;mso-position-vertical:absolute;mso-position-vertical-relative:text;mso-width-percent:0;mso-height-percent:0;mso-width-relative:margin;mso-height-relative:margin;v-text-anchor:middle" o:gfxdata="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" filled="f" strokecolor="#b40040" strokeweight="1.5pt">
+                <w10:wrap anchorx="margin"/>
+              </v:rect>
+            </w:pict>
+          </mc:Fallback>
+        </mc:AlternateContent>
+      </w:r>
+      <w:r>
+        <w:object w:dxaOrig="8761" w:dyaOrig="6105">
+          <v:shape id="_x0000_i1086" type="#_x0000_t75" style="width:283.25pt;height:197pt" o:ole="">
+            <v:imagedata r:id="rId23" o:title=""/>
+          </v:shape>
+          <o:OLEObject Type="Embed" ProgID="Visio.Drawing.15" ShapeID="_x0000_i1086" DrawAspect="Content" ObjectID="_1589279085" r:id="rId24"/>
+        </w:object>
+      </w:r>
+    </w:p>
+    <w:p>
+      <w:pPr>
+        <w:ind w:left="1418" w:firstLine="283"/>
+        <w:jc w:val="both"/>
+      </w:pPr>
+      <w:r>
+        <w:t xml:space="preserve">Il est </w:t>
+      </w:r>
+      <w:r>
+        <w:t xml:space="preserve">donc </w:t>
+      </w:r>
+      <w:r>
+        <w:t xml:space="preserve">possible </w:t>
+      </w:r>
+      <w:r>
+        <w:t xml:space="preserve">comme pour la soustraction, </w:t>
+      </w:r>
+      <w:r>
+        <w:t xml:space="preserve">de choisir le format du nombre entré via </w:t>
+      </w:r>
+      <w:r>
+        <w:rPr>
+          <w:color w:val="B40040"/>
+        </w:rPr>
+        <w:t>la liste déroulante</w:t>
+      </w:r>
+      <w:r>
+        <w:t xml:space="preserve">, l’utilisateur une fois avoir choisi le format du nombre qu’il veut </w:t>
+      </w:r>
+      <w:r>
+        <w:t>additionner</w:t>
+      </w:r>
+      <w:r>
+        <w:t xml:space="preserve">, peut par la suite entrée le </w:t>
+      </w:r>
+      <w:r>
+        <w:lastRenderedPageBreak/>
+        <w:t>nombre qu</w:t>
+      </w:r>
+      <w:r>
+        <w:t>’</w:t>
+      </w:r>
+      <w:r>
+        <w:t>i</w:t>
+      </w:r>
+      <w:r>
+        <w:t>l</w:t>
+      </w:r>
+      <w:r>
+        <w:t xml:space="preserve"> veut </w:t>
+      </w:r>
+      <w:r>
+        <w:t>additionner</w:t>
+      </w:r>
+      <w:r>
+        <w:t xml:space="preserve"> dans la case « Nombre à </w:t>
+      </w:r>
+      <w:r>
+        <w:t>additionner »</w:t>
+      </w:r>
+      <w:r>
+        <w:t xml:space="preserve"> et le nombre </w:t>
+      </w:r>
+      <w:r>
+        <w:t>additionneur</w:t>
+      </w:r>
+      <w:r>
+        <w:t xml:space="preserve"> dans la case « Nombre </w:t>
+      </w:r>
+      <w:r>
+        <w:t>additionneur »</w:t>
+      </w:r>
+      <w:r>
+        <w:t>, un bouton « </w:t>
+      </w:r>
+      <w:r>
+        <w:rPr>
+          <w:color w:val="5A00D2"/>
+        </w:rPr>
+        <w:t>Additionner</w:t>
+      </w:r>
+      <w:r>
+        <w:t> » permet d’effectuer l’opération afin d’obtenir le résultat dans la case « Résultat ».</w:t>
+      </w:r>
+    </w:p>
+    <w:p>
+      <w:pPr>
+        <w:ind w:left="1418" w:firstLine="283"/>
+        <w:jc w:val="both"/>
+      </w:pPr>
+      <w:r>
+        <mc:AlternateContent>
+          <mc:Choice Requires="wps">
+            <w:drawing>
+              <wp:anchor distT="0" distB="0" distL="114300" distR="114300" simplePos="0" relativeHeight="251695104" behindDoc="0" locked="0" layoutInCell="1" allowOverlap="1" wp14:anchorId="4DA75C13" wp14:editId="288429AF">
+                <wp:simplePos x="0" y="0"/>
+                <wp:positionH relativeFrom="column">
+                  <wp:posOffset>1601470</wp:posOffset>
+                </wp:positionH>
+                <wp:positionV relativeFrom="paragraph">
+                  <wp:posOffset>2038721</wp:posOffset>
+                </wp:positionV>
+                <wp:extent cx="1216133" cy="215660"/>
+                <wp:effectExtent l="0" t="0" r="22225" b="13335"/>
+                <wp:wrapNone/>
+                <wp:docPr id="19" name="Rectangle 19"/>
+                <wp:cNvGraphicFramePr/>
+                <a:graphic xmlns:a="http://schemas.openxmlformats.org/drawingml/2006/main">
+                  <a:graphicData uri="http://schemas.microsoft.com/office/word/2010/wordprocessingShape">
+                    <wps:wsp>
+                      <wps:cNvSpPr/>
+                      <wps:spPr>
+                        <a:xfrm>
+                          <a:off x="0" y="0"/>
+                          <a:ext cx="1216133" cy="215660"/>
+                        </a:xfrm>
+                        <a:prstGeom prst="rect">
+                          <a:avLst/>
+                        </a:prstGeom>
+                        <a:noFill/>
+                        <a:ln w="19050">
+                          <a:solidFill>
+                            <a:srgbClr val="5A00D2"/>
+                          </a:solidFill>
+                        </a:ln>
+                      </wps:spPr>
+                      <wps:style>
+                        <a:lnRef idx="2">
+                          <a:schemeClr val="accent1">
+                            <a:shade val="50000"/>
+                          </a:schemeClr>
+                        </a:lnRef>
+                        <a:fillRef idx="1">
+                          <a:schemeClr val="accent1"/>
+                        </a:fillRef>
+                        <a:effectRef idx="0">
+                          <a:schemeClr val="accent1"/>
+                        </a:effectRef>
+                        <a:fontRef idx="minor">
+                          <a:schemeClr val="lt1"/>
+                        </a:fontRef>
+                      </wps:style>
+                      <wps:bodyPr rot="0" spcFirstLastPara="0" vertOverflow="overflow" horzOverflow="overflow" vert="horz" wrap="square" lIns="91440" tIns="45720" rIns="91440" bIns="45720" numCol="1" spcCol="0" rtlCol="0" fromWordArt="0" anchor="ctr" anchorCtr="0" forceAA="0" compatLnSpc="1">
+                        <a:prstTxWarp prst="textNoShape">
+                          <a:avLst/>
+                        </a:prstTxWarp>
+                        <a:noAutofit/>
+                      </wps:bodyPr>
+                    </wps:wsp>
+                  </a:graphicData>
+                </a:graphic>
+                <wp14:sizeRelH relativeFrom="margin">
+                  <wp14:pctWidth>0</wp14:pctWidth>
+                </wp14:sizeRelH>
+                <wp14:sizeRelV relativeFrom="margin">
+                  <wp14:pctHeight>0</wp14:pctHeight>
+                </wp14:sizeRelV>
+              </wp:anchor>
+            </w:drawing>
+          </mc:Choice>
+          <mc:Fallback>
+            <w:pict>
+              <v:rect w14:anchorId="6826C8F6" id="Rectangle 19" o:spid="_x0000_s1026" style="position:absolute;margin-left:126.1pt;margin-top:160.55pt;width:95.75pt;height:17pt;z-index:251695104;visibility:visible;mso-wrap-style:square;mso-width-percent:0;mso-height-percent:0;mso-wrap-distance-left:9pt;mso-wrap-distance-top:0;mso-wrap-distance-right:9pt;mso-wrap-distance-bottom:0;mso-position-horizontal:absolute;mso-position-horizontal-relative:text;mso-position-vertical:absolute;mso-position-vertical-relative:text;mso-width-percent:0;mso-height-percent:0;mso-width-relative:margin;mso-height-relative:margin;v-text-anchor:middle" o:gfxdata="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" filled="f" strokecolor="#5a00d2" strokeweight="1.5pt"/>
+            </w:pict>
+          </mc:Fallback>
+        </mc:AlternateContent>
+      </w:r>
+      <w:r>
+        <mc:AlternateContent>
+          <mc:Choice Requires="wps">
+            <w:drawing>
+              <wp:anchor distT="0" distB="0" distL="114300" distR="114300" simplePos="0" relativeHeight="251694080" behindDoc="0" locked="0" layoutInCell="1" allowOverlap="1" wp14:anchorId="6EBCAA68" wp14:editId="56E24720">
+                <wp:simplePos x="0" y="0"/>
+                <wp:positionH relativeFrom="column">
+                  <wp:posOffset>1619119</wp:posOffset>
+                </wp:positionH>
+                <wp:positionV relativeFrom="paragraph">
+                  <wp:posOffset>1471007</wp:posOffset>
+                </wp:positionV>
+                <wp:extent cx="1199072" cy="119536"/>
+                <wp:effectExtent l="0" t="0" r="20320" b="13970"/>
+                <wp:wrapNone/>
+                <wp:docPr id="18" name="Rectangle 18"/>
+                <wp:cNvGraphicFramePr/>
+                <a:graphic xmlns:a="http://schemas.openxmlformats.org/drawingml/2006/main">
+                  <a:graphicData uri="http://schemas.microsoft.com/office/word/2010/wordprocessingShape">
+                    <wps:wsp>
+                      <wps:cNvSpPr/>
+                      <wps:spPr>
+                        <a:xfrm>
+                          <a:off x="0" y="0"/>
+                          <a:ext cx="1199072" cy="119536"/>
+                        </a:xfrm>
+                        <a:prstGeom prst="rect">
+                          <a:avLst/>
+                        </a:prstGeom>
+                        <a:noFill/>
+                        <a:ln w="19050">
+                          <a:solidFill>
+                            <a:srgbClr val="B40040"/>
+                          </a:solidFill>
+                        </a:ln>
+                      </wps:spPr>
+                      <wps:style>
+                        <a:lnRef idx="2">
+                          <a:schemeClr val="accent1">
+                            <a:shade val="50000"/>
+                          </a:schemeClr>
+                        </a:lnRef>
+                        <a:fillRef idx="1">
+                          <a:schemeClr val="accent1"/>
+                        </a:fillRef>
+                        <a:effectRef idx="0">
+                          <a:schemeClr val="accent1"/>
+                        </a:effectRef>
+                        <a:fontRef idx="minor">
+                          <a:schemeClr val="lt1"/>
+                        </a:fontRef>
+                      </wps:style>
+                      <wps:bodyPr rot="0" spcFirstLastPara="0" vertOverflow="overflow" horzOverflow="overflow" vert="horz" wrap="square" lIns="91440" tIns="45720" rIns="91440" bIns="45720" numCol="1" spcCol="0" rtlCol="0" fromWordArt="0" anchor="ctr" anchorCtr="0" forceAA="0" compatLnSpc="1">
+                        <a:prstTxWarp prst="textNoShape">
+                          <a:avLst/>
+                        </a:prstTxWarp>
+                        <a:noAutofit/>
+                      </wps:bodyPr>
+                    </wps:wsp>
+                  </a:graphicData>
+                </a:graphic>
+                <wp14:sizeRelH relativeFrom="margin">
+                  <wp14:pctWidth>0</wp14:pctWidth>
+                </wp14:sizeRelH>
+                <wp14:sizeRelV relativeFrom="margin">
+                  <wp14:pctHeight>0</wp14:pctHeight>
+                </wp14:sizeRelV>
+              </wp:anchor>
+            </w:drawing>
+          </mc:Choice>
+          <mc:Fallback>
+            <w:pict>
+              <v:rect w14:anchorId="5DE24297" id="Rectangle 18" o:spid="_x0000_s1026" style="position:absolute;margin-left:127.5pt;margin-top:115.85pt;width:94.4pt;height:9.4pt;z-index:251694080;visibility:visible;mso-wrap-style:square;mso-width-percent:0;mso-height-percent:0;mso-wrap-distance-left:9pt;mso-wrap-distance-top:0;mso-wrap-distance-right:9pt;mso-wrap-distance-bottom:0;mso-position-horizontal:absolute;mso-position-horizontal-relative:text;mso-position-vertical:absolute;mso-position-vertical-relative:text;mso-width-percent:0;mso-height-percent:0;mso-width-relative:margin;mso-height-relative:margin;v-text-anchor:middle" o:gfxdata="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" filled="f" strokecolor="#b40040" strokeweight="1.5pt"/>
+            </w:pict>
+          </mc:Fallback>
+        </mc:AlternateContent>
+      </w:r>
+      <w:r>
+        <w:object w:dxaOrig="8206" w:dyaOrig="8145">
+          <v:shape id="_x0000_i1078" type="#_x0000_t75" style="width:255.4pt;height:253.35pt" o:ole="">
+            <v:imagedata r:id="rId25" o:title=""/>
+          </v:shape>
+          <o:OLEObject Type="Embed" ProgID="Visio.Drawing.15" ShapeID="_x0000_i1078" DrawAspect="Content" ObjectID="_1589279086" r:id="rId26"/>
+        </w:object>
+      </w:r>
+    </w:p>
+    <w:p>
+      <w:pPr>
+        <w:ind w:left="1418" w:firstLine="283"/>
+        <w:jc w:val="both"/>
+      </w:pPr>
+      <w:r>
+        <w:t>Dans la première partie l’équation est simplement posé affichant à l’utilisateur ce qu’il a entré, en des</w:t>
+      </w:r>
+      <w:bookmarkStart w:id="22" w:name="_GoBack"/>
+      <w:bookmarkEnd w:id="22"/>
+      <w:r>
+        <w:t xml:space="preserve">sous l’opération commence affichant </w:t>
+      </w:r>
+      <w:r>
+        <w:rPr>
+          <w:color w:val="B40040"/>
+        </w:rPr>
+        <w:t xml:space="preserve">les retenues </w:t>
+      </w:r>
+      <w:r>
+        <w:t xml:space="preserve">en dessus, une colonne à droite indique quelques informations à l’utilisateur (retenue, nombre diminué, nombre </w:t>
+      </w:r>
+      <w:proofErr w:type="spellStart"/>
+      <w:r>
+        <w:t>diminuteur</w:t>
+      </w:r>
+      <w:proofErr w:type="spellEnd"/>
+      <w:r>
+        <w:t xml:space="preserve"> et différence), </w:t>
+      </w:r>
+      <w:r>
+        <w:rPr>
+          <w:color w:val="5A00D2"/>
+        </w:rPr>
+        <w:t xml:space="preserve">le résultat </w:t>
+      </w:r>
+      <w:r>
+        <w:t>est affiché en dessous du calcul, il est remis proprement en dessous.</w:t>
+      </w:r>
+    </w:p>
+    <w:p>
+      <w:pPr>
+        <w:pStyle w:val="Titre3"/>
+      </w:pPr>
+      <w:bookmarkStart w:id="23" w:name="_Toc515517923"/>
+      <w:r>
+        <w:t>Conception du programme</w:t>
+      </w:r>
+      <w:bookmarkEnd w:id="23"/>
+    </w:p>
+    <w:p>
+      <w:pPr>
+        <w:ind w:left="1418" w:firstLine="283"/>
+        <w:jc w:val="both"/>
+      </w:pPr>
+      <w:r>
+        <w:t>Le programme a besoin de pouvoir effectuer différentes opérations de calculs (conversion, addition et soustraction), afin d’éviter que cel</w:t>
+      </w:r>
+      <w:r>
+        <w:t>a nécessite trop de ressource ces opérations seront séparées</w:t>
+      </w:r>
+      <w:r>
+        <w:t>, le programme possèdera des « modes »</w:t>
+      </w:r>
+      <w:r>
+        <w:t>, cela permet</w:t>
+      </w:r>
+      <w:r>
+        <w:t>tra</w:t>
+      </w:r>
+      <w:r>
+        <w:t xml:space="preserve"> de n’effectuer que l’opération </w:t>
+      </w:r>
+      <w:r>
+        <w:t xml:space="preserve">voulu </w:t>
+      </w:r>
+      <w:r>
+        <w:t xml:space="preserve">en affichant uniquement l’interface du  « mode » </w:t>
+      </w:r>
+      <w:r>
+        <w:t>choisi</w:t>
+      </w:r>
+      <w:r>
+        <w:t xml:space="preserve"> sans afficher l’interface des autres, pour changer de « mode » le programme possédera une barre d’action avec un « Split Button », il s’agit d’un bouton avec une liste déroulante qui permettra de choisir le « mode » désiré pour soit convertir, additionner ou soustraire.</w:t>
+      </w:r>
+    </w:p>
+    <w:p>
+      <w:pPr>
+        <w:ind w:left="1418" w:firstLine="283"/>
+        <w:jc w:val="both"/>
+      </w:pPr>
+      <w:r>
+        <w:t xml:space="preserve">Dans cette même barre d’action il y aura encore un autre « Split Button », celui-ci servira à choisir différentes options comme la possibilité de définir notamment </w:t>
+      </w:r>
+      <w:r>
+        <w:t xml:space="preserve">si l’on veut convertir des nombres avec virgule ou non, permettant aux élèves n’étant pas à l’aise en ELEOC de ne pas s’embrouiller à remplir </w:t>
+      </w:r>
+      <w:r>
+        <w:t xml:space="preserve">de zéro ou de ne rien mettre dans la case après la virgule, donnant par la même occasion un résultat qui n’affichera </w:t>
+      </w:r>
+      <w:r>
+        <w:lastRenderedPageBreak/>
+        <w:t>aucune virgule évitant aussi de s’embrouiller et les erreurs de manipulation en entrant des chiffres après la virgule par erreur.</w:t>
+      </w:r>
+    </w:p>
+    <w:p>
+      <w:pPr>
+        <w:ind w:left="1418" w:firstLine="283"/>
+        <w:jc w:val="both"/>
+      </w:pPr>
+      <w:r>
+        <w:t>Pour la conversion il y aura donc comme vu au-dessus la possibilité de le faire sans virgule donnant uniquement des conversions avec des chiffres entiers</w:t>
+      </w:r>
+      <w:r>
+        <w:t>, il n’y aura donc qu’une boite de texte où l’utilisateur entrera la valeur qu’il veut convertir</w:t>
+      </w:r>
+      <w:r>
+        <w:t xml:space="preserve">. Si l’utilisateur choisi d’effectuer une conversion avec virgule, une deuxième boite de texte apparaitra à </w:t>
+      </w:r>
+      <w:r>
+        <w:t>droite</w:t>
+      </w:r>
+      <w:r>
+        <w:t xml:space="preserve"> de </w:t>
+      </w:r>
+      <w:r>
+        <w:t>celle</w:t>
+      </w:r>
+      <w:r>
+        <w:t xml:space="preserve"> de base, un point </w:t>
+      </w:r>
+      <w:r>
+        <w:t>s’affichera</w:t>
+      </w:r>
+      <w:r>
+        <w:t xml:space="preserve"> entre ces</w:t>
+      </w:r>
+      <w:r>
+        <w:t xml:space="preserve"> deux</w:t>
+      </w:r>
+      <w:r>
+        <w:t xml:space="preserve">, il s’agit de la virgule pour ainsi </w:t>
+      </w:r>
+      <w:r>
+        <w:t xml:space="preserve">les </w:t>
+      </w:r>
+      <w:r>
+        <w:t xml:space="preserve">séparer en indiquant que la deuxième contiendra ce qu’il y a après la virgule, la séparation de ce qu’il y a avant la virgule et après permet d’éviter des erreurs du programme via notamment les regexs qui seront utilisé pour vérifier le format des valeurs entrés ainsi que faciliter la conversion </w:t>
+      </w:r>
+      <w:r>
+        <w:t>de</w:t>
+      </w:r>
+      <w:r>
+        <w:t xml:space="preserve"> ce qu’il y a </w:t>
+      </w:r>
+      <w:r>
+        <w:t>avant</w:t>
+      </w:r>
+      <w:r>
+        <w:t xml:space="preserve"> la virgule</w:t>
+      </w:r>
+      <w:r>
+        <w:t xml:space="preserve"> et après</w:t>
+      </w:r>
+      <w:r>
+        <w:t>.</w:t>
+      </w:r>
+    </w:p>
+    <w:p>
+      <w:pPr>
+        <w:ind w:left="1418" w:firstLine="283"/>
+        <w:jc w:val="both"/>
+      </w:pPr>
+      <w:r>
+        <w:t>Au sujet de la façon dont les conversions seront faites, des tableaux seront utilisés pour c</w:t>
+      </w:r>
+      <w:r>
+        <w:t>onvertir, un algorithme sera mis en place pour afficher à l’utilisateur le calcul effectué et la démarche pour réussir à obtenir le résultat, le but est que l’utilisateur puisse obtenir</w:t>
+      </w:r>
+      <w:r>
+        <w:t xml:space="preserve"> le résultat avec les démarches nécessaire au calcul</w:t>
+      </w:r>
+      <w:r>
+        <w:t xml:space="preserve"> mais aussi qu’il puisse comprendre comment l’atteindre, cela lui permettra de se corriger</w:t>
+      </w:r>
+      <w:r>
+        <w:t>, de plus</w:t>
+      </w:r>
+      <w:r>
+        <w:t xml:space="preserve"> s’il a des difficulté pour </w:t>
+      </w:r>
+      <w:r>
+        <w:t>effectuer</w:t>
+      </w:r>
+      <w:r>
+        <w:t xml:space="preserve"> le calcul </w:t>
+      </w:r>
+      <w:r>
+        <w:t xml:space="preserve">de lui-même il faut que le programme en affichant le calcul puisse </w:t>
+      </w:r>
+      <w:r>
+        <w:t xml:space="preserve">le </w:t>
+      </w:r>
+      <w:r>
+        <w:t>guider et l’aider à comprendre comment il doit faire.</w:t>
+      </w:r>
+    </w:p>
+    <w:p>
+      <w:pPr>
+        <w:ind w:left="1418" w:firstLine="283"/>
+        <w:jc w:val="both"/>
+      </w:pPr>
+      <w:r>
         <w:t>Les</w:t>
       </w:r>
       <w:r>
@@ -7217,16 +8228,25 @@
       <w:r>
         <w:t xml:space="preserve">utiliseront aussi des tableaux, </w:t>
       </w:r>
+      <w:r>
+        <w:t xml:space="preserve">certains tableaux contiendront les résultats des calculs et d’autres « les restes » afin d’afficher le calcul en entier, une comparaison entre les cellules </w:t>
+      </w:r>
+      <w:r>
+        <w:t>du tableau</w:t>
+      </w:r>
+      <w:r>
+        <w:t xml:space="preserve"> permettra d’effectuer les calculs notamment en binaire.</w:t>
+      </w:r>
     </w:p>
     <w:p>
       <w:pPr>
         <w:pStyle w:val="Titre2"/>
       </w:pPr>
-      <w:bookmarkStart w:id="23" w:name="_Toc514855993"/>
+      <w:bookmarkStart w:id="24" w:name="_Toc515517924"/>
       <w:r>
         <w:t>Conception des tests</w:t>
       </w:r>
-      <w:bookmarkEnd w:id="23"/>
+      <w:bookmarkEnd w:id="24"/>
     </w:p>
     <w:tbl>
       <w:tblPr>
@@ -7633,6 +8653,7 @@
               <w:ind w:left="340" w:hanging="340"/>
             </w:pPr>
             <w:r>
+              <w:lastRenderedPageBreak/>
               <w:t>Si ce n’est pas le cas il sera possible de soit corriger soit indiqué pourquoi il ne fonctionne pas</w:t>
             </w:r>
           </w:p>
@@ -7656,6 +8677,7 @@
               <w:ind w:left="0"/>
             </w:pPr>
             <w:r>
+              <w:lastRenderedPageBreak/>
               <w:t>Essayer de convertir, additionner et soustraire avec un nombre supérieur à 32 bits</w:t>
             </w:r>
           </w:p>
@@ -7825,11 +8847,11 @@
       <w:pPr>
         <w:pStyle w:val="Titre2"/>
       </w:pPr>
-      <w:bookmarkStart w:id="24" w:name="_Toc514855994"/>
+      <w:bookmarkStart w:id="25" w:name="_Toc515517925"/>
       <w:r>
         <w:t>Planification détaillée</w:t>
       </w:r>
-      <w:bookmarkEnd w:id="24"/>
+      <w:bookmarkEnd w:id="25"/>
     </w:p>
     <w:p>
       <w:pPr>
@@ -7869,7 +8891,6 @@
           <w:noProof/>
           <w:lang w:eastAsia="fr-CH"/>
         </w:rPr>
-        <w:lastRenderedPageBreak/>
         <w:drawing>
           <wp:inline distT="0" distB="0" distL="0" distR="0" wp14:anchorId="1CDCAB12" wp14:editId="589B987F">
             <wp:extent cx="5130000" cy="3603600"/>
@@ -7888,7 +8909,7 @@
                     </pic:cNvPicPr>
                   </pic:nvPicPr>
                   <pic:blipFill>
-                    <a:blip r:embed="rId19">
+                    <a:blip r:embed="rId27">
                       <a:extLst>
                         <a:ext uri="{28A0092B-C50C-407E-A947-70E740481C1C}">
                           <a14:useLocalDpi xmlns:a14="http://schemas.microsoft.com/office/drawing/2010/main" val="0"/>
@@ -7932,6 +8953,7 @@
           <w:noProof/>
           <w:lang w:eastAsia="fr-CH"/>
         </w:rPr>
+        <w:lastRenderedPageBreak/>
         <w:drawing>
           <wp:inline distT="0" distB="0" distL="0" distR="0" wp14:anchorId="2573F028">
             <wp:extent cx="5130000" cy="4899600"/>
@@ -7950,7 +8972,7 @@
                     </pic:cNvPicPr>
                   </pic:nvPicPr>
                   <pic:blipFill>
-                    <a:blip r:embed="rId20">
+                    <a:blip r:embed="rId28">
                       <a:extLst>
                         <a:ext uri="{28A0092B-C50C-407E-A947-70E740481C1C}">
                           <a14:useLocalDpi xmlns:a14="http://schemas.microsoft.com/office/drawing/2010/main" val="0"/>
@@ -8008,7 +9030,7 @@
                     </pic:cNvPicPr>
                   </pic:nvPicPr>
                   <pic:blipFill>
-                    <a:blip r:embed="rId21">
+                    <a:blip r:embed="rId29">
                       <a:extLst>
                         <a:ext uri="{28A0092B-C50C-407E-A947-70E740481C1C}">
                           <a14:useLocalDpi xmlns:a14="http://schemas.microsoft.com/office/drawing/2010/main" val="0"/>
@@ -8065,7 +9087,7 @@
                     </pic:cNvPicPr>
                   </pic:nvPicPr>
                   <pic:blipFill>
-                    <a:blip r:embed="rId22">
+                    <a:blip r:embed="rId30">
                       <a:extLst>
                         <a:ext uri="{28A0092B-C50C-407E-A947-70E740481C1C}">
                           <a14:useLocalDpi xmlns:a14="http://schemas.microsoft.com/office/drawing/2010/main" val="0"/>
@@ -8123,7 +9145,7 @@
                     </pic:cNvPicPr>
                   </pic:nvPicPr>
                   <pic:blipFill>
-                    <a:blip r:embed="rId23">
+                    <a:blip r:embed="rId31">
                       <a:extLst>
                         <a:ext uri="{28A0092B-C50C-407E-A947-70E740481C1C}">
                           <a14:useLocalDpi xmlns:a14="http://schemas.microsoft.com/office/drawing/2010/main" val="0"/>
@@ -8156,11 +9178,11 @@
       <w:pPr>
         <w:pStyle w:val="Titre1"/>
       </w:pPr>
-      <w:bookmarkStart w:id="25" w:name="_Toc514855995"/>
+      <w:bookmarkStart w:id="26" w:name="_Toc515517926"/>
       <w:r>
         <w:t>Réalisation</w:t>
       </w:r>
-      <w:bookmarkEnd w:id="25"/>
+      <w:bookmarkEnd w:id="26"/>
     </w:p>
     <w:p>
       <w:pPr>
@@ -8172,11 +9194,11 @@
       <w:pPr>
         <w:pStyle w:val="Titre2"/>
       </w:pPr>
-      <w:bookmarkStart w:id="26" w:name="_Toc514855996"/>
+      <w:bookmarkStart w:id="27" w:name="_Toc515517927"/>
       <w:r>
         <w:t>Dossier de réalisation</w:t>
       </w:r>
-      <w:bookmarkEnd w:id="26"/>
+      <w:bookmarkEnd w:id="27"/>
     </w:p>
     <w:p>
       <w:pPr>
@@ -8188,11 +9210,11 @@
       <w:pPr>
         <w:pStyle w:val="Titre3"/>
       </w:pPr>
-      <w:bookmarkStart w:id="27" w:name="_Toc514855997"/>
+      <w:bookmarkStart w:id="28" w:name="_Toc515517928"/>
       <w:r>
         <w:t>Logiciels installé / Utilisés</w:t>
       </w:r>
-      <w:bookmarkEnd w:id="27"/>
+      <w:bookmarkEnd w:id="28"/>
     </w:p>
     <w:p>
       <w:pPr>
@@ -8206,11 +9228,11 @@
       <w:pPr>
         <w:pStyle w:val="Titre2"/>
       </w:pPr>
-      <w:bookmarkStart w:id="28" w:name="_Toc514855998"/>
+      <w:bookmarkStart w:id="29" w:name="_Toc515517929"/>
       <w:r>
         <w:t>Modifications</w:t>
       </w:r>
-      <w:bookmarkEnd w:id="28"/>
+      <w:bookmarkEnd w:id="29"/>
     </w:p>
     <w:p>
       <w:pPr>
@@ -8222,11 +9244,11 @@
       <w:pPr>
         <w:pStyle w:val="Titre1"/>
       </w:pPr>
-      <w:bookmarkStart w:id="29" w:name="_Toc514855999"/>
+      <w:bookmarkStart w:id="30" w:name="_Toc515517930"/>
       <w:r>
         <w:t>Tests</w:t>
       </w:r>
-      <w:bookmarkEnd w:id="29"/>
+      <w:bookmarkEnd w:id="30"/>
     </w:p>
     <w:p>
       <w:pPr>
@@ -8238,11 +9260,11 @@
       <w:pPr>
         <w:pStyle w:val="Titre2"/>
       </w:pPr>
-      <w:bookmarkStart w:id="30" w:name="_Toc514856000"/>
+      <w:bookmarkStart w:id="31" w:name="_Toc515517931"/>
       <w:r>
         <w:t>Dossier des tests</w:t>
       </w:r>
-      <w:bookmarkEnd w:id="30"/>
+      <w:bookmarkEnd w:id="31"/>
     </w:p>
     <w:p>
       <w:pPr>
@@ -8254,11 +9276,11 @@
       <w:pPr>
         <w:pStyle w:val="Titre1"/>
       </w:pPr>
-      <w:bookmarkStart w:id="31" w:name="_Toc514856001"/>
+      <w:bookmarkStart w:id="32" w:name="_Toc515517932"/>
       <w:r>
         <w:t>Conclusion</w:t>
       </w:r>
-      <w:bookmarkEnd w:id="31"/>
+      <w:bookmarkEnd w:id="32"/>
     </w:p>
     <w:p>
       <w:pPr>
@@ -8270,25 +9292,23 @@
       <w:pPr>
         <w:pStyle w:val="Titre2"/>
       </w:pPr>
-      <w:bookmarkStart w:id="32" w:name="_Toc514856002"/>
+      <w:bookmarkStart w:id="33" w:name="_Toc515517933"/>
       <w:r>
         <w:t>Bilan des fonctionnalités demandées</w:t>
       </w:r>
-      <w:bookmarkEnd w:id="32"/>
+      <w:bookmarkEnd w:id="33"/>
     </w:p>
     <w:p>
       <w:pPr>
         <w:pStyle w:val="Retraitcorpsdetexte"/>
         <w:ind w:left="992"/>
       </w:pPr>
-      <w:bookmarkStart w:id="33" w:name="_GoBack"/>
-      <w:bookmarkEnd w:id="33"/>
     </w:p>
     <w:p>
       <w:pPr>
         <w:pStyle w:val="Titre2"/>
       </w:pPr>
-      <w:bookmarkStart w:id="34" w:name="_Toc514856003"/>
+      <w:bookmarkStart w:id="34" w:name="_Toc515517934"/>
       <w:r>
         <w:t>Bilan de la planification</w:t>
       </w:r>
@@ -8304,7 +9324,7 @@
       <w:pPr>
         <w:pStyle w:val="Titre2"/>
       </w:pPr>
-      <w:bookmarkStart w:id="35" w:name="_Toc514856004"/>
+      <w:bookmarkStart w:id="35" w:name="_Toc515517935"/>
       <w:r>
         <w:lastRenderedPageBreak/>
         <w:t>Bilan personnel</w:t>
@@ -8321,7 +9341,7 @@
       <w:pPr>
         <w:pStyle w:val="Titre1"/>
       </w:pPr>
-      <w:bookmarkStart w:id="36" w:name="_Toc514856005"/>
+      <w:bookmarkStart w:id="36" w:name="_Toc515517936"/>
       <w:r>
         <w:t>Divers</w:t>
       </w:r>
@@ -8337,7 +9357,7 @@
       <w:pPr>
         <w:pStyle w:val="Titre2"/>
       </w:pPr>
-      <w:bookmarkStart w:id="37" w:name="_Toc514856006"/>
+      <w:bookmarkStart w:id="37" w:name="_Toc515517937"/>
       <w:r>
         <w:t>Journal de travail</w:t>
       </w:r>
@@ -8353,7 +9373,7 @@
       <w:pPr>
         <w:pStyle w:val="Titre2"/>
       </w:pPr>
-      <w:bookmarkStart w:id="38" w:name="_Toc514856007"/>
+      <w:bookmarkStart w:id="38" w:name="_Toc515517938"/>
       <w:r>
         <w:t>Bibliographie</w:t>
       </w:r>
@@ -8369,7 +9389,7 @@
       <w:pPr>
         <w:pStyle w:val="Titre2"/>
       </w:pPr>
-      <w:bookmarkStart w:id="39" w:name="_Toc514856008"/>
+      <w:bookmarkStart w:id="39" w:name="_Toc515517939"/>
       <w:r>
         <w:t>Webographie</w:t>
       </w:r>
@@ -8389,7 +9409,7 @@
         <w:pStyle w:val="Retraitcorpsdetexte"/>
         <w:ind w:left="992"/>
       </w:pPr>
-      <w:hyperlink r:id="rId24" w:history="1">
+      <w:hyperlink r:id="rId32" w:history="1">
         <w:r>
           <w:rPr>
             <w:rStyle w:val="Lienhypertexte"/>
@@ -8408,7 +9428,7 @@
       <w:pPr>
         <w:pStyle w:val="Titre1"/>
       </w:pPr>
-      <w:bookmarkStart w:id="40" w:name="_Toc514856009"/>
+      <w:bookmarkStart w:id="40" w:name="_Toc515517940"/>
       <w:r>
         <w:t>Annexes</w:t>
       </w:r>
@@ -8418,8 +9438,11 @@
       <w:pPr>
         <w:pStyle w:val="Corpsdetexte"/>
         <w:ind w:left="369"/>
-      </w:pPr>
-      <w:hyperlink r:id="rId25" w:history="1">
+        <w:rPr>
+          <w:rStyle w:val="Lienhypertexte"/>
+        </w:rPr>
+      </w:pPr>
+      <w:hyperlink r:id="rId33" w:history="1">
         <w:r>
           <w:rPr>
             <w:rStyle w:val="Lienhypertexte"/>
@@ -8428,9 +9451,43 @@
         </w:r>
       </w:hyperlink>
     </w:p>
+    <w:p>
+      <w:pPr>
+        <w:pStyle w:val="Corpsdetexte"/>
+        <w:ind w:left="369"/>
+        <w:rPr>
+          <w:rStyle w:val="Lienhypertexte"/>
+          <w:color w:val="auto"/>
+          <w:u w:val="none"/>
+        </w:rPr>
+      </w:pPr>
+      <w:r>
+        <w:rPr>
+          <w:rStyle w:val="Lienhypertexte"/>
+          <w:color w:val="auto"/>
+          <w:u w:val="none"/>
+        </w:rPr>
+        <w:t>Planification détaillée</w:t>
+      </w:r>
+    </w:p>
+    <w:p>
+      <w:pPr>
+        <w:pStyle w:val="Corpsdetexte"/>
+        <w:ind w:left="369"/>
+      </w:pPr>
+      <w:r>
+        <w:t>Journal de travail</w:t>
+      </w:r>
+    </w:p>
+    <w:p>
+      <w:pPr>
+        <w:pStyle w:val="Corpsdetexte"/>
+        <w:ind w:left="369"/>
+      </w:pPr>
+    </w:p>
     <w:sectPr>
-      <w:headerReference w:type="default" r:id="rId26"/>
-      <w:footerReference w:type="default" r:id="rId27"/>
+      <w:headerReference w:type="default" r:id="rId34"/>
+      <w:footerReference w:type="default" r:id="rId35"/>
       <w:pgSz w:w="11906" w:h="16838"/>
       <w:pgMar w:top="1417" w:right="1417" w:bottom="1417" w:left="1417" w:header="708" w:footer="708" w:gutter="0"/>
       <w:pgNumType w:start="0"/>
@@ -8695,7 +9752,7 @@
               <w:sz w:val="18"/>
               <w:szCs w:val="16"/>
             </w:rPr>
-            <w:t>24.05.2018 15:44</w:t>
+            <w:t>31.05.2018 13:32</w:t>
           </w:r>
           <w:r>
             <w:rPr>
@@ -8772,7 +9829,7 @@
               <w:sz w:val="18"/>
               <w:szCs w:val="16"/>
             </w:rPr>
-            <w:t>14</w:t>
+            <w:t>11</w:t>
           </w:r>
           <w:r>
             <w:rPr>
@@ -8827,7 +9884,7 @@
               <w:sz w:val="18"/>
               <w:szCs w:val="16"/>
             </w:rPr>
-            <w:t>14</w:t>
+            <w:t>17</w:t>
           </w:r>
           <w:r>
             <w:rPr>
@@ -11458,7 +12515,7 @@
   <w:style w:type="paragraph" w:default="1" w:styleId="Normal">
     <w:name w:val="Normal"/>
     <w:qFormat/>
-    <w:rsid w:val="00B95427"/>
+    <w:rsid w:val="006C5A92"/>
     <w:rPr>
       <w:rFonts w:ascii="Century Gothic" w:hAnsi="Century Gothic"/>
     </w:rPr>
@@ -12324,7 +13381,7 @@
 </file>
 
 <file path=customXml/itemProps2.xml><?xml version="1.0" encoding="utf-8"?>
-<ds:datastoreItem xmlns:ds="http://schemas.openxmlformats.org/officeDocument/2006/customXml" ds:itemID="{49F44249-2CFF-4F90-A9F1-0444FB21EB59}">
+<ds:datastoreItem xmlns:ds="http://schemas.openxmlformats.org/officeDocument/2006/customXml" ds:itemID="{2D9BC0F6-4BFA-4093-8FAB-EE70C80E04C0}">
   <ds:schemaRefs>
     <ds:schemaRef ds:uri="http://schemas.openxmlformats.org/officeDocument/2006/bibliography"/>
   </ds:schemaRefs>

</xml_diff>

<commit_message>
Version 01.06.2018 - 16:30
Avancement dans le programme, la conversion avec virgule fonctionne.
Celle avec des nombres signés ne fonctionne qu'en partie à vérifier.

Journal de travail manque de lien mais à jour.

Rappor à faire d'urgence et le programme à avancer d'urgence aussi.
</commit_message>
<xml_diff>
--- a/Documentation/R-TPI-carbonarch-Rapport_de_projet.docx
+++ b/Documentation/R-TPI-carbonarch-Rapport_de_projet.docx
@@ -10,6 +10,7 @@
           <w:docPartUnique/>
         </w:docPartObj>
       </w:sdtPr>
+      <w:sdtEndPr/>
       <w:sdtContent>
         <w:p>
           <w:r>
@@ -191,6 +192,7 @@
                                       <w:calendar w:val="gregorian"/>
                                     </w:date>
                                   </w:sdtPr>
+                                  <w:sdtEndPr/>
                                   <w:sdtContent>
                                     <w:p>
                                       <w:pPr>
@@ -286,6 +288,7 @@
                                       <w:dataBinding w:prefixMappings="xmlns:ns0='http://schemas.openxmlformats.org/package/2006/metadata/core-properties' xmlns:ns1='http://purl.org/dc/elements/1.1/'" w:xpath="/ns0:coreProperties[1]/ns1:creator[1]" w:storeItemID="{6C3C8BC8-F283-45AE-878A-BAB7291924A1}"/>
                                       <w:text/>
                                     </w:sdtPr>
+                                    <w:sdtEndPr/>
                                     <w:sdtContent>
                                       <w:r>
                                         <w:rPr>
@@ -324,6 +327,7 @@
                                       <w:dataBinding w:prefixMappings="xmlns:ns0='http://schemas.openxmlformats.org/officeDocument/2006/extended-properties'" w:xpath="/ns0:Properties[1]/ns0:Company[1]" w:storeItemID="{6668398D-A668-4E3E-A5EB-62B293D839F1}"/>
                                       <w:text/>
                                     </w:sdtPr>
+                                    <w:sdtEndPr/>
                                     <w:sdtContent>
                                       <w:r>
                                         <w:rPr>
@@ -351,6 +355,7 @@
                                       <w:calendar w:val="gregorian"/>
                                     </w:date>
                                   </w:sdtPr>
+                                  <w:sdtEndPr/>
                                   <w:sdtContent>
                                     <w:p>
                                       <w:pPr>
@@ -639,6 +644,7 @@
                                   <w:dataBinding w:prefixMappings="xmlns:ns0='http://schemas.openxmlformats.org/package/2006/metadata/core-properties' xmlns:ns1='http://purl.org/dc/elements/1.1/'" w:xpath="/ns0:coreProperties[1]/ns1:title[1]" w:storeItemID="{6C3C8BC8-F283-45AE-878A-BAB7291924A1}"/>
                                   <w:text/>
                                 </w:sdtPr>
+                                <w:sdtEndPr/>
                                 <w:sdtContent>
                                   <w:p>
                                     <w:pPr>
@@ -5894,10 +5900,10 @@
             <v:path o:extrusionok="f" gradientshapeok="t" o:connecttype="rect"/>
             <o:lock v:ext="edit" aspectratio="t"/>
           </v:shapetype>
-          <v:shape id="_x0000_i1025" type="#_x0000_t75" style="width:368.85pt;height:25.8pt" o:ole="">
+          <v:shape id="_x0000_i1025" type="#_x0000_t75" style="width:368.6pt;height:25.8pt" o:ole="">
             <v:imagedata r:id="rId11" o:title=""/>
           </v:shape>
-          <o:OLEObject Type="Embed" ProgID="Visio.Drawing.15" ShapeID="_x0000_i1025" DrawAspect="Content" ObjectID="_1589279079" r:id="rId12"/>
+          <o:OLEObject Type="Embed" ProgID="Visio.Drawing.15" ShapeID="_x0000_i1025" DrawAspect="Content" ObjectID="_1589346407" r:id="rId12"/>
         </w:object>
       </w:r>
     </w:p>
@@ -6590,10 +6596,10 @@
       </w:r>
       <w:r>
         <w:object w:dxaOrig="12165" w:dyaOrig="8910">
-          <v:shape id="_x0000_i1026" type="#_x0000_t75" style="width:368.85pt;height:271pt;mso-position-horizontal:absolute" o:ole="">
+          <v:shape id="_x0000_i1026" type="#_x0000_t75" style="width:368.6pt;height:270.85pt;mso-position-horizontal:absolute" o:ole="">
             <v:imagedata r:id="rId13" o:title=""/>
           </v:shape>
-          <o:OLEObject Type="Embed" ProgID="Visio.Drawing.15" ShapeID="_x0000_i1026" DrawAspect="Content" ObjectID="_1589279080" r:id="rId14"/>
+          <o:OLEObject Type="Embed" ProgID="Visio.Drawing.15" ShapeID="_x0000_i1026" DrawAspect="Content" ObjectID="_1589346408" r:id="rId14"/>
         </w:object>
       </w:r>
     </w:p>
@@ -6755,10 +6761,10 @@
       </w:pPr>
       <w:r>
         <w:object w:dxaOrig="5670" w:dyaOrig="1035">
-          <v:shape id="_x0000_i1027" type="#_x0000_t75" style="width:311.75pt;height:57.05pt" o:ole="">
+          <v:shape id="_x0000_i1027" type="#_x0000_t75" style="width:311.85pt;height:57.05pt" o:ole="">
             <v:imagedata r:id="rId15" o:title=""/>
           </v:shape>
-          <o:OLEObject Type="Embed" ProgID="Visio.Drawing.15" ShapeID="_x0000_i1027" DrawAspect="Content" ObjectID="_1589279081" r:id="rId16"/>
+          <o:OLEObject Type="Embed" ProgID="Visio.Drawing.15" ShapeID="_x0000_i1027" DrawAspect="Content" ObjectID="_1589346409" r:id="rId16"/>
         </w:object>
       </w:r>
     </w:p>
@@ -6972,10 +6978,10 @@
       </w:r>
       <w:r>
         <w:object w:dxaOrig="10801" w:dyaOrig="8145">
-          <v:shape id="_x0000_i1041" type="#_x0000_t75" style="width:368.85pt;height:278.5pt" o:ole="">
+          <v:shape id="_x0000_i1028" type="#_x0000_t75" style="width:368.85pt;height:278.55pt" o:ole="">
             <v:imagedata r:id="rId17" o:title=""/>
           </v:shape>
-          <o:OLEObject Type="Embed" ProgID="Visio.Drawing.15" ShapeID="_x0000_i1041" DrawAspect="Content" ObjectID="_1589279082" r:id="rId18"/>
+          <o:OLEObject Type="Embed" ProgID="Visio.Drawing.15" ShapeID="_x0000_i1028" DrawAspect="Content" ObjectID="_1589346410" r:id="rId18"/>
         </w:object>
       </w:r>
     </w:p>
@@ -7230,10 +7236,10 @@
       </w:r>
       <w:r>
         <w:object w:dxaOrig="8761" w:dyaOrig="6105">
-          <v:shape id="_x0000_i1055" type="#_x0000_t75" style="width:283.25pt;height:197pt;mso-position-vertical:absolute" o:ole="">
+          <v:shape id="_x0000_i1029" type="#_x0000_t75" style="width:283.4pt;height:196.9pt;mso-position-vertical:absolute" o:ole="">
             <v:imagedata r:id="rId19" o:title=""/>
           </v:shape>
-          <o:OLEObject Type="Embed" ProgID="Visio.Drawing.15" ShapeID="_x0000_i1055" DrawAspect="Content" ObjectID="_1589279083" r:id="rId20"/>
+          <o:OLEObject Type="Embed" ProgID="Visio.Drawing.15" ShapeID="_x0000_i1029" DrawAspect="Content" ObjectID="_1589346411" r:id="rId20"/>
         </w:object>
       </w:r>
     </w:p>
@@ -7497,10 +7503,10 @@
       </w:r>
       <w:r>
         <w:object w:dxaOrig="8206" w:dyaOrig="8145">
-          <v:shape id="_x0000_i1065" type="#_x0000_t75" style="width:255.4pt;height:253.35pt" o:ole="">
+          <v:shape id="_x0000_i1030" type="#_x0000_t75" style="width:255.2pt;height:253.3pt" o:ole="">
             <v:imagedata r:id="rId21" o:title=""/>
           </v:shape>
-          <o:OLEObject Type="Embed" ProgID="Visio.Drawing.15" ShapeID="_x0000_i1065" DrawAspect="Content" ObjectID="_1589279084" r:id="rId22"/>
+          <o:OLEObject Type="Embed" ProgID="Visio.Drawing.15" ShapeID="_x0000_i1030" DrawAspect="Content" ObjectID="_1589346412" r:id="rId22"/>
         </w:object>
       </w:r>
     </w:p>
@@ -7747,10 +7753,10 @@
       </w:r>
       <w:r>
         <w:object w:dxaOrig="8761" w:dyaOrig="6105">
-          <v:shape id="_x0000_i1086" type="#_x0000_t75" style="width:283.25pt;height:197pt" o:ole="">
+          <v:shape id="_x0000_i1031" type="#_x0000_t75" style="width:283.4pt;height:196.9pt" o:ole="">
             <v:imagedata r:id="rId23" o:title=""/>
           </v:shape>
-          <o:OLEObject Type="Embed" ProgID="Visio.Drawing.15" ShapeID="_x0000_i1086" DrawAspect="Content" ObjectID="_1589279085" r:id="rId24"/>
+          <o:OLEObject Type="Embed" ProgID="Visio.Drawing.15" ShapeID="_x0000_i1031" DrawAspect="Content" ObjectID="_1589346413" r:id="rId24"/>
         </w:object>
       </w:r>
     </w:p>
@@ -7760,19 +7766,7 @@
         <w:jc w:val="both"/>
       </w:pPr>
       <w:r>
-        <w:t xml:space="preserve">Il est </w:t>
-      </w:r>
-      <w:r>
-        <w:t xml:space="preserve">donc </w:t>
-      </w:r>
-      <w:r>
-        <w:t xml:space="preserve">possible </w:t>
-      </w:r>
-      <w:r>
-        <w:t xml:space="preserve">comme pour la soustraction, </w:t>
-      </w:r>
-      <w:r>
-        <w:t xml:space="preserve">de choisir le format du nombre entré via </w:t>
+        <w:t xml:space="preserve">Il est donc possible comme pour la soustraction, de choisir le format du nombre entré via </w:t>
       </w:r>
       <w:r>
         <w:rPr>
@@ -7845,6 +7839,10 @@
         <w:jc w:val="both"/>
       </w:pPr>
       <w:r>
+        <w:rPr>
+          <w:noProof/>
+          <w:lang w:eastAsia="fr-CH"/>
+        </w:rPr>
         <mc:AlternateContent>
           <mc:Choice Requires="wps">
             <w:drawing>
@@ -7922,6 +7920,10 @@
         </mc:AlternateContent>
       </w:r>
       <w:r>
+        <w:rPr>
+          <w:noProof/>
+          <w:lang w:eastAsia="fr-CH"/>
+        </w:rPr>
         <mc:AlternateContent>
           <mc:Choice Requires="wps">
             <w:drawing>
@@ -8000,10 +8002,10 @@
       </w:r>
       <w:r>
         <w:object w:dxaOrig="8206" w:dyaOrig="8145">
-          <v:shape id="_x0000_i1078" type="#_x0000_t75" style="width:255.4pt;height:253.35pt" o:ole="">
+          <v:shape id="_x0000_i1032" type="#_x0000_t75" style="width:255.2pt;height:253.3pt" o:ole="">
             <v:imagedata r:id="rId25" o:title=""/>
           </v:shape>
-          <o:OLEObject Type="Embed" ProgID="Visio.Drawing.15" ShapeID="_x0000_i1078" DrawAspect="Content" ObjectID="_1589279086" r:id="rId26"/>
+          <o:OLEObject Type="Embed" ProgID="Visio.Drawing.15" ShapeID="_x0000_i1032" DrawAspect="Content" ObjectID="_1589346414" r:id="rId26"/>
         </w:object>
       </w:r>
     </w:p>
@@ -8013,12 +8015,7 @@
         <w:jc w:val="both"/>
       </w:pPr>
       <w:r>
-        <w:t>Dans la première partie l’équation est simplement posé affichant à l’utilisateur ce qu’il a entré, en des</w:t>
-      </w:r>
-      <w:bookmarkStart w:id="22" w:name="_GoBack"/>
-      <w:bookmarkEnd w:id="22"/>
-      <w:r>
-        <w:t xml:space="preserve">sous l’opération commence affichant </w:t>
+        <w:t xml:space="preserve">Dans la première partie l’équation est simplement posé affichant à l’utilisateur ce qu’il a entré, en dessous l’opération commence affichant </w:t>
       </w:r>
       <w:r>
         <w:rPr>
@@ -8051,11 +8048,11 @@
       <w:pPr>
         <w:pStyle w:val="Titre3"/>
       </w:pPr>
-      <w:bookmarkStart w:id="23" w:name="_Toc515517923"/>
+      <w:bookmarkStart w:id="22" w:name="_Toc515517923"/>
       <w:r>
         <w:t>Conception du programme</w:t>
       </w:r>
-      <w:bookmarkEnd w:id="23"/>
+      <w:bookmarkEnd w:id="22"/>
     </w:p>
     <w:p>
       <w:pPr>
@@ -8242,11 +8239,11 @@
       <w:pPr>
         <w:pStyle w:val="Titre2"/>
       </w:pPr>
-      <w:bookmarkStart w:id="24" w:name="_Toc515517924"/>
+      <w:bookmarkStart w:id="23" w:name="_Toc515517924"/>
       <w:r>
         <w:t>Conception des tests</w:t>
       </w:r>
-      <w:bookmarkEnd w:id="24"/>
+      <w:bookmarkEnd w:id="23"/>
     </w:p>
     <w:tbl>
       <w:tblPr>
@@ -8847,16 +8844,16 @@
       <w:pPr>
         <w:pStyle w:val="Titre2"/>
       </w:pPr>
-      <w:bookmarkStart w:id="25" w:name="_Toc515517925"/>
+      <w:bookmarkStart w:id="24" w:name="_Toc515517925"/>
       <w:r>
         <w:t>Planification détaillée</w:t>
       </w:r>
-      <w:bookmarkEnd w:id="25"/>
+      <w:bookmarkEnd w:id="24"/>
     </w:p>
     <w:p>
       <w:pPr>
         <w:pStyle w:val="Retraitcorpsdetexte"/>
-        <w:ind w:left="992"/>
+        <w:ind w:left="992" w:firstLine="284"/>
         <w:jc w:val="both"/>
       </w:pPr>
       <w:r>
@@ -9178,11 +9175,11 @@
       <w:pPr>
         <w:pStyle w:val="Titre1"/>
       </w:pPr>
-      <w:bookmarkStart w:id="26" w:name="_Toc515517926"/>
+      <w:bookmarkStart w:id="25" w:name="_Toc515517926"/>
       <w:r>
         <w:t>Réalisation</w:t>
       </w:r>
-      <w:bookmarkEnd w:id="26"/>
+      <w:bookmarkEnd w:id="25"/>
     </w:p>
     <w:p>
       <w:pPr>
@@ -9194,17 +9191,19 @@
       <w:pPr>
         <w:pStyle w:val="Titre2"/>
       </w:pPr>
-      <w:bookmarkStart w:id="27" w:name="_Toc515517927"/>
+      <w:bookmarkStart w:id="26" w:name="_Toc515517927"/>
       <w:r>
         <w:t>Dossier de réalisation</w:t>
       </w:r>
-      <w:bookmarkEnd w:id="27"/>
+      <w:bookmarkEnd w:id="26"/>
     </w:p>
     <w:p>
       <w:pPr>
         <w:pStyle w:val="Retraitcorpsdetexte"/>
         <w:ind w:left="992"/>
       </w:pPr>
+      <w:bookmarkStart w:id="27" w:name="_GoBack"/>
+      <w:bookmarkEnd w:id="27"/>
     </w:p>
     <w:p>
       <w:pPr>
@@ -9752,7 +9751,7 @@
               <w:sz w:val="18"/>
               <w:szCs w:val="16"/>
             </w:rPr>
-            <w:t>31.05.2018 13:32</w:t>
+            <w:t>31.05.2018 13:33</w:t>
           </w:r>
           <w:r>
             <w:rPr>
@@ -9829,7 +9828,7 @@
               <w:sz w:val="18"/>
               <w:szCs w:val="16"/>
             </w:rPr>
-            <w:t>11</w:t>
+            <w:t>17</w:t>
           </w:r>
           <w:r>
             <w:rPr>
@@ -13381,7 +13380,7 @@
 </file>
 
 <file path=customXml/itemProps2.xml><?xml version="1.0" encoding="utf-8"?>
-<ds:datastoreItem xmlns:ds="http://schemas.openxmlformats.org/officeDocument/2006/customXml" ds:itemID="{2D9BC0F6-4BFA-4093-8FAB-EE70C80E04C0}">
+<ds:datastoreItem xmlns:ds="http://schemas.openxmlformats.org/officeDocument/2006/customXml" ds:itemID="{B10B0F1A-7C77-40D7-994D-856B851A9361}">
   <ds:schemaRefs>
     <ds:schemaRef ds:uri="http://schemas.openxmlformats.org/officeDocument/2006/bibliography"/>
   </ds:schemaRefs>

</xml_diff>

<commit_message>
Version 06.06.2018 - 16:31
Le journal de travail doit être mis à jour.

Le rapport doit être terminé.

Le programme ne peut être plus avancé.

Il faut tout imprimé et mettre dans un dossier. 2 dossier de rapport
</commit_message>
<xml_diff>
--- a/Documentation/R-TPI-carbonarch-Rapport_de_projet.docx
+++ b/Documentation/R-TPI-carbonarch-Rapport_de_projet.docx
@@ -425,6 +425,7 @@
                                 <w:calendar w:val="gregorian"/>
                               </w:date>
                             </w:sdtPr>
+                            <w:sdtEndPr/>
                             <w:sdtContent>
                               <w:p>
                                 <w:pPr>
@@ -475,6 +476,7 @@
                                 <w:dataBinding w:prefixMappings="xmlns:ns0='http://schemas.openxmlformats.org/package/2006/metadata/core-properties' xmlns:ns1='http://purl.org/dc/elements/1.1/'" w:xpath="/ns0:coreProperties[1]/ns1:creator[1]" w:storeItemID="{6C3C8BC8-F283-45AE-878A-BAB7291924A1}"/>
                                 <w:text/>
                               </w:sdtPr>
+                              <w:sdtEndPr/>
                               <w:sdtContent>
                                 <w:r>
                                   <w:rPr>
@@ -513,6 +515,7 @@
                                 <w:dataBinding w:prefixMappings="xmlns:ns0='http://schemas.openxmlformats.org/officeDocument/2006/extended-properties'" w:xpath="/ns0:Properties[1]/ns0:Company[1]" w:storeItemID="{6668398D-A668-4E3E-A5EB-62B293D839F1}"/>
                                 <w:text/>
                               </w:sdtPr>
+                              <w:sdtEndPr/>
                               <w:sdtContent>
                                 <w:r>
                                   <w:rPr>
@@ -540,6 +543,7 @@
                                 <w:calendar w:val="gregorian"/>
                               </w:date>
                             </w:sdtPr>
+                            <w:sdtEndPr/>
                             <w:sdtContent>
                               <w:p>
                                 <w:pPr>
@@ -701,6 +705,7 @@
                             <w:dataBinding w:prefixMappings="xmlns:ns0='http://schemas.openxmlformats.org/package/2006/metadata/core-properties' xmlns:ns1='http://purl.org/dc/elements/1.1/'" w:xpath="/ns0:coreProperties[1]/ns1:title[1]" w:storeItemID="{6C3C8BC8-F283-45AE-878A-BAB7291924A1}"/>
                             <w:text/>
                           </w:sdtPr>
+                          <w:sdtEndPr/>
                           <w:sdtContent>
                             <w:p>
                               <w:pPr>
@@ -5900,10 +5905,10 @@
             <v:path o:extrusionok="f" gradientshapeok="t" o:connecttype="rect"/>
             <o:lock v:ext="edit" aspectratio="t"/>
           </v:shapetype>
-          <v:shape id="_x0000_i1025" type="#_x0000_t75" style="width:368.6pt;height:25.8pt" o:ole="">
+          <v:shape id="_x0000_i1025" type="#_x0000_t75" style="width:368.85pt;height:25.8pt" o:ole="">
             <v:imagedata r:id="rId11" o:title=""/>
           </v:shape>
-          <o:OLEObject Type="Embed" ProgID="Visio.Drawing.15" ShapeID="_x0000_i1025" DrawAspect="Content" ObjectID="_1589346407" r:id="rId12"/>
+          <o:OLEObject Type="Embed" ProgID="Visio.Drawing.15" ShapeID="_x0000_i1025" DrawAspect="Content" ObjectID="_1589808288" r:id="rId12"/>
         </w:object>
       </w:r>
     </w:p>
@@ -6596,10 +6601,10 @@
       </w:r>
       <w:r>
         <w:object w:dxaOrig="12165" w:dyaOrig="8910">
-          <v:shape id="_x0000_i1026" type="#_x0000_t75" style="width:368.6pt;height:270.85pt;mso-position-horizontal:absolute" o:ole="">
+          <v:shape id="_x0000_i1026" type="#_x0000_t75" style="width:368.85pt;height:271pt;mso-position-horizontal:absolute" o:ole="">
             <v:imagedata r:id="rId13" o:title=""/>
           </v:shape>
-          <o:OLEObject Type="Embed" ProgID="Visio.Drawing.15" ShapeID="_x0000_i1026" DrawAspect="Content" ObjectID="_1589346408" r:id="rId14"/>
+          <o:OLEObject Type="Embed" ProgID="Visio.Drawing.15" ShapeID="_x0000_i1026" DrawAspect="Content" ObjectID="_1589808289" r:id="rId14"/>
         </w:object>
       </w:r>
     </w:p>
@@ -6761,10 +6766,10 @@
       </w:pPr>
       <w:r>
         <w:object w:dxaOrig="5670" w:dyaOrig="1035">
-          <v:shape id="_x0000_i1027" type="#_x0000_t75" style="width:311.85pt;height:57.05pt" o:ole="">
+          <v:shape id="_x0000_i1027" type="#_x0000_t75" style="width:311.75pt;height:57.05pt" o:ole="">
             <v:imagedata r:id="rId15" o:title=""/>
           </v:shape>
-          <o:OLEObject Type="Embed" ProgID="Visio.Drawing.15" ShapeID="_x0000_i1027" DrawAspect="Content" ObjectID="_1589346409" r:id="rId16"/>
+          <o:OLEObject Type="Embed" ProgID="Visio.Drawing.15" ShapeID="_x0000_i1027" DrawAspect="Content" ObjectID="_1589808290" r:id="rId16"/>
         </w:object>
       </w:r>
     </w:p>
@@ -6978,10 +6983,10 @@
       </w:r>
       <w:r>
         <w:object w:dxaOrig="10801" w:dyaOrig="8145">
-          <v:shape id="_x0000_i1028" type="#_x0000_t75" style="width:368.85pt;height:278.55pt" o:ole="">
+          <v:shape id="_x0000_i1028" type="#_x0000_t75" style="width:368.85pt;height:278.5pt" o:ole="">
             <v:imagedata r:id="rId17" o:title=""/>
           </v:shape>
-          <o:OLEObject Type="Embed" ProgID="Visio.Drawing.15" ShapeID="_x0000_i1028" DrawAspect="Content" ObjectID="_1589346410" r:id="rId18"/>
+          <o:OLEObject Type="Embed" ProgID="Visio.Drawing.15" ShapeID="_x0000_i1028" DrawAspect="Content" ObjectID="_1589808291" r:id="rId18"/>
         </w:object>
       </w:r>
     </w:p>
@@ -7236,10 +7241,10 @@
       </w:r>
       <w:r>
         <w:object w:dxaOrig="8761" w:dyaOrig="6105">
-          <v:shape id="_x0000_i1029" type="#_x0000_t75" style="width:283.4pt;height:196.9pt;mso-position-vertical:absolute" o:ole="">
+          <v:shape id="_x0000_i1029" type="#_x0000_t75" style="width:283.25pt;height:197pt;mso-position-vertical:absolute" o:ole="">
             <v:imagedata r:id="rId19" o:title=""/>
           </v:shape>
-          <o:OLEObject Type="Embed" ProgID="Visio.Drawing.15" ShapeID="_x0000_i1029" DrawAspect="Content" ObjectID="_1589346411" r:id="rId20"/>
+          <o:OLEObject Type="Embed" ProgID="Visio.Drawing.15" ShapeID="_x0000_i1029" DrawAspect="Content" ObjectID="_1589808292" r:id="rId20"/>
         </w:object>
       </w:r>
     </w:p>
@@ -7273,23 +7278,7 @@
         <w:t>l</w:t>
       </w:r>
       <w:r>
-        <w:t xml:space="preserve"> veut soustraire dans la case « Nombre à soustraire » et le nombre </w:t>
-      </w:r>
-      <w:proofErr w:type="spellStart"/>
-      <w:r>
-        <w:t>diminuteur</w:t>
-      </w:r>
-      <w:proofErr w:type="spellEnd"/>
-      <w:r>
-        <w:t xml:space="preserve"> dans la case « Nombre </w:t>
-      </w:r>
-      <w:proofErr w:type="spellStart"/>
-      <w:r>
-        <w:t>diminuteur</w:t>
-      </w:r>
-      <w:proofErr w:type="spellEnd"/>
-      <w:r>
-        <w:t> »</w:t>
+        <w:t xml:space="preserve"> veut soustraire dans la case « Nombre à soustraire » et le nombre diminuteur dans la case « Nombre diminuteur »</w:t>
       </w:r>
       <w:r>
         <w:t>, un bouton « </w:t>
@@ -7503,10 +7492,10 @@
       </w:r>
       <w:r>
         <w:object w:dxaOrig="8206" w:dyaOrig="8145">
-          <v:shape id="_x0000_i1030" type="#_x0000_t75" style="width:255.2pt;height:253.3pt" o:ole="">
+          <v:shape id="_x0000_i1030" type="#_x0000_t75" style="width:255.4pt;height:253.35pt" o:ole="">
             <v:imagedata r:id="rId21" o:title=""/>
           </v:shape>
-          <o:OLEObject Type="Embed" ProgID="Visio.Drawing.15" ShapeID="_x0000_i1030" DrawAspect="Content" ObjectID="_1589346412" r:id="rId22"/>
+          <o:OLEObject Type="Embed" ProgID="Visio.Drawing.15" ShapeID="_x0000_i1030" DrawAspect="Content" ObjectID="_1589808293" r:id="rId22"/>
         </w:object>
       </w:r>
     </w:p>
@@ -7525,15 +7514,7 @@
         <w:t xml:space="preserve">les retenues </w:t>
       </w:r>
       <w:r>
-        <w:t xml:space="preserve">en dessus, une colonne à droite indique quelques informations à l’utilisateur (retenue, nombre diminué, nombre </w:t>
-      </w:r>
-      <w:proofErr w:type="spellStart"/>
-      <w:r>
-        <w:t>diminuteur</w:t>
-      </w:r>
-      <w:proofErr w:type="spellEnd"/>
-      <w:r>
-        <w:t xml:space="preserve"> et différence), </w:t>
+        <w:t xml:space="preserve">en dessus, une colonne à droite indique quelques informations à l’utilisateur (retenue, nombre diminué, nombre diminuteur et différence), </w:t>
       </w:r>
       <w:r>
         <w:rPr>
@@ -7753,10 +7734,10 @@
       </w:r>
       <w:r>
         <w:object w:dxaOrig="8761" w:dyaOrig="6105">
-          <v:shape id="_x0000_i1031" type="#_x0000_t75" style="width:283.4pt;height:196.9pt" o:ole="">
+          <v:shape id="_x0000_i1031" type="#_x0000_t75" style="width:283.25pt;height:197pt" o:ole="">
             <v:imagedata r:id="rId23" o:title=""/>
           </v:shape>
-          <o:OLEObject Type="Embed" ProgID="Visio.Drawing.15" ShapeID="_x0000_i1031" DrawAspect="Content" ObjectID="_1589346413" r:id="rId24"/>
+          <o:OLEObject Type="Embed" ProgID="Visio.Drawing.15" ShapeID="_x0000_i1031" DrawAspect="Content" ObjectID="_1589808294" r:id="rId24"/>
         </w:object>
       </w:r>
     </w:p>
@@ -8002,10 +7983,10 @@
       </w:r>
       <w:r>
         <w:object w:dxaOrig="8206" w:dyaOrig="8145">
-          <v:shape id="_x0000_i1032" type="#_x0000_t75" style="width:255.2pt;height:253.3pt" o:ole="">
+          <v:shape id="_x0000_i1032" type="#_x0000_t75" style="width:255.4pt;height:253.35pt" o:ole="">
             <v:imagedata r:id="rId25" o:title=""/>
           </v:shape>
-          <o:OLEObject Type="Embed" ProgID="Visio.Drawing.15" ShapeID="_x0000_i1032" DrawAspect="Content" ObjectID="_1589346414" r:id="rId26"/>
+          <o:OLEObject Type="Embed" ProgID="Visio.Drawing.15" ShapeID="_x0000_i1032" DrawAspect="Content" ObjectID="_1589808295" r:id="rId26"/>
         </w:object>
       </w:r>
     </w:p>
@@ -8024,15 +8005,7 @@
         <w:t xml:space="preserve">les retenues </w:t>
       </w:r>
       <w:r>
-        <w:t xml:space="preserve">en dessus, une colonne à droite indique quelques informations à l’utilisateur (retenue, nombre diminué, nombre </w:t>
-      </w:r>
-      <w:proofErr w:type="spellStart"/>
-      <w:r>
-        <w:t>diminuteur</w:t>
-      </w:r>
-      <w:proofErr w:type="spellEnd"/>
-      <w:r>
-        <w:t xml:space="preserve"> et différence), </w:t>
+        <w:t xml:space="preserve">en dessus, une colonne à droite indique quelques informations à l’utilisateur (retenue, nombre diminué, nombre diminuteur et différence), </w:t>
       </w:r>
       <w:r>
         <w:rPr>
@@ -9183,6 +9156,984 @@
     </w:p>
     <w:p>
       <w:pPr>
+        <w:pStyle w:val="Titre2"/>
+      </w:pPr>
+      <w:r>
+        <w:t>Fonctionnalités</w:t>
+      </w:r>
+    </w:p>
+    <w:p>
+      <w:pPr>
+        <w:pStyle w:val="Titre3"/>
+      </w:pPr>
+      <w:r>
+        <w:t xml:space="preserve">Indexe </w:t>
+      </w:r>
+      <w:r>
+        <w:t>des abréviations</w:t>
+      </w:r>
+      <w:r>
+        <w:t xml:space="preserve"> pour les noms d’objet</w:t>
+      </w:r>
+    </w:p>
+    <w:tbl>
+      <w:tblPr>
+        <w:tblStyle w:val="Grilledutableau1"/>
+        <w:tblW w:w="7654" w:type="dxa"/>
+        <w:tblInd w:w="1418" w:type="dxa"/>
+        <w:tblLook w:val="04A0" w:firstRow="1" w:lastRow="0" w:firstColumn="1" w:lastColumn="0" w:noHBand="0" w:noVBand="1"/>
+      </w:tblPr>
+      <w:tblGrid>
+        <w:gridCol w:w="4092"/>
+        <w:gridCol w:w="3562"/>
+      </w:tblGrid>
+      <w:tr>
+        <w:tc>
+          <w:tcPr>
+            <w:tcW w:w="4092" w:type="dxa"/>
+            <w:tcBorders>
+              <w:top w:val="nil"/>
+              <w:left w:val="nil"/>
+              <w:bottom w:val="single" w:sz="12" w:space="0" w:color="36AC8D"/>
+              <w:right w:val="nil"/>
+            </w:tcBorders>
+          </w:tcPr>
+          <w:p>
+            <w:pPr>
+              <w:spacing w:after="120" w:line="259" w:lineRule="auto"/>
+              <w:jc w:val="both"/>
+              <w:rPr>
+                <w:rFonts w:eastAsiaTheme="minorHAnsi" w:cstheme="minorBidi"/>
+                <w:b/>
+                <w:sz w:val="22"/>
+                <w:szCs w:val="22"/>
+              </w:rPr>
+            </w:pPr>
+            <w:r>
+              <w:rPr>
+                <w:rFonts w:eastAsiaTheme="minorHAnsi" w:cstheme="minorBidi"/>
+                <w:b/>
+                <w:sz w:val="22"/>
+                <w:szCs w:val="22"/>
+              </w:rPr>
+              <w:t>Nom complet</w:t>
+            </w:r>
+          </w:p>
+        </w:tc>
+        <w:tc>
+          <w:tcPr>
+            <w:tcW w:w="3562" w:type="dxa"/>
+            <w:tcBorders>
+              <w:top w:val="nil"/>
+              <w:left w:val="nil"/>
+              <w:bottom w:val="single" w:sz="12" w:space="0" w:color="36AC8D"/>
+              <w:right w:val="nil"/>
+            </w:tcBorders>
+          </w:tcPr>
+          <w:p>
+            <w:pPr>
+              <w:spacing w:after="120" w:line="259" w:lineRule="auto"/>
+              <w:jc w:val="both"/>
+              <w:rPr>
+                <w:rFonts w:eastAsiaTheme="minorHAnsi" w:cstheme="minorBidi"/>
+                <w:b/>
+                <w:sz w:val="22"/>
+                <w:szCs w:val="22"/>
+              </w:rPr>
+            </w:pPr>
+            <w:r>
+              <w:rPr>
+                <w:rFonts w:eastAsiaTheme="minorHAnsi" w:cstheme="minorBidi"/>
+                <w:b/>
+                <w:sz w:val="22"/>
+                <w:szCs w:val="22"/>
+              </w:rPr>
+              <w:t>Abréviation</w:t>
+            </w:r>
+          </w:p>
+        </w:tc>
+      </w:tr>
+      <w:tr>
+        <w:tc>
+          <w:tcPr>
+            <w:tcW w:w="4092" w:type="dxa"/>
+            <w:tcBorders>
+              <w:top w:val="single" w:sz="12" w:space="0" w:color="36AC8D"/>
+              <w:left w:val="nil"/>
+              <w:bottom w:val="nil"/>
+              <w:right w:val="single" w:sz="6" w:space="0" w:color="36AC8D"/>
+            </w:tcBorders>
+            <w:shd w:val="clear" w:color="auto" w:fill="C8EEE4"/>
+          </w:tcPr>
+          <w:p>
+            <w:pPr>
+              <w:spacing w:after="120" w:line="259" w:lineRule="auto"/>
+              <w:rPr>
+                <w:rFonts w:eastAsiaTheme="minorHAnsi" w:cstheme="minorBidi"/>
+              </w:rPr>
+            </w:pPr>
+            <w:r>
+              <w:rPr>
+                <w:rFonts w:eastAsiaTheme="minorHAnsi" w:cstheme="minorBidi"/>
+              </w:rPr>
+              <w:t>Combo Box</w:t>
+            </w:r>
+          </w:p>
+        </w:tc>
+        <w:tc>
+          <w:tcPr>
+            <w:tcW w:w="3562" w:type="dxa"/>
+            <w:tcBorders>
+              <w:top w:val="single" w:sz="12" w:space="0" w:color="36AC8D"/>
+              <w:left w:val="single" w:sz="6" w:space="0" w:color="36AC8D"/>
+              <w:bottom w:val="nil"/>
+              <w:right w:val="nil"/>
+            </w:tcBorders>
+            <w:shd w:val="clear" w:color="auto" w:fill="C8EEE4"/>
+          </w:tcPr>
+          <w:p>
+            <w:pPr>
+              <w:spacing w:after="120" w:line="259" w:lineRule="auto"/>
+              <w:rPr>
+                <w:rFonts w:eastAsiaTheme="minorHAnsi" w:cstheme="minorBidi"/>
+              </w:rPr>
+            </w:pPr>
+            <w:r>
+              <w:rPr>
+                <w:rFonts w:eastAsiaTheme="minorHAnsi" w:cstheme="minorBidi"/>
+              </w:rPr>
+              <w:t>cob</w:t>
+            </w:r>
+          </w:p>
+        </w:tc>
+      </w:tr>
+      <w:tr>
+        <w:tc>
+          <w:tcPr>
+            <w:tcW w:w="4092" w:type="dxa"/>
+            <w:tcBorders>
+              <w:top w:val="nil"/>
+              <w:left w:val="nil"/>
+              <w:bottom w:val="nil"/>
+              <w:right w:val="single" w:sz="6" w:space="0" w:color="36AC8D"/>
+            </w:tcBorders>
+          </w:tcPr>
+          <w:p>
+            <w:pPr>
+              <w:spacing w:after="120" w:line="259" w:lineRule="auto"/>
+              <w:rPr>
+                <w:rFonts w:eastAsiaTheme="minorHAnsi" w:cstheme="minorBidi"/>
+              </w:rPr>
+            </w:pPr>
+            <w:r>
+              <w:rPr>
+                <w:rFonts w:eastAsiaTheme="minorHAnsi" w:cstheme="minorBidi"/>
+              </w:rPr>
+              <w:t>Form</w:t>
+            </w:r>
+          </w:p>
+        </w:tc>
+        <w:tc>
+          <w:tcPr>
+            <w:tcW w:w="3562" w:type="dxa"/>
+            <w:tcBorders>
+              <w:top w:val="nil"/>
+              <w:left w:val="single" w:sz="6" w:space="0" w:color="36AC8D"/>
+              <w:bottom w:val="nil"/>
+              <w:right w:val="nil"/>
+            </w:tcBorders>
+          </w:tcPr>
+          <w:p>
+            <w:pPr>
+              <w:spacing w:after="120" w:line="259" w:lineRule="auto"/>
+              <w:rPr>
+                <w:rFonts w:eastAsiaTheme="minorHAnsi" w:cstheme="minorBidi"/>
+              </w:rPr>
+            </w:pPr>
+            <w:r>
+              <w:rPr>
+                <w:rFonts w:eastAsiaTheme="minorHAnsi" w:cstheme="minorBidi"/>
+              </w:rPr>
+              <w:t>f</w:t>
+            </w:r>
+            <w:r>
+              <w:rPr>
+                <w:rFonts w:eastAsiaTheme="minorHAnsi" w:cstheme="minorBidi"/>
+              </w:rPr>
+              <w:t>rm</w:t>
+            </w:r>
+          </w:p>
+        </w:tc>
+      </w:tr>
+      <w:tr>
+        <w:tc>
+          <w:tcPr>
+            <w:tcW w:w="4092" w:type="dxa"/>
+            <w:tcBorders>
+              <w:top w:val="nil"/>
+              <w:left w:val="nil"/>
+              <w:bottom w:val="nil"/>
+              <w:right w:val="single" w:sz="6" w:space="0" w:color="36AC8D"/>
+            </w:tcBorders>
+            <w:shd w:val="clear" w:color="auto" w:fill="C8EEE4"/>
+          </w:tcPr>
+          <w:p>
+            <w:pPr>
+              <w:spacing w:after="120" w:line="259" w:lineRule="auto"/>
+              <w:rPr>
+                <w:rFonts w:eastAsiaTheme="minorHAnsi" w:cstheme="minorBidi"/>
+              </w:rPr>
+            </w:pPr>
+            <w:r>
+              <w:rPr>
+                <w:rFonts w:eastAsiaTheme="minorHAnsi" w:cstheme="minorBidi"/>
+              </w:rPr>
+              <w:t>Label</w:t>
+            </w:r>
+          </w:p>
+        </w:tc>
+        <w:tc>
+          <w:tcPr>
+            <w:tcW w:w="3562" w:type="dxa"/>
+            <w:tcBorders>
+              <w:top w:val="nil"/>
+              <w:left w:val="single" w:sz="6" w:space="0" w:color="36AC8D"/>
+              <w:bottom w:val="nil"/>
+              <w:right w:val="nil"/>
+            </w:tcBorders>
+            <w:shd w:val="clear" w:color="auto" w:fill="C8EEE4"/>
+          </w:tcPr>
+          <w:p>
+            <w:pPr>
+              <w:spacing w:after="120" w:line="259" w:lineRule="auto"/>
+              <w:rPr>
+                <w:rFonts w:eastAsiaTheme="minorHAnsi" w:cstheme="minorBidi"/>
+              </w:rPr>
+            </w:pPr>
+            <w:r>
+              <w:rPr>
+                <w:rFonts w:eastAsiaTheme="minorHAnsi" w:cstheme="minorBidi"/>
+              </w:rPr>
+              <w:t>lbl</w:t>
+            </w:r>
+          </w:p>
+        </w:tc>
+      </w:tr>
+      <w:tr>
+        <w:tc>
+          <w:tcPr>
+            <w:tcW w:w="4092" w:type="dxa"/>
+            <w:tcBorders>
+              <w:top w:val="nil"/>
+              <w:left w:val="nil"/>
+              <w:bottom w:val="nil"/>
+              <w:right w:val="single" w:sz="6" w:space="0" w:color="36AC8D"/>
+            </w:tcBorders>
+          </w:tcPr>
+          <w:p>
+            <w:pPr>
+              <w:spacing w:after="120" w:line="259" w:lineRule="auto"/>
+              <w:rPr>
+                <w:rFonts w:eastAsiaTheme="minorHAnsi" w:cstheme="minorBidi"/>
+              </w:rPr>
+            </w:pPr>
+            <w:r>
+              <w:rPr>
+                <w:rFonts w:eastAsiaTheme="minorHAnsi" w:cstheme="minorBidi"/>
+              </w:rPr>
+              <w:t>Text Box</w:t>
+            </w:r>
+          </w:p>
+        </w:tc>
+        <w:tc>
+          <w:tcPr>
+            <w:tcW w:w="3562" w:type="dxa"/>
+            <w:tcBorders>
+              <w:top w:val="nil"/>
+              <w:left w:val="single" w:sz="6" w:space="0" w:color="36AC8D"/>
+              <w:bottom w:val="nil"/>
+              <w:right w:val="nil"/>
+            </w:tcBorders>
+          </w:tcPr>
+          <w:p>
+            <w:pPr>
+              <w:spacing w:after="120" w:line="259" w:lineRule="auto"/>
+              <w:rPr>
+                <w:rFonts w:eastAsiaTheme="minorHAnsi" w:cstheme="minorBidi"/>
+              </w:rPr>
+            </w:pPr>
+            <w:r>
+              <w:rPr>
+                <w:rFonts w:eastAsiaTheme="minorHAnsi" w:cstheme="minorBidi"/>
+              </w:rPr>
+              <w:t>txb</w:t>
+            </w:r>
+          </w:p>
+        </w:tc>
+      </w:tr>
+      <w:tr>
+        <w:tc>
+          <w:tcPr>
+            <w:tcW w:w="4092" w:type="dxa"/>
+            <w:tcBorders>
+              <w:top w:val="nil"/>
+              <w:left w:val="nil"/>
+              <w:bottom w:val="nil"/>
+              <w:right w:val="single" w:sz="6" w:space="0" w:color="36AC8D"/>
+            </w:tcBorders>
+            <w:shd w:val="clear" w:color="auto" w:fill="C8EEE4"/>
+          </w:tcPr>
+          <w:p>
+            <w:pPr>
+              <w:spacing w:after="120" w:line="259" w:lineRule="auto"/>
+              <w:rPr>
+                <w:rFonts w:eastAsiaTheme="minorHAnsi" w:cstheme="minorBidi"/>
+              </w:rPr>
+            </w:pPr>
+            <w:r>
+              <w:rPr>
+                <w:rFonts w:eastAsiaTheme="minorHAnsi" w:cstheme="minorBidi"/>
+              </w:rPr>
+              <w:t>Tool Strip</w:t>
+            </w:r>
+          </w:p>
+        </w:tc>
+        <w:tc>
+          <w:tcPr>
+            <w:tcW w:w="3562" w:type="dxa"/>
+            <w:tcBorders>
+              <w:top w:val="nil"/>
+              <w:left w:val="single" w:sz="6" w:space="0" w:color="36AC8D"/>
+              <w:bottom w:val="nil"/>
+              <w:right w:val="nil"/>
+            </w:tcBorders>
+            <w:shd w:val="clear" w:color="auto" w:fill="C8EEE4"/>
+          </w:tcPr>
+          <w:p>
+            <w:pPr>
+              <w:spacing w:after="120" w:line="259" w:lineRule="auto"/>
+              <w:rPr>
+                <w:rFonts w:eastAsiaTheme="minorHAnsi" w:cstheme="minorBidi"/>
+              </w:rPr>
+            </w:pPr>
+            <w:r>
+              <w:rPr>
+                <w:rFonts w:eastAsiaTheme="minorHAnsi" w:cstheme="minorBidi"/>
+              </w:rPr>
+              <w:t>ts</w:t>
+            </w:r>
+          </w:p>
+        </w:tc>
+      </w:tr>
+      <w:tr>
+        <w:tc>
+          <w:tcPr>
+            <w:tcW w:w="4092" w:type="dxa"/>
+            <w:tcBorders>
+              <w:top w:val="nil"/>
+              <w:left w:val="nil"/>
+              <w:bottom w:val="nil"/>
+              <w:right w:val="single" w:sz="6" w:space="0" w:color="36AC8D"/>
+            </w:tcBorders>
+            <w:shd w:val="clear" w:color="auto" w:fill="FFFFFF" w:themeFill="background1"/>
+          </w:tcPr>
+          <w:p>
+            <w:pPr>
+              <w:spacing w:after="120" w:line="259" w:lineRule="auto"/>
+              <w:rPr>
+                <w:rFonts w:eastAsiaTheme="minorHAnsi" w:cstheme="minorBidi"/>
+              </w:rPr>
+            </w:pPr>
+            <w:r>
+              <w:rPr>
+                <w:rFonts w:eastAsiaTheme="minorHAnsi" w:cstheme="minorBidi"/>
+              </w:rPr>
+              <w:t>Tool Strip Button</w:t>
+            </w:r>
+          </w:p>
+        </w:tc>
+        <w:tc>
+          <w:tcPr>
+            <w:tcW w:w="3562" w:type="dxa"/>
+            <w:tcBorders>
+              <w:top w:val="nil"/>
+              <w:left w:val="single" w:sz="6" w:space="0" w:color="36AC8D"/>
+              <w:bottom w:val="nil"/>
+              <w:right w:val="nil"/>
+            </w:tcBorders>
+            <w:shd w:val="clear" w:color="auto" w:fill="FFFFFF" w:themeFill="background1"/>
+          </w:tcPr>
+          <w:p>
+            <w:pPr>
+              <w:spacing w:after="120" w:line="259" w:lineRule="auto"/>
+              <w:rPr>
+                <w:rFonts w:eastAsiaTheme="minorHAnsi" w:cstheme="minorBidi"/>
+              </w:rPr>
+            </w:pPr>
+            <w:r>
+              <w:rPr>
+                <w:rFonts w:eastAsiaTheme="minorHAnsi" w:cstheme="minorBidi"/>
+              </w:rPr>
+              <w:t>tsb</w:t>
+            </w:r>
+          </w:p>
+        </w:tc>
+      </w:tr>
+      <w:tr>
+        <w:trPr>
+          <w:trHeight w:val="190"/>
+        </w:trPr>
+        <w:tc>
+          <w:tcPr>
+            <w:tcW w:w="4092" w:type="dxa"/>
+            <w:tcBorders>
+              <w:top w:val="nil"/>
+              <w:left w:val="nil"/>
+              <w:bottom w:val="nil"/>
+              <w:right w:val="single" w:sz="6" w:space="0" w:color="36AC8D"/>
+            </w:tcBorders>
+            <w:shd w:val="clear" w:color="auto" w:fill="C8EEE4"/>
+          </w:tcPr>
+          <w:p>
+            <w:pPr>
+              <w:spacing w:after="120" w:line="259" w:lineRule="auto"/>
+              <w:rPr>
+                <w:rFonts w:eastAsiaTheme="minorHAnsi" w:cstheme="minorBidi"/>
+              </w:rPr>
+            </w:pPr>
+            <w:r>
+              <w:rPr>
+                <w:rFonts w:eastAsiaTheme="minorHAnsi" w:cstheme="minorBidi"/>
+              </w:rPr>
+              <w:t>Tool Strip Drop Down Button</w:t>
+            </w:r>
+          </w:p>
+        </w:tc>
+        <w:tc>
+          <w:tcPr>
+            <w:tcW w:w="3562" w:type="dxa"/>
+            <w:tcBorders>
+              <w:top w:val="nil"/>
+              <w:left w:val="single" w:sz="6" w:space="0" w:color="36AC8D"/>
+              <w:bottom w:val="nil"/>
+              <w:right w:val="nil"/>
+            </w:tcBorders>
+            <w:shd w:val="clear" w:color="auto" w:fill="C8EEE4"/>
+          </w:tcPr>
+          <w:p>
+            <w:pPr>
+              <w:spacing w:after="120" w:line="259" w:lineRule="auto"/>
+              <w:rPr>
+                <w:rFonts w:eastAsiaTheme="minorHAnsi" w:cstheme="minorBidi"/>
+              </w:rPr>
+            </w:pPr>
+            <w:r>
+              <w:rPr>
+                <w:rFonts w:eastAsiaTheme="minorHAnsi" w:cstheme="minorBidi"/>
+              </w:rPr>
+              <w:t>tsddb</w:t>
+            </w:r>
+          </w:p>
+        </w:tc>
+      </w:tr>
+      <w:tr>
+        <w:trPr>
+          <w:trHeight w:val="190"/>
+        </w:trPr>
+        <w:tc>
+          <w:tcPr>
+            <w:tcW w:w="4092" w:type="dxa"/>
+            <w:tcBorders>
+              <w:top w:val="nil"/>
+              <w:left w:val="nil"/>
+              <w:bottom w:val="single" w:sz="6" w:space="0" w:color="36AC8D"/>
+              <w:right w:val="single" w:sz="6" w:space="0" w:color="36AC8D"/>
+            </w:tcBorders>
+            <w:shd w:val="clear" w:color="auto" w:fill="auto"/>
+          </w:tcPr>
+          <w:p>
+            <w:pPr>
+              <w:spacing w:after="120"/>
+            </w:pPr>
+            <w:r>
+              <w:t xml:space="preserve">Tool </w:t>
+            </w:r>
+            <w:r>
+              <w:t>Strip Menu Item</w:t>
+            </w:r>
+          </w:p>
+        </w:tc>
+        <w:tc>
+          <w:tcPr>
+            <w:tcW w:w="3562" w:type="dxa"/>
+            <w:tcBorders>
+              <w:top w:val="nil"/>
+              <w:left w:val="single" w:sz="6" w:space="0" w:color="36AC8D"/>
+              <w:bottom w:val="single" w:sz="6" w:space="0" w:color="36AC8D"/>
+              <w:right w:val="nil"/>
+            </w:tcBorders>
+            <w:shd w:val="clear" w:color="auto" w:fill="auto"/>
+          </w:tcPr>
+          <w:p>
+            <w:pPr>
+              <w:spacing w:after="120"/>
+            </w:pPr>
+            <w:r>
+              <w:t>tsmi</w:t>
+            </w:r>
+          </w:p>
+        </w:tc>
+      </w:tr>
+    </w:tbl>
+    <w:p>
+      <w:pPr>
+        <w:ind w:left="1418"/>
+      </w:pPr>
+    </w:p>
+    <w:p>
+      <w:pPr>
+        <w:pStyle w:val="Titre3"/>
+      </w:pPr>
+      <w:r>
+        <w:t>Comment entrer une valeur à convertir</w:t>
+      </w:r>
+    </w:p>
+    <w:p>
+      <w:pPr>
+        <w:ind w:left="1418"/>
+        <w:jc w:val="both"/>
+      </w:pPr>
+      <w:r>
+        <w:t>I</w:t>
+      </w:r>
+      <w:r>
+        <w:t>l faut tout d’abord choisir le format du quel l’utilisateur veut effectuer la conversion avant de convertir.</w:t>
+      </w:r>
+      <w:r>
+        <w:t xml:space="preserve"> </w:t>
+      </w:r>
+      <w:r>
+        <w:t>Une fois le format choisi la case où l’utilisateur peut entrer le nombre à convertir devient disponible. Une vérification du nombre entré lorsque l’utilisateur choisi un format</w:t>
+      </w:r>
+      <w:r>
+        <w:t xml:space="preserve"> se fait, par exemple si l’utilisateur</w:t>
+      </w:r>
+      <w:r>
+        <w:t xml:space="preserve"> choisi le format décimal et </w:t>
+      </w:r>
+      <w:r>
+        <w:t>a</w:t>
+      </w:r>
+      <w:r>
+        <w:t xml:space="preserve"> entré un nombre en décimal</w:t>
+      </w:r>
+      <w:r>
+        <w:t xml:space="preserve"> mais venait à changer de format pour le binaire, dans ce </w:t>
+      </w:r>
+      <w:r>
+        <w:t>cas</w:t>
+      </w:r>
+      <w:r>
+        <w:t xml:space="preserve"> la case où l’utilisateur entre son nombre ainsi que le bouton de </w:t>
+      </w:r>
+      <w:r>
+        <w:lastRenderedPageBreak/>
+        <w:t>conversion deviendront indisponibles pour empêcher d’effectuer une conversion qui n’est pas possible.</w:t>
+      </w:r>
+    </w:p>
+    <w:p>
+      <w:pPr>
+        <w:pStyle w:val="Titre3"/>
+      </w:pPr>
+      <w:r>
+        <w:t>Vérifications du nombre entré par l’utilisateur</w:t>
+      </w:r>
+    </w:p>
+    <w:p>
+      <w:pPr>
+        <w:ind w:left="1418" w:firstLine="283"/>
+        <w:jc w:val="both"/>
+      </w:pPr>
+      <w:r>
+        <w:t xml:space="preserve">Lorsque l’utilisateur entre une valeur, </w:t>
+      </w:r>
+      <w:r>
+        <w:t xml:space="preserve">il est immédiatement </w:t>
+      </w:r>
+      <w:r>
+        <w:t>vérifié, en premier temps le programme vérifie s’il est signé,</w:t>
+      </w:r>
+      <w:r>
+        <w:t xml:space="preserve"> si tel est le cas</w:t>
+      </w:r>
+      <w:r>
+        <w:t>,</w:t>
+      </w:r>
+      <w:r>
+        <w:t xml:space="preserve"> alors </w:t>
+      </w:r>
+      <w:r>
+        <w:t xml:space="preserve">il </w:t>
+      </w:r>
+      <w:r>
+        <w:t>l’ajouter au nombre entré par l’utilisateur.</w:t>
+      </w:r>
+      <w:r>
+        <w:t xml:space="preserve"> (</w:t>
+      </w:r>
+      <w:r>
+        <w:t>Image</w:t>
+      </w:r>
+      <w:r>
+        <w:t xml:space="preserve"> de cette partie du code ci-dessous)</w:t>
+      </w:r>
+    </w:p>
+    <w:p>
+      <w:pPr>
+        <w:ind w:left="1418"/>
+      </w:pPr>
+      <w:r>
+        <w:rPr>
+          <w:noProof/>
+          <w:lang w:eastAsia="fr-CH"/>
+        </w:rPr>
+        <w:drawing>
+          <wp:inline distT="0" distB="0" distL="0" distR="0" wp14:anchorId="1CD64095" wp14:editId="3E7093AD">
+            <wp:extent cx="3240000" cy="1756800"/>
+            <wp:effectExtent l="19050" t="19050" r="17780" b="15240"/>
+            <wp:docPr id="29" name="Image 29"/>
+            <wp:cNvGraphicFramePr>
+              <a:graphicFrameLocks xmlns:a="http://schemas.openxmlformats.org/drawingml/2006/main" noChangeAspect="1"/>
+            </wp:cNvGraphicFramePr>
+            <a:graphic xmlns:a="http://schemas.openxmlformats.org/drawingml/2006/main">
+              <a:graphicData uri="http://schemas.openxmlformats.org/drawingml/2006/picture">
+                <pic:pic xmlns:pic="http://schemas.openxmlformats.org/drawingml/2006/picture">
+                  <pic:nvPicPr>
+                    <pic:cNvPr id="1" name=""/>
+                    <pic:cNvPicPr/>
+                  </pic:nvPicPr>
+                  <pic:blipFill>
+                    <a:blip r:embed="rId32"/>
+                    <a:stretch>
+                      <a:fillRect/>
+                    </a:stretch>
+                  </pic:blipFill>
+                  <pic:spPr>
+                    <a:xfrm>
+                      <a:off x="0" y="0"/>
+                      <a:ext cx="3240000" cy="1756800"/>
+                    </a:xfrm>
+                    <a:prstGeom prst="rect">
+                      <a:avLst/>
+                    </a:prstGeom>
+                    <a:ln>
+                      <a:solidFill>
+                        <a:schemeClr val="tx1"/>
+                      </a:solidFill>
+                    </a:ln>
+                    <a:effectLst>
+                      <a:softEdge rad="0"/>
+                    </a:effectLst>
+                  </pic:spPr>
+                </pic:pic>
+              </a:graphicData>
+            </a:graphic>
+          </wp:inline>
+        </w:drawing>
+      </w:r>
+    </w:p>
+    <w:p>
+      <w:pPr>
+        <w:ind w:left="1418"/>
+        <w:jc w:val="both"/>
+      </w:pPr>
+      <w:r>
+        <w:t xml:space="preserve">Ensuite le programme va récupérer le format choisi par l’utilisateur, ainsi il sera possible d’adapter les vérifications selon le format choisi, si l’utilisateur a choisi le format décimal à convertir, dans ce cas </w:t>
+      </w:r>
+      <w:r>
+        <w:t>une vérification avec un regex « checkValDec » sera utilisé. (</w:t>
+      </w:r>
+      <w:r>
+        <w:t>Image</w:t>
+      </w:r>
+      <w:r>
+        <w:t xml:space="preserve"> ci-dessous de ce regex)</w:t>
+      </w:r>
+    </w:p>
+    <w:p>
+      <w:pPr>
+        <w:ind w:left="1418"/>
+        <w:jc w:val="both"/>
+      </w:pPr>
+    </w:p>
+    <w:p>
+      <w:pPr>
+        <w:ind w:left="1418"/>
+        <w:jc w:val="both"/>
+      </w:pPr>
+      <w:r>
+        <w:t>Mais aussi un « int.TryParse », cela permet d’</w:t>
+      </w:r>
+      <w:bookmarkStart w:id="26" w:name="_GoBack"/>
+      <w:bookmarkEnd w:id="26"/>
+      <w:r>
+        <w:t>essayer de convertir en int 32, si cela fonctionne une variable est défini avec la valeur de l’utilisateur, si au contraire cela ne fonctionne pas alors le</w:t>
+      </w:r>
+      <w:r>
+        <w:t xml:space="preserve"> programme ne le converti pas e</w:t>
+      </w:r>
+      <w:r>
+        <w:t>t il sort du if.</w:t>
+      </w:r>
+    </w:p>
+    <w:p>
+      <w:pPr>
+        <w:ind w:left="1418"/>
+      </w:pPr>
+      <w:r>
+        <w:rPr>
+          <w:noProof/>
+          <w:lang w:eastAsia="fr-CH"/>
+        </w:rPr>
+        <w:drawing>
+          <wp:inline distT="0" distB="0" distL="0" distR="0" wp14:anchorId="5682091F" wp14:editId="36028223">
+            <wp:extent cx="4840101" cy="1932317"/>
+            <wp:effectExtent l="19050" t="19050" r="17780" b="10795"/>
+            <wp:docPr id="28" name="Image 28"/>
+            <wp:cNvGraphicFramePr>
+              <a:graphicFrameLocks xmlns:a="http://schemas.openxmlformats.org/drawingml/2006/main" noChangeAspect="1"/>
+            </wp:cNvGraphicFramePr>
+            <a:graphic xmlns:a="http://schemas.openxmlformats.org/drawingml/2006/main">
+              <a:graphicData uri="http://schemas.openxmlformats.org/drawingml/2006/picture">
+                <pic:pic xmlns:pic="http://schemas.openxmlformats.org/drawingml/2006/picture">
+                  <pic:nvPicPr>
+                    <pic:cNvPr id="1" name=""/>
+                    <pic:cNvPicPr/>
+                  </pic:nvPicPr>
+                  <pic:blipFill>
+                    <a:blip r:embed="rId33"/>
+                    <a:stretch>
+                      <a:fillRect/>
+                    </a:stretch>
+                  </pic:blipFill>
+                  <pic:spPr>
+                    <a:xfrm>
+                      <a:off x="0" y="0"/>
+                      <a:ext cx="4845464" cy="1934458"/>
+                    </a:xfrm>
+                    <a:prstGeom prst="rect">
+                      <a:avLst/>
+                    </a:prstGeom>
+                    <a:ln>
+                      <a:solidFill>
+                        <a:schemeClr val="tx1"/>
+                      </a:solidFill>
+                    </a:ln>
+                  </pic:spPr>
+                </pic:pic>
+              </a:graphicData>
+            </a:graphic>
+          </wp:inline>
+        </w:drawing>
+      </w:r>
+    </w:p>
+    <w:p>
+      <w:pPr>
+        <w:ind w:left="1418"/>
+      </w:pPr>
+      <w:r>
+        <w:rPr>
+          <w:noProof/>
+          <w:lang w:eastAsia="fr-CH"/>
+        </w:rPr>
+        <w:lastRenderedPageBreak/>
+        <w:drawing>
+          <wp:inline distT="0" distB="0" distL="0" distR="0" wp14:anchorId="3A7A01BB" wp14:editId="68856A52">
+            <wp:extent cx="4822562" cy="2035810"/>
+            <wp:effectExtent l="19050" t="19050" r="16510" b="21590"/>
+            <wp:docPr id="30" name="Image 30"/>
+            <wp:cNvGraphicFramePr>
+              <a:graphicFrameLocks xmlns:a="http://schemas.openxmlformats.org/drawingml/2006/main" noChangeAspect="1"/>
+            </wp:cNvGraphicFramePr>
+            <a:graphic xmlns:a="http://schemas.openxmlformats.org/drawingml/2006/main">
+              <a:graphicData uri="http://schemas.openxmlformats.org/drawingml/2006/picture">
+                <pic:pic xmlns:pic="http://schemas.openxmlformats.org/drawingml/2006/picture">
+                  <pic:nvPicPr>
+                    <pic:cNvPr id="1" name=""/>
+                    <pic:cNvPicPr/>
+                  </pic:nvPicPr>
+                  <pic:blipFill>
+                    <a:blip r:embed="rId34"/>
+                    <a:stretch>
+                      <a:fillRect/>
+                    </a:stretch>
+                  </pic:blipFill>
+                  <pic:spPr>
+                    <a:xfrm>
+                      <a:off x="0" y="0"/>
+                      <a:ext cx="4839952" cy="2043151"/>
+                    </a:xfrm>
+                    <a:prstGeom prst="rect">
+                      <a:avLst/>
+                    </a:prstGeom>
+                    <a:ln>
+                      <a:solidFill>
+                        <a:schemeClr val="tx1"/>
+                      </a:solidFill>
+                    </a:ln>
+                  </pic:spPr>
+                </pic:pic>
+              </a:graphicData>
+            </a:graphic>
+          </wp:inline>
+        </w:drawing>
+      </w:r>
+    </w:p>
+    <w:p>
+      <w:pPr>
+        <w:pStyle w:val="Titre3"/>
+      </w:pPr>
+      <w:r>
+        <w:t>C</w:t>
+      </w:r>
+      <w:r>
+        <w:t>onversion de décimal à binaire</w:t>
+      </w:r>
+      <w:r>
+        <w:t xml:space="preserve"> avec nombre entier</w:t>
+      </w:r>
+      <w:r>
+        <w:t xml:space="preserve"> </w:t>
+      </w:r>
+      <w:r>
+        <w:t>signé</w:t>
+      </w:r>
+      <w:r>
+        <w:t xml:space="preserve"> entier</w:t>
+      </w:r>
+    </w:p>
+    <w:p>
+      <w:pPr>
+        <w:ind w:left="1418"/>
+      </w:pPr>
+    </w:p>
+    <w:p>
+      <w:pPr>
+        <w:pStyle w:val="Titre3"/>
+      </w:pPr>
+      <w:r>
+        <w:t>Conversion de décimal à binaire avec nombre à virgule</w:t>
+      </w:r>
+    </w:p>
+    <w:p>
+      <w:pPr>
+        <w:ind w:left="1418"/>
+      </w:pPr>
+    </w:p>
+    <w:p>
+      <w:pPr>
+        <w:pStyle w:val="Titre3"/>
+      </w:pPr>
+      <w:r>
+        <w:t>Conversion de décimal à octal</w:t>
+      </w:r>
+      <w:r>
+        <w:t xml:space="preserve"> avec nombre entier</w:t>
+      </w:r>
+    </w:p>
+    <w:p>
+      <w:pPr>
+        <w:ind w:left="1418"/>
+      </w:pPr>
+    </w:p>
+    <w:p>
+      <w:pPr>
+        <w:pStyle w:val="Titre3"/>
+      </w:pPr>
+      <w:r>
+        <w:t>Conversion de binaire à décimal avec nombre entier</w:t>
+      </w:r>
+    </w:p>
+    <w:p>
+      <w:pPr>
+        <w:ind w:left="1418"/>
+      </w:pPr>
+    </w:p>
+    <w:p>
+      <w:pPr>
+        <w:pStyle w:val="Titre3"/>
+      </w:pPr>
+      <w:r>
+        <w:t>Conversion de binaire à octal avec nombre entier</w:t>
+      </w:r>
+    </w:p>
+    <w:p>
+      <w:pPr>
+        <w:ind w:left="1418"/>
+      </w:pPr>
+    </w:p>
+    <w:p>
+      <w:pPr>
+        <w:pStyle w:val="Titre2"/>
+      </w:pPr>
+      <w:bookmarkStart w:id="27" w:name="_Toc515517927"/>
+      <w:r>
+        <w:t>Dossier de réalisation</w:t>
+      </w:r>
+      <w:bookmarkEnd w:id="27"/>
+    </w:p>
+    <w:p>
+      <w:pPr>
+        <w:pStyle w:val="Retraitcorpsdetexte"/>
+        <w:ind w:left="992"/>
+      </w:pPr>
+    </w:p>
+    <w:p>
+      <w:pPr>
+        <w:pStyle w:val="Titre3"/>
+      </w:pPr>
+      <w:bookmarkStart w:id="28" w:name="_Toc515517928"/>
+      <w:r>
+        <w:t>Logiciels installé / Utilisés</w:t>
+      </w:r>
+      <w:bookmarkEnd w:id="28"/>
+    </w:p>
+    <w:p>
+      <w:pPr>
+        <w:ind w:left="1418"/>
+      </w:pPr>
+      <w:r>
+        <w:t>Microsoft Visual Studio 2017</w:t>
+      </w:r>
+    </w:p>
+    <w:p>
+      <w:pPr>
+        <w:pStyle w:val="Titre2"/>
+      </w:pPr>
+      <w:bookmarkStart w:id="29" w:name="_Toc515517929"/>
+      <w:r>
+        <w:t>Modifications</w:t>
+      </w:r>
+      <w:bookmarkEnd w:id="29"/>
+    </w:p>
+    <w:p>
+      <w:pPr>
+        <w:pStyle w:val="Retraitcorpsdetexte"/>
+        <w:ind w:left="992"/>
+      </w:pPr>
+    </w:p>
+    <w:p>
+      <w:pPr>
+        <w:pStyle w:val="Titre1"/>
+      </w:pPr>
+      <w:bookmarkStart w:id="30" w:name="_Toc515517930"/>
+      <w:r>
+        <w:t>Tests</w:t>
+      </w:r>
+      <w:bookmarkEnd w:id="30"/>
+    </w:p>
+    <w:p>
+      <w:pPr>
         <w:pStyle w:val="Corpsdetexte"/>
         <w:ind w:left="369"/>
       </w:pPr>
@@ -9191,47 +10142,44 @@
       <w:pPr>
         <w:pStyle w:val="Titre2"/>
       </w:pPr>
-      <w:bookmarkStart w:id="26" w:name="_Toc515517927"/>
-      <w:r>
-        <w:t>Dossier de réalisation</w:t>
-      </w:r>
-      <w:bookmarkEnd w:id="26"/>
+      <w:bookmarkStart w:id="31" w:name="_Toc515517931"/>
+      <w:r>
+        <w:t>Dossier des tests</w:t>
+      </w:r>
+      <w:bookmarkEnd w:id="31"/>
     </w:p>
     <w:p>
       <w:pPr>
         <w:pStyle w:val="Retraitcorpsdetexte"/>
         <w:ind w:left="992"/>
       </w:pPr>
-      <w:bookmarkStart w:id="27" w:name="_GoBack"/>
-      <w:bookmarkEnd w:id="27"/>
-    </w:p>
-    <w:p>
-      <w:pPr>
-        <w:pStyle w:val="Titre3"/>
-      </w:pPr>
-      <w:bookmarkStart w:id="28" w:name="_Toc515517928"/>
-      <w:r>
-        <w:t>Logiciels installé / Utilisés</w:t>
-      </w:r>
-      <w:bookmarkEnd w:id="28"/>
-    </w:p>
-    <w:p>
-      <w:pPr>
-        <w:ind w:left="1418"/>
-      </w:pPr>
-      <w:r>
-        <w:t>Microsoft Visual Studio 2017</w:t>
-      </w:r>
+    </w:p>
+    <w:p>
+      <w:pPr>
+        <w:pStyle w:val="Titre1"/>
+      </w:pPr>
+      <w:bookmarkStart w:id="32" w:name="_Toc515517932"/>
+      <w:r>
+        <w:t>Conclusion</w:t>
+      </w:r>
+      <w:bookmarkEnd w:id="32"/>
+    </w:p>
+    <w:p>
+      <w:pPr>
+        <w:pStyle w:val="Corpsdetexte"/>
+        <w:ind w:left="369"/>
+      </w:pPr>
     </w:p>
     <w:p>
       <w:pPr>
         <w:pStyle w:val="Titre2"/>
       </w:pPr>
-      <w:bookmarkStart w:id="29" w:name="_Toc515517929"/>
-      <w:r>
-        <w:t>Modifications</w:t>
-      </w:r>
-      <w:bookmarkEnd w:id="29"/>
+      <w:bookmarkStart w:id="33" w:name="_Toc515517933"/>
+      <w:r>
+        <w:lastRenderedPageBreak/>
+        <w:t>Bilan des fonctionnalités demandées</w:t>
+      </w:r>
+      <w:bookmarkEnd w:id="33"/>
     </w:p>
     <w:p>
       <w:pPr>
@@ -9241,13 +10189,45 @@
     </w:p>
     <w:p>
       <w:pPr>
+        <w:pStyle w:val="Titre2"/>
+      </w:pPr>
+      <w:bookmarkStart w:id="34" w:name="_Toc515517934"/>
+      <w:r>
+        <w:t>Bilan de la planification</w:t>
+      </w:r>
+      <w:bookmarkEnd w:id="34"/>
+    </w:p>
+    <w:p>
+      <w:pPr>
+        <w:pStyle w:val="Retraitcorpsdetexte"/>
+        <w:ind w:left="992"/>
+      </w:pPr>
+    </w:p>
+    <w:p>
+      <w:pPr>
+        <w:pStyle w:val="Titre2"/>
+      </w:pPr>
+      <w:bookmarkStart w:id="35" w:name="_Toc515517935"/>
+      <w:r>
+        <w:t>Bilan personnel</w:t>
+      </w:r>
+      <w:bookmarkEnd w:id="35"/>
+    </w:p>
+    <w:p>
+      <w:pPr>
+        <w:pStyle w:val="Retraitcorpsdetexte"/>
+        <w:ind w:left="992"/>
+      </w:pPr>
+    </w:p>
+    <w:p>
+      <w:pPr>
         <w:pStyle w:val="Titre1"/>
       </w:pPr>
-      <w:bookmarkStart w:id="30" w:name="_Toc515517930"/>
-      <w:r>
-        <w:t>Tests</w:t>
-      </w:r>
-      <w:bookmarkEnd w:id="30"/>
+      <w:bookmarkStart w:id="36" w:name="_Toc515517936"/>
+      <w:r>
+        <w:t>Divers</w:t>
+      </w:r>
+      <w:bookmarkEnd w:id="36"/>
     </w:p>
     <w:p>
       <w:pPr>
@@ -9259,11 +10239,11 @@
       <w:pPr>
         <w:pStyle w:val="Titre2"/>
       </w:pPr>
-      <w:bookmarkStart w:id="31" w:name="_Toc515517931"/>
-      <w:r>
-        <w:t>Dossier des tests</w:t>
-      </w:r>
-      <w:bookmarkEnd w:id="31"/>
+      <w:bookmarkStart w:id="37" w:name="_Toc515517937"/>
+      <w:r>
+        <w:t>Journal de travail</w:t>
+      </w:r>
+      <w:bookmarkEnd w:id="37"/>
     </w:p>
     <w:p>
       <w:pPr>
@@ -9273,29 +10253,13 @@
     </w:p>
     <w:p>
       <w:pPr>
-        <w:pStyle w:val="Titre1"/>
-      </w:pPr>
-      <w:bookmarkStart w:id="32" w:name="_Toc515517932"/>
-      <w:r>
-        <w:t>Conclusion</w:t>
-      </w:r>
-      <w:bookmarkEnd w:id="32"/>
-    </w:p>
-    <w:p>
-      <w:pPr>
-        <w:pStyle w:val="Corpsdetexte"/>
-        <w:ind w:left="369"/>
-      </w:pPr>
-    </w:p>
-    <w:p>
-      <w:pPr>
         <w:pStyle w:val="Titre2"/>
       </w:pPr>
-      <w:bookmarkStart w:id="33" w:name="_Toc515517933"/>
-      <w:r>
-        <w:t>Bilan des fonctionnalités demandées</w:t>
-      </w:r>
-      <w:bookmarkEnd w:id="33"/>
+      <w:bookmarkStart w:id="38" w:name="_Toc515517938"/>
+      <w:r>
+        <w:t>Bibliographie</w:t>
+      </w:r>
+      <w:bookmarkEnd w:id="38"/>
     </w:p>
     <w:p>
       <w:pPr>
@@ -9307,108 +10271,33 @@
       <w:pPr>
         <w:pStyle w:val="Titre2"/>
       </w:pPr>
-      <w:bookmarkStart w:id="34" w:name="_Toc515517934"/>
-      <w:r>
-        <w:t>Bilan de la planification</w:t>
-      </w:r>
-      <w:bookmarkEnd w:id="34"/>
+      <w:bookmarkStart w:id="39" w:name="_Toc515517939"/>
+      <w:r>
+        <w:t>Webographie</w:t>
+      </w:r>
+      <w:bookmarkEnd w:id="39"/>
     </w:p>
     <w:p>
       <w:pPr>
         <w:pStyle w:val="Retraitcorpsdetexte"/>
         <w:ind w:left="992"/>
       </w:pPr>
-    </w:p>
-    <w:p>
-      <w:pPr>
-        <w:pStyle w:val="Titre2"/>
-      </w:pPr>
-      <w:bookmarkStart w:id="35" w:name="_Toc515517935"/>
-      <w:r>
-        <w:lastRenderedPageBreak/>
-        <w:t>Bilan personnel</w:t>
-      </w:r>
-      <w:bookmarkEnd w:id="35"/>
+      <w:r>
+        <w:t xml:space="preserve">Inspiration pour l’interface de la </w:t>
+      </w:r>
+      <w:r>
+        <w:t>soustraction</w:t>
+      </w:r>
+      <w:r>
+        <w:t> :</w:t>
+      </w:r>
     </w:p>
     <w:p>
       <w:pPr>
         <w:pStyle w:val="Retraitcorpsdetexte"/>
         <w:ind w:left="992"/>
       </w:pPr>
-    </w:p>
-    <w:p>
-      <w:pPr>
-        <w:pStyle w:val="Titre1"/>
-      </w:pPr>
-      <w:bookmarkStart w:id="36" w:name="_Toc515517936"/>
-      <w:r>
-        <w:t>Divers</w:t>
-      </w:r>
-      <w:bookmarkEnd w:id="36"/>
-    </w:p>
-    <w:p>
-      <w:pPr>
-        <w:pStyle w:val="Corpsdetexte"/>
-        <w:ind w:left="369"/>
-      </w:pPr>
-    </w:p>
-    <w:p>
-      <w:pPr>
-        <w:pStyle w:val="Titre2"/>
-      </w:pPr>
-      <w:bookmarkStart w:id="37" w:name="_Toc515517937"/>
-      <w:r>
-        <w:t>Journal de travail</w:t>
-      </w:r>
-      <w:bookmarkEnd w:id="37"/>
-    </w:p>
-    <w:p>
-      <w:pPr>
-        <w:pStyle w:val="Retraitcorpsdetexte"/>
-        <w:ind w:left="992"/>
-      </w:pPr>
-    </w:p>
-    <w:p>
-      <w:pPr>
-        <w:pStyle w:val="Titre2"/>
-      </w:pPr>
-      <w:bookmarkStart w:id="38" w:name="_Toc515517938"/>
-      <w:r>
-        <w:t>Bibliographie</w:t>
-      </w:r>
-      <w:bookmarkEnd w:id="38"/>
-    </w:p>
-    <w:p>
-      <w:pPr>
-        <w:pStyle w:val="Retraitcorpsdetexte"/>
-        <w:ind w:left="992"/>
-      </w:pPr>
-    </w:p>
-    <w:p>
-      <w:pPr>
-        <w:pStyle w:val="Titre2"/>
-      </w:pPr>
-      <w:bookmarkStart w:id="39" w:name="_Toc515517939"/>
-      <w:r>
-        <w:t>Webographie</w:t>
-      </w:r>
-      <w:bookmarkEnd w:id="39"/>
-    </w:p>
-    <w:p>
-      <w:pPr>
-        <w:pStyle w:val="Retraitcorpsdetexte"/>
-        <w:ind w:left="992"/>
-      </w:pPr>
-      <w:r>
-        <w:t>Inspiration pour l’interface de la conversion :</w:t>
-      </w:r>
-    </w:p>
-    <w:p>
-      <w:pPr>
-        <w:pStyle w:val="Retraitcorpsdetexte"/>
-        <w:ind w:left="992"/>
-      </w:pPr>
-      <w:hyperlink r:id="rId32" w:history="1">
+      <w:hyperlink r:id="rId35" w:history="1">
         <w:r>
           <w:rPr>
             <w:rStyle w:val="Lienhypertexte"/>
@@ -9422,6 +10311,248 @@
         <w:pStyle w:val="Retraitcorpsdetexte"/>
         <w:ind w:left="992"/>
       </w:pPr>
+      <w:r>
+        <w:t>Inspiration pour le code de conversion avec virgule :</w:t>
+      </w:r>
+    </w:p>
+    <w:p>
+      <w:pPr>
+        <w:pStyle w:val="Retraitcorpsdetexte"/>
+        <w:ind w:left="992"/>
+      </w:pPr>
+      <w:hyperlink r:id="rId36" w:history="1">
+        <w:r>
+          <w:rPr>
+            <w:rStyle w:val="Lienhypertexte"/>
+          </w:rPr>
+          <w:t>https://www.developpez.net/forums/d1168230/c-cpp/c/debuter/conversion-virgule-fixe-virgule-flottante/</w:t>
+        </w:r>
+      </w:hyperlink>
+    </w:p>
+    <w:p>
+      <w:pPr>
+        <w:pStyle w:val="Retraitcorpsdetexte"/>
+        <w:ind w:left="992"/>
+      </w:pPr>
+      <w:r>
+        <w:t>Inspiration pour le code de conversion de binaire à décimal :</w:t>
+      </w:r>
+    </w:p>
+    <w:p>
+      <w:pPr>
+        <w:pStyle w:val="Retraitcorpsdetexte"/>
+        <w:ind w:left="992"/>
+      </w:pPr>
+      <w:hyperlink r:id="rId37" w:history="1">
+        <w:r>
+          <w:rPr>
+            <w:rStyle w:val="Lienhypertexte"/>
+          </w:rPr>
+          <w:t>https://www.culture-informatique.net/conversion-binaire-decimal-hexadecimal-main/</w:t>
+        </w:r>
+      </w:hyperlink>
+    </w:p>
+    <w:p>
+      <w:pPr>
+        <w:pStyle w:val="Retraitcorpsdetexte"/>
+        <w:ind w:left="992"/>
+      </w:pPr>
+      <w:r>
+        <w:t>P</w:t>
+      </w:r>
+      <w:r>
+        <w:t>our récupérer un caractère d’une chaine de caractère :</w:t>
+      </w:r>
+    </w:p>
+    <w:p>
+      <w:pPr>
+        <w:pStyle w:val="Retraitcorpsdetexte"/>
+        <w:ind w:left="992"/>
+      </w:pPr>
+      <w:hyperlink r:id="rId38" w:history="1">
+        <w:r>
+          <w:rPr>
+            <w:rStyle w:val="Lienhypertexte"/>
+          </w:rPr>
+          <w:t>https://msdn.microsoft.com/fr-fr/library/aka44szs(v=vs.110).aspx</w:t>
+        </w:r>
+      </w:hyperlink>
+    </w:p>
+    <w:p>
+      <w:pPr>
+        <w:pStyle w:val="Retraitcorpsdetexte"/>
+        <w:ind w:left="992"/>
+      </w:pPr>
+      <w:r>
+        <w:t>Pour compter le nombre de caractère d’une chaine de caractère :</w:t>
+      </w:r>
+    </w:p>
+    <w:p>
+      <w:pPr>
+        <w:pStyle w:val="Retraitcorpsdetexte"/>
+        <w:ind w:left="992"/>
+      </w:pPr>
+      <w:hyperlink r:id="rId39" w:history="1">
+        <w:r>
+          <w:rPr>
+            <w:rStyle w:val="Lienhypertexte"/>
+          </w:rPr>
+          <w:t>https://msdn.microsoft.com/fr-fr/library/aka44szs(v=vs.110).aspx</w:t>
+        </w:r>
+      </w:hyperlink>
+    </w:p>
+    <w:p>
+      <w:pPr>
+        <w:pStyle w:val="Retraitcorpsdetexte"/>
+        <w:ind w:left="992"/>
+      </w:pPr>
+      <w:r>
+        <w:t>Vérification avec regex :</w:t>
+      </w:r>
+    </w:p>
+    <w:p>
+      <w:pPr>
+        <w:pStyle w:val="Retraitcorpsdetexte"/>
+        <w:ind w:left="992"/>
+      </w:pPr>
+      <w:hyperlink r:id="rId40" w:history="1">
+        <w:r>
+          <w:rPr>
+            <w:rStyle w:val="Lienhypertexte"/>
+          </w:rPr>
+          <w:t>https://stackoverflow.com/questions/273141/regex-for-numbers-only</w:t>
+        </w:r>
+      </w:hyperlink>
+    </w:p>
+    <w:p>
+      <w:pPr>
+        <w:pStyle w:val="Retraitcorpsdetexte"/>
+        <w:ind w:left="992"/>
+      </w:pPr>
+      <w:r>
+        <w:t>Comment empêcher un utilisateur d’écrire dans une Combo Box en modifiant le style :</w:t>
+      </w:r>
+    </w:p>
+    <w:p>
+      <w:pPr>
+        <w:pStyle w:val="Retraitcorpsdetexte"/>
+        <w:ind w:left="992"/>
+      </w:pPr>
+      <w:hyperlink r:id="rId41" w:history="1">
+        <w:r>
+          <w:rPr>
+            <w:rStyle w:val="Lienhypertexte"/>
+          </w:rPr>
+          <w:t>https://stackoverflow.com/questions/85702/how-can-i-make-a-combobox-non-editable-in-net</w:t>
+        </w:r>
+      </w:hyperlink>
+    </w:p>
+    <w:p>
+      <w:pPr>
+        <w:pStyle w:val="Retraitcorpsdetexte"/>
+        <w:ind w:left="992"/>
+      </w:pPr>
+      <w:r>
+        <w:t>Comment affiché une nouvelle fenêtre :</w:t>
+      </w:r>
+    </w:p>
+    <w:p>
+      <w:pPr>
+        <w:pStyle w:val="Retraitcorpsdetexte"/>
+        <w:ind w:left="992"/>
+      </w:pPr>
+      <w:hyperlink r:id="rId42" w:history="1">
+        <w:r>
+          <w:rPr>
+            <w:rStyle w:val="Lienhypertexte"/>
+          </w:rPr>
+          <w:t>https://codes-sources.commentcamarche.net/forum/affich-298450-ouverture-form-avec-bouton</w:t>
+        </w:r>
+      </w:hyperlink>
+    </w:p>
+    <w:p>
+      <w:pPr>
+        <w:pStyle w:val="Retraitcorpsdetexte"/>
+        <w:ind w:left="992"/>
+      </w:pPr>
+      <w:r>
+        <w:t>Site utilisé pour vérifier les conversions non signées :</w:t>
+      </w:r>
+    </w:p>
+    <w:p>
+      <w:pPr>
+        <w:pStyle w:val="Retraitcorpsdetexte"/>
+        <w:ind w:left="992"/>
+      </w:pPr>
+      <w:hyperlink r:id="rId43" w:history="1">
+        <w:r>
+          <w:rPr>
+            <w:rStyle w:val="Lienhypertexte"/>
+          </w:rPr>
+          <w:t>http://www.naa.fr/support/cnv_bin.html</w:t>
+        </w:r>
+      </w:hyperlink>
+    </w:p>
+    <w:p>
+      <w:pPr>
+        <w:pStyle w:val="Retraitcorpsdetexte"/>
+        <w:ind w:left="992"/>
+      </w:pPr>
+      <w:r>
+        <w:t>Site utilisé pour vérifier les conversions singées :</w:t>
+      </w:r>
+    </w:p>
+    <w:p>
+      <w:pPr>
+        <w:pStyle w:val="Retraitcorpsdetexte"/>
+        <w:ind w:left="992"/>
+      </w:pPr>
+      <w:hyperlink r:id="rId44" w:history="1">
+        <w:r>
+          <w:rPr>
+            <w:rStyle w:val="Lienhypertexte"/>
+          </w:rPr>
+          <w:t>http://www.binaryconvert.com/result_signed_int.html?decimal=045050</w:t>
+        </w:r>
+      </w:hyperlink>
+    </w:p>
+    <w:p>
+      <w:pPr>
+        <w:pStyle w:val="Retraitcorpsdetexte"/>
+        <w:ind w:left="992"/>
+      </w:pPr>
+      <w:r>
+        <w:t xml:space="preserve">Comment convertir de binaire </w:t>
+      </w:r>
+      <w:r>
+        <w:t>sign</w:t>
+      </w:r>
+      <w:r>
+        <w:t>é</w:t>
+      </w:r>
+      <w:r>
+        <w:t xml:space="preserve"> positif à négatif :</w:t>
+      </w:r>
+    </w:p>
+    <w:p>
+      <w:pPr>
+        <w:pStyle w:val="Retraitcorpsdetexte"/>
+        <w:ind w:left="992"/>
+      </w:pPr>
+      <w:hyperlink r:id="rId45" w:history="1">
+        <w:r>
+          <w:rPr>
+            <w:rStyle w:val="Lienhypertexte"/>
+          </w:rPr>
+          <w:t>http://villemin.gerard.free.fr/Wwwgvmm/Numerati/BINAIRE/Negatif.htm</w:t>
+        </w:r>
+      </w:hyperlink>
+    </w:p>
+    <w:p>
+      <w:pPr>
+        <w:pStyle w:val="Retraitcorpsdetexte"/>
+        <w:ind w:left="992"/>
+      </w:pPr>
     </w:p>
     <w:p>
       <w:pPr>
@@ -9441,7 +10572,7 @@
           <w:rStyle w:val="Lienhypertexte"/>
         </w:rPr>
       </w:pPr>
-      <w:hyperlink r:id="rId33" w:history="1">
+      <w:hyperlink r:id="rId46" w:history="1">
         <w:r>
           <w:rPr>
             <w:rStyle w:val="Lienhypertexte"/>
@@ -9485,8 +10616,8 @@
       </w:pPr>
     </w:p>
     <w:sectPr>
-      <w:headerReference w:type="default" r:id="rId34"/>
-      <w:footerReference w:type="default" r:id="rId35"/>
+      <w:headerReference w:type="default" r:id="rId47"/>
+      <w:footerReference w:type="default" r:id="rId48"/>
       <w:pgSz w:w="11906" w:h="16838"/>
       <w:pgMar w:top="1417" w:right="1417" w:bottom="1417" w:left="1417" w:header="708" w:footer="708" w:gutter="0"/>
       <w:pgNumType w:start="0"/>
@@ -9751,7 +10882,7 @@
               <w:sz w:val="18"/>
               <w:szCs w:val="16"/>
             </w:rPr>
-            <w:t>31.05.2018 13:33</w:t>
+            <w:t>06.06.2018 16:03</w:t>
           </w:r>
           <w:r>
             <w:rPr>
@@ -9828,7 +10959,7 @@
               <w:sz w:val="18"/>
               <w:szCs w:val="16"/>
             </w:rPr>
-            <w:t>17</w:t>
+            <w:t>12</w:t>
           </w:r>
           <w:r>
             <w:rPr>
@@ -9883,7 +11014,7 @@
               <w:sz w:val="18"/>
               <w:szCs w:val="16"/>
             </w:rPr>
-            <w:t>17</w:t>
+            <w:t>20</w:t>
           </w:r>
           <w:r>
             <w:rPr>
@@ -13092,6 +14223,31 @@
       <w:szCs w:val="18"/>
     </w:rPr>
   </w:style>
+  <w:style w:type="table" w:customStyle="1" w:styleId="Grilledutableau1">
+    <w:name w:val="Grille du tableau1"/>
+    <w:basedOn w:val="TableauNormal"/>
+    <w:next w:val="Grilledutableau"/>
+    <w:rsid w:val="002A72AF"/>
+    <w:pPr>
+      <w:spacing w:after="0" w:line="240" w:lineRule="auto"/>
+    </w:pPr>
+    <w:rPr>
+      <w:rFonts w:eastAsia="Times New Roman" w:cs="Times New Roman"/>
+      <w:sz w:val="20"/>
+      <w:szCs w:val="20"/>
+    </w:rPr>
+    <w:tblPr>
+      <w:tblInd w:w="0" w:type="nil"/>
+      <w:tblBorders>
+        <w:top w:val="single" w:sz="4" w:space="0" w:color="auto"/>
+        <w:left w:val="single" w:sz="4" w:space="0" w:color="auto"/>
+        <w:bottom w:val="single" w:sz="4" w:space="0" w:color="auto"/>
+        <w:right w:val="single" w:sz="4" w:space="0" w:color="auto"/>
+        <w:insideH w:val="single" w:sz="4" w:space="0" w:color="auto"/>
+        <w:insideV w:val="single" w:sz="4" w:space="0" w:color="auto"/>
+      </w:tblBorders>
+    </w:tblPr>
+  </w:style>
 </w:styles>
 </file>
 
@@ -13380,7 +14536,7 @@
 </file>
 
 <file path=customXml/itemProps2.xml><?xml version="1.0" encoding="utf-8"?>
-<ds:datastoreItem xmlns:ds="http://schemas.openxmlformats.org/officeDocument/2006/customXml" ds:itemID="{B10B0F1A-7C77-40D7-994D-856B851A9361}">
+<ds:datastoreItem xmlns:ds="http://schemas.openxmlformats.org/officeDocument/2006/customXml" ds:itemID="{96E13515-618F-4166-B0E6-2F2C6265A71D}">
   <ds:schemaRefs>
     <ds:schemaRef ds:uri="http://schemas.openxmlformats.org/officeDocument/2006/bibliography"/>
   </ds:schemaRefs>

</xml_diff>